<commit_message>
Testersky slovnik 2 doplnený
</commit_message>
<xml_diff>
--- a/Testersky_slovnik/Testersky_slovnik3.docx
+++ b/Testersky_slovnik/Testersky_slovnik3.docx
@@ -94,14 +94,7 @@
           <w:b/>
           <w:bCs/>
         </w:rPr>
-        <w:t>F</w:t>
-      </w:r>
-      <w:r>
-        <w:rPr>
-          <w:b/>
-          <w:bCs/>
-        </w:rPr>
-        <w:t xml:space="preserve">eature </w:t>
+        <w:t xml:space="preserve">Feature </w:t>
       </w:r>
       <w:proofErr w:type="spellStart"/>
       <w:r>
@@ -933,6 +926,455 @@
         </w:rPr>
         <w:t>#tester #testovacislovnik #manualnytester #automatizovanytester #ITtester #QA #ITkariera</w:t>
       </w:r>
+    </w:p>
+    <w:p>
+      <w:pPr>
+        <w:rPr>
+          <w:b/>
+          <w:bCs/>
+        </w:rPr>
+      </w:pPr>
+    </w:p>
+    <w:p>
+      <w:r>
+        <w:t xml:space="preserve">integrity </w:t>
+      </w:r>
+      <w:proofErr w:type="spellStart"/>
+      <w:r>
+        <w:t>constraints</w:t>
+      </w:r>
+      <w:proofErr w:type="spellEnd"/>
+    </w:p>
+    <w:p/>
+    <w:p>
+      <w:proofErr w:type="spellStart"/>
+      <w:r>
+        <w:t>orphan</w:t>
+      </w:r>
+      <w:proofErr w:type="spellEnd"/>
+      <w:r>
+        <w:t xml:space="preserve"> </w:t>
+      </w:r>
+      <w:proofErr w:type="spellStart"/>
+      <w:r>
+        <w:t>records</w:t>
+      </w:r>
+      <w:proofErr w:type="spellEnd"/>
+    </w:p>
+    <w:p/>
+    <w:p>
+      <w:r>
+        <w:t>stavový diagram</w:t>
+      </w:r>
+    </w:p>
+    <w:p/>
+    <w:p>
+      <w:r>
+        <w:t>UML</w:t>
+      </w:r>
+    </w:p>
+    <w:p/>
+    <w:p>
+      <w:pPr>
+        <w:rPr>
+          <w:b/>
+          <w:bCs/>
+        </w:rPr>
+      </w:pPr>
+      <w:proofErr w:type="spellStart"/>
+      <w:r>
+        <w:rPr>
+          <w:b/>
+          <w:bCs/>
+        </w:rPr>
+        <w:t>session</w:t>
+      </w:r>
+      <w:proofErr w:type="spellEnd"/>
+      <w:r>
+        <w:rPr>
+          <w:b/>
+          <w:bCs/>
+        </w:rPr>
+        <w:t xml:space="preserve"> management</w:t>
+      </w:r>
+    </w:p>
+    <w:p>
+      <w:pPr>
+        <w:rPr>
+          <w:b/>
+          <w:bCs/>
+        </w:rPr>
+      </w:pPr>
+    </w:p>
+    <w:p>
+      <w:proofErr w:type="spellStart"/>
+      <w:r>
+        <w:t>batch</w:t>
+      </w:r>
+      <w:proofErr w:type="spellEnd"/>
+      <w:r>
+        <w:t xml:space="preserve"> </w:t>
+      </w:r>
+      <w:proofErr w:type="spellStart"/>
+      <w:r>
+        <w:t>processing</w:t>
+      </w:r>
+      <w:proofErr w:type="spellEnd"/>
+    </w:p>
+    <w:p/>
+    <w:p>
+      <w:r>
+        <w:t xml:space="preserve">cache </w:t>
+      </w:r>
+      <w:proofErr w:type="spellStart"/>
+      <w:r>
+        <w:t>invalidácia</w:t>
+      </w:r>
+      <w:proofErr w:type="spellEnd"/>
+    </w:p>
+    <w:p/>
+    <w:p>
+      <w:proofErr w:type="spellStart"/>
+      <w:r>
+        <w:t>force</w:t>
+      </w:r>
+      <w:proofErr w:type="spellEnd"/>
+      <w:r>
+        <w:t xml:space="preserve"> </w:t>
+      </w:r>
+      <w:proofErr w:type="spellStart"/>
+      <w:r>
+        <w:t>refresh</w:t>
+      </w:r>
+      <w:proofErr w:type="spellEnd"/>
+    </w:p>
+    <w:p/>
+    <w:p>
+      <w:pPr>
+        <w:rPr>
+          <w:b/>
+          <w:bCs/>
+        </w:rPr>
+      </w:pPr>
+      <w:r>
+        <w:rPr>
+          <w:b/>
+          <w:bCs/>
+        </w:rPr>
+        <w:t>A/B testovanie</w:t>
+      </w:r>
+    </w:p>
+    <w:p>
+      <w:pPr>
+        <w:rPr>
+          <w:b/>
+          <w:bCs/>
+        </w:rPr>
+      </w:pPr>
+    </w:p>
+    <w:p>
+      <w:r>
+        <w:t>HSTS</w:t>
+      </w:r>
+    </w:p>
+    <w:p/>
+    <w:p>
+      <w:proofErr w:type="spellStart"/>
+      <w:r>
+        <w:t>maintenance</w:t>
+      </w:r>
+      <w:proofErr w:type="spellEnd"/>
+      <w:r>
+        <w:t xml:space="preserve"> </w:t>
+      </w:r>
+      <w:proofErr w:type="spellStart"/>
+      <w:r>
+        <w:t>mode</w:t>
+      </w:r>
+      <w:proofErr w:type="spellEnd"/>
+    </w:p>
+    <w:p/>
+    <w:p>
+      <w:r>
+        <w:t xml:space="preserve">feature </w:t>
+      </w:r>
+      <w:proofErr w:type="spellStart"/>
+      <w:r>
+        <w:t>flag</w:t>
+      </w:r>
+      <w:proofErr w:type="spellEnd"/>
+    </w:p>
+    <w:p/>
+    <w:p>
+      <w:r>
+        <w:t xml:space="preserve">, </w:t>
+      </w:r>
+      <w:proofErr w:type="spellStart"/>
+      <w:r>
+        <w:t>fuzzy</w:t>
+      </w:r>
+      <w:proofErr w:type="spellEnd"/>
+      <w:r>
+        <w:t xml:space="preserve"> </w:t>
+      </w:r>
+      <w:proofErr w:type="spellStart"/>
+      <w:r>
+        <w:t>match</w:t>
+      </w:r>
+      <w:proofErr w:type="spellEnd"/>
+    </w:p>
+    <w:p/>
+    <w:p>
+      <w:r>
+        <w:t>spätná kompatibilita</w:t>
+      </w:r>
+    </w:p>
+    <w:p/>
+    <w:p>
+      <w:pPr>
+        <w:rPr>
+          <w:b/>
+          <w:bCs/>
+        </w:rPr>
+      </w:pPr>
+      <w:r>
+        <w:rPr>
+          <w:b/>
+          <w:bCs/>
+        </w:rPr>
+        <w:t>UTC</w:t>
+      </w:r>
+    </w:p>
+    <w:p>
+      <w:pPr>
+        <w:rPr>
+          <w:b/>
+          <w:bCs/>
+        </w:rPr>
+      </w:pPr>
+    </w:p>
+    <w:p>
+      <w:proofErr w:type="spellStart"/>
+      <w:r>
+        <w:t>R</w:t>
+      </w:r>
+      <w:r>
+        <w:t>esponzivita</w:t>
+      </w:r>
+      <w:proofErr w:type="spellEnd"/>
+    </w:p>
+    <w:p/>
+    <w:p>
+      <w:proofErr w:type="spellStart"/>
+      <w:r>
+        <w:t>T</w:t>
+      </w:r>
+      <w:r>
+        <w:t>rigger</w:t>
+      </w:r>
+      <w:proofErr w:type="spellEnd"/>
+    </w:p>
+    <w:p/>
+    <w:p>
+      <w:pPr>
+        <w:rPr>
+          <w:b/>
+          <w:bCs/>
+        </w:rPr>
+      </w:pPr>
+      <w:r>
+        <w:rPr>
+          <w:b/>
+          <w:bCs/>
+        </w:rPr>
+        <w:t>REST API</w:t>
+      </w:r>
+    </w:p>
+    <w:p>
+      <w:pPr>
+        <w:rPr>
+          <w:b/>
+          <w:bCs/>
+        </w:rPr>
+      </w:pPr>
+    </w:p>
+    <w:p>
+      <w:pPr>
+        <w:rPr>
+          <w:b/>
+          <w:bCs/>
+        </w:rPr>
+      </w:pPr>
+      <w:r>
+        <w:rPr>
+          <w:b/>
+          <w:bCs/>
+        </w:rPr>
+        <w:t>SOAP API</w:t>
+      </w:r>
+    </w:p>
+    <w:p>
+      <w:pPr>
+        <w:rPr>
+          <w:b/>
+          <w:bCs/>
+        </w:rPr>
+      </w:pPr>
+    </w:p>
+    <w:p>
+      <w:proofErr w:type="spellStart"/>
+      <w:r>
+        <w:t>OAuth</w:t>
+      </w:r>
+      <w:proofErr w:type="spellEnd"/>
+    </w:p>
+    <w:p/>
+    <w:p>
+      <w:proofErr w:type="spellStart"/>
+      <w:r>
+        <w:lastRenderedPageBreak/>
+        <w:t>deprecated</w:t>
+      </w:r>
+      <w:proofErr w:type="spellEnd"/>
+      <w:r>
+        <w:t xml:space="preserve"> polia</w:t>
+      </w:r>
+    </w:p>
+    <w:p/>
+    <w:p>
+      <w:proofErr w:type="spellStart"/>
+      <w:r>
+        <w:t>screenshot</w:t>
+      </w:r>
+      <w:proofErr w:type="spellEnd"/>
+    </w:p>
+    <w:p/>
+    <w:p>
+      <w:proofErr w:type="spellStart"/>
+      <w:r>
+        <w:t>layout</w:t>
+      </w:r>
+      <w:proofErr w:type="spellEnd"/>
+    </w:p>
+    <w:p/>
+    <w:p>
+      <w:r>
+        <w:t>UI</w:t>
+      </w:r>
+    </w:p>
+    <w:p/>
+    <w:p>
+      <w:r>
+        <w:t>UX</w:t>
+      </w:r>
+    </w:p>
+    <w:p/>
+    <w:p>
+      <w:pPr>
+        <w:rPr>
+          <w:b/>
+          <w:bCs/>
+        </w:rPr>
+      </w:pPr>
+      <w:r>
+        <w:rPr>
+          <w:b/>
+          <w:bCs/>
+        </w:rPr>
+        <w:t>Token</w:t>
+      </w:r>
+    </w:p>
+    <w:p>
+      <w:pPr>
+        <w:rPr>
+          <w:b/>
+          <w:bCs/>
+        </w:rPr>
+      </w:pPr>
+    </w:p>
+    <w:p>
+      <w:proofErr w:type="spellStart"/>
+      <w:r>
+        <w:t>multibyte</w:t>
+      </w:r>
+      <w:proofErr w:type="spellEnd"/>
+      <w:r>
+        <w:t xml:space="preserve"> znaky</w:t>
+      </w:r>
+    </w:p>
+    <w:p/>
+    <w:p>
+      <w:pPr>
+        <w:rPr>
+          <w:b/>
+          <w:bCs/>
+        </w:rPr>
+      </w:pPr>
+      <w:proofErr w:type="spellStart"/>
+      <w:r>
+        <w:rPr>
+          <w:b/>
+          <w:bCs/>
+        </w:rPr>
+        <w:t>forgot</w:t>
+      </w:r>
+      <w:proofErr w:type="spellEnd"/>
+      <w:r>
+        <w:rPr>
+          <w:b/>
+          <w:bCs/>
+        </w:rPr>
+        <w:t xml:space="preserve"> password </w:t>
+      </w:r>
+      <w:proofErr w:type="spellStart"/>
+      <w:r>
+        <w:rPr>
+          <w:b/>
+          <w:bCs/>
+        </w:rPr>
+        <w:t>flow</w:t>
+      </w:r>
+      <w:proofErr w:type="spellEnd"/>
+    </w:p>
+    <w:p>
+      <w:pPr>
+        <w:rPr>
+          <w:b/>
+          <w:bCs/>
+        </w:rPr>
+      </w:pPr>
+    </w:p>
+    <w:p>
+      <w:pPr>
+        <w:rPr>
+          <w:b/>
+          <w:bCs/>
+        </w:rPr>
+      </w:pPr>
+      <w:proofErr w:type="spellStart"/>
+      <w:r>
+        <w:rPr>
+          <w:b/>
+          <w:bCs/>
+        </w:rPr>
+        <w:t>performance</w:t>
+      </w:r>
+      <w:proofErr w:type="spellEnd"/>
+      <w:r>
+        <w:rPr>
+          <w:b/>
+          <w:bCs/>
+        </w:rPr>
+        <w:t xml:space="preserve"> test</w:t>
+      </w:r>
+    </w:p>
+    <w:p>
+      <w:pPr>
+        <w:rPr>
+          <w:b/>
+          <w:bCs/>
+        </w:rPr>
+      </w:pPr>
     </w:p>
     <w:p>
       <w:pPr>
@@ -1556,6 +1998,7 @@
   <w:style w:type="character" w:default="1" w:styleId="Predvolenpsmoodseku">
     <w:name w:val="Default Paragraph Font"/>
     <w:uiPriority w:val="1"/>
+    <w:semiHidden/>
     <w:unhideWhenUsed/>
   </w:style>
   <w:style w:type="table" w:default="1" w:styleId="Normlnatabuka">

</xml_diff>

<commit_message>
Ako testovat zobrazenie zostatku vytvorene, README.md aktualizovane
</commit_message>
<xml_diff>
--- a/Testersky_slovnik/Testersky_slovnik3.docx
+++ b/Testersky_slovnik/Testersky_slovnik3.docx
@@ -4634,13 +4634,7 @@
         <w:rPr>
           <w:highlight w:val="yellow"/>
         </w:rPr>
-        <w:t>2</w:t>
-      </w:r>
-      <w:r>
-        <w:rPr>
-          <w:highlight w:val="yellow"/>
-        </w:rPr>
-        <w:t>4</w:t>
+        <w:t>24</w:t>
       </w:r>
       <w:r>
         <w:rPr>
@@ -14276,6 +14270,58 @@
           <w:bCs/>
         </w:rPr>
       </w:pPr>
+      <w:r>
+        <w:rPr>
+          <w:b/>
+          <w:bCs/>
+        </w:rPr>
+        <w:t xml:space="preserve">RPA </w:t>
+      </w:r>
+    </w:p>
+    <w:p>
+      <w:r>
+        <w:t>(</w:t>
+      </w:r>
+      <w:proofErr w:type="spellStart"/>
+      <w:r>
+        <w:t>Robotic</w:t>
+      </w:r>
+      <w:proofErr w:type="spellEnd"/>
+      <w:r>
+        <w:t xml:space="preserve"> </w:t>
+      </w:r>
+      <w:proofErr w:type="spellStart"/>
+      <w:r>
+        <w:t>Process</w:t>
+      </w:r>
+      <w:proofErr w:type="spellEnd"/>
+      <w:r>
+        <w:t xml:space="preserve"> </w:t>
+      </w:r>
+      <w:proofErr w:type="spellStart"/>
+      <w:r>
+        <w:t>Automation</w:t>
+      </w:r>
+      <w:proofErr w:type="spellEnd"/>
+      <w:r>
+        <w:t>) Technológia na automatizáciu opakovaných manuálnych úloh pomocou softvérových robotov. V testovaní sa používa buď ako predmet testovania (overujeme správnosť robotov), alebo ako nástroj na automatizáciu testovacích scenárov, najmä tam, kde chýbajú API.</w:t>
+      </w:r>
+    </w:p>
+    <w:p>
+      <w:pPr>
+        <w:rPr>
+          <w:b/>
+          <w:bCs/>
+        </w:rPr>
+      </w:pPr>
+    </w:p>
+    <w:p>
+      <w:pPr>
+        <w:rPr>
+          <w:b/>
+          <w:bCs/>
+        </w:rPr>
+      </w:pPr>
       <w:proofErr w:type="spellStart"/>
       <w:r>
         <w:rPr>
@@ -14794,7 +14840,6 @@
           <w:b/>
           <w:bCs/>
         </w:rPr>
-        <w:lastRenderedPageBreak/>
         <w:t>DKIM/SPF/DMARC</w:t>
       </w:r>
     </w:p>

</xml_diff>

<commit_message>
Ako testovat opakovane platby trvale prikazy vytvorene. README.md aktualizovane. Testersky slovnik upraveny
</commit_message>
<xml_diff>
--- a/Testersky_slovnik/Testersky_slovnik3.docx
+++ b/Testersky_slovnik/Testersky_slovnik3.docx
@@ -7394,13 +7394,689 @@
         <w:rPr>
           <w:highlight w:val="yellow"/>
         </w:rPr>
+        <w:t>28</w:t>
+      </w:r>
+      <w:r>
+        <w:rPr>
+          <w:highlight w:val="yellow"/>
+        </w:rPr>
+        <w:t>:</w:t>
+      </w:r>
+    </w:p>
+    <w:p>
+      <w:pPr>
+        <w:rPr>
+          <w:b/>
+          <w:bCs/>
+          <w:highlight w:val="yellow"/>
+        </w:rPr>
+      </w:pPr>
+      <w:r>
+        <w:rPr>
+          <w:highlight w:val="yellow"/>
+        </w:rPr>
+        <w:t>(postupne budem zverejňovať pojmy, ktoré som nazbierala)</w:t>
+      </w:r>
+    </w:p>
+    <w:p>
+      <w:pPr>
+        <w:rPr>
+          <w:b/>
+          <w:bCs/>
+        </w:rPr>
+      </w:pPr>
+    </w:p>
+    <w:p>
+      <w:pPr>
+        <w:rPr>
+          <w:b/>
+          <w:bCs/>
+        </w:rPr>
+      </w:pPr>
+      <w:r>
+        <w:rPr>
+          <w:b/>
+          <w:bCs/>
+        </w:rPr>
+        <w:t>I</w:t>
+      </w:r>
+      <w:r>
+        <w:rPr>
+          <w:b/>
+          <w:bCs/>
+        </w:rPr>
+        <w:t xml:space="preserve">zolácia tajomstiev </w:t>
+      </w:r>
+    </w:p>
+    <w:p>
+      <w:pPr>
+        <w:rPr>
+          <w:b/>
+          <w:bCs/>
+        </w:rPr>
+      </w:pPr>
+      <w:r>
+        <w:t>(</w:t>
+      </w:r>
+      <w:proofErr w:type="spellStart"/>
+      <w:r>
+        <w:t>Secrets</w:t>
+      </w:r>
+      <w:proofErr w:type="spellEnd"/>
+      <w:r>
+        <w:t xml:space="preserve"> Manager/</w:t>
+      </w:r>
+      <w:proofErr w:type="spellStart"/>
+      <w:r>
+        <w:t>Vault</w:t>
+      </w:r>
+      <w:proofErr w:type="spellEnd"/>
+      <w:r>
+        <w:t>)</w:t>
+      </w:r>
+      <w:r>
+        <w:rPr>
+          <w:b/>
+          <w:bCs/>
+        </w:rPr>
+        <w:t xml:space="preserve"> m</w:t>
+      </w:r>
+      <w:r>
+        <w:t>echanizmus na bezpečné ukladanie a správu citlivých údajov, ako sú API kľúče, heslá a certifikáty. Zabraňuje ich úniku a umožňuje riadiť prístup len oprávneným používateľom alebo službám.</w:t>
+      </w:r>
+    </w:p>
+    <w:p>
+      <w:pPr>
+        <w:rPr>
+          <w:b/>
+          <w:bCs/>
+        </w:rPr>
+      </w:pPr>
+    </w:p>
+    <w:p>
+      <w:pPr>
+        <w:rPr>
+          <w:b/>
+          <w:bCs/>
+        </w:rPr>
+      </w:pPr>
+      <w:proofErr w:type="spellStart"/>
+      <w:r>
+        <w:rPr>
+          <w:b/>
+          <w:bCs/>
+        </w:rPr>
+        <w:t>TypeScript</w:t>
+      </w:r>
+      <w:proofErr w:type="spellEnd"/>
+    </w:p>
+    <w:p>
+      <w:r>
+        <w:t xml:space="preserve">Programovací jazyk nadstavujúci JavaScript o statické typovanie. Pomáha predchádzať chybám počas vývoja a uľahčuje </w:t>
+      </w:r>
+      <w:proofErr w:type="spellStart"/>
+      <w:r>
+        <w:t>udržiavateľnosť</w:t>
+      </w:r>
+      <w:proofErr w:type="spellEnd"/>
+      <w:r>
+        <w:t xml:space="preserve"> kódu vo väčších projektoch.</w:t>
+      </w:r>
+    </w:p>
+    <w:p>
+      <w:pPr>
+        <w:rPr>
+          <w:b/>
+          <w:bCs/>
+        </w:rPr>
+      </w:pPr>
+    </w:p>
+    <w:p>
+      <w:pPr>
+        <w:rPr>
+          <w:b/>
+          <w:bCs/>
+        </w:rPr>
+      </w:pPr>
+      <w:r>
+        <w:rPr>
+          <w:b/>
+          <w:bCs/>
+        </w:rPr>
+        <w:t>Python</w:t>
+      </w:r>
+    </w:p>
+    <w:p>
+      <w:r>
+        <w:t>Vysokoúrovňový, interpretovaný programovací jazyk známy pre svoju jednoduchosť a čitateľnosť. Používa sa na webový vývoj, analýzu dát, strojové učenie aj automatizáciu.</w:t>
+      </w:r>
+    </w:p>
+    <w:p>
+      <w:pPr>
+        <w:rPr>
+          <w:b/>
+          <w:bCs/>
+        </w:rPr>
+      </w:pPr>
+    </w:p>
+    <w:p>
+      <w:pPr>
+        <w:rPr>
+          <w:b/>
+          <w:bCs/>
+        </w:rPr>
+      </w:pPr>
+      <w:r>
+        <w:rPr>
+          <w:b/>
+          <w:bCs/>
+        </w:rPr>
+        <w:t>Java</w:t>
+      </w:r>
+    </w:p>
+    <w:p>
+      <w:r>
+        <w:t xml:space="preserve">Objektovo orientovaný programovací jazyk navrhnutý na prenositeľnosť medzi platformami. Využíva sa pri vývoji </w:t>
+      </w:r>
+      <w:proofErr w:type="spellStart"/>
+      <w:r>
+        <w:t>enterprise</w:t>
+      </w:r>
+      <w:proofErr w:type="spellEnd"/>
+      <w:r>
+        <w:t xml:space="preserve"> aplikácií, mobilných aplikácií (Android) a </w:t>
+      </w:r>
+      <w:proofErr w:type="spellStart"/>
+      <w:r>
+        <w:t>backend</w:t>
+      </w:r>
+      <w:proofErr w:type="spellEnd"/>
+      <w:r>
+        <w:t xml:space="preserve"> systémov.</w:t>
+      </w:r>
+    </w:p>
+    <w:p>
+      <w:pPr>
+        <w:rPr>
+          <w:b/>
+          <w:bCs/>
+        </w:rPr>
+      </w:pPr>
+    </w:p>
+    <w:p>
+      <w:pPr>
+        <w:rPr>
+          <w:b/>
+          <w:bCs/>
+        </w:rPr>
+      </w:pPr>
+      <w:r>
+        <w:rPr>
+          <w:b/>
+          <w:bCs/>
+        </w:rPr>
+        <w:t>JavaScript</w:t>
+      </w:r>
+    </w:p>
+    <w:p>
+      <w:r>
+        <w:t>Skriptovací jazyk používaný primárne na tvorbu interaktívneho obsahu na webových stránkach. Spúšťa sa v prehliadači aj na serveri (Node.js).</w:t>
+      </w:r>
+    </w:p>
+    <w:p>
+      <w:pPr>
+        <w:rPr>
+          <w:b/>
+          <w:bCs/>
+        </w:rPr>
+      </w:pPr>
+    </w:p>
+    <w:p>
+      <w:pPr>
+        <w:rPr>
+          <w:b/>
+          <w:bCs/>
+        </w:rPr>
+      </w:pPr>
+      <w:r>
+        <w:rPr>
+          <w:b/>
+          <w:bCs/>
+        </w:rPr>
+        <w:t>Ruby</w:t>
+      </w:r>
+    </w:p>
+    <w:p>
+      <w:r>
+        <w:lastRenderedPageBreak/>
+        <w:t xml:space="preserve">Dynamický, interpretovaný programovací jazyk známy pre svoju jednoduchosť a produktivitu. Často sa používa s </w:t>
+      </w:r>
+      <w:proofErr w:type="spellStart"/>
+      <w:r>
+        <w:t>frameworkom</w:t>
+      </w:r>
+      <w:proofErr w:type="spellEnd"/>
+      <w:r>
+        <w:t xml:space="preserve"> Ruby on </w:t>
+      </w:r>
+      <w:proofErr w:type="spellStart"/>
+      <w:r>
+        <w:t>Rails</w:t>
+      </w:r>
+      <w:proofErr w:type="spellEnd"/>
+      <w:r>
+        <w:t xml:space="preserve"> na vývoj webových aplikácií.</w:t>
+      </w:r>
+    </w:p>
+    <w:p>
+      <w:pPr>
+        <w:rPr>
+          <w:b/>
+          <w:bCs/>
+        </w:rPr>
+      </w:pPr>
+    </w:p>
+    <w:p>
+      <w:pPr>
+        <w:rPr>
+          <w:b/>
+          <w:bCs/>
+        </w:rPr>
+      </w:pPr>
+      <w:r>
+        <w:rPr>
+          <w:b/>
+          <w:bCs/>
+        </w:rPr>
+        <w:t>C</w:t>
+      </w:r>
+    </w:p>
+    <w:p>
+      <w:r>
+        <w:t>Jazyk nižšej úrovne vhodný na systémové programovanie a vývoj aplikácií s vysokou výkonnosťou. Mnohé moderné jazyky (napr. C++, Java) z neho čerpajú základy.</w:t>
+      </w:r>
+    </w:p>
+    <w:p/>
+    <w:p>
+      <w:pPr>
+        <w:rPr>
+          <w:b/>
+          <w:bCs/>
+        </w:rPr>
+      </w:pPr>
+      <w:r>
+        <w:rPr>
+          <w:b/>
+          <w:bCs/>
+        </w:rPr>
+        <w:t>C++</w:t>
+      </w:r>
+    </w:p>
+    <w:p>
+      <w:r>
+        <w:t xml:space="preserve">Rozšírenie jazyka C o objektovo orientované prvky. Používa sa na vývoj softvéru s vysokými nárokmi na výkon, ako sú hry alebo </w:t>
+      </w:r>
+      <w:proofErr w:type="spellStart"/>
+      <w:r>
+        <w:t>embedded</w:t>
+      </w:r>
+      <w:proofErr w:type="spellEnd"/>
+      <w:r>
+        <w:t xml:space="preserve"> systémy.</w:t>
+      </w:r>
+    </w:p>
+    <w:p>
+      <w:pPr>
+        <w:rPr>
+          <w:b/>
+          <w:bCs/>
+        </w:rPr>
+      </w:pPr>
+    </w:p>
+    <w:p>
+      <w:pPr>
+        <w:rPr>
+          <w:b/>
+          <w:bCs/>
+        </w:rPr>
+      </w:pPr>
+      <w:r>
+        <w:rPr>
+          <w:b/>
+          <w:bCs/>
+        </w:rPr>
+        <w:t>C#</w:t>
+      </w:r>
+    </w:p>
+    <w:p>
+      <w:r>
+        <w:t>Programovací jazyk od Microsoftu, ktorý kombinuje jednoduchosť C a C++ s modernými funkciami. Často sa používa v .NET prostredí na vývoj webových, desktopových a mobilných aplikácií.</w:t>
+      </w:r>
+    </w:p>
+    <w:p>
+      <w:pPr>
+        <w:rPr>
+          <w:b/>
+          <w:bCs/>
+        </w:rPr>
+      </w:pPr>
+    </w:p>
+    <w:p>
+      <w:pPr>
+        <w:rPr>
+          <w:b/>
+          <w:bCs/>
+        </w:rPr>
+      </w:pPr>
+      <w:proofErr w:type="spellStart"/>
+      <w:r>
+        <w:rPr>
+          <w:b/>
+          <w:bCs/>
+        </w:rPr>
+        <w:t>Asembler</w:t>
+      </w:r>
+      <w:proofErr w:type="spellEnd"/>
+    </w:p>
+    <w:p>
+      <w:r>
+        <w:t>Nízkoúrovňový jazyk, ktorý priamo zodpovedá inštrukciám procesora. Používa sa na vývoj systémového softvéru a optimalizáciu výkonu na hardvérovej úrovni.</w:t>
+      </w:r>
+    </w:p>
+    <w:p>
+      <w:pPr>
+        <w:rPr>
+          <w:b/>
+          <w:bCs/>
+        </w:rPr>
+      </w:pPr>
+    </w:p>
+    <w:p>
+      <w:pPr>
+        <w:rPr>
+          <w:b/>
+          <w:bCs/>
+        </w:rPr>
+      </w:pPr>
+      <w:proofErr w:type="spellStart"/>
+      <w:r>
+        <w:rPr>
+          <w:b/>
+          <w:bCs/>
+        </w:rPr>
+        <w:t>Golang</w:t>
+      </w:r>
+      <w:proofErr w:type="spellEnd"/>
+      <w:r>
+        <w:rPr>
+          <w:b/>
+          <w:bCs/>
+        </w:rPr>
+        <w:t xml:space="preserve"> (Go)</w:t>
+      </w:r>
+    </w:p>
+    <w:p>
+      <w:r>
+        <w:t xml:space="preserve">Moderný, kompilovaný programovací jazyk vyvinutý v Google, známy pre svoju jednoduchosť, rýchle kompilácie a podporu paralelizmu cez </w:t>
+      </w:r>
+      <w:proofErr w:type="spellStart"/>
+      <w:r>
+        <w:t>gorutiny</w:t>
+      </w:r>
+      <w:proofErr w:type="spellEnd"/>
+      <w:r>
+        <w:t xml:space="preserve">. Používa sa na vývoj </w:t>
+      </w:r>
+      <w:proofErr w:type="spellStart"/>
+      <w:r>
+        <w:t>backendových</w:t>
+      </w:r>
+      <w:proofErr w:type="spellEnd"/>
+      <w:r>
+        <w:t xml:space="preserve"> služieb, cloudovej infraštruktúry a nástrojov.</w:t>
+      </w:r>
+    </w:p>
+    <w:p>
+      <w:pPr>
+        <w:rPr>
+          <w:b/>
+          <w:bCs/>
+        </w:rPr>
+      </w:pPr>
+    </w:p>
+    <w:p>
+      <w:pPr>
+        <w:rPr>
+          <w:b/>
+          <w:bCs/>
+        </w:rPr>
+      </w:pPr>
+      <w:r>
+        <w:rPr>
+          <w:b/>
+          <w:bCs/>
+        </w:rPr>
+        <w:t>MS-DOS</w:t>
+      </w:r>
+      <w:r>
+        <w:rPr>
+          <w:b/>
+          <w:bCs/>
+        </w:rPr>
+        <w:br/>
+      </w:r>
+      <w:r>
+        <w:t xml:space="preserve">(Microsoft Disk </w:t>
+      </w:r>
+      <w:proofErr w:type="spellStart"/>
+      <w:r>
+        <w:t>Operating</w:t>
+      </w:r>
+      <w:proofErr w:type="spellEnd"/>
+      <w:r>
+        <w:t xml:space="preserve"> </w:t>
+      </w:r>
+      <w:proofErr w:type="spellStart"/>
+      <w:r>
+        <w:t>System</w:t>
+      </w:r>
+      <w:proofErr w:type="spellEnd"/>
+      <w:r>
+        <w:t>) starší operačný systém s textovým rozhraním, používaný najmä v 80. a 90. rokoch. Slúžil ako základ pre spúšťanie aplikácií pred nástupom grafických systémov ako Windows.</w:t>
+      </w:r>
+    </w:p>
+    <w:p>
+      <w:pPr>
+        <w:rPr>
+          <w:b/>
+          <w:bCs/>
+        </w:rPr>
+      </w:pPr>
+    </w:p>
+    <w:p>
+      <w:pPr>
+        <w:rPr>
+          <w:b/>
+          <w:bCs/>
+        </w:rPr>
+      </w:pPr>
+      <w:proofErr w:type="spellStart"/>
+      <w:r>
+        <w:rPr>
+          <w:b/>
+          <w:bCs/>
+        </w:rPr>
+        <w:t>Basic</w:t>
+      </w:r>
+      <w:proofErr w:type="spellEnd"/>
+    </w:p>
+    <w:p>
+      <w:r>
+        <w:t>(</w:t>
+      </w:r>
+      <w:proofErr w:type="spellStart"/>
+      <w:r>
+        <w:t>Beginner’s</w:t>
+      </w:r>
+      <w:proofErr w:type="spellEnd"/>
+      <w:r>
+        <w:t xml:space="preserve"> </w:t>
+      </w:r>
+      <w:proofErr w:type="spellStart"/>
+      <w:r>
+        <w:t>All-purpose</w:t>
+      </w:r>
+      <w:proofErr w:type="spellEnd"/>
+      <w:r>
+        <w:t xml:space="preserve"> </w:t>
+      </w:r>
+      <w:proofErr w:type="spellStart"/>
+      <w:r>
+        <w:t>Symbolic</w:t>
+      </w:r>
+      <w:proofErr w:type="spellEnd"/>
+      <w:r>
+        <w:t xml:space="preserve"> </w:t>
+      </w:r>
+      <w:proofErr w:type="spellStart"/>
+      <w:r>
+        <w:t>Instruction</w:t>
+      </w:r>
+      <w:proofErr w:type="spellEnd"/>
+      <w:r>
+        <w:t xml:space="preserve"> </w:t>
+      </w:r>
+      <w:proofErr w:type="spellStart"/>
+      <w:r>
+        <w:t>Code</w:t>
+      </w:r>
+      <w:proofErr w:type="spellEnd"/>
+      <w:r>
+        <w:t>) jednoduchý programovací jazyk navrhnutý na výučbu programovania. V minulosti často používaný na domácich počítačoch v 80. rokoch.</w:t>
+      </w:r>
+    </w:p>
+    <w:p>
+      <w:pPr>
+        <w:rPr>
+          <w:b/>
+          <w:bCs/>
+        </w:rPr>
+      </w:pPr>
+    </w:p>
+    <w:p>
+      <w:pPr>
+        <w:rPr>
+          <w:b/>
+          <w:bCs/>
+        </w:rPr>
+      </w:pPr>
+      <w:proofErr w:type="spellStart"/>
+      <w:r>
+        <w:rPr>
+          <w:b/>
+          <w:bCs/>
+        </w:rPr>
+        <w:t>Rust</w:t>
+      </w:r>
+      <w:proofErr w:type="spellEnd"/>
+    </w:p>
+    <w:p>
+      <w:r>
+        <w:lastRenderedPageBreak/>
+        <w:t>Moderný programovací jazyk zameraný na výkon, bezpečnosť pamäte a prevenciu chýb pri súbežnom spracovaní. Vhodný na systémové programovanie aj webové aplikácie.</w:t>
+      </w:r>
+    </w:p>
+    <w:p>
+      <w:pPr>
+        <w:rPr>
+          <w:b/>
+          <w:bCs/>
+        </w:rPr>
+      </w:pPr>
+    </w:p>
+    <w:p>
+      <w:pPr>
+        <w:rPr>
+          <w:highlight w:val="yellow"/>
+        </w:rPr>
+      </w:pPr>
+      <w:r>
+        <w:rPr>
+          <w:highlight w:val="yellow"/>
+        </w:rPr>
+        <w:t xml:space="preserve">Týmto nekončíme, len začíname. Dajte do </w:t>
+      </w:r>
+      <w:proofErr w:type="spellStart"/>
+      <w:r>
+        <w:rPr>
+          <w:highlight w:val="yellow"/>
+        </w:rPr>
+        <w:t>komentov</w:t>
+      </w:r>
+      <w:proofErr w:type="spellEnd"/>
+      <w:r>
+        <w:rPr>
+          <w:highlight w:val="yellow"/>
+        </w:rPr>
+        <w:t xml:space="preserve"> termíny alebo slovné spojenia, s ktorými ste sa pri testovaní stretli. Tie, ktoré vás zaujali, nevedeli ste, čo znamenajú a pod. </w:t>
+      </w:r>
+    </w:p>
+    <w:p>
+      <w:pPr>
+        <w:rPr>
+          <w:b/>
+          <w:bCs/>
+        </w:rPr>
+      </w:pPr>
+      <w:r>
+        <w:rPr>
+          <w:b/>
+          <w:bCs/>
+          <w:highlight w:val="yellow"/>
+        </w:rPr>
+        <w:t>#tester #testovacislovnik #manualnytester #automatizovanytester #ITtester #QA #ITkariera</w:t>
+      </w:r>
+    </w:p>
+    <w:p>
+      <w:pPr>
+        <w:rPr>
+          <w:b/>
+          <w:bCs/>
+        </w:rPr>
+      </w:pPr>
+    </w:p>
+    <w:p>
+      <w:pPr>
+        <w:pStyle w:val="Nadpis1"/>
+        <w:rPr>
+          <w:highlight w:val="yellow"/>
+        </w:rPr>
+      </w:pPr>
+      <w:proofErr w:type="spellStart"/>
+      <w:r>
+        <w:rPr>
+          <w:highlight w:val="yellow"/>
+        </w:rPr>
+        <w:t>Testerský</w:t>
+      </w:r>
+      <w:proofErr w:type="spellEnd"/>
+      <w:r>
+        <w:rPr>
+          <w:highlight w:val="yellow"/>
+        </w:rPr>
+        <w:t xml:space="preserve"> slovník časť </w:t>
+      </w:r>
+      <w:r>
+        <w:rPr>
+          <w:highlight w:val="yellow"/>
+        </w:rPr>
         <w:t>2</w:t>
       </w:r>
       <w:r>
         <w:rPr>
           <w:highlight w:val="yellow"/>
         </w:rPr>
-        <w:t>8</w:t>
+        <w:t>9</w:t>
       </w:r>
       <w:r>
         <w:rPr>
@@ -7423,655 +8099,6 @@
         </w:rPr>
         <w:t>(postupne budem zverejňovať pojmy, ktoré som nazbierala)</w:t>
       </w:r>
-    </w:p>
-    <w:p>
-      <w:pPr>
-        <w:rPr>
-          <w:b/>
-          <w:bCs/>
-        </w:rPr>
-      </w:pPr>
-    </w:p>
-    <w:p>
-      <w:pPr>
-        <w:rPr>
-          <w:b/>
-          <w:bCs/>
-        </w:rPr>
-      </w:pPr>
-      <w:r>
-        <w:rPr>
-          <w:b/>
-          <w:bCs/>
-        </w:rPr>
-        <w:t>I</w:t>
-      </w:r>
-      <w:r>
-        <w:rPr>
-          <w:b/>
-          <w:bCs/>
-        </w:rPr>
-        <w:t xml:space="preserve">zolácia tajomstiev </w:t>
-      </w:r>
-    </w:p>
-    <w:p>
-      <w:pPr>
-        <w:rPr>
-          <w:b/>
-          <w:bCs/>
-        </w:rPr>
-      </w:pPr>
-      <w:r>
-        <w:t>(</w:t>
-      </w:r>
-      <w:proofErr w:type="spellStart"/>
-      <w:r>
-        <w:t>Secrets</w:t>
-      </w:r>
-      <w:proofErr w:type="spellEnd"/>
-      <w:r>
-        <w:t xml:space="preserve"> Manager/</w:t>
-      </w:r>
-      <w:proofErr w:type="spellStart"/>
-      <w:r>
-        <w:t>Vault</w:t>
-      </w:r>
-      <w:proofErr w:type="spellEnd"/>
-      <w:r>
-        <w:t>)</w:t>
-      </w:r>
-      <w:r>
-        <w:rPr>
-          <w:b/>
-          <w:bCs/>
-        </w:rPr>
-        <w:t xml:space="preserve"> m</w:t>
-      </w:r>
-      <w:r>
-        <w:t>echanizmus na bezpečné ukladanie a správu citlivých údajov, ako sú API kľúče, heslá a certifikáty. Zabraňuje ich úniku a umožňuje riadiť prístup len oprávneným používateľom alebo službám.</w:t>
-      </w:r>
-    </w:p>
-    <w:p>
-      <w:pPr>
-        <w:rPr>
-          <w:b/>
-          <w:bCs/>
-        </w:rPr>
-      </w:pPr>
-    </w:p>
-    <w:p>
-      <w:pPr>
-        <w:rPr>
-          <w:b/>
-          <w:bCs/>
-        </w:rPr>
-      </w:pPr>
-    </w:p>
-    <w:p>
-      <w:pPr>
-        <w:rPr>
-          <w:b/>
-          <w:bCs/>
-        </w:rPr>
-      </w:pPr>
-    </w:p>
-    <w:p>
-      <w:pPr>
-        <w:rPr>
-          <w:b/>
-          <w:bCs/>
-        </w:rPr>
-      </w:pPr>
-      <w:proofErr w:type="spellStart"/>
-      <w:r>
-        <w:rPr>
-          <w:b/>
-          <w:bCs/>
-        </w:rPr>
-        <w:t>TypeScript</w:t>
-      </w:r>
-      <w:proofErr w:type="spellEnd"/>
-    </w:p>
-    <w:p>
-      <w:r>
-        <w:t xml:space="preserve">Programovací jazyk nadstavujúci JavaScript o statické typovanie. Pomáha predchádzať chybám počas vývoja a uľahčuje </w:t>
-      </w:r>
-      <w:proofErr w:type="spellStart"/>
-      <w:r>
-        <w:t>udržiavateľnosť</w:t>
-      </w:r>
-      <w:proofErr w:type="spellEnd"/>
-      <w:r>
-        <w:t xml:space="preserve"> kódu vo väčších projektoch.</w:t>
-      </w:r>
-    </w:p>
-    <w:p>
-      <w:pPr>
-        <w:rPr>
-          <w:b/>
-          <w:bCs/>
-        </w:rPr>
-      </w:pPr>
-    </w:p>
-    <w:p>
-      <w:pPr>
-        <w:rPr>
-          <w:b/>
-          <w:bCs/>
-        </w:rPr>
-      </w:pPr>
-      <w:r>
-        <w:rPr>
-          <w:b/>
-          <w:bCs/>
-        </w:rPr>
-        <w:t>Python</w:t>
-      </w:r>
-    </w:p>
-    <w:p>
-      <w:r>
-        <w:t>Vysokoúrovňový, interpretovaný programovací jazyk známy pre svoju jednoduchosť a čitateľnosť. Používa sa na webový vývoj, analýzu dát, strojové učenie aj automatizáciu.</w:t>
-      </w:r>
-    </w:p>
-    <w:p>
-      <w:pPr>
-        <w:rPr>
-          <w:b/>
-          <w:bCs/>
-        </w:rPr>
-      </w:pPr>
-    </w:p>
-    <w:p>
-      <w:pPr>
-        <w:rPr>
-          <w:b/>
-          <w:bCs/>
-        </w:rPr>
-      </w:pPr>
-      <w:r>
-        <w:rPr>
-          <w:b/>
-          <w:bCs/>
-        </w:rPr>
-        <w:t>Java</w:t>
-      </w:r>
-    </w:p>
-    <w:p>
-      <w:r>
-        <w:t xml:space="preserve">Objektovo orientovaný programovací jazyk navrhnutý na prenositeľnosť medzi platformami. Využíva sa pri vývoji </w:t>
-      </w:r>
-      <w:proofErr w:type="spellStart"/>
-      <w:r>
-        <w:t>enterprise</w:t>
-      </w:r>
-      <w:proofErr w:type="spellEnd"/>
-      <w:r>
-        <w:t xml:space="preserve"> aplikácií, mobilných aplikácií (Android) a </w:t>
-      </w:r>
-      <w:proofErr w:type="spellStart"/>
-      <w:r>
-        <w:t>backend</w:t>
-      </w:r>
-      <w:proofErr w:type="spellEnd"/>
-      <w:r>
-        <w:t xml:space="preserve"> systémov.</w:t>
-      </w:r>
-    </w:p>
-    <w:p>
-      <w:pPr>
-        <w:rPr>
-          <w:b/>
-          <w:bCs/>
-        </w:rPr>
-      </w:pPr>
-    </w:p>
-    <w:p>
-      <w:pPr>
-        <w:rPr>
-          <w:b/>
-          <w:bCs/>
-        </w:rPr>
-      </w:pPr>
-      <w:r>
-        <w:rPr>
-          <w:b/>
-          <w:bCs/>
-        </w:rPr>
-        <w:t>JavaScript</w:t>
-      </w:r>
-    </w:p>
-    <w:p>
-      <w:r>
-        <w:t>Skriptovací jazyk používaný primárne na tvorbu interaktívneho obsahu na webových stránkach. Spúšťa sa v prehliadači aj na serveri (Node.js).</w:t>
-      </w:r>
-    </w:p>
-    <w:p>
-      <w:pPr>
-        <w:rPr>
-          <w:b/>
-          <w:bCs/>
-        </w:rPr>
-      </w:pPr>
-    </w:p>
-    <w:p>
-      <w:pPr>
-        <w:rPr>
-          <w:b/>
-          <w:bCs/>
-        </w:rPr>
-      </w:pPr>
-      <w:r>
-        <w:rPr>
-          <w:b/>
-          <w:bCs/>
-        </w:rPr>
-        <w:t>Ruby</w:t>
-      </w:r>
-    </w:p>
-    <w:p>
-      <w:r>
-        <w:t xml:space="preserve">Dynamický, interpretovaný programovací jazyk známy pre svoju jednoduchosť a produktivitu. Často sa používa s </w:t>
-      </w:r>
-      <w:proofErr w:type="spellStart"/>
-      <w:r>
-        <w:t>frameworkom</w:t>
-      </w:r>
-      <w:proofErr w:type="spellEnd"/>
-      <w:r>
-        <w:t xml:space="preserve"> Ruby on </w:t>
-      </w:r>
-      <w:proofErr w:type="spellStart"/>
-      <w:r>
-        <w:t>Rails</w:t>
-      </w:r>
-      <w:proofErr w:type="spellEnd"/>
-      <w:r>
-        <w:t xml:space="preserve"> na vývoj webových aplikácií.</w:t>
-      </w:r>
-    </w:p>
-    <w:p>
-      <w:pPr>
-        <w:rPr>
-          <w:b/>
-          <w:bCs/>
-        </w:rPr>
-      </w:pPr>
-    </w:p>
-    <w:p>
-      <w:pPr>
-        <w:rPr>
-          <w:b/>
-          <w:bCs/>
-        </w:rPr>
-      </w:pPr>
-      <w:r>
-        <w:rPr>
-          <w:b/>
-          <w:bCs/>
-        </w:rPr>
-        <w:t>C</w:t>
-      </w:r>
-    </w:p>
-    <w:p>
-      <w:r>
-        <w:t>Jazyk nižšej úrovne vhodný na systémové programovanie a vývoj aplikácií s vysokou výkonnosťou. Mnohé moderné jazyky (napr. C++, Java) z neho čerpajú základy.</w:t>
-      </w:r>
-    </w:p>
-    <w:p/>
-    <w:p>
-      <w:pPr>
-        <w:rPr>
-          <w:b/>
-          <w:bCs/>
-        </w:rPr>
-      </w:pPr>
-      <w:r>
-        <w:rPr>
-          <w:b/>
-          <w:bCs/>
-        </w:rPr>
-        <w:t>C++</w:t>
-      </w:r>
-    </w:p>
-    <w:p>
-      <w:r>
-        <w:t xml:space="preserve">Rozšírenie jazyka C o objektovo orientované prvky. Používa sa na vývoj softvéru s vysokými nárokmi na výkon, ako sú hry alebo </w:t>
-      </w:r>
-      <w:proofErr w:type="spellStart"/>
-      <w:r>
-        <w:t>embedded</w:t>
-      </w:r>
-      <w:proofErr w:type="spellEnd"/>
-      <w:r>
-        <w:t xml:space="preserve"> systémy.</w:t>
-      </w:r>
-    </w:p>
-    <w:p>
-      <w:pPr>
-        <w:rPr>
-          <w:b/>
-          <w:bCs/>
-        </w:rPr>
-      </w:pPr>
-    </w:p>
-    <w:p>
-      <w:pPr>
-        <w:rPr>
-          <w:b/>
-          <w:bCs/>
-        </w:rPr>
-      </w:pPr>
-      <w:r>
-        <w:rPr>
-          <w:b/>
-          <w:bCs/>
-        </w:rPr>
-        <w:t>C#</w:t>
-      </w:r>
-    </w:p>
-    <w:p>
-      <w:r>
-        <w:t>Programovací jazyk od Microsoftu, ktorý kombinuje jednoduchosť C a C++ s modernými funkciami. Často sa používa v .NET prostredí na vývoj webových, desktopových a mobilných aplikácií.</w:t>
-      </w:r>
-    </w:p>
-    <w:p>
-      <w:pPr>
-        <w:rPr>
-          <w:b/>
-          <w:bCs/>
-        </w:rPr>
-      </w:pPr>
-    </w:p>
-    <w:p>
-      <w:pPr>
-        <w:rPr>
-          <w:b/>
-          <w:bCs/>
-        </w:rPr>
-      </w:pPr>
-      <w:proofErr w:type="spellStart"/>
-      <w:r>
-        <w:rPr>
-          <w:b/>
-          <w:bCs/>
-        </w:rPr>
-        <w:t>Asembler</w:t>
-      </w:r>
-      <w:proofErr w:type="spellEnd"/>
-    </w:p>
-    <w:p>
-      <w:r>
-        <w:t>Nízkoúrovňový jazyk, ktorý priamo zodpovedá inštrukciám procesora. Používa sa na vývoj systémového softvéru a optimalizáciu výkonu na hardvérovej úrovni.</w:t>
-      </w:r>
-    </w:p>
-    <w:p>
-      <w:pPr>
-        <w:rPr>
-          <w:b/>
-          <w:bCs/>
-        </w:rPr>
-      </w:pPr>
-    </w:p>
-    <w:p>
-      <w:pPr>
-        <w:rPr>
-          <w:b/>
-          <w:bCs/>
-        </w:rPr>
-      </w:pPr>
-      <w:proofErr w:type="spellStart"/>
-      <w:r>
-        <w:rPr>
-          <w:b/>
-          <w:bCs/>
-        </w:rPr>
-        <w:t>Golang</w:t>
-      </w:r>
-      <w:proofErr w:type="spellEnd"/>
-      <w:r>
-        <w:rPr>
-          <w:b/>
-          <w:bCs/>
-        </w:rPr>
-        <w:t xml:space="preserve"> (Go)</w:t>
-      </w:r>
-    </w:p>
-    <w:p>
-      <w:r>
-        <w:t xml:space="preserve">Moderný, kompilovaný programovací jazyk vyvinutý v Google, známy pre svoju jednoduchosť, rýchle kompilácie a podporu paralelizmu cez </w:t>
-      </w:r>
-      <w:proofErr w:type="spellStart"/>
-      <w:r>
-        <w:t>gorutiny</w:t>
-      </w:r>
-      <w:proofErr w:type="spellEnd"/>
-      <w:r>
-        <w:t xml:space="preserve">. Používa sa na vývoj </w:t>
-      </w:r>
-      <w:proofErr w:type="spellStart"/>
-      <w:r>
-        <w:t>backendových</w:t>
-      </w:r>
-      <w:proofErr w:type="spellEnd"/>
-      <w:r>
-        <w:t xml:space="preserve"> služieb, cloudovej infraštruktúry a nástrojov.</w:t>
-      </w:r>
-    </w:p>
-    <w:p>
-      <w:pPr>
-        <w:rPr>
-          <w:b/>
-          <w:bCs/>
-        </w:rPr>
-      </w:pPr>
-    </w:p>
-    <w:p>
-      <w:pPr>
-        <w:rPr>
-          <w:b/>
-          <w:bCs/>
-        </w:rPr>
-      </w:pPr>
-      <w:r>
-        <w:rPr>
-          <w:b/>
-          <w:bCs/>
-        </w:rPr>
-        <w:t>MS-DOS</w:t>
-      </w:r>
-      <w:r>
-        <w:rPr>
-          <w:b/>
-          <w:bCs/>
-        </w:rPr>
-        <w:br/>
-      </w:r>
-      <w:r>
-        <w:t xml:space="preserve">(Microsoft Disk </w:t>
-      </w:r>
-      <w:proofErr w:type="spellStart"/>
-      <w:r>
-        <w:t>Operating</w:t>
-      </w:r>
-      <w:proofErr w:type="spellEnd"/>
-      <w:r>
-        <w:t xml:space="preserve"> </w:t>
-      </w:r>
-      <w:proofErr w:type="spellStart"/>
-      <w:r>
-        <w:t>System</w:t>
-      </w:r>
-      <w:proofErr w:type="spellEnd"/>
-      <w:r>
-        <w:t>) starší operačný systém s textovým rozhraním, používaný najmä v 80. a 90. rokoch. Slúžil ako základ pre spúšťanie aplikácií pred nástupom grafických systémov ako Windows.</w:t>
-      </w:r>
-    </w:p>
-    <w:p>
-      <w:pPr>
-        <w:rPr>
-          <w:b/>
-          <w:bCs/>
-        </w:rPr>
-      </w:pPr>
-    </w:p>
-    <w:p>
-      <w:pPr>
-        <w:rPr>
-          <w:b/>
-          <w:bCs/>
-        </w:rPr>
-      </w:pPr>
-      <w:proofErr w:type="spellStart"/>
-      <w:r>
-        <w:rPr>
-          <w:b/>
-          <w:bCs/>
-        </w:rPr>
-        <w:t>Basic</w:t>
-      </w:r>
-      <w:proofErr w:type="spellEnd"/>
-    </w:p>
-    <w:p>
-      <w:r>
-        <w:t>(</w:t>
-      </w:r>
-      <w:proofErr w:type="spellStart"/>
-      <w:r>
-        <w:t>Beginner’s</w:t>
-      </w:r>
-      <w:proofErr w:type="spellEnd"/>
-      <w:r>
-        <w:t xml:space="preserve"> </w:t>
-      </w:r>
-      <w:proofErr w:type="spellStart"/>
-      <w:r>
-        <w:t>All-purpose</w:t>
-      </w:r>
-      <w:proofErr w:type="spellEnd"/>
-      <w:r>
-        <w:t xml:space="preserve"> </w:t>
-      </w:r>
-      <w:proofErr w:type="spellStart"/>
-      <w:r>
-        <w:t>Symbolic</w:t>
-      </w:r>
-      <w:proofErr w:type="spellEnd"/>
-      <w:r>
-        <w:t xml:space="preserve"> </w:t>
-      </w:r>
-      <w:proofErr w:type="spellStart"/>
-      <w:r>
-        <w:t>Instruction</w:t>
-      </w:r>
-      <w:proofErr w:type="spellEnd"/>
-      <w:r>
-        <w:t xml:space="preserve"> </w:t>
-      </w:r>
-      <w:proofErr w:type="spellStart"/>
-      <w:r>
-        <w:t>Code</w:t>
-      </w:r>
-      <w:proofErr w:type="spellEnd"/>
-      <w:r>
-        <w:t>) jednoduchý programovací jazyk navrhnutý na výučbu programovania. V minulosti často používaný na domácich počítačoch v 80. rokoch.</w:t>
-      </w:r>
-    </w:p>
-    <w:p>
-      <w:pPr>
-        <w:rPr>
-          <w:b/>
-          <w:bCs/>
-        </w:rPr>
-      </w:pPr>
-    </w:p>
-    <w:p>
-      <w:pPr>
-        <w:rPr>
-          <w:b/>
-          <w:bCs/>
-        </w:rPr>
-      </w:pPr>
-      <w:proofErr w:type="spellStart"/>
-      <w:r>
-        <w:rPr>
-          <w:b/>
-          <w:bCs/>
-        </w:rPr>
-        <w:t>Rust</w:t>
-      </w:r>
-      <w:proofErr w:type="spellEnd"/>
-    </w:p>
-    <w:p>
-      <w:r>
-        <w:t>Moderný programovací jazyk zameraný na výkon, bezpečnosť pamäte a prevenciu chýb pri súbežnom spracovaní. Vhodný na systémové programovanie aj webové aplikácie.</w:t>
-      </w:r>
-    </w:p>
-    <w:p>
-      <w:pPr>
-        <w:rPr>
-          <w:b/>
-          <w:bCs/>
-        </w:rPr>
-      </w:pPr>
-    </w:p>
-    <w:p>
-      <w:pPr>
-        <w:rPr>
-          <w:highlight w:val="yellow"/>
-        </w:rPr>
-      </w:pPr>
-      <w:r>
-        <w:rPr>
-          <w:highlight w:val="yellow"/>
-        </w:rPr>
-        <w:t xml:space="preserve">Týmto nekončíme, len začíname. Dajte do </w:t>
-      </w:r>
-      <w:proofErr w:type="spellStart"/>
-      <w:r>
-        <w:rPr>
-          <w:highlight w:val="yellow"/>
-        </w:rPr>
-        <w:t>komentov</w:t>
-      </w:r>
-      <w:proofErr w:type="spellEnd"/>
-      <w:r>
-        <w:rPr>
-          <w:highlight w:val="yellow"/>
-        </w:rPr>
-        <w:t xml:space="preserve"> termíny alebo slovné spojenia, s ktorými ste sa pri testovaní stretli. Tie, ktoré vás zaujali, nevedeli ste, čo znamenajú a pod. </w:t>
-      </w:r>
-    </w:p>
-    <w:p>
-      <w:pPr>
-        <w:rPr>
-          <w:b/>
-          <w:bCs/>
-        </w:rPr>
-      </w:pPr>
-      <w:r>
-        <w:rPr>
-          <w:b/>
-          <w:bCs/>
-          <w:highlight w:val="yellow"/>
-        </w:rPr>
-        <w:t>#tester #testovacislovnik #manualnytester #automatizovanytester #ITtester #QA #ITkariera</w:t>
-      </w:r>
-    </w:p>
-    <w:p>
-      <w:pPr>
-        <w:rPr>
-          <w:b/>
-          <w:bCs/>
-        </w:rPr>
-      </w:pPr>
-    </w:p>
-    <w:p>
-      <w:pPr>
-        <w:rPr>
-          <w:b/>
-          <w:bCs/>
-        </w:rPr>
-      </w:pPr>
     </w:p>
     <w:p>
       <w:pPr>
@@ -8645,6 +8672,66 @@
     <w:p>
       <w:pPr>
         <w:rPr>
+          <w:highlight w:val="yellow"/>
+        </w:rPr>
+      </w:pPr>
+      <w:r>
+        <w:rPr>
+          <w:highlight w:val="yellow"/>
+        </w:rPr>
+        <w:t xml:space="preserve">Týmto nekončíme, len začíname. Dajte do </w:t>
+      </w:r>
+      <w:proofErr w:type="spellStart"/>
+      <w:r>
+        <w:rPr>
+          <w:highlight w:val="yellow"/>
+        </w:rPr>
+        <w:t>komentov</w:t>
+      </w:r>
+      <w:proofErr w:type="spellEnd"/>
+      <w:r>
+        <w:rPr>
+          <w:highlight w:val="yellow"/>
+        </w:rPr>
+        <w:t xml:space="preserve"> termíny alebo slovné spojenia, s ktorými ste sa pri testovaní stretli. Tie, ktoré vás zaujali, nevedeli ste, čo znamenajú a pod. </w:t>
+      </w:r>
+    </w:p>
+    <w:p>
+      <w:pPr>
+        <w:rPr>
+          <w:b/>
+          <w:bCs/>
+        </w:rPr>
+      </w:pPr>
+      <w:r>
+        <w:rPr>
+          <w:b/>
+          <w:bCs/>
+          <w:highlight w:val="yellow"/>
+        </w:rPr>
+        <w:lastRenderedPageBreak/>
+        <w:t>#tester #testovacislovnik #manualnytester #automatizovanytester #ITtester #QA #ITkariera</w:t>
+      </w:r>
+    </w:p>
+    <w:p>
+      <w:pPr>
+        <w:rPr>
+          <w:b/>
+          <w:bCs/>
+        </w:rPr>
+      </w:pPr>
+    </w:p>
+    <w:p>
+      <w:pPr>
+        <w:rPr>
+          <w:b/>
+          <w:bCs/>
+        </w:rPr>
+      </w:pPr>
+    </w:p>
+    <w:p>
+      <w:pPr>
+        <w:rPr>
           <w:b/>
           <w:bCs/>
         </w:rPr>
@@ -8668,359 +8755,359 @@
     </w:p>
     <w:p>
       <w:r>
+        <w:t xml:space="preserve">Štatistická metóda úpravy výsledkov (napr. hodnotenia) na základe </w:t>
+      </w:r>
+      <w:proofErr w:type="spellStart"/>
+      <w:r>
+        <w:t>Bayesovej</w:t>
+      </w:r>
+      <w:proofErr w:type="spellEnd"/>
+      <w:r>
+        <w:t xml:space="preserve"> pravdepodobnosti. Pomáha znížiť vplyv malých vzoriek – napr. nová položka s jedným 5</w:t>
+      </w:r>
+      <w:r>
+        <w:rPr>
+          <w:rFonts w:ascii="Segoe UI Symbol" w:hAnsi="Segoe UI Symbol" w:cs="Segoe UI Symbol"/>
+        </w:rPr>
+        <w:t>★</w:t>
+      </w:r>
+      <w:r>
+        <w:t xml:space="preserve"> hodnoten</w:t>
+      </w:r>
+      <w:r>
+        <w:rPr>
+          <w:rFonts w:ascii="Aptos" w:hAnsi="Aptos" w:cs="Aptos"/>
+        </w:rPr>
+        <w:t>í</w:t>
+      </w:r>
+      <w:r>
+        <w:t>m nebude hne</w:t>
+      </w:r>
+      <w:r>
+        <w:rPr>
+          <w:rFonts w:ascii="Aptos" w:hAnsi="Aptos" w:cs="Aptos"/>
+        </w:rPr>
+        <w:t>ď</w:t>
+      </w:r>
+      <w:r>
+        <w:t xml:space="preserve"> na vrchole rebr</w:t>
+      </w:r>
+      <w:r>
+        <w:rPr>
+          <w:rFonts w:ascii="Aptos" w:hAnsi="Aptos" w:cs="Aptos"/>
+        </w:rPr>
+        <w:t>íč</w:t>
+      </w:r>
+      <w:r>
+        <w:t>ka.</w:t>
+      </w:r>
+    </w:p>
+    <w:p>
+      <w:pPr>
+        <w:rPr>
+          <w:b/>
+          <w:bCs/>
+        </w:rPr>
+      </w:pPr>
+    </w:p>
+    <w:p>
+      <w:pPr>
+        <w:rPr>
+          <w:b/>
+          <w:bCs/>
+        </w:rPr>
+      </w:pPr>
+      <w:proofErr w:type="spellStart"/>
+      <w:r>
+        <w:rPr>
+          <w:b/>
+          <w:bCs/>
+        </w:rPr>
+        <w:t>Wilsonovo</w:t>
+      </w:r>
+      <w:proofErr w:type="spellEnd"/>
+      <w:r>
+        <w:rPr>
+          <w:b/>
+          <w:bCs/>
+        </w:rPr>
+        <w:t xml:space="preserve"> skóre</w:t>
+      </w:r>
+    </w:p>
+    <w:p>
+      <w:r>
+        <w:t>Výpočet intervalov spoľahlivosti pre podiely, napr. pre percento pozitívnych hodnotení. Používa sa na spravodlivejšie zoradenie položiek pri nerovnakom počte hodnotení.</w:t>
+      </w:r>
+    </w:p>
+    <w:p>
+      <w:pPr>
+        <w:rPr>
+          <w:b/>
+          <w:bCs/>
+        </w:rPr>
+      </w:pPr>
+    </w:p>
+    <w:p>
+      <w:pPr>
+        <w:rPr>
+          <w:b/>
+          <w:bCs/>
+        </w:rPr>
+      </w:pPr>
+      <w:proofErr w:type="spellStart"/>
+      <w:r>
+        <w:rPr>
+          <w:b/>
+          <w:bCs/>
+        </w:rPr>
+        <w:t>Shadow</w:t>
+      </w:r>
+      <w:proofErr w:type="spellEnd"/>
+      <w:r>
+        <w:rPr>
+          <w:b/>
+          <w:bCs/>
+        </w:rPr>
+        <w:t>-ban</w:t>
+      </w:r>
+    </w:p>
+    <w:p>
+      <w:r>
+        <w:t>Tichý zákaz, pri ktorom používateľ stále vidí svoj obsah, ale iní ho nevidia. Slúži na potlačenie škodlivého správania bez upozornenia pôvodcu.</w:t>
+      </w:r>
+    </w:p>
+    <w:p>
+      <w:pPr>
+        <w:rPr>
+          <w:b/>
+          <w:bCs/>
+        </w:rPr>
+      </w:pPr>
+    </w:p>
+    <w:p>
+      <w:pPr>
+        <w:rPr>
+          <w:b/>
+          <w:bCs/>
+        </w:rPr>
+      </w:pPr>
+      <w:proofErr w:type="spellStart"/>
+      <w:r>
+        <w:rPr>
+          <w:b/>
+          <w:bCs/>
+        </w:rPr>
+        <w:t>Decay</w:t>
+      </w:r>
+      <w:proofErr w:type="spellEnd"/>
+    </w:p>
+    <w:p>
+      <w:r>
+        <w:t>Mechanizmus postupného znižovania váhy starších dát alebo hodnotení. Umožňuje algoritmom preferovať novšie a relevantnejšie informácie.</w:t>
+      </w:r>
+    </w:p>
+    <w:p>
+      <w:pPr>
+        <w:rPr>
+          <w:b/>
+          <w:bCs/>
+        </w:rPr>
+      </w:pPr>
+    </w:p>
+    <w:p>
+      <w:pPr>
+        <w:rPr>
+          <w:b/>
+          <w:bCs/>
+        </w:rPr>
+      </w:pPr>
+      <w:proofErr w:type="spellStart"/>
+      <w:r>
+        <w:rPr>
+          <w:b/>
+          <w:bCs/>
+        </w:rPr>
+        <w:t>Idempotentnosť</w:t>
+      </w:r>
+      <w:proofErr w:type="spellEnd"/>
+    </w:p>
+    <w:p>
+      <w:r>
+        <w:t>Vlastnosť operácie, pri ktorej jej opakované vykonanie vedie k rovnakému výsledku ako prvé vykonanie. Dôležitá pri API, aby nedošlo k duplicitám (napr. opakovaná platba).</w:t>
+      </w:r>
+    </w:p>
+    <w:p>
+      <w:pPr>
+        <w:rPr>
+          <w:b/>
+          <w:bCs/>
+        </w:rPr>
+      </w:pPr>
+    </w:p>
+    <w:p>
+      <w:pPr>
+        <w:rPr>
+          <w:b/>
+          <w:bCs/>
+        </w:rPr>
+      </w:pPr>
+      <w:r>
+        <w:rPr>
+          <w:b/>
+          <w:bCs/>
+        </w:rPr>
+        <w:t>Re-</w:t>
+      </w:r>
+      <w:proofErr w:type="spellStart"/>
+      <w:r>
+        <w:rPr>
+          <w:b/>
+          <w:bCs/>
+        </w:rPr>
+        <w:t>compute</w:t>
+      </w:r>
+      <w:proofErr w:type="spellEnd"/>
+      <w:r>
+        <w:rPr>
+          <w:b/>
+          <w:bCs/>
+        </w:rPr>
+        <w:t xml:space="preserve"> </w:t>
+      </w:r>
+      <w:proofErr w:type="spellStart"/>
+      <w:r>
+        <w:rPr>
+          <w:b/>
+          <w:bCs/>
+        </w:rPr>
+        <w:t>job</w:t>
+      </w:r>
+      <w:proofErr w:type="spellEnd"/>
+      <w:r>
+        <w:rPr>
+          <w:b/>
+          <w:bCs/>
+        </w:rPr>
+        <w:t xml:space="preserve"> po </w:t>
+      </w:r>
+      <w:proofErr w:type="spellStart"/>
+      <w:r>
+        <w:rPr>
+          <w:b/>
+          <w:bCs/>
+        </w:rPr>
+        <w:t>batchi</w:t>
+      </w:r>
+      <w:proofErr w:type="spellEnd"/>
+      <w:r>
+        <w:rPr>
+          <w:b/>
+          <w:bCs/>
+        </w:rPr>
+        <w:t xml:space="preserve"> zmien</w:t>
+      </w:r>
+    </w:p>
+    <w:p>
+      <w:r>
+        <w:t>Úloha, ktorá sa spustí po hromadnej zmene dát a znovu prepočíta odvodené hodnoty alebo agregáty. Tester overuje, že výpočty prebehli správne a sú aktuálne.</w:t>
+      </w:r>
+    </w:p>
+    <w:p>
+      <w:pPr>
+        <w:rPr>
+          <w:b/>
+          <w:bCs/>
+        </w:rPr>
+      </w:pPr>
+    </w:p>
+    <w:p>
+      <w:pPr>
+        <w:rPr>
+          <w:b/>
+          <w:bCs/>
+        </w:rPr>
+      </w:pPr>
+      <w:r>
+        <w:rPr>
+          <w:b/>
+          <w:bCs/>
+        </w:rPr>
+        <w:t>DAU</w:t>
+      </w:r>
+    </w:p>
+    <w:p>
+      <w:r>
+        <w:t>(</w:t>
+      </w:r>
+      <w:proofErr w:type="spellStart"/>
+      <w:r>
+        <w:t>Daily</w:t>
+      </w:r>
+      <w:proofErr w:type="spellEnd"/>
+      <w:r>
+        <w:t xml:space="preserve"> </w:t>
+      </w:r>
+      <w:proofErr w:type="spellStart"/>
+      <w:r>
+        <w:t>Active</w:t>
+      </w:r>
+      <w:proofErr w:type="spellEnd"/>
+      <w:r>
+        <w:t xml:space="preserve"> </w:t>
+      </w:r>
+      <w:proofErr w:type="spellStart"/>
+      <w:r>
+        <w:t>Users</w:t>
+      </w:r>
+      <w:proofErr w:type="spellEnd"/>
+      <w:r>
+        <w:t>) – počet unikátnych používateľov, ktorí použili aplikáciu aspoň raz za deň. Sleduje sa ako metrika zapojenia a rastu.</w:t>
+      </w:r>
+    </w:p>
+    <w:p>
+      <w:pPr>
+        <w:rPr>
+          <w:b/>
+          <w:bCs/>
+        </w:rPr>
+      </w:pPr>
+    </w:p>
+    <w:p>
+      <w:pPr>
+        <w:rPr>
+          <w:b/>
+          <w:bCs/>
+        </w:rPr>
+      </w:pPr>
+      <w:proofErr w:type="spellStart"/>
+      <w:r>
+        <w:rPr>
+          <w:b/>
+          <w:bCs/>
+        </w:rPr>
+        <w:t>Survivorship</w:t>
+      </w:r>
+      <w:proofErr w:type="spellEnd"/>
+      <w:r>
+        <w:rPr>
+          <w:b/>
+          <w:bCs/>
+        </w:rPr>
+        <w:t xml:space="preserve"> </w:t>
+      </w:r>
+      <w:proofErr w:type="spellStart"/>
+      <w:r>
+        <w:rPr>
+          <w:b/>
+          <w:bCs/>
+        </w:rPr>
+        <w:t>bias</w:t>
+      </w:r>
+      <w:proofErr w:type="spellEnd"/>
+    </w:p>
+    <w:p>
+      <w:r>
         <w:lastRenderedPageBreak/>
-        <w:t xml:space="preserve">Štatistická metóda úpravy výsledkov (napr. hodnotenia) na základe </w:t>
-      </w:r>
-      <w:proofErr w:type="spellStart"/>
-      <w:r>
-        <w:t>Bayesovej</w:t>
-      </w:r>
-      <w:proofErr w:type="spellEnd"/>
-      <w:r>
-        <w:t xml:space="preserve"> pravdepodobnosti. Pomáha znížiť vplyv malých vzoriek – napr. nová položka s jedným 5</w:t>
-      </w:r>
-      <w:r>
-        <w:rPr>
-          <w:rFonts w:ascii="Segoe UI Symbol" w:hAnsi="Segoe UI Symbol" w:cs="Segoe UI Symbol"/>
-        </w:rPr>
-        <w:t>★</w:t>
-      </w:r>
-      <w:r>
-        <w:t xml:space="preserve"> hodnoten</w:t>
-      </w:r>
-      <w:r>
-        <w:rPr>
-          <w:rFonts w:ascii="Aptos" w:hAnsi="Aptos" w:cs="Aptos"/>
-        </w:rPr>
-        <w:t>í</w:t>
-      </w:r>
-      <w:r>
-        <w:t>m nebude hne</w:t>
-      </w:r>
-      <w:r>
-        <w:rPr>
-          <w:rFonts w:ascii="Aptos" w:hAnsi="Aptos" w:cs="Aptos"/>
-        </w:rPr>
-        <w:t>ď</w:t>
-      </w:r>
-      <w:r>
-        <w:t xml:space="preserve"> na vrchole rebr</w:t>
-      </w:r>
-      <w:r>
-        <w:rPr>
-          <w:rFonts w:ascii="Aptos" w:hAnsi="Aptos" w:cs="Aptos"/>
-        </w:rPr>
-        <w:t>íč</w:t>
-      </w:r>
-      <w:r>
-        <w:t>ka.</w:t>
-      </w:r>
-    </w:p>
-    <w:p>
-      <w:pPr>
-        <w:rPr>
-          <w:b/>
-          <w:bCs/>
-        </w:rPr>
-      </w:pPr>
-    </w:p>
-    <w:p>
-      <w:pPr>
-        <w:rPr>
-          <w:b/>
-          <w:bCs/>
-        </w:rPr>
-      </w:pPr>
-      <w:proofErr w:type="spellStart"/>
-      <w:r>
-        <w:rPr>
-          <w:b/>
-          <w:bCs/>
-        </w:rPr>
-        <w:t>Wilsonovo</w:t>
-      </w:r>
-      <w:proofErr w:type="spellEnd"/>
-      <w:r>
-        <w:rPr>
-          <w:b/>
-          <w:bCs/>
-        </w:rPr>
-        <w:t xml:space="preserve"> skóre</w:t>
-      </w:r>
-    </w:p>
-    <w:p>
-      <w:r>
-        <w:t>Výpočet intervalov spoľahlivosti pre podiely, napr. pre percento pozitívnych hodnotení. Používa sa na spravodlivejšie zoradenie položiek pri nerovnakom počte hodnotení.</w:t>
-      </w:r>
-    </w:p>
-    <w:p>
-      <w:pPr>
-        <w:rPr>
-          <w:b/>
-          <w:bCs/>
-        </w:rPr>
-      </w:pPr>
-    </w:p>
-    <w:p>
-      <w:pPr>
-        <w:rPr>
-          <w:b/>
-          <w:bCs/>
-        </w:rPr>
-      </w:pPr>
-      <w:proofErr w:type="spellStart"/>
-      <w:r>
-        <w:rPr>
-          <w:b/>
-          <w:bCs/>
-        </w:rPr>
-        <w:t>Shadow</w:t>
-      </w:r>
-      <w:proofErr w:type="spellEnd"/>
-      <w:r>
-        <w:rPr>
-          <w:b/>
-          <w:bCs/>
-        </w:rPr>
-        <w:t>-ban</w:t>
-      </w:r>
-    </w:p>
-    <w:p>
-      <w:r>
-        <w:t>Tichý zákaz, pri ktorom používateľ stále vidí svoj obsah, ale iní ho nevidia. Slúži na potlačenie škodlivého správania bez upozornenia pôvodcu.</w:t>
-      </w:r>
-    </w:p>
-    <w:p>
-      <w:pPr>
-        <w:rPr>
-          <w:b/>
-          <w:bCs/>
-        </w:rPr>
-      </w:pPr>
-    </w:p>
-    <w:p>
-      <w:pPr>
-        <w:rPr>
-          <w:b/>
-          <w:bCs/>
-        </w:rPr>
-      </w:pPr>
-      <w:proofErr w:type="spellStart"/>
-      <w:r>
-        <w:rPr>
-          <w:b/>
-          <w:bCs/>
-        </w:rPr>
-        <w:t>Decay</w:t>
-      </w:r>
-      <w:proofErr w:type="spellEnd"/>
-    </w:p>
-    <w:p>
-      <w:r>
-        <w:t>Mechanizmus postupného znižovania váhy starších dát alebo hodnotení. Umožňuje algoritmom preferovať novšie a relevantnejšie informácie.</w:t>
-      </w:r>
-    </w:p>
-    <w:p>
-      <w:pPr>
-        <w:rPr>
-          <w:b/>
-          <w:bCs/>
-        </w:rPr>
-      </w:pPr>
-    </w:p>
-    <w:p>
-      <w:pPr>
-        <w:rPr>
-          <w:b/>
-          <w:bCs/>
-        </w:rPr>
-      </w:pPr>
-      <w:proofErr w:type="spellStart"/>
-      <w:r>
-        <w:rPr>
-          <w:b/>
-          <w:bCs/>
-        </w:rPr>
-        <w:t>Idempotentnosť</w:t>
-      </w:r>
-      <w:proofErr w:type="spellEnd"/>
-    </w:p>
-    <w:p>
-      <w:r>
-        <w:t>Vlastnosť operácie, pri ktorej jej opakované vykonanie vedie k rovnakému výsledku ako prvé vykonanie. Dôležitá pri API, aby nedošlo k duplicitám (napr. opakovaná platba).</w:t>
-      </w:r>
-    </w:p>
-    <w:p>
-      <w:pPr>
-        <w:rPr>
-          <w:b/>
-          <w:bCs/>
-        </w:rPr>
-      </w:pPr>
-    </w:p>
-    <w:p>
-      <w:pPr>
-        <w:rPr>
-          <w:b/>
-          <w:bCs/>
-        </w:rPr>
-      </w:pPr>
-      <w:r>
-        <w:rPr>
-          <w:b/>
-          <w:bCs/>
-        </w:rPr>
-        <w:t>Re-</w:t>
-      </w:r>
-      <w:proofErr w:type="spellStart"/>
-      <w:r>
-        <w:rPr>
-          <w:b/>
-          <w:bCs/>
-        </w:rPr>
-        <w:t>compute</w:t>
-      </w:r>
-      <w:proofErr w:type="spellEnd"/>
-      <w:r>
-        <w:rPr>
-          <w:b/>
-          <w:bCs/>
-        </w:rPr>
-        <w:t xml:space="preserve"> </w:t>
-      </w:r>
-      <w:proofErr w:type="spellStart"/>
-      <w:r>
-        <w:rPr>
-          <w:b/>
-          <w:bCs/>
-        </w:rPr>
-        <w:t>job</w:t>
-      </w:r>
-      <w:proofErr w:type="spellEnd"/>
-      <w:r>
-        <w:rPr>
-          <w:b/>
-          <w:bCs/>
-        </w:rPr>
-        <w:t xml:space="preserve"> po </w:t>
-      </w:r>
-      <w:proofErr w:type="spellStart"/>
-      <w:r>
-        <w:rPr>
-          <w:b/>
-          <w:bCs/>
-        </w:rPr>
-        <w:t>batchi</w:t>
-      </w:r>
-      <w:proofErr w:type="spellEnd"/>
-      <w:r>
-        <w:rPr>
-          <w:b/>
-          <w:bCs/>
-        </w:rPr>
-        <w:t xml:space="preserve"> zmien</w:t>
-      </w:r>
-    </w:p>
-    <w:p>
-      <w:r>
-        <w:t>Úloha, ktorá sa spustí po hromadnej zmene dát a znovu prepočíta odvodené hodnoty alebo agregáty. Tester overuje, že výpočty prebehli správne a sú aktuálne.</w:t>
-      </w:r>
-    </w:p>
-    <w:p>
-      <w:pPr>
-        <w:rPr>
-          <w:b/>
-          <w:bCs/>
-        </w:rPr>
-      </w:pPr>
-    </w:p>
-    <w:p>
-      <w:pPr>
-        <w:rPr>
-          <w:b/>
-          <w:bCs/>
-        </w:rPr>
-      </w:pPr>
-      <w:r>
-        <w:rPr>
-          <w:b/>
-          <w:bCs/>
-        </w:rPr>
-        <w:t>DAU</w:t>
-      </w:r>
-    </w:p>
-    <w:p>
-      <w:r>
-        <w:t>(</w:t>
-      </w:r>
-      <w:proofErr w:type="spellStart"/>
-      <w:r>
-        <w:t>Daily</w:t>
-      </w:r>
-      <w:proofErr w:type="spellEnd"/>
-      <w:r>
-        <w:t xml:space="preserve"> </w:t>
-      </w:r>
-      <w:proofErr w:type="spellStart"/>
-      <w:r>
-        <w:t>Active</w:t>
-      </w:r>
-      <w:proofErr w:type="spellEnd"/>
-      <w:r>
-        <w:t xml:space="preserve"> </w:t>
-      </w:r>
-      <w:proofErr w:type="spellStart"/>
-      <w:r>
-        <w:t>Users</w:t>
-      </w:r>
-      <w:proofErr w:type="spellEnd"/>
-      <w:r>
-        <w:t>) – počet unikátnych používateľov, ktorí použili aplikáciu aspoň raz za deň. Sleduje sa ako metrika zapojenia a rastu.</w:t>
-      </w:r>
-    </w:p>
-    <w:p>
-      <w:pPr>
-        <w:rPr>
-          <w:b/>
-          <w:bCs/>
-        </w:rPr>
-      </w:pPr>
-    </w:p>
-    <w:p>
-      <w:pPr>
-        <w:rPr>
-          <w:b/>
-          <w:bCs/>
-        </w:rPr>
-      </w:pPr>
-      <w:proofErr w:type="spellStart"/>
-      <w:r>
-        <w:rPr>
-          <w:b/>
-          <w:bCs/>
-        </w:rPr>
-        <w:t>Survivorship</w:t>
-      </w:r>
-      <w:proofErr w:type="spellEnd"/>
-      <w:r>
-        <w:rPr>
-          <w:b/>
-          <w:bCs/>
-        </w:rPr>
-        <w:t xml:space="preserve"> </w:t>
-      </w:r>
-      <w:proofErr w:type="spellStart"/>
-      <w:r>
-        <w:rPr>
-          <w:b/>
-          <w:bCs/>
-        </w:rPr>
-        <w:t>bias</w:t>
-      </w:r>
-      <w:proofErr w:type="spellEnd"/>
-    </w:p>
-    <w:p>
-      <w:r>
         <w:t>Kognitívne skreslenie, keď vyhodnocujeme len „preživšie“ prípady a ignorujeme tie, ktoré zlyhali. V testovaní môže viesť k nesprávnym záverom, ak analyzujeme len úspešné scenáre.</w:t>
       </w:r>
     </w:p>
@@ -9413,6 +9500,7 @@
     </w:p>
     <w:p>
       <w:r>
+        <w:lastRenderedPageBreak/>
         <w:t>(</w:t>
       </w:r>
       <w:proofErr w:type="spellStart"/>
@@ -9421,15 +9509,7 @@
       </w:r>
       <w:proofErr w:type="spellEnd"/>
       <w:r>
-        <w:t xml:space="preserve"> </w:t>
-      </w:r>
-      <w:proofErr w:type="spellStart"/>
-      <w:r>
-        <w:t>Key</w:t>
-      </w:r>
-      <w:proofErr w:type="spellEnd"/>
-      <w:r>
-        <w:t xml:space="preserve"> </w:t>
+        <w:t xml:space="preserve"> Key </w:t>
       </w:r>
       <w:proofErr w:type="spellStart"/>
       <w:r>
@@ -9816,6 +9896,7 @@
     </w:p>
     <w:p>
       <w:r>
+        <w:lastRenderedPageBreak/>
         <w:t xml:space="preserve">Pokročilá </w:t>
       </w:r>
       <w:proofErr w:type="spellStart"/>
@@ -9949,199 +10030,378 @@
     </w:p>
     <w:p>
       <w:r>
+        <w:t xml:space="preserve">Pridanie náhodnej hodnoty (saltu) ku každému heslu pred jeho </w:t>
+      </w:r>
+      <w:proofErr w:type="spellStart"/>
+      <w:r>
+        <w:t>hashovaním</w:t>
+      </w:r>
+      <w:proofErr w:type="spellEnd"/>
+      <w:r>
+        <w:t xml:space="preserve">, aby sa zabránilo útokom s </w:t>
+      </w:r>
+      <w:proofErr w:type="spellStart"/>
+      <w:r>
+        <w:t>rainbow</w:t>
+      </w:r>
+      <w:proofErr w:type="spellEnd"/>
+      <w:r>
+        <w:t xml:space="preserve"> tabuľkami. Každý používateľ má vlastný unikátny </w:t>
+      </w:r>
+      <w:proofErr w:type="spellStart"/>
+      <w:r>
+        <w:t>salt</w:t>
+      </w:r>
+      <w:proofErr w:type="spellEnd"/>
+      <w:r>
+        <w:t>.</w:t>
+      </w:r>
+    </w:p>
+    <w:p/>
+    <w:p>
+      <w:proofErr w:type="spellStart"/>
+      <w:r>
+        <w:rPr>
+          <w:b/>
+          <w:bCs/>
+        </w:rPr>
+        <w:t>R</w:t>
+      </w:r>
+      <w:r>
+        <w:rPr>
+          <w:b/>
+          <w:bCs/>
+        </w:rPr>
+        <w:t>ainbow</w:t>
+      </w:r>
+      <w:proofErr w:type="spellEnd"/>
+      <w:r>
+        <w:rPr>
+          <w:b/>
+          <w:bCs/>
+        </w:rPr>
+        <w:t xml:space="preserve"> tabuľky</w:t>
+      </w:r>
+      <w:r>
+        <w:br/>
+      </w:r>
+      <w:proofErr w:type="spellStart"/>
+      <w:r>
+        <w:t>Predvypočítané</w:t>
+      </w:r>
+      <w:proofErr w:type="spellEnd"/>
+      <w:r>
+        <w:t xml:space="preserve"> tabuľky </w:t>
+      </w:r>
+      <w:proofErr w:type="spellStart"/>
+      <w:r>
+        <w:t>hashov</w:t>
+      </w:r>
+      <w:proofErr w:type="spellEnd"/>
+      <w:r>
+        <w:t xml:space="preserve"> pre veľké množstvo možných hesiel, používané na rýchle prelomenie </w:t>
+      </w:r>
+      <w:proofErr w:type="spellStart"/>
+      <w:r>
+        <w:t>hashovaných</w:t>
+      </w:r>
+      <w:proofErr w:type="spellEnd"/>
+      <w:r>
+        <w:t xml:space="preserve"> údajov. Útoky s </w:t>
+      </w:r>
+      <w:proofErr w:type="spellStart"/>
+      <w:r>
+        <w:t>rainbow</w:t>
+      </w:r>
+      <w:proofErr w:type="spellEnd"/>
+      <w:r>
+        <w:t xml:space="preserve"> tabuľkami sa dajú efektívne zmierniť použitím </w:t>
+      </w:r>
+      <w:proofErr w:type="spellStart"/>
+      <w:r>
+        <w:t>saltovania</w:t>
+      </w:r>
+      <w:proofErr w:type="spellEnd"/>
+      <w:r>
+        <w:t xml:space="preserve"> pri </w:t>
+      </w:r>
+      <w:proofErr w:type="spellStart"/>
+      <w:r>
+        <w:t>hashovaní</w:t>
+      </w:r>
+      <w:proofErr w:type="spellEnd"/>
+      <w:r>
+        <w:t xml:space="preserve"> hesiel.</w:t>
+      </w:r>
+    </w:p>
+    <w:p>
+      <w:pPr>
+        <w:rPr>
+          <w:b/>
+          <w:bCs/>
+        </w:rPr>
+      </w:pPr>
+    </w:p>
+    <w:p>
+      <w:pPr>
+        <w:rPr>
+          <w:b/>
+          <w:bCs/>
+        </w:rPr>
+      </w:pPr>
+      <w:r>
+        <w:rPr>
+          <w:b/>
+          <w:bCs/>
+        </w:rPr>
+        <w:t>M</w:t>
+      </w:r>
+      <w:r>
+        <w:rPr>
+          <w:b/>
+          <w:bCs/>
+        </w:rPr>
+        <w:t xml:space="preserve">inimá + </w:t>
+      </w:r>
+      <w:proofErr w:type="spellStart"/>
+      <w:r>
+        <w:rPr>
+          <w:b/>
+          <w:bCs/>
+        </w:rPr>
+        <w:t>haveibeenpwned</w:t>
+      </w:r>
+      <w:proofErr w:type="spellEnd"/>
+      <w:r>
+        <w:rPr>
+          <w:b/>
+          <w:bCs/>
+        </w:rPr>
+        <w:t xml:space="preserve"> kontrola reťazcov</w:t>
+      </w:r>
+    </w:p>
+    <w:p>
+      <w:r>
+        <w:t xml:space="preserve">Overenie, či heslo spĺňa minimálne požiadavky na dĺžku a </w:t>
+      </w:r>
+      <w:proofErr w:type="spellStart"/>
+      <w:r>
+        <w:t>komplexitu</w:t>
+      </w:r>
+      <w:proofErr w:type="spellEnd"/>
+      <w:r>
+        <w:t xml:space="preserve">, doplnené o kontrolu proti databáze uniknutých hesiel služby </w:t>
+      </w:r>
+      <w:proofErr w:type="spellStart"/>
+      <w:r>
+        <w:t>haveibeenpwned</w:t>
+      </w:r>
+      <w:proofErr w:type="spellEnd"/>
+      <w:r>
+        <w:t>. Zvyšuje to odolnosť voči opätovnému použitiu kompromitovaných hesiel.</w:t>
+      </w:r>
+    </w:p>
+    <w:p>
+      <w:pPr>
+        <w:rPr>
+          <w:b/>
+          <w:bCs/>
+        </w:rPr>
+      </w:pPr>
+    </w:p>
+    <w:p>
+      <w:pPr>
+        <w:rPr>
+          <w:b/>
+          <w:bCs/>
+        </w:rPr>
+      </w:pPr>
+      <w:r>
+        <w:rPr>
+          <w:b/>
+          <w:bCs/>
+        </w:rPr>
+        <w:t>MFA</w:t>
+      </w:r>
+    </w:p>
+    <w:p>
+      <w:r>
+        <w:t>(</w:t>
+      </w:r>
+      <w:proofErr w:type="spellStart"/>
+      <w:r>
+        <w:t>Multi-Factor</w:t>
+      </w:r>
+      <w:proofErr w:type="spellEnd"/>
+      <w:r>
+        <w:t xml:space="preserve"> </w:t>
+      </w:r>
+      <w:proofErr w:type="spellStart"/>
+      <w:r>
+        <w:t>Authentication</w:t>
+      </w:r>
+      <w:proofErr w:type="spellEnd"/>
+      <w:r>
+        <w:t>) je viacfaktorová autentifikácia vyžadujúca kombináciu aspoň dvoch rôznych overovacích faktorov. Zvyšuje bezpečnosť prístupu k účtom.</w:t>
+      </w:r>
+    </w:p>
+    <w:p>
+      <w:pPr>
+        <w:rPr>
+          <w:b/>
+          <w:bCs/>
+        </w:rPr>
+      </w:pPr>
+    </w:p>
+    <w:p>
+      <w:pPr>
+        <w:rPr>
+          <w:b/>
+          <w:bCs/>
+        </w:rPr>
+      </w:pPr>
+      <w:r>
+        <w:rPr>
+          <w:b/>
+          <w:bCs/>
+        </w:rPr>
+        <w:t>TOTP</w:t>
+      </w:r>
+    </w:p>
+    <w:p>
+      <w:r>
+        <w:t>(</w:t>
+      </w:r>
+      <w:proofErr w:type="spellStart"/>
+      <w:r>
+        <w:t>Time-based</w:t>
+      </w:r>
+      <w:proofErr w:type="spellEnd"/>
+      <w:r>
+        <w:t xml:space="preserve"> </w:t>
+      </w:r>
+      <w:proofErr w:type="spellStart"/>
+      <w:r>
+        <w:t>One-Time</w:t>
+      </w:r>
+      <w:proofErr w:type="spellEnd"/>
+      <w:r>
+        <w:t xml:space="preserve"> Password) je jednorazové heslo generované na základe času a zdieľaného tajomstva. Používa sa najmä v aplikáciách pre dvojfaktorovú autentifikáciu.</w:t>
+      </w:r>
+    </w:p>
+    <w:p/>
+    <w:p>
+      <w:pPr>
+        <w:rPr>
+          <w:b/>
+          <w:bCs/>
+        </w:rPr>
+      </w:pPr>
+    </w:p>
+    <w:p>
+      <w:pPr>
+        <w:rPr>
+          <w:b/>
+          <w:bCs/>
+        </w:rPr>
+      </w:pPr>
+      <w:proofErr w:type="spellStart"/>
+      <w:r>
+        <w:rPr>
+          <w:b/>
+          <w:bCs/>
+        </w:rPr>
+        <w:t>WebAuthn</w:t>
+      </w:r>
+      <w:proofErr w:type="spellEnd"/>
+    </w:p>
+    <w:p>
+      <w:r>
+        <w:t xml:space="preserve">(Web </w:t>
+      </w:r>
+      <w:proofErr w:type="spellStart"/>
+      <w:r>
+        <w:t>Authentication</w:t>
+      </w:r>
+      <w:proofErr w:type="spellEnd"/>
+      <w:r>
+        <w:t xml:space="preserve">) je webový štandard pre bezheslové prihlasovanie pomocou verejnej kryptografie. Umožňuje overenie pomocou </w:t>
+      </w:r>
+      <w:proofErr w:type="spellStart"/>
+      <w:r>
+        <w:t>biometriky</w:t>
+      </w:r>
+      <w:proofErr w:type="spellEnd"/>
+      <w:r>
+        <w:t>, bezpečnostných kľúčov alebo zariadení.</w:t>
+      </w:r>
+    </w:p>
+    <w:p>
+      <w:pPr>
+        <w:rPr>
+          <w:b/>
+          <w:bCs/>
+        </w:rPr>
+      </w:pPr>
+    </w:p>
+    <w:p>
+      <w:pPr>
+        <w:rPr>
+          <w:b/>
+          <w:bCs/>
+        </w:rPr>
+      </w:pPr>
+      <w:r>
+        <w:rPr>
+          <w:b/>
+          <w:bCs/>
+        </w:rPr>
+        <w:t>RBAC</w:t>
+      </w:r>
+    </w:p>
+    <w:p>
+      <w:r>
         <w:lastRenderedPageBreak/>
-        <w:t xml:space="preserve">Pridanie náhodnej hodnoty (saltu) ku každému heslu pred jeho </w:t>
-      </w:r>
-      <w:proofErr w:type="spellStart"/>
-      <w:r>
-        <w:t>hashovaním</w:t>
-      </w:r>
-      <w:proofErr w:type="spellEnd"/>
-      <w:r>
-        <w:t xml:space="preserve">, aby sa zabránilo útokom s </w:t>
-      </w:r>
-      <w:proofErr w:type="spellStart"/>
-      <w:r>
-        <w:t>rainbow</w:t>
-      </w:r>
-      <w:proofErr w:type="spellEnd"/>
-      <w:r>
-        <w:t xml:space="preserve"> tabuľkami. Každý používateľ má vlastný unikátny </w:t>
-      </w:r>
-      <w:proofErr w:type="spellStart"/>
-      <w:r>
-        <w:t>salt</w:t>
-      </w:r>
-      <w:proofErr w:type="spellEnd"/>
-      <w:r>
-        <w:t>.</w:t>
-      </w:r>
-    </w:p>
-    <w:p/>
-    <w:p>
-      <w:proofErr w:type="spellStart"/>
-      <w:r>
-        <w:rPr>
-          <w:b/>
-          <w:bCs/>
-        </w:rPr>
-        <w:t>R</w:t>
-      </w:r>
-      <w:r>
-        <w:rPr>
-          <w:b/>
-          <w:bCs/>
-        </w:rPr>
-        <w:t>ainbow</w:t>
-      </w:r>
-      <w:proofErr w:type="spellEnd"/>
-      <w:r>
-        <w:rPr>
-          <w:b/>
-          <w:bCs/>
-        </w:rPr>
-        <w:t xml:space="preserve"> tabuľky</w:t>
-      </w:r>
-      <w:r>
-        <w:br/>
-      </w:r>
-      <w:proofErr w:type="spellStart"/>
-      <w:r>
-        <w:t>Predvypočítané</w:t>
-      </w:r>
-      <w:proofErr w:type="spellEnd"/>
-      <w:r>
-        <w:t xml:space="preserve"> tabuľky </w:t>
-      </w:r>
-      <w:proofErr w:type="spellStart"/>
-      <w:r>
-        <w:t>hashov</w:t>
-      </w:r>
-      <w:proofErr w:type="spellEnd"/>
-      <w:r>
-        <w:t xml:space="preserve"> pre veľké množstvo možných hesiel, používané na rýchle prelomenie </w:t>
-      </w:r>
-      <w:proofErr w:type="spellStart"/>
-      <w:r>
-        <w:t>hashovaných</w:t>
-      </w:r>
-      <w:proofErr w:type="spellEnd"/>
-      <w:r>
-        <w:t xml:space="preserve"> údajov. Útoky s </w:t>
-      </w:r>
-      <w:proofErr w:type="spellStart"/>
-      <w:r>
-        <w:t>rainbow</w:t>
-      </w:r>
-      <w:proofErr w:type="spellEnd"/>
-      <w:r>
-        <w:t xml:space="preserve"> tabuľkami sa dajú efektívne zmierniť použitím </w:t>
-      </w:r>
-      <w:proofErr w:type="spellStart"/>
-      <w:r>
-        <w:t>saltovania</w:t>
-      </w:r>
-      <w:proofErr w:type="spellEnd"/>
-      <w:r>
-        <w:t xml:space="preserve"> pri </w:t>
-      </w:r>
-      <w:proofErr w:type="spellStart"/>
-      <w:r>
-        <w:t>hashovaní</w:t>
-      </w:r>
-      <w:proofErr w:type="spellEnd"/>
-      <w:r>
-        <w:t xml:space="preserve"> hesiel.</w:t>
-      </w:r>
-    </w:p>
-    <w:p>
-      <w:pPr>
-        <w:rPr>
-          <w:b/>
-          <w:bCs/>
-        </w:rPr>
-      </w:pPr>
-    </w:p>
-    <w:p>
-      <w:pPr>
-        <w:rPr>
-          <w:b/>
-          <w:bCs/>
-        </w:rPr>
-      </w:pPr>
-      <w:r>
-        <w:rPr>
-          <w:b/>
-          <w:bCs/>
-        </w:rPr>
-        <w:t>M</w:t>
-      </w:r>
-      <w:r>
-        <w:rPr>
-          <w:b/>
-          <w:bCs/>
-        </w:rPr>
-        <w:t xml:space="preserve">inimá + </w:t>
-      </w:r>
-      <w:proofErr w:type="spellStart"/>
-      <w:r>
-        <w:rPr>
-          <w:b/>
-          <w:bCs/>
-        </w:rPr>
-        <w:t>haveibeenpwned</w:t>
-      </w:r>
-      <w:proofErr w:type="spellEnd"/>
-      <w:r>
-        <w:rPr>
-          <w:b/>
-          <w:bCs/>
-        </w:rPr>
-        <w:t xml:space="preserve"> kontrola reťazcov</w:t>
-      </w:r>
-    </w:p>
-    <w:p>
-      <w:r>
-        <w:t xml:space="preserve">Overenie, či heslo spĺňa minimálne požiadavky na dĺžku a </w:t>
-      </w:r>
-      <w:proofErr w:type="spellStart"/>
-      <w:r>
-        <w:t>komplexitu</w:t>
-      </w:r>
-      <w:proofErr w:type="spellEnd"/>
-      <w:r>
-        <w:t xml:space="preserve">, doplnené o kontrolu proti databáze uniknutých hesiel služby </w:t>
-      </w:r>
-      <w:proofErr w:type="spellStart"/>
-      <w:r>
-        <w:t>haveibeenpwned</w:t>
-      </w:r>
-      <w:proofErr w:type="spellEnd"/>
-      <w:r>
-        <w:t>. Zvyšuje to odolnosť voči opätovnému použitiu kompromitovaných hesiel.</w:t>
-      </w:r>
-    </w:p>
-    <w:p>
-      <w:pPr>
-        <w:rPr>
-          <w:b/>
-          <w:bCs/>
-        </w:rPr>
-      </w:pPr>
-    </w:p>
-    <w:p>
-      <w:pPr>
-        <w:rPr>
-          <w:b/>
-          <w:bCs/>
-        </w:rPr>
-      </w:pPr>
-      <w:r>
-        <w:rPr>
-          <w:b/>
-          <w:bCs/>
-        </w:rPr>
-        <w:t>MFA</w:t>
+        <w:t>(Role-</w:t>
+      </w:r>
+      <w:proofErr w:type="spellStart"/>
+      <w:r>
+        <w:t>Based</w:t>
+      </w:r>
+      <w:proofErr w:type="spellEnd"/>
+      <w:r>
+        <w:t xml:space="preserve"> Access </w:t>
+      </w:r>
+      <w:proofErr w:type="spellStart"/>
+      <w:r>
+        <w:t>Control</w:t>
+      </w:r>
+      <w:proofErr w:type="spellEnd"/>
+      <w:r>
+        <w:t>) je model riadenia prístupu, kde sa oprávnenia prideľujú podľa role používateľa. Zjednodušuje správu prístupov a znižuje riziko neoprávneného prístupu.</w:t>
+      </w:r>
+    </w:p>
+    <w:p>
+      <w:pPr>
+        <w:rPr>
+          <w:b/>
+          <w:bCs/>
+        </w:rPr>
+      </w:pPr>
+    </w:p>
+    <w:p>
+      <w:pPr>
+        <w:rPr>
+          <w:b/>
+          <w:bCs/>
+        </w:rPr>
+      </w:pPr>
+      <w:r>
+        <w:rPr>
+          <w:b/>
+          <w:bCs/>
+        </w:rPr>
+        <w:t>ABAC</w:t>
       </w:r>
     </w:p>
     <w:p>
@@ -10150,7 +10410,233 @@
       </w:r>
       <w:proofErr w:type="spellStart"/>
       <w:r>
-        <w:t>Multi-Factor</w:t>
+        <w:t>Attribute-Based</w:t>
+      </w:r>
+      <w:proofErr w:type="spellEnd"/>
+      <w:r>
+        <w:t xml:space="preserve"> Access </w:t>
+      </w:r>
+      <w:proofErr w:type="spellStart"/>
+      <w:r>
+        <w:t>Control</w:t>
+      </w:r>
+      <w:proofErr w:type="spellEnd"/>
+      <w:r>
+        <w:t>) je model riadenia prístupu, ktorý rozhoduje na základe atribútov používateľa, zdroja a kontextu. Umožňuje jemnejšie nastavenie pravidiel než RBAC.</w:t>
+      </w:r>
+    </w:p>
+    <w:p>
+      <w:pPr>
+        <w:rPr>
+          <w:b/>
+          <w:bCs/>
+        </w:rPr>
+      </w:pPr>
+    </w:p>
+    <w:p>
+      <w:pPr>
+        <w:rPr>
+          <w:b/>
+          <w:bCs/>
+        </w:rPr>
+      </w:pPr>
+      <w:proofErr w:type="spellStart"/>
+      <w:r>
+        <w:rPr>
+          <w:b/>
+          <w:bCs/>
+        </w:rPr>
+        <w:t>Claimy</w:t>
+      </w:r>
+      <w:proofErr w:type="spellEnd"/>
+      <w:r>
+        <w:rPr>
+          <w:b/>
+          <w:bCs/>
+        </w:rPr>
+        <w:t xml:space="preserve"> do </w:t>
+      </w:r>
+      <w:proofErr w:type="spellStart"/>
+      <w:r>
+        <w:rPr>
+          <w:b/>
+          <w:bCs/>
+        </w:rPr>
+        <w:t>access</w:t>
+      </w:r>
+      <w:proofErr w:type="spellEnd"/>
+      <w:r>
+        <w:rPr>
+          <w:b/>
+          <w:bCs/>
+        </w:rPr>
+        <w:t xml:space="preserve"> tokenu</w:t>
+      </w:r>
+    </w:p>
+    <w:p>
+      <w:r>
+        <w:t>Dáta (</w:t>
+      </w:r>
+      <w:proofErr w:type="spellStart"/>
+      <w:r>
+        <w:t>claimy</w:t>
+      </w:r>
+      <w:proofErr w:type="spellEnd"/>
+      <w:r>
+        <w:t>) vložené do prístupového tokenu, ktoré obsahujú informácie o používateľovi alebo relácii. Používajú sa na autorizáciu a overovanie požiadaviek.</w:t>
+      </w:r>
+    </w:p>
+    <w:p>
+      <w:pPr>
+        <w:rPr>
+          <w:b/>
+          <w:bCs/>
+        </w:rPr>
+      </w:pPr>
+    </w:p>
+    <w:p>
+      <w:pPr>
+        <w:rPr>
+          <w:b/>
+          <w:bCs/>
+        </w:rPr>
+      </w:pPr>
+      <w:r>
+        <w:rPr>
+          <w:b/>
+          <w:bCs/>
+        </w:rPr>
+        <w:t>E</w:t>
+      </w:r>
+      <w:r>
+        <w:rPr>
+          <w:b/>
+          <w:bCs/>
+        </w:rPr>
+        <w:t xml:space="preserve">xponenciálny </w:t>
+      </w:r>
+      <w:proofErr w:type="spellStart"/>
+      <w:r>
+        <w:rPr>
+          <w:b/>
+          <w:bCs/>
+        </w:rPr>
+        <w:t>backoff</w:t>
+      </w:r>
+      <w:proofErr w:type="spellEnd"/>
+    </w:p>
+    <w:p>
+      <w:r>
+        <w:t>Technika riadenia opakovaných pokusov o spojenie, pri ktorej sa interval medzi pokusmi postupne zvyšuje. Znižuje zaťaženie systému pri dočasných problémoch.</w:t>
+      </w:r>
+    </w:p>
+    <w:p>
+      <w:pPr>
+        <w:rPr>
+          <w:b/>
+          <w:bCs/>
+        </w:rPr>
+      </w:pPr>
+    </w:p>
+    <w:p>
+      <w:pPr>
+        <w:rPr>
+          <w:b/>
+          <w:bCs/>
+        </w:rPr>
+      </w:pPr>
+      <w:r>
+        <w:rPr>
+          <w:b/>
+          <w:bCs/>
+        </w:rPr>
+        <w:t xml:space="preserve">IP </w:t>
+      </w:r>
+      <w:proofErr w:type="spellStart"/>
+      <w:r>
+        <w:rPr>
+          <w:b/>
+          <w:bCs/>
+        </w:rPr>
+        <w:t>allow</w:t>
+      </w:r>
+      <w:proofErr w:type="spellEnd"/>
+      <w:r>
+        <w:rPr>
+          <w:b/>
+          <w:bCs/>
+        </w:rPr>
+        <w:t>/</w:t>
+      </w:r>
+      <w:proofErr w:type="spellStart"/>
+      <w:r>
+        <w:rPr>
+          <w:b/>
+          <w:bCs/>
+        </w:rPr>
+        <w:t>deny</w:t>
+      </w:r>
+      <w:proofErr w:type="spellEnd"/>
+      <w:r>
+        <w:rPr>
+          <w:b/>
+          <w:bCs/>
+        </w:rPr>
+        <w:t xml:space="preserve"> list pre admin </w:t>
+      </w:r>
+      <w:proofErr w:type="spellStart"/>
+      <w:r>
+        <w:rPr>
+          <w:b/>
+          <w:bCs/>
+        </w:rPr>
+        <w:t>endpoints</w:t>
+      </w:r>
+      <w:proofErr w:type="spellEnd"/>
+    </w:p>
+    <w:p>
+      <w:r>
+        <w:t xml:space="preserve">Bezpečnostné opatrenie, ktoré povoľuje alebo blokuje prístup k </w:t>
+      </w:r>
+      <w:proofErr w:type="spellStart"/>
+      <w:r>
+        <w:t>administrátorskym</w:t>
+      </w:r>
+      <w:proofErr w:type="spellEnd"/>
+      <w:r>
+        <w:t xml:space="preserve"> rozhraniam podľa IP adries. Pomáha obmedziť prístup len na dôveryhodné adresy.</w:t>
+      </w:r>
+    </w:p>
+    <w:p>
+      <w:pPr>
+        <w:rPr>
+          <w:b/>
+          <w:bCs/>
+        </w:rPr>
+      </w:pPr>
+    </w:p>
+    <w:p>
+      <w:pPr>
+        <w:rPr>
+          <w:b/>
+          <w:bCs/>
+        </w:rPr>
+      </w:pPr>
+      <w:r>
+        <w:rPr>
+          <w:b/>
+          <w:bCs/>
+        </w:rPr>
+        <w:t>PII</w:t>
+      </w:r>
+    </w:p>
+    <w:p>
+      <w:r>
+        <w:t>(</w:t>
+      </w:r>
+      <w:proofErr w:type="spellStart"/>
+      <w:r>
+        <w:t>Personally</w:t>
       </w:r>
       <w:proofErr w:type="spellEnd"/>
       <w:r>
@@ -10158,34 +10644,114 @@
       </w:r>
       <w:proofErr w:type="spellStart"/>
       <w:r>
-        <w:t>Authentication</w:t>
-      </w:r>
-      <w:proofErr w:type="spellEnd"/>
-      <w:r>
-        <w:t>) je viacfaktorová autentifikácia vyžadujúca kombináciu aspoň dvoch rôznych overovacích faktorov. Zvyšuje bezpečnosť prístupu k účtom.</w:t>
-      </w:r>
-    </w:p>
-    <w:p>
-      <w:pPr>
-        <w:rPr>
-          <w:b/>
-          <w:bCs/>
-        </w:rPr>
-      </w:pPr>
-    </w:p>
-    <w:p>
-      <w:pPr>
-        <w:rPr>
-          <w:b/>
-          <w:bCs/>
-        </w:rPr>
-      </w:pPr>
-      <w:r>
-        <w:rPr>
-          <w:b/>
-          <w:bCs/>
-        </w:rPr>
-        <w:t>TOTP</w:t>
+        <w:t>Identifiable</w:t>
+      </w:r>
+      <w:proofErr w:type="spellEnd"/>
+      <w:r>
+        <w:t xml:space="preserve"> </w:t>
+      </w:r>
+      <w:proofErr w:type="spellStart"/>
+      <w:r>
+        <w:t>Information</w:t>
+      </w:r>
+      <w:proofErr w:type="spellEnd"/>
+      <w:r>
+        <w:t>) sú údaje, ktoré môžu identifikovať konkrétnu osobu. Zahŕňajú napríklad meno, adresu, rodné číslo alebo e-mail.</w:t>
+      </w:r>
+    </w:p>
+    <w:p>
+      <w:pPr>
+        <w:rPr>
+          <w:b/>
+          <w:bCs/>
+        </w:rPr>
+      </w:pPr>
+    </w:p>
+    <w:p>
+      <w:pPr>
+        <w:rPr>
+          <w:b/>
+          <w:bCs/>
+        </w:rPr>
+      </w:pPr>
+      <w:r>
+        <w:rPr>
+          <w:b/>
+          <w:bCs/>
+        </w:rPr>
+        <w:t>JWKS podpisu</w:t>
+      </w:r>
+    </w:p>
+    <w:p>
+      <w:r>
+        <w:t>(JSON Web Key Set) je formát na distribúciu verejných kľúčov používaných na overenie podpisu tokenov. Umožňuje klientom automaticky získavať aktuálne kľúče od servera.</w:t>
+      </w:r>
+    </w:p>
+    <w:p>
+      <w:pPr>
+        <w:rPr>
+          <w:b/>
+          <w:bCs/>
+        </w:rPr>
+      </w:pPr>
+    </w:p>
+    <w:p>
+      <w:pPr>
+        <w:rPr>
+          <w:b/>
+          <w:bCs/>
+        </w:rPr>
+      </w:pPr>
+      <w:proofErr w:type="spellStart"/>
+      <w:r>
+        <w:rPr>
+          <w:b/>
+          <w:bCs/>
+        </w:rPr>
+        <w:t>B</w:t>
+      </w:r>
+      <w:r>
+        <w:rPr>
+          <w:b/>
+          <w:bCs/>
+        </w:rPr>
+        <w:t>ruteforce</w:t>
+      </w:r>
+      <w:proofErr w:type="spellEnd"/>
+      <w:r>
+        <w:rPr>
+          <w:b/>
+          <w:bCs/>
+        </w:rPr>
+        <w:t xml:space="preserve"> scenáre</w:t>
+      </w:r>
+    </w:p>
+    <w:p>
+      <w:r>
+        <w:t>Útoky, pri ktorých útočník systematicky skúša rôzne kombinácie prihlasovacích údajov, kým nenájde správnu. Testovanie zahŕňa overenie, či systém takéto pokusy deteguje a blokuje.</w:t>
+      </w:r>
+    </w:p>
+    <w:p>
+      <w:pPr>
+        <w:rPr>
+          <w:b/>
+          <w:bCs/>
+        </w:rPr>
+      </w:pPr>
+    </w:p>
+    <w:p>
+      <w:pPr>
+        <w:rPr>
+          <w:b/>
+          <w:bCs/>
+        </w:rPr>
+      </w:pPr>
+      <w:r>
+        <w:rPr>
+          <w:b/>
+          <w:bCs/>
+        </w:rPr>
+        <w:t>CSRF</w:t>
       </w:r>
     </w:p>
     <w:p>
@@ -10194,7 +10760,15 @@
       </w:r>
       <w:proofErr w:type="spellStart"/>
       <w:r>
-        <w:t>Time-based</w:t>
+        <w:t>Cross</w:t>
+      </w:r>
+      <w:proofErr w:type="spellEnd"/>
+      <w:r>
+        <w:t xml:space="preserve">-Site </w:t>
+      </w:r>
+      <w:proofErr w:type="spellStart"/>
+      <w:r>
+        <w:t>Request</w:t>
       </w:r>
       <w:proofErr w:type="spellEnd"/>
       <w:r>
@@ -10202,369 +10776,68 @@
       </w:r>
       <w:proofErr w:type="spellStart"/>
       <w:r>
-        <w:t>One-Time</w:t>
-      </w:r>
-      <w:proofErr w:type="spellEnd"/>
-      <w:r>
-        <w:t xml:space="preserve"> Password) je jednorazové heslo generované na základe času a zdieľaného tajomstva. Používa sa najmä v aplikáciách pre dvojfaktorovú autentifikáciu.</w:t>
-      </w:r>
-    </w:p>
-    <w:p/>
-    <w:p>
-      <w:pPr>
-        <w:rPr>
-          <w:b/>
-          <w:bCs/>
-        </w:rPr>
-      </w:pPr>
-    </w:p>
-    <w:p>
-      <w:pPr>
-        <w:rPr>
-          <w:b/>
-          <w:bCs/>
-        </w:rPr>
-      </w:pPr>
-      <w:proofErr w:type="spellStart"/>
-      <w:r>
-        <w:rPr>
-          <w:b/>
-          <w:bCs/>
-        </w:rPr>
-        <w:t>WebAuthn</w:t>
-      </w:r>
-      <w:proofErr w:type="spellEnd"/>
-    </w:p>
-    <w:p>
-      <w:r>
-        <w:t xml:space="preserve">(Web </w:t>
-      </w:r>
-      <w:proofErr w:type="spellStart"/>
-      <w:r>
-        <w:t>Authentication</w:t>
-      </w:r>
-      <w:proofErr w:type="spellEnd"/>
-      <w:r>
-        <w:t xml:space="preserve">) je webový štandard pre bezheslové prihlasovanie pomocou verejnej kryptografie. Umožňuje overenie pomocou </w:t>
-      </w:r>
-      <w:proofErr w:type="spellStart"/>
-      <w:r>
-        <w:t>biometriky</w:t>
-      </w:r>
-      <w:proofErr w:type="spellEnd"/>
-      <w:r>
-        <w:t>, bezpečnostných kľúčov alebo zariadení.</w:t>
-      </w:r>
-    </w:p>
-    <w:p>
-      <w:pPr>
-        <w:rPr>
-          <w:b/>
-          <w:bCs/>
-        </w:rPr>
-      </w:pPr>
-    </w:p>
-    <w:p>
-      <w:pPr>
-        <w:rPr>
-          <w:b/>
-          <w:bCs/>
-        </w:rPr>
-      </w:pPr>
-      <w:r>
-        <w:rPr>
-          <w:b/>
-          <w:bCs/>
-        </w:rPr>
-        <w:t>RBAC</w:t>
-      </w:r>
-    </w:p>
-    <w:p>
-      <w:r>
-        <w:t>(Role-</w:t>
-      </w:r>
-      <w:proofErr w:type="spellStart"/>
-      <w:r>
-        <w:t>Based</w:t>
-      </w:r>
-      <w:proofErr w:type="spellEnd"/>
-      <w:r>
-        <w:t xml:space="preserve"> Access </w:t>
-      </w:r>
-      <w:proofErr w:type="spellStart"/>
-      <w:r>
-        <w:t>Control</w:t>
-      </w:r>
-      <w:proofErr w:type="spellEnd"/>
-      <w:r>
-        <w:t>) je model riadenia prístupu, kde sa oprávnenia prideľujú podľa role používateľa. Zjednodušuje správu prístupov a znižuje riziko neoprávneného prístupu.</w:t>
-      </w:r>
-    </w:p>
-    <w:p>
-      <w:pPr>
-        <w:rPr>
-          <w:b/>
-          <w:bCs/>
-        </w:rPr>
-      </w:pPr>
-    </w:p>
-    <w:p>
-      <w:pPr>
-        <w:rPr>
-          <w:b/>
-          <w:bCs/>
-        </w:rPr>
-      </w:pPr>
-      <w:r>
-        <w:rPr>
-          <w:b/>
-          <w:bCs/>
-        </w:rPr>
-        <w:t>ABAC</w:t>
-      </w:r>
-    </w:p>
-    <w:p>
-      <w:r>
-        <w:t>(</w:t>
-      </w:r>
-      <w:proofErr w:type="spellStart"/>
-      <w:r>
-        <w:t>Attribute-Based</w:t>
-      </w:r>
-      <w:proofErr w:type="spellEnd"/>
-      <w:r>
-        <w:t xml:space="preserve"> Access </w:t>
-      </w:r>
-      <w:proofErr w:type="spellStart"/>
-      <w:r>
-        <w:t>Control</w:t>
-      </w:r>
-      <w:proofErr w:type="spellEnd"/>
-      <w:r>
-        <w:t>) je model riadenia prístupu, ktorý rozhoduje na základe atribútov používateľa, zdroja a kontextu. Umožňuje jemnejšie nastavenie pravidiel než RBAC.</w:t>
-      </w:r>
-    </w:p>
-    <w:p>
-      <w:pPr>
-        <w:rPr>
-          <w:b/>
-          <w:bCs/>
-        </w:rPr>
-      </w:pPr>
-    </w:p>
-    <w:p>
-      <w:pPr>
-        <w:rPr>
-          <w:b/>
-          <w:bCs/>
-        </w:rPr>
-      </w:pPr>
-      <w:proofErr w:type="spellStart"/>
-      <w:r>
-        <w:rPr>
-          <w:b/>
-          <w:bCs/>
-        </w:rPr>
-        <w:t>Claimy</w:t>
-      </w:r>
-      <w:proofErr w:type="spellEnd"/>
-      <w:r>
-        <w:rPr>
-          <w:b/>
-          <w:bCs/>
-        </w:rPr>
-        <w:t xml:space="preserve"> do </w:t>
-      </w:r>
-      <w:proofErr w:type="spellStart"/>
-      <w:r>
-        <w:rPr>
-          <w:b/>
-          <w:bCs/>
-        </w:rPr>
-        <w:t>access</w:t>
-      </w:r>
-      <w:proofErr w:type="spellEnd"/>
-      <w:r>
-        <w:rPr>
-          <w:b/>
-          <w:bCs/>
-        </w:rPr>
-        <w:t xml:space="preserve"> tokenu</w:t>
-      </w:r>
-    </w:p>
-    <w:p>
-      <w:r>
-        <w:lastRenderedPageBreak/>
-        <w:t>Dáta (</w:t>
-      </w:r>
-      <w:proofErr w:type="spellStart"/>
-      <w:r>
-        <w:t>claimy</w:t>
-      </w:r>
-      <w:proofErr w:type="spellEnd"/>
-      <w:r>
-        <w:t>) vložené do prístupového tokenu, ktoré obsahujú informácie o používateľovi alebo relácii. Používajú sa na autorizáciu a overovanie požiadaviek.</w:t>
-      </w:r>
-    </w:p>
-    <w:p>
-      <w:pPr>
-        <w:rPr>
-          <w:b/>
-          <w:bCs/>
-        </w:rPr>
-      </w:pPr>
-    </w:p>
-    <w:p>
-      <w:pPr>
-        <w:rPr>
-          <w:b/>
-          <w:bCs/>
-        </w:rPr>
-      </w:pPr>
-      <w:r>
-        <w:rPr>
-          <w:b/>
-          <w:bCs/>
-        </w:rPr>
-        <w:t>E</w:t>
-      </w:r>
-      <w:r>
-        <w:rPr>
-          <w:b/>
-          <w:bCs/>
-        </w:rPr>
-        <w:t xml:space="preserve">xponenciálny </w:t>
-      </w:r>
-      <w:proofErr w:type="spellStart"/>
-      <w:r>
-        <w:rPr>
-          <w:b/>
-          <w:bCs/>
-        </w:rPr>
-        <w:t>backoff</w:t>
-      </w:r>
-      <w:proofErr w:type="spellEnd"/>
-    </w:p>
-    <w:p>
-      <w:r>
-        <w:t>Technika riadenia opakovaných pokusov o spojenie, pri ktorej sa interval medzi pokusmi postupne zvyšuje. Znižuje zaťaženie systému pri dočasných problémoch.</w:t>
-      </w:r>
-    </w:p>
-    <w:p>
-      <w:pPr>
-        <w:rPr>
-          <w:b/>
-          <w:bCs/>
-        </w:rPr>
-      </w:pPr>
-    </w:p>
-    <w:p>
-      <w:pPr>
-        <w:rPr>
-          <w:b/>
-          <w:bCs/>
-        </w:rPr>
-      </w:pPr>
-      <w:r>
-        <w:rPr>
-          <w:b/>
-          <w:bCs/>
-        </w:rPr>
-        <w:t xml:space="preserve">IP </w:t>
-      </w:r>
-      <w:proofErr w:type="spellStart"/>
-      <w:r>
-        <w:rPr>
-          <w:b/>
-          <w:bCs/>
-        </w:rPr>
-        <w:t>allow</w:t>
-      </w:r>
-      <w:proofErr w:type="spellEnd"/>
-      <w:r>
-        <w:rPr>
-          <w:b/>
-          <w:bCs/>
-        </w:rPr>
-        <w:t>/</w:t>
-      </w:r>
-      <w:proofErr w:type="spellStart"/>
-      <w:r>
-        <w:rPr>
-          <w:b/>
-          <w:bCs/>
-        </w:rPr>
-        <w:t>deny</w:t>
-      </w:r>
-      <w:proofErr w:type="spellEnd"/>
-      <w:r>
-        <w:rPr>
-          <w:b/>
-          <w:bCs/>
-        </w:rPr>
-        <w:t xml:space="preserve"> list pre admin </w:t>
-      </w:r>
-      <w:proofErr w:type="spellStart"/>
-      <w:r>
-        <w:rPr>
-          <w:b/>
-          <w:bCs/>
-        </w:rPr>
-        <w:t>endpoints</w:t>
-      </w:r>
-      <w:proofErr w:type="spellEnd"/>
-    </w:p>
-    <w:p>
-      <w:r>
-        <w:t xml:space="preserve">Bezpečnostné opatrenie, ktoré povoľuje alebo blokuje prístup k </w:t>
-      </w:r>
-      <w:proofErr w:type="spellStart"/>
-      <w:r>
-        <w:t>administrátorskym</w:t>
-      </w:r>
-      <w:proofErr w:type="spellEnd"/>
-      <w:r>
-        <w:t xml:space="preserve"> rozhraniam podľa IP adries. Pomáha obmedziť prístup len na dôveryhodné adresy.</w:t>
-      </w:r>
-    </w:p>
-    <w:p>
-      <w:pPr>
-        <w:rPr>
-          <w:b/>
-          <w:bCs/>
-        </w:rPr>
-      </w:pPr>
-    </w:p>
-    <w:p>
-      <w:pPr>
-        <w:rPr>
-          <w:b/>
-          <w:bCs/>
-        </w:rPr>
-      </w:pPr>
-      <w:r>
-        <w:rPr>
-          <w:b/>
-          <w:bCs/>
-        </w:rPr>
-        <w:t>PII</w:t>
-      </w:r>
-    </w:p>
-    <w:p>
-      <w:r>
-        <w:t>(</w:t>
-      </w:r>
-      <w:proofErr w:type="spellStart"/>
-      <w:r>
-        <w:t>Personally</w:t>
-      </w:r>
-      <w:proofErr w:type="spellEnd"/>
-      <w:r>
+        <w:t>Forgery</w:t>
+      </w:r>
+      <w:proofErr w:type="spellEnd"/>
+      <w:r>
+        <w:t>) je útok, pri ktorom útočník prinúti používateľa vykonať nechcenú akciu na webovej aplikácii, kde je prihlásený. Prevencia zahŕňa kontrolu tokenov a pôvodu požiadaviek.</w:t>
+      </w:r>
+    </w:p>
+    <w:p>
+      <w:pPr>
+        <w:rPr>
+          <w:b/>
+          <w:bCs/>
+        </w:rPr>
+      </w:pPr>
+    </w:p>
+    <w:p>
+      <w:pPr>
+        <w:rPr>
+          <w:b/>
+          <w:bCs/>
+        </w:rPr>
+      </w:pPr>
+      <w:r>
+        <w:rPr>
+          <w:b/>
+          <w:bCs/>
+        </w:rPr>
+        <w:t>SSRF/</w:t>
+      </w:r>
+      <w:proofErr w:type="spellStart"/>
+      <w:r>
+        <w:rPr>
+          <w:b/>
+          <w:bCs/>
+        </w:rPr>
+        <w:t>redirect</w:t>
+      </w:r>
+      <w:proofErr w:type="spellEnd"/>
+      <w:r>
+        <w:rPr>
+          <w:b/>
+          <w:bCs/>
+        </w:rPr>
         <w:t xml:space="preserve"> </w:t>
       </w:r>
       <w:proofErr w:type="spellStart"/>
       <w:r>
-        <w:t>Identifiable</w:t>
+        <w:rPr>
+          <w:b/>
+          <w:bCs/>
+        </w:rPr>
+        <w:t>hijack</w:t>
+      </w:r>
+      <w:proofErr w:type="spellEnd"/>
+    </w:p>
+    <w:p>
+      <w:r>
+        <w:t>(Server-</w:t>
+      </w:r>
+      <w:proofErr w:type="spellStart"/>
+      <w:r>
+        <w:t>Side</w:t>
       </w:r>
       <w:proofErr w:type="spellEnd"/>
       <w:r>
@@ -10572,130 +10845,6 @@
       </w:r>
       <w:proofErr w:type="spellStart"/>
       <w:r>
-        <w:t>Information</w:t>
-      </w:r>
-      <w:proofErr w:type="spellEnd"/>
-      <w:r>
-        <w:t>) sú údaje, ktoré môžu identifikovať konkrétnu osobu. Zahŕňajú napríklad meno, adresu, rodné číslo alebo e-mail.</w:t>
-      </w:r>
-    </w:p>
-    <w:p>
-      <w:pPr>
-        <w:rPr>
-          <w:b/>
-          <w:bCs/>
-        </w:rPr>
-      </w:pPr>
-    </w:p>
-    <w:p>
-      <w:pPr>
-        <w:rPr>
-          <w:b/>
-          <w:bCs/>
-        </w:rPr>
-      </w:pPr>
-      <w:r>
-        <w:rPr>
-          <w:b/>
-          <w:bCs/>
-        </w:rPr>
-        <w:t>JWKS podpisu</w:t>
-      </w:r>
-    </w:p>
-    <w:p>
-      <w:r>
-        <w:t xml:space="preserve">(JSON Web </w:t>
-      </w:r>
-      <w:proofErr w:type="spellStart"/>
-      <w:r>
-        <w:t>Key</w:t>
-      </w:r>
-      <w:proofErr w:type="spellEnd"/>
-      <w:r>
-        <w:t xml:space="preserve"> Set) je formát na distribúciu verejných kľúčov používaných na overenie podpisu tokenov. Umožňuje klientom automaticky získavať aktuálne kľúče od servera.</w:t>
-      </w:r>
-    </w:p>
-    <w:p>
-      <w:pPr>
-        <w:rPr>
-          <w:b/>
-          <w:bCs/>
-        </w:rPr>
-      </w:pPr>
-    </w:p>
-    <w:p>
-      <w:pPr>
-        <w:rPr>
-          <w:b/>
-          <w:bCs/>
-        </w:rPr>
-      </w:pPr>
-      <w:proofErr w:type="spellStart"/>
-      <w:r>
-        <w:rPr>
-          <w:b/>
-          <w:bCs/>
-        </w:rPr>
-        <w:t>B</w:t>
-      </w:r>
-      <w:r>
-        <w:rPr>
-          <w:b/>
-          <w:bCs/>
-        </w:rPr>
-        <w:t>ruteforce</w:t>
-      </w:r>
-      <w:proofErr w:type="spellEnd"/>
-      <w:r>
-        <w:rPr>
-          <w:b/>
-          <w:bCs/>
-        </w:rPr>
-        <w:t xml:space="preserve"> scenáre</w:t>
-      </w:r>
-    </w:p>
-    <w:p>
-      <w:r>
-        <w:t>Útoky, pri ktorých útočník systematicky skúša rôzne kombinácie prihlasovacích údajov, kým nenájde správnu. Testovanie zahŕňa overenie, či systém takéto pokusy deteguje a blokuje.</w:t>
-      </w:r>
-    </w:p>
-    <w:p>
-      <w:pPr>
-        <w:rPr>
-          <w:b/>
-          <w:bCs/>
-        </w:rPr>
-      </w:pPr>
-    </w:p>
-    <w:p>
-      <w:pPr>
-        <w:rPr>
-          <w:b/>
-          <w:bCs/>
-        </w:rPr>
-      </w:pPr>
-      <w:r>
-        <w:rPr>
-          <w:b/>
-          <w:bCs/>
-        </w:rPr>
-        <w:t>CSRF</w:t>
-      </w:r>
-    </w:p>
-    <w:p>
-      <w:r>
-        <w:t>(</w:t>
-      </w:r>
-      <w:proofErr w:type="spellStart"/>
-      <w:r>
-        <w:t>Cross</w:t>
-      </w:r>
-      <w:proofErr w:type="spellEnd"/>
-      <w:r>
-        <w:t xml:space="preserve">-Site </w:t>
-      </w:r>
-      <w:proofErr w:type="spellStart"/>
-      <w:r>
         <w:t>Request</w:t>
       </w:r>
       <w:proofErr w:type="spellEnd"/>
@@ -10708,98 +10857,21 @@
       </w:r>
       <w:proofErr w:type="spellEnd"/>
       <w:r>
-        <w:t>) je útok, pri ktorom útočník prinúti používateľa vykonať nechcenú akciu na webovej aplikácii, kde je prihlásený. Prevencia zahŕňa kontrolu tokenov a pôvodu požiadaviek.</w:t>
-      </w:r>
-    </w:p>
-    <w:p>
-      <w:pPr>
-        <w:rPr>
-          <w:b/>
-          <w:bCs/>
-        </w:rPr>
-      </w:pPr>
-    </w:p>
-    <w:p>
-      <w:pPr>
-        <w:rPr>
-          <w:b/>
-          <w:bCs/>
-        </w:rPr>
-      </w:pPr>
-      <w:r>
-        <w:rPr>
-          <w:b/>
-          <w:bCs/>
-        </w:rPr>
-        <w:t>SSRF/</w:t>
-      </w:r>
-      <w:proofErr w:type="spellStart"/>
-      <w:r>
-        <w:rPr>
-          <w:b/>
-          <w:bCs/>
-        </w:rPr>
-        <w:t>redirect</w:t>
-      </w:r>
-      <w:proofErr w:type="spellEnd"/>
-      <w:r>
-        <w:rPr>
-          <w:b/>
-          <w:bCs/>
-        </w:rPr>
+        <w:t xml:space="preserve">) je útok, pri ktorom útočník prinúti server vykonať požiadavku na iný server. </w:t>
+      </w:r>
+      <w:proofErr w:type="spellStart"/>
+      <w:r>
+        <w:t>Redirect</w:t>
+      </w:r>
+      <w:proofErr w:type="spellEnd"/>
+      <w:r>
         <w:t xml:space="preserve"> </w:t>
       </w:r>
       <w:proofErr w:type="spellStart"/>
       <w:r>
-        <w:rPr>
-          <w:b/>
-          <w:bCs/>
-        </w:rPr>
         <w:t>hijack</w:t>
       </w:r>
       <w:proofErr w:type="spellEnd"/>
-    </w:p>
-    <w:p>
-      <w:r>
-        <w:t>(Server-</w:t>
-      </w:r>
-      <w:proofErr w:type="spellStart"/>
-      <w:r>
-        <w:t>Side</w:t>
-      </w:r>
-      <w:proofErr w:type="spellEnd"/>
-      <w:r>
-        <w:t xml:space="preserve"> </w:t>
-      </w:r>
-      <w:proofErr w:type="spellStart"/>
-      <w:r>
-        <w:t>Request</w:t>
-      </w:r>
-      <w:proofErr w:type="spellEnd"/>
-      <w:r>
-        <w:t xml:space="preserve"> </w:t>
-      </w:r>
-      <w:proofErr w:type="spellStart"/>
-      <w:r>
-        <w:t>Forgery</w:t>
-      </w:r>
-      <w:proofErr w:type="spellEnd"/>
-      <w:r>
-        <w:t xml:space="preserve">) je útok, pri ktorom útočník prinúti server vykonať požiadavku na iný server. </w:t>
-      </w:r>
-      <w:proofErr w:type="spellStart"/>
-      <w:r>
-        <w:t>Redirect</w:t>
-      </w:r>
-      <w:proofErr w:type="spellEnd"/>
-      <w:r>
-        <w:t xml:space="preserve"> </w:t>
-      </w:r>
-      <w:proofErr w:type="spellStart"/>
-      <w:r>
-        <w:t>hijack</w:t>
-      </w:r>
-      <w:proofErr w:type="spellEnd"/>
       <w:r>
         <w:t xml:space="preserve"> zneužíva presmerovania na získanie citlivých údajov alebo presmerovanie používateľa.</w:t>
       </w:r>
@@ -10836,7 +10908,6 @@
     </w:p>
     <w:p>
       <w:r>
-        <w:lastRenderedPageBreak/>
         <w:t xml:space="preserve">Odkaz s dočasnou platnosťou, ktorý umožňuje prístup k súboru alebo zdroju bez ďalšieho overovania. Používa sa napríklad na bezpečné zdieľanie súborov v </w:t>
       </w:r>
       <w:proofErr w:type="spellStart"/>
@@ -11122,6 +11193,7 @@
           <w:b/>
           <w:bCs/>
         </w:rPr>
+        <w:lastRenderedPageBreak/>
         <w:t>AVIF/</w:t>
       </w:r>
       <w:proofErr w:type="spellStart"/>
@@ -11211,7 +11283,6 @@
           <w:b/>
           <w:bCs/>
         </w:rPr>
-        <w:lastRenderedPageBreak/>
         <w:t xml:space="preserve">AV </w:t>
       </w:r>
       <w:proofErr w:type="spellStart"/>
@@ -11612,7 +11683,6 @@
     </w:p>
     <w:p>
       <w:r>
-        <w:lastRenderedPageBreak/>
         <w:t>(</w:t>
       </w:r>
       <w:proofErr w:type="spellStart"/>
@@ -11797,6 +11867,7 @@
           <w:b/>
           <w:bCs/>
         </w:rPr>
+        <w:lastRenderedPageBreak/>
         <w:t xml:space="preserve">BA (Business </w:t>
       </w:r>
       <w:proofErr w:type="spellStart"/>
@@ -11872,7 +11943,6 @@
           <w:b/>
           <w:bCs/>
         </w:rPr>
-        <w:lastRenderedPageBreak/>
         <w:t>DEV (Developer)</w:t>
       </w:r>
       <w:r>
@@ -11991,62 +12061,54 @@
       </w:r>
       <w:r>
         <w:br/>
+        <w:t xml:space="preserve">(Key </w:t>
+      </w:r>
+      <w:proofErr w:type="spellStart"/>
+      <w:r>
+        <w:t>Performance</w:t>
+      </w:r>
+      <w:proofErr w:type="spellEnd"/>
+      <w:r>
+        <w:t xml:space="preserve"> </w:t>
+      </w:r>
+      <w:proofErr w:type="spellStart"/>
+      <w:r>
+        <w:t>Indicator</w:t>
+      </w:r>
+      <w:proofErr w:type="spellEnd"/>
+      <w:r>
+        <w:t>) je kľúčový ukazovateľ výkonnosti používaný na meranie úspešnosti procesov alebo projektov. Pomáha sledovať pokrok voči stanoveným cieľom a identifikovať oblasti na zlepšenie.</w:t>
+      </w:r>
+    </w:p>
+    <w:p>
+      <w:pPr>
+        <w:rPr>
+          <w:b/>
+          <w:bCs/>
+        </w:rPr>
+      </w:pPr>
+    </w:p>
+    <w:p>
+      <w:pPr>
+        <w:rPr>
+          <w:b/>
+          <w:bCs/>
+        </w:rPr>
+      </w:pPr>
+      <w:r>
+        <w:rPr>
+          <w:b/>
+          <w:bCs/>
+        </w:rPr>
+        <w:t>ROI</w:t>
+      </w:r>
+    </w:p>
+    <w:p>
+      <w:r>
         <w:t>(</w:t>
       </w:r>
       <w:proofErr w:type="spellStart"/>
       <w:r>
-        <w:t>Key</w:t>
-      </w:r>
-      <w:proofErr w:type="spellEnd"/>
-      <w:r>
-        <w:t xml:space="preserve"> </w:t>
-      </w:r>
-      <w:proofErr w:type="spellStart"/>
-      <w:r>
-        <w:t>Performance</w:t>
-      </w:r>
-      <w:proofErr w:type="spellEnd"/>
-      <w:r>
-        <w:t xml:space="preserve"> </w:t>
-      </w:r>
-      <w:proofErr w:type="spellStart"/>
-      <w:r>
-        <w:t>Indicator</w:t>
-      </w:r>
-      <w:proofErr w:type="spellEnd"/>
-      <w:r>
-        <w:t>) je kľúčový ukazovateľ výkonnosti používaný na meranie úspešnosti procesov alebo projektov. Pomáha sledovať pokrok voči stanoveným cieľom a identifikovať oblasti na zlepšenie.</w:t>
-      </w:r>
-    </w:p>
-    <w:p>
-      <w:pPr>
-        <w:rPr>
-          <w:b/>
-          <w:bCs/>
-        </w:rPr>
-      </w:pPr>
-    </w:p>
-    <w:p>
-      <w:pPr>
-        <w:rPr>
-          <w:b/>
-          <w:bCs/>
-        </w:rPr>
-      </w:pPr>
-      <w:r>
-        <w:rPr>
-          <w:b/>
-          <w:bCs/>
-        </w:rPr>
-        <w:t>ROI</w:t>
-      </w:r>
-    </w:p>
-    <w:p>
-      <w:r>
-        <w:t>(</w:t>
-      </w:r>
-      <w:proofErr w:type="spellStart"/>
-      <w:r>
         <w:t>Return</w:t>
       </w:r>
       <w:proofErr w:type="spellEnd"/>
@@ -12158,6 +12220,7 @@
     </w:p>
     <w:p>
       <w:r>
+        <w:lastRenderedPageBreak/>
         <w:t xml:space="preserve">Metrika vyjadrujúca percento položiek z odporúčacieho zoznamu dĺžky </w:t>
       </w:r>
       <w:r>
@@ -12244,7 +12307,6 @@
     </w:p>
     <w:p>
       <w:r>
-        <w:lastRenderedPageBreak/>
         <w:t xml:space="preserve">Špecifická metrika alebo mechanizmus proxy merania v odporúčacom systéme, ktorý sa aplikuje na </w:t>
       </w:r>
       <w:r>
@@ -12542,6 +12604,7 @@
     </w:p>
     <w:p>
       <w:r>
+        <w:lastRenderedPageBreak/>
         <w:t xml:space="preserve">ILD meria rôznorodosť položiek v zozname odporúčaní, zatiaľ čo </w:t>
       </w:r>
       <w:proofErr w:type="spellStart"/>
@@ -12635,7 +12698,6 @@
     </w:p>
     <w:p>
       <w:r>
-        <w:lastRenderedPageBreak/>
         <w:t xml:space="preserve">Metrika alebo mechanizmus na meranie </w:t>
       </w:r>
       <w:proofErr w:type="spellStart"/>
@@ -13306,6 +13368,7 @@
           <w:b/>
           <w:bCs/>
         </w:rPr>
+        <w:lastRenderedPageBreak/>
         <w:t>Guardrails</w:t>
       </w:r>
       <w:proofErr w:type="spellEnd"/>
@@ -13617,6 +13680,7 @@
           <w:b/>
           <w:bCs/>
         </w:rPr>
+        <w:lastRenderedPageBreak/>
         <w:t xml:space="preserve">Lazy </w:t>
       </w:r>
       <w:proofErr w:type="spellStart"/>
@@ -14045,6 +14109,7 @@
     </w:p>
     <w:p>
       <w:r>
+        <w:lastRenderedPageBreak/>
         <w:t xml:space="preserve">Model merania rastu produktu – </w:t>
       </w:r>
       <w:proofErr w:type="spellStart"/>
@@ -14174,7 +14239,6 @@
     </w:p>
     <w:p>
       <w:r>
-        <w:lastRenderedPageBreak/>
         <w:t>Ukazovateľ, ako rôznorodé sú odporúčané položky. Vyššia hodnota znamená väčšiu variabilitu odporúčaní.</w:t>
       </w:r>
     </w:p>
@@ -15028,7 +15092,6 @@
           <w:b/>
           <w:bCs/>
         </w:rPr>
-        <w:lastRenderedPageBreak/>
         <w:t>MCC</w:t>
       </w:r>
     </w:p>
@@ -15902,7 +15965,7 @@
   <w:style w:type="paragraph" w:default="1" w:styleId="Normlny">
     <w:name w:val="Normal"/>
     <w:qFormat/>
-    <w:rsid w:val="00C45715"/>
+    <w:rsid w:val="00966491"/>
   </w:style>
   <w:style w:type="paragraph" w:styleId="Nadpis1">
     <w:name w:val="heading 1"/>

</xml_diff>

<commit_message>
Ako testovat royalty programy a zlavove kupony vytvoreny. REDME.md aktualizovany. Testersky slovnik doplneny
</commit_message>
<xml_diff>
--- a/Testersky_slovnik/Testersky_slovnik3.docx
+++ b/Testersky_slovnik/Testersky_slovnik3.docx
@@ -18956,13 +18956,7 @@
         <w:rPr>
           <w:highlight w:val="yellow"/>
         </w:rPr>
-        <w:t>4</w:t>
-      </w:r>
-      <w:r>
-        <w:rPr>
-          <w:highlight w:val="yellow"/>
-        </w:rPr>
-        <w:t>5</w:t>
+        <w:t>45</w:t>
       </w:r>
       <w:r>
         <w:rPr>
@@ -24611,6 +24605,53 @@
         <w:t>condition</w:t>
       </w:r>
       <w:proofErr w:type="spellEnd"/>
+    </w:p>
+    <w:p>
+      <w:pPr>
+        <w:rPr>
+          <w:b/>
+          <w:bCs/>
+        </w:rPr>
+      </w:pPr>
+    </w:p>
+    <w:p>
+      <w:pPr>
+        <w:rPr>
+          <w:b/>
+          <w:bCs/>
+        </w:rPr>
+      </w:pPr>
+      <w:r>
+        <w:rPr>
+          <w:b/>
+          <w:bCs/>
+        </w:rPr>
+        <w:t>ACID</w:t>
+      </w:r>
+    </w:p>
+    <w:p>
+      <w:pPr>
+        <w:rPr>
+          <w:b/>
+          <w:bCs/>
+        </w:rPr>
+      </w:pPr>
+    </w:p>
+    <w:p>
+      <w:pPr>
+        <w:rPr>
+          <w:b/>
+          <w:bCs/>
+        </w:rPr>
+      </w:pPr>
+    </w:p>
+    <w:p>
+      <w:pPr>
+        <w:rPr>
+          <w:b/>
+          <w:bCs/>
+        </w:rPr>
+      </w:pPr>
     </w:p>
     <w:p>
       <w:pPr>
@@ -25629,7 +25670,6 @@
   <w:style w:type="character" w:default="1" w:styleId="Predvolenpsmoodseku">
     <w:name w:val="Default Paragraph Font"/>
     <w:uiPriority w:val="1"/>
-    <w:semiHidden/>
     <w:unhideWhenUsed/>
   </w:style>
   <w:style w:type="table" w:default="1" w:styleId="Normlnatabuka">

</xml_diff>

<commit_message>
Testersky slovnik 3 a 4
</commit_message>
<xml_diff>
--- a/Testersky_slovnik/Testersky_slovnik3.docx
+++ b/Testersky_slovnik/Testersky_slovnik3.docx
@@ -20812,13 +20812,7 @@
         <w:rPr>
           <w:highlight w:val="yellow"/>
         </w:rPr>
-        <w:t>4</w:t>
-      </w:r>
-      <w:r>
-        <w:rPr>
-          <w:highlight w:val="yellow"/>
-        </w:rPr>
-        <w:t>8</w:t>
+        <w:t>48</w:t>
       </w:r>
       <w:r>
         <w:rPr>
@@ -21364,6 +21358,65 @@
       </w:pPr>
     </w:p>
     <w:p>
+      <w:pPr>
+        <w:pStyle w:val="Nadpis1"/>
+        <w:rPr>
+          <w:highlight w:val="yellow"/>
+        </w:rPr>
+      </w:pPr>
+      <w:proofErr w:type="spellStart"/>
+      <w:r>
+        <w:rPr>
+          <w:highlight w:val="yellow"/>
+        </w:rPr>
+        <w:t>Testerský</w:t>
+      </w:r>
+      <w:proofErr w:type="spellEnd"/>
+      <w:r>
+        <w:rPr>
+          <w:highlight w:val="yellow"/>
+        </w:rPr>
+        <w:t xml:space="preserve"> slovník časť </w:t>
+      </w:r>
+      <w:r>
+        <w:rPr>
+          <w:highlight w:val="yellow"/>
+        </w:rPr>
+        <w:t>4</w:t>
+      </w:r>
+      <w:r>
+        <w:rPr>
+          <w:highlight w:val="yellow"/>
+        </w:rPr>
+        <w:t>9</w:t>
+      </w:r>
+      <w:r>
+        <w:rPr>
+          <w:highlight w:val="yellow"/>
+        </w:rPr>
+        <w:t>:</w:t>
+      </w:r>
+    </w:p>
+    <w:p>
+      <w:r>
+        <w:rPr>
+          <w:highlight w:val="yellow"/>
+        </w:rPr>
+        <w:t>(postupne budem zverejňovať pojmy, ktoré som nazbierala</w:t>
+      </w:r>
+      <w:r>
+        <w:t>)</w:t>
+      </w:r>
+    </w:p>
+    <w:p>
+      <w:pPr>
+        <w:rPr>
+          <w:b/>
+          <w:bCs/>
+        </w:rPr>
+      </w:pPr>
+    </w:p>
+    <w:p>
       <w:proofErr w:type="spellStart"/>
       <w:r>
         <w:rPr>
@@ -21911,6 +21964,34 @@
     <w:p>
       <w:pPr>
         <w:rPr>
+          <w:highlight w:val="yellow"/>
+        </w:rPr>
+      </w:pPr>
+      <w:r>
+        <w:rPr>
+          <w:highlight w:val="yellow"/>
+        </w:rPr>
+        <w:t xml:space="preserve">Týmto nekončíme, len začíname. Dajte do </w:t>
+      </w:r>
+      <w:proofErr w:type="spellStart"/>
+      <w:r>
+        <w:rPr>
+          <w:highlight w:val="yellow"/>
+        </w:rPr>
+        <w:t>komentov</w:t>
+      </w:r>
+      <w:proofErr w:type="spellEnd"/>
+      <w:r>
+        <w:rPr>
+          <w:highlight w:val="yellow"/>
+        </w:rPr>
+        <w:t xml:space="preserve"> termíny alebo slovné spojenia, s ktorými ste sa pri testovaní stretli. Tie, ktoré vás zaujali, nevedeli ste, čo znamenajú a pod. </w:t>
+      </w:r>
+    </w:p>
+    <w:p/>
+    <w:p>
+      <w:pPr>
+        <w:rPr>
           <w:b/>
           <w:bCs/>
         </w:rPr>
@@ -22043,6 +22124,7 @@
     </w:p>
     <w:p>
       <w:r>
+        <w:lastRenderedPageBreak/>
         <w:t xml:space="preserve">Overovanie správania aplikácie v rôznych prehliadačoch (Chrome, Firefox, Safari, </w:t>
       </w:r>
       <w:proofErr w:type="spellStart"/>
@@ -22145,16 +22227,666 @@
     </w:p>
     <w:p>
       <w:r>
+        <w:t xml:space="preserve">Izolované prostredie v rámci prehliadača (napr. </w:t>
+      </w:r>
+      <w:proofErr w:type="spellStart"/>
+      <w:r>
+        <w:t>Playwright</w:t>
+      </w:r>
+      <w:proofErr w:type="spellEnd"/>
+      <w:r>
+        <w:t xml:space="preserve"> podporuje viac kontextov naraz). Tester ho používa na simuláciu viacerých používateľov v jednom teste.</w:t>
+      </w:r>
+    </w:p>
+    <w:p/>
+    <w:p>
+      <w:pPr>
+        <w:rPr>
+          <w:b/>
+          <w:bCs/>
+        </w:rPr>
+      </w:pPr>
+      <w:r>
+        <w:rPr>
+          <w:b/>
+          <w:bCs/>
+        </w:rPr>
+        <w:t xml:space="preserve">Test </w:t>
+      </w:r>
+      <w:proofErr w:type="spellStart"/>
+      <w:r>
+        <w:rPr>
+          <w:b/>
+          <w:bCs/>
+        </w:rPr>
+        <w:t>flakiness</w:t>
+      </w:r>
+      <w:proofErr w:type="spellEnd"/>
+    </w:p>
+    <w:p>
+      <w:r>
+        <w:t>Nestabilita testov – raz prejdú, inokedy zlyhajú bez zmeny kódu. Tester analyzuje príčiny (synchronizácia, závislosti, dáta) a eliminuje ich.</w:t>
+      </w:r>
+    </w:p>
+    <w:p/>
+    <w:p>
+      <w:pPr>
+        <w:rPr>
+          <w:b/>
+          <w:bCs/>
+        </w:rPr>
+      </w:pPr>
+      <w:proofErr w:type="spellStart"/>
+      <w:r>
+        <w:rPr>
+          <w:b/>
+          <w:bCs/>
+        </w:rPr>
+        <w:t>Dynamic</w:t>
+      </w:r>
+      <w:proofErr w:type="spellEnd"/>
+      <w:r>
+        <w:rPr>
+          <w:b/>
+          <w:bCs/>
+        </w:rPr>
+        <w:t xml:space="preserve"> </w:t>
+      </w:r>
+      <w:proofErr w:type="spellStart"/>
+      <w:r>
+        <w:rPr>
+          <w:b/>
+          <w:bCs/>
+        </w:rPr>
+        <w:t>waits</w:t>
+      </w:r>
+      <w:proofErr w:type="spellEnd"/>
+    </w:p>
+    <w:p>
+      <w:r>
+        <w:t>Čakanie, ktoré sa prispôsobuje aktuálnemu stavu aplikácie. Tester kontroluje, či čakacie podmienky reagujú na zmeny v DOM a nepredlžujú testy zbytočne.</w:t>
+      </w:r>
+    </w:p>
+    <w:p/>
+    <w:p>
+      <w:pPr>
+        <w:rPr>
+          <w:b/>
+          <w:bCs/>
+        </w:rPr>
+      </w:pPr>
+      <w:proofErr w:type="spellStart"/>
+      <w:r>
+        <w:rPr>
+          <w:b/>
+          <w:bCs/>
+        </w:rPr>
+        <w:t>Screenshot</w:t>
+      </w:r>
+      <w:proofErr w:type="spellEnd"/>
+      <w:r>
+        <w:rPr>
+          <w:b/>
+          <w:bCs/>
+        </w:rPr>
+        <w:t xml:space="preserve"> </w:t>
+      </w:r>
+      <w:proofErr w:type="spellStart"/>
+      <w:r>
+        <w:rPr>
+          <w:b/>
+          <w:bCs/>
+        </w:rPr>
+        <w:t>capture</w:t>
+      </w:r>
+      <w:proofErr w:type="spellEnd"/>
+    </w:p>
+    <w:p>
+      <w:r>
+        <w:t>Zachytenie obrazu obrazovky počas testu – pri chybe alebo ako dôkaz úspechu. Tester sleduje, či sú snímky čitateľné a správne priradené k prípadu.</w:t>
+      </w:r>
+    </w:p>
+    <w:p/>
+    <w:p>
+      <w:pPr>
+        <w:rPr>
+          <w:b/>
+          <w:bCs/>
+        </w:rPr>
+      </w:pPr>
+      <w:r>
+        <w:rPr>
+          <w:b/>
+          <w:bCs/>
+        </w:rPr>
+        <w:t xml:space="preserve">Video </w:t>
+      </w:r>
+      <w:proofErr w:type="spellStart"/>
+      <w:r>
+        <w:rPr>
+          <w:b/>
+          <w:bCs/>
+        </w:rPr>
+        <w:t>recording</w:t>
+      </w:r>
+      <w:proofErr w:type="spellEnd"/>
+    </w:p>
+    <w:p>
+      <w:r>
+        <w:t xml:space="preserve">Záznam priebehu testu vo forme videa, používaný pri </w:t>
+      </w:r>
+      <w:proofErr w:type="spellStart"/>
+      <w:r>
+        <w:t>Playwrighte</w:t>
+      </w:r>
+      <w:proofErr w:type="spellEnd"/>
+      <w:r>
+        <w:t xml:space="preserve"> alebo </w:t>
+      </w:r>
+      <w:proofErr w:type="spellStart"/>
+      <w:r>
+        <w:t>Cypress</w:t>
+      </w:r>
+      <w:proofErr w:type="spellEnd"/>
+      <w:r>
+        <w:t>-e. Tester ho využíva na analýzu zlyhaní a dokumentáciu.</w:t>
+      </w:r>
+    </w:p>
+    <w:p/>
+    <w:p>
+      <w:pPr>
+        <w:rPr>
+          <w:b/>
+          <w:bCs/>
+        </w:rPr>
+      </w:pPr>
+      <w:proofErr w:type="spellStart"/>
+      <w:r>
+        <w:rPr>
+          <w:b/>
+          <w:bCs/>
+        </w:rPr>
+        <w:t>Mock</w:t>
+      </w:r>
+      <w:proofErr w:type="spellEnd"/>
+      <w:r>
+        <w:rPr>
+          <w:b/>
+          <w:bCs/>
+        </w:rPr>
+        <w:t xml:space="preserve"> server</w:t>
+      </w:r>
+    </w:p>
+    <w:p>
+      <w:r>
+        <w:t xml:space="preserve">Simulácia </w:t>
+      </w:r>
+      <w:proofErr w:type="spellStart"/>
+      <w:r>
+        <w:t>backendového</w:t>
+      </w:r>
+      <w:proofErr w:type="spellEnd"/>
+      <w:r>
+        <w:t xml:space="preserve"> rozhrania, ktorá vracia preddefinované odpovede. Tester ju používa, ak API ešte nie je dostupné alebo sa testuje </w:t>
+      </w:r>
+      <w:proofErr w:type="spellStart"/>
+      <w:r>
+        <w:t>offline</w:t>
+      </w:r>
+      <w:proofErr w:type="spellEnd"/>
+      <w:r>
+        <w:t xml:space="preserve"> scenár.</w:t>
+      </w:r>
+    </w:p>
+    <w:p/>
+    <w:p>
+      <w:pPr>
+        <w:rPr>
+          <w:b/>
+          <w:bCs/>
+        </w:rPr>
+      </w:pPr>
+      <w:r>
+        <w:rPr>
+          <w:b/>
+          <w:bCs/>
+        </w:rPr>
+        <w:t xml:space="preserve">Test </w:t>
+      </w:r>
+      <w:proofErr w:type="spellStart"/>
+      <w:r>
+        <w:rPr>
+          <w:b/>
+          <w:bCs/>
+        </w:rPr>
+        <w:t>isolation</w:t>
+      </w:r>
+      <w:proofErr w:type="spellEnd"/>
+    </w:p>
+    <w:p>
+      <w:r>
+        <w:t>Zásada, že každý test by mal byť nezávislý od iného. Tester overuje, že testy si neovplyvňujú dáta ani stav aplikácie.</w:t>
+      </w:r>
+    </w:p>
+    <w:p>
+      <w:pPr>
+        <w:rPr>
+          <w:b/>
+          <w:bCs/>
+        </w:rPr>
+      </w:pPr>
+    </w:p>
+    <w:p>
+      <w:pPr>
+        <w:rPr>
+          <w:b/>
+          <w:bCs/>
+        </w:rPr>
+      </w:pPr>
+    </w:p>
+    <w:p>
+      <w:pPr>
+        <w:rPr>
+          <w:b/>
+          <w:bCs/>
+        </w:rPr>
+      </w:pPr>
+      <w:r>
+        <w:rPr>
+          <w:b/>
+          <w:bCs/>
+        </w:rPr>
+        <w:t>Selenium Grid</w:t>
+      </w:r>
+    </w:p>
+    <w:p>
+      <w:r>
+        <w:t>Nástroj, ktorý umožňuje spúšťať testy paralelne na viacerých zariadeniach, prehliadačoch a operačných systémoch. Tester overuje, či sa testy správne rozdeľujú, výsledky konsolidujú a či nedochádza ku kolíziám medzi uzlami.</w:t>
+      </w:r>
+    </w:p>
+    <w:p/>
+    <w:p>
+      <w:pPr>
+        <w:rPr>
+          <w:b/>
+          <w:bCs/>
+        </w:rPr>
+      </w:pPr>
+      <w:proofErr w:type="spellStart"/>
+      <w:r>
+        <w:rPr>
+          <w:b/>
+          <w:bCs/>
+        </w:rPr>
+        <w:t>TestContainers</w:t>
+      </w:r>
+      <w:proofErr w:type="spellEnd"/>
+    </w:p>
+    <w:p>
+      <w:r>
+        <w:t xml:space="preserve">Knižnica (napr. pre Python, Java, .NET), ktorá umožňuje spúšťať databázy, </w:t>
+      </w:r>
+      <w:proofErr w:type="spellStart"/>
+      <w:r>
+        <w:t>message</w:t>
+      </w:r>
+      <w:proofErr w:type="spellEnd"/>
+      <w:r>
+        <w:t xml:space="preserve"> </w:t>
+      </w:r>
+      <w:proofErr w:type="spellStart"/>
+      <w:r>
+        <w:t>brokery</w:t>
+      </w:r>
+      <w:proofErr w:type="spellEnd"/>
+      <w:r>
+        <w:t xml:space="preserve"> či iné závislosti v </w:t>
+      </w:r>
+      <w:proofErr w:type="spellStart"/>
+      <w:r>
+        <w:t>Docker</w:t>
+      </w:r>
+      <w:proofErr w:type="spellEnd"/>
+      <w:r>
+        <w:t xml:space="preserve"> kontajneroch priamo počas testu. Tester overuje izoláciu, rýchlosť štartu a korektnosť konfigurácie.</w:t>
+      </w:r>
+    </w:p>
+    <w:p/>
+    <w:p>
+      <w:pPr>
+        <w:rPr>
+          <w:b/>
+          <w:bCs/>
+        </w:rPr>
+      </w:pPr>
+      <w:r>
+        <w:rPr>
+          <w:b/>
+          <w:bCs/>
+        </w:rPr>
+        <w:t xml:space="preserve">CI </w:t>
+      </w:r>
+      <w:proofErr w:type="spellStart"/>
+      <w:r>
+        <w:rPr>
+          <w:b/>
+          <w:bCs/>
+        </w:rPr>
+        <w:t>artifacts</w:t>
+      </w:r>
+      <w:proofErr w:type="spellEnd"/>
+    </w:p>
+    <w:p>
+      <w:r>
+        <w:t xml:space="preserve">(Výstupy </w:t>
+      </w:r>
+      <w:proofErr w:type="spellStart"/>
+      <w:r>
+        <w:t>pipeline</w:t>
+      </w:r>
+      <w:proofErr w:type="spellEnd"/>
+      <w:r>
+        <w:t xml:space="preserve">) – výsledné súbory z behu testov, napr. logy, </w:t>
+      </w:r>
+      <w:proofErr w:type="spellStart"/>
+      <w:r>
+        <w:t>screenshoty</w:t>
+      </w:r>
+      <w:proofErr w:type="spellEnd"/>
+      <w:r>
+        <w:t>, reporty. Tester sleduje, či sa artefakty správne generujú, uchovávajú a dajú spätne stiahnuť.</w:t>
+      </w:r>
+    </w:p>
+    <w:p/>
+    <w:p>
+      <w:pPr>
+        <w:rPr>
+          <w:b/>
+          <w:bCs/>
+        </w:rPr>
+      </w:pPr>
+      <w:proofErr w:type="spellStart"/>
+      <w:r>
+        <w:rPr>
+          <w:b/>
+          <w:bCs/>
+        </w:rPr>
+        <w:t>Pipeline</w:t>
+      </w:r>
+      <w:proofErr w:type="spellEnd"/>
+      <w:r>
+        <w:rPr>
+          <w:b/>
+          <w:bCs/>
+        </w:rPr>
+        <w:t xml:space="preserve"> </w:t>
+      </w:r>
+      <w:proofErr w:type="spellStart"/>
+      <w:r>
+        <w:rPr>
+          <w:b/>
+          <w:bCs/>
+        </w:rPr>
+        <w:t>triggers</w:t>
+      </w:r>
+      <w:proofErr w:type="spellEnd"/>
+    </w:p>
+    <w:p>
+      <w:r>
+        <w:t xml:space="preserve">Udalosti, ktoré spúšťajú CI/CD </w:t>
+      </w:r>
+      <w:proofErr w:type="spellStart"/>
+      <w:r>
+        <w:t>pipeline</w:t>
+      </w:r>
+      <w:proofErr w:type="spellEnd"/>
+      <w:r>
+        <w:t xml:space="preserve"> (napr. push do vetvy, </w:t>
+      </w:r>
+      <w:proofErr w:type="spellStart"/>
+      <w:r>
+        <w:t>merge</w:t>
+      </w:r>
+      <w:proofErr w:type="spellEnd"/>
+      <w:r>
+        <w:t xml:space="preserve"> </w:t>
+      </w:r>
+      <w:proofErr w:type="spellStart"/>
+      <w:r>
+        <w:t>request</w:t>
+      </w:r>
+      <w:proofErr w:type="spellEnd"/>
+      <w:r>
+        <w:t xml:space="preserve">, </w:t>
+      </w:r>
+      <w:proofErr w:type="spellStart"/>
+      <w:r>
+        <w:t>cron</w:t>
+      </w:r>
+      <w:proofErr w:type="spellEnd"/>
+      <w:r>
+        <w:t xml:space="preserve"> plánovač). Tester kontroluje, či sa </w:t>
+      </w:r>
+      <w:proofErr w:type="spellStart"/>
+      <w:r>
+        <w:t>pipeline</w:t>
+      </w:r>
+      <w:proofErr w:type="spellEnd"/>
+      <w:r>
+        <w:t xml:space="preserve"> nespúšťa zbytočne a či reaguje na zmeny v správnych vetvách.</w:t>
+      </w:r>
+    </w:p>
+    <w:p/>
+    <w:p>
+      <w:pPr>
+        <w:rPr>
+          <w:b/>
+          <w:bCs/>
+        </w:rPr>
+      </w:pPr>
+      <w:proofErr w:type="spellStart"/>
+      <w:r>
+        <w:rPr>
+          <w:b/>
+          <w:bCs/>
+        </w:rPr>
+        <w:t>Flaky</w:t>
+      </w:r>
+      <w:proofErr w:type="spellEnd"/>
+      <w:r>
+        <w:rPr>
+          <w:b/>
+          <w:bCs/>
+        </w:rPr>
+        <w:t xml:space="preserve"> test </w:t>
+      </w:r>
+      <w:proofErr w:type="spellStart"/>
+      <w:r>
+        <w:rPr>
+          <w:b/>
+          <w:bCs/>
+        </w:rPr>
+        <w:t>detection</w:t>
+      </w:r>
+      <w:proofErr w:type="spellEnd"/>
+    </w:p>
+    <w:p>
+      <w:r>
+        <w:t xml:space="preserve">Mechanizmus na identifikáciu nestabilných testov, ktoré raz prejdú a inokedy zlyhajú. Tester analyzuje logy, výsledky viacerých behov a používa automatické označovanie </w:t>
+      </w:r>
+      <w:proofErr w:type="spellStart"/>
+      <w:r>
+        <w:t>flaky</w:t>
+      </w:r>
+      <w:proofErr w:type="spellEnd"/>
+      <w:r>
+        <w:t xml:space="preserve"> testov.</w:t>
+      </w:r>
+    </w:p>
+    <w:p/>
+    <w:p>
+      <w:pPr>
+        <w:rPr>
+          <w:b/>
+          <w:bCs/>
+        </w:rPr>
+      </w:pPr>
+      <w:proofErr w:type="spellStart"/>
+      <w:r>
+        <w:rPr>
+          <w:b/>
+          <w:bCs/>
+        </w:rPr>
+        <w:t>Monkey</w:t>
+      </w:r>
+      <w:proofErr w:type="spellEnd"/>
+      <w:r>
+        <w:rPr>
+          <w:b/>
+          <w:bCs/>
+        </w:rPr>
+        <w:t xml:space="preserve"> </w:t>
+      </w:r>
+      <w:proofErr w:type="spellStart"/>
+      <w:r>
+        <w:rPr>
+          <w:b/>
+          <w:bCs/>
+        </w:rPr>
+        <w:t>testing</w:t>
+      </w:r>
+      <w:proofErr w:type="spellEnd"/>
+    </w:p>
+    <w:p>
+      <w:r>
+        <w:t>Náhodné kliknutia, gestá alebo vstupy simulujúce nepredvídateľné správanie používateľa. Tester sleduje stabilitu aplikácie, deteguje pády alebo zablokovania UI.</w:t>
+      </w:r>
+    </w:p>
+    <w:p/>
+    <w:p>
+      <w:pPr>
+        <w:rPr>
+          <w:b/>
+          <w:bCs/>
+        </w:rPr>
+      </w:pPr>
+      <w:proofErr w:type="spellStart"/>
+      <w:r>
+        <w:rPr>
+          <w:b/>
+          <w:bCs/>
+        </w:rPr>
+        <w:t>Contract</w:t>
+      </w:r>
+      <w:proofErr w:type="spellEnd"/>
+      <w:r>
+        <w:rPr>
+          <w:b/>
+          <w:bCs/>
+        </w:rPr>
+        <w:t xml:space="preserve"> </w:t>
+      </w:r>
+      <w:proofErr w:type="spellStart"/>
+      <w:r>
+        <w:rPr>
+          <w:b/>
+          <w:bCs/>
+        </w:rPr>
+        <w:t>testing</w:t>
+      </w:r>
+      <w:proofErr w:type="spellEnd"/>
+    </w:p>
+    <w:p>
+      <w:r>
+        <w:t xml:space="preserve">Testovanie zmluvy medzi dvoma systémami (napr. </w:t>
+      </w:r>
+      <w:proofErr w:type="spellStart"/>
+      <w:r>
+        <w:t>frontend</w:t>
+      </w:r>
+      <w:proofErr w:type="spellEnd"/>
+      <w:r>
+        <w:t xml:space="preserve"> a </w:t>
+      </w:r>
+      <w:proofErr w:type="spellStart"/>
+      <w:r>
+        <w:t>backend</w:t>
+      </w:r>
+      <w:proofErr w:type="spellEnd"/>
+      <w:r>
+        <w:t xml:space="preserve">). Overuje, že API odpovedá v očakávanom formáte a že zmeny na jednej strane nerozbijú integráciu. Tester používa nástroje ako </w:t>
+      </w:r>
+      <w:proofErr w:type="spellStart"/>
+      <w:r>
+        <w:t>Pact</w:t>
+      </w:r>
+      <w:proofErr w:type="spellEnd"/>
+      <w:r>
+        <w:t>.</w:t>
+      </w:r>
+    </w:p>
+    <w:p/>
+    <w:p>
+      <w:pPr>
+        <w:rPr>
+          <w:b/>
+          <w:bCs/>
+        </w:rPr>
+      </w:pPr>
+      <w:proofErr w:type="spellStart"/>
+      <w:r>
+        <w:rPr>
+          <w:b/>
+          <w:bCs/>
+        </w:rPr>
+        <w:t>Visual</w:t>
+      </w:r>
+      <w:proofErr w:type="spellEnd"/>
+      <w:r>
+        <w:rPr>
+          <w:b/>
+          <w:bCs/>
+        </w:rPr>
+        <w:t xml:space="preserve"> </w:t>
+      </w:r>
+      <w:proofErr w:type="spellStart"/>
+      <w:r>
+        <w:rPr>
+          <w:b/>
+          <w:bCs/>
+        </w:rPr>
+        <w:t>regression</w:t>
+      </w:r>
+      <w:proofErr w:type="spellEnd"/>
+      <w:r>
+        <w:rPr>
+          <w:b/>
+          <w:bCs/>
+        </w:rPr>
+        <w:t xml:space="preserve"> </w:t>
+      </w:r>
+      <w:proofErr w:type="spellStart"/>
+      <w:r>
+        <w:rPr>
+          <w:b/>
+          <w:bCs/>
+        </w:rPr>
+        <w:t>testing</w:t>
+      </w:r>
+      <w:proofErr w:type="spellEnd"/>
+    </w:p>
+    <w:p>
+      <w:r>
         <w:lastRenderedPageBreak/>
-        <w:t xml:space="preserve">Izolované prostredie v rámci prehliadača (napr. </w:t>
-      </w:r>
-      <w:proofErr w:type="spellStart"/>
-      <w:r>
-        <w:t>Playwright</w:t>
-      </w:r>
-      <w:proofErr w:type="spellEnd"/>
-      <w:r>
-        <w:t xml:space="preserve"> podporuje viac kontextov naraz). Tester ho používa na simuláciu viacerých používateľov v jednom teste.</w:t>
+        <w:t xml:space="preserve">Automatické porovnávanie snímok obrazovky, aby sa zistilo, či sa UI nezmenilo neočakávane. Tester overuje prah odchýlky a ignoruje šum (napr. </w:t>
+      </w:r>
+      <w:proofErr w:type="spellStart"/>
+      <w:r>
+        <w:t>timestampy</w:t>
+      </w:r>
+      <w:proofErr w:type="spellEnd"/>
+      <w:r>
+        <w:t>).</w:t>
       </w:r>
     </w:p>
     <w:p/>
@@ -22165,6 +22897,153 @@
           <w:bCs/>
         </w:rPr>
       </w:pPr>
+      <w:proofErr w:type="spellStart"/>
+      <w:r>
+        <w:rPr>
+          <w:b/>
+          <w:bCs/>
+        </w:rPr>
+        <w:t>Synthetic</w:t>
+      </w:r>
+      <w:proofErr w:type="spellEnd"/>
+      <w:r>
+        <w:rPr>
+          <w:b/>
+          <w:bCs/>
+        </w:rPr>
+        <w:t xml:space="preserve"> </w:t>
+      </w:r>
+      <w:proofErr w:type="spellStart"/>
+      <w:r>
+        <w:rPr>
+          <w:b/>
+          <w:bCs/>
+        </w:rPr>
+        <w:t>users</w:t>
+      </w:r>
+      <w:proofErr w:type="spellEnd"/>
+    </w:p>
+    <w:p>
+      <w:r>
+        <w:t xml:space="preserve">Virtuálni používatelia, ktorí simulujú správanie reálnych ľudí v testovacom prostredí (napr. načítanie stránky, kliky, </w:t>
+      </w:r>
+      <w:proofErr w:type="spellStart"/>
+      <w:r>
+        <w:t>loginy</w:t>
+      </w:r>
+      <w:proofErr w:type="spellEnd"/>
+      <w:r>
+        <w:t>). Tester sleduje výkon, odozvy a zaťaženie systému.</w:t>
+      </w:r>
+    </w:p>
+    <w:p/>
+    <w:p>
+      <w:pPr>
+        <w:rPr>
+          <w:b/>
+          <w:bCs/>
+        </w:rPr>
+      </w:pPr>
+      <w:r>
+        <w:rPr>
+          <w:b/>
+          <w:bCs/>
+        </w:rPr>
+        <w:t xml:space="preserve">Data </w:t>
+      </w:r>
+      <w:proofErr w:type="spellStart"/>
+      <w:r>
+        <w:rPr>
+          <w:b/>
+          <w:bCs/>
+        </w:rPr>
+        <w:t>mocking</w:t>
+      </w:r>
+      <w:proofErr w:type="spellEnd"/>
+    </w:p>
+    <w:p>
+      <w:r>
+        <w:t xml:space="preserve">Vytváranie falošných dát namiesto reálnych z databázy alebo API. Tester používa nástroje na generovanie (napr. </w:t>
+      </w:r>
+      <w:proofErr w:type="spellStart"/>
+      <w:r>
+        <w:t>Faker</w:t>
+      </w:r>
+      <w:proofErr w:type="spellEnd"/>
+      <w:r>
+        <w:t xml:space="preserve">, </w:t>
+      </w:r>
+      <w:proofErr w:type="spellStart"/>
+      <w:r>
+        <w:t>Mockaroo</w:t>
+      </w:r>
+      <w:proofErr w:type="spellEnd"/>
+      <w:r>
+        <w:t>) a sleduje, aby dáta reprezentovali realistické scenáre.</w:t>
+      </w:r>
+    </w:p>
+    <w:p/>
+    <w:p>
+      <w:pPr>
+        <w:rPr>
+          <w:b/>
+          <w:bCs/>
+        </w:rPr>
+      </w:pPr>
+      <w:r>
+        <w:rPr>
+          <w:b/>
+          <w:bCs/>
+        </w:rPr>
+        <w:t xml:space="preserve">API </w:t>
+      </w:r>
+      <w:proofErr w:type="spellStart"/>
+      <w:r>
+        <w:rPr>
+          <w:b/>
+          <w:bCs/>
+        </w:rPr>
+        <w:t>assertions</w:t>
+      </w:r>
+      <w:proofErr w:type="spellEnd"/>
+    </w:p>
+    <w:p>
+      <w:r>
+        <w:t xml:space="preserve">Overovanie odpovedí API – kódu odpovede, obsahu JSON, hlavičiek, časov odozvy. Tester používa nástroje ako Postman, </w:t>
+      </w:r>
+      <w:proofErr w:type="spellStart"/>
+      <w:r>
+        <w:t>pytest</w:t>
+      </w:r>
+      <w:proofErr w:type="spellEnd"/>
+      <w:r>
+        <w:t xml:space="preserve">, </w:t>
+      </w:r>
+      <w:proofErr w:type="spellStart"/>
+      <w:r>
+        <w:t>RestAssured</w:t>
+      </w:r>
+      <w:proofErr w:type="spellEnd"/>
+      <w:r>
+        <w:t xml:space="preserve"> či </w:t>
+      </w:r>
+      <w:proofErr w:type="spellStart"/>
+      <w:r>
+        <w:t>SuperTest</w:t>
+      </w:r>
+      <w:proofErr w:type="spellEnd"/>
+      <w:r>
+        <w:t>.</w:t>
+      </w:r>
+    </w:p>
+    <w:p/>
+    <w:p>
+      <w:pPr>
+        <w:rPr>
+          <w:b/>
+          <w:bCs/>
+        </w:rPr>
+      </w:pPr>
       <w:r>
         <w:rPr>
           <w:b/>
@@ -22178,13 +23057,291 @@
           <w:b/>
           <w:bCs/>
         </w:rPr>
+        <w:t>scheduler</w:t>
+      </w:r>
+      <w:proofErr w:type="spellEnd"/>
+    </w:p>
+    <w:p>
+      <w:r>
+        <w:t xml:space="preserve">Systém, ktorý riadi, kedy sa testy spúšťajú – napr. denne o polnoci, po nasadení </w:t>
+      </w:r>
+      <w:proofErr w:type="spellStart"/>
+      <w:r>
+        <w:t>buildu</w:t>
+      </w:r>
+      <w:proofErr w:type="spellEnd"/>
+      <w:r>
+        <w:t xml:space="preserve"> alebo po zmenách v repozitári. Tester sleduje správnu frekvenciu a plánovanie.</w:t>
+      </w:r>
+    </w:p>
+    <w:p/>
+    <w:p>
+      <w:pPr>
+        <w:rPr>
+          <w:b/>
+          <w:bCs/>
+        </w:rPr>
+      </w:pPr>
+      <w:r>
+        <w:rPr>
+          <w:b/>
+          <w:bCs/>
+        </w:rPr>
+        <w:t>CI cache</w:t>
+      </w:r>
+    </w:p>
+    <w:p>
+      <w:r>
+        <w:t xml:space="preserve">Mechanizmus, ktorý uchováva závislosti alebo </w:t>
+      </w:r>
+      <w:proofErr w:type="spellStart"/>
+      <w:r>
+        <w:t>buildy</w:t>
+      </w:r>
+      <w:proofErr w:type="spellEnd"/>
+      <w:r>
+        <w:t xml:space="preserve"> medzi behmi </w:t>
+      </w:r>
+      <w:proofErr w:type="spellStart"/>
+      <w:r>
+        <w:t>pipeline</w:t>
+      </w:r>
+      <w:proofErr w:type="spellEnd"/>
+      <w:r>
+        <w:t>. Skracuje čas testovania. Tester kontroluje, či cache neobsahuje zastarané dáta.</w:t>
+      </w:r>
+    </w:p>
+    <w:p/>
+    <w:p>
+      <w:pPr>
+        <w:rPr>
+          <w:b/>
+          <w:bCs/>
+        </w:rPr>
+      </w:pPr>
+      <w:proofErr w:type="spellStart"/>
+      <w:r>
+        <w:rPr>
+          <w:b/>
+          <w:bCs/>
+        </w:rPr>
+        <w:t>Blue-green</w:t>
+      </w:r>
+      <w:proofErr w:type="spellEnd"/>
+      <w:r>
+        <w:rPr>
+          <w:b/>
+          <w:bCs/>
+        </w:rPr>
+        <w:t xml:space="preserve"> </w:t>
+      </w:r>
+      <w:proofErr w:type="spellStart"/>
+      <w:r>
+        <w:rPr>
+          <w:b/>
+          <w:bCs/>
+        </w:rPr>
+        <w:t>deployment</w:t>
+      </w:r>
+      <w:proofErr w:type="spellEnd"/>
+    </w:p>
+    <w:p>
+      <w:r>
+        <w:t>Technika nasadzovania dvoch identických prostredí (</w:t>
+      </w:r>
+      <w:proofErr w:type="spellStart"/>
+      <w:r>
+        <w:t>blue</w:t>
+      </w:r>
+      <w:proofErr w:type="spellEnd"/>
+      <w:r>
+        <w:t xml:space="preserve"> a </w:t>
+      </w:r>
+      <w:proofErr w:type="spellStart"/>
+      <w:r>
+        <w:t>green</w:t>
+      </w:r>
+      <w:proofErr w:type="spellEnd"/>
+      <w:r>
+        <w:t>), kde sa nové verzie testujú v jednom z nich. Tester overuje plynulé prepnutie bez výpadku.</w:t>
+      </w:r>
+    </w:p>
+    <w:p/>
+    <w:p>
+      <w:pPr>
+        <w:rPr>
+          <w:b/>
+          <w:bCs/>
+        </w:rPr>
+      </w:pPr>
+      <w:proofErr w:type="spellStart"/>
+      <w:r>
+        <w:rPr>
+          <w:b/>
+          <w:bCs/>
+        </w:rPr>
+        <w:t>Canary</w:t>
+      </w:r>
+      <w:proofErr w:type="spellEnd"/>
+      <w:r>
+        <w:rPr>
+          <w:b/>
+          <w:bCs/>
+        </w:rPr>
+        <w:t xml:space="preserve"> </w:t>
+      </w:r>
+      <w:proofErr w:type="spellStart"/>
+      <w:r>
+        <w:rPr>
+          <w:b/>
+          <w:bCs/>
+        </w:rPr>
+        <w:t>release</w:t>
+      </w:r>
+      <w:proofErr w:type="spellEnd"/>
+    </w:p>
+    <w:p>
+      <w:r>
+        <w:t>Postupné nasadzovanie novej verzie len malej časti používateľov. Tester sleduje správanie aplikácie a chyby pred plošným nasadením.</w:t>
+      </w:r>
+    </w:p>
+    <w:p/>
+    <w:p>
+      <w:pPr>
+        <w:rPr>
+          <w:b/>
+          <w:bCs/>
+        </w:rPr>
+      </w:pPr>
+      <w:proofErr w:type="spellStart"/>
+      <w:r>
+        <w:rPr>
+          <w:b/>
+          <w:bCs/>
+        </w:rPr>
+        <w:t>Rollback</w:t>
+      </w:r>
+      <w:proofErr w:type="spellEnd"/>
+    </w:p>
+    <w:p>
+      <w:r>
+        <w:t xml:space="preserve">Návrat k predchádzajúcej verzii po zlyhaní </w:t>
+      </w:r>
+      <w:proofErr w:type="spellStart"/>
+      <w:r>
+        <w:t>release</w:t>
+      </w:r>
+      <w:proofErr w:type="spellEnd"/>
+      <w:r>
+        <w:t xml:space="preserve">. Tester overuje, či </w:t>
+      </w:r>
+      <w:proofErr w:type="spellStart"/>
+      <w:r>
+        <w:t>rollback</w:t>
+      </w:r>
+      <w:proofErr w:type="spellEnd"/>
+      <w:r>
+        <w:t xml:space="preserve"> prebehne bez straty dát a bez narušenia konzistencie systému.</w:t>
+      </w:r>
+    </w:p>
+    <w:p/>
+    <w:p>
+      <w:pPr>
+        <w:rPr>
+          <w:b/>
+          <w:bCs/>
+        </w:rPr>
+      </w:pPr>
+      <w:r>
+        <w:rPr>
+          <w:b/>
+          <w:bCs/>
+        </w:rPr>
+        <w:t xml:space="preserve">Log </w:t>
+      </w:r>
+      <w:proofErr w:type="spellStart"/>
+      <w:r>
+        <w:rPr>
+          <w:b/>
+          <w:bCs/>
+        </w:rPr>
+        <w:t>analysis</w:t>
+      </w:r>
+      <w:proofErr w:type="spellEnd"/>
+    </w:p>
+    <w:p>
+      <w:r>
+        <w:t xml:space="preserve">Analýza logov z testov, aplikácie alebo CI. Tester využíva nástroje ako </w:t>
+      </w:r>
+      <w:proofErr w:type="spellStart"/>
+      <w:r>
+        <w:t>Kibana</w:t>
+      </w:r>
+      <w:proofErr w:type="spellEnd"/>
+      <w:r>
+        <w:t xml:space="preserve">, </w:t>
+      </w:r>
+      <w:proofErr w:type="spellStart"/>
+      <w:r>
+        <w:t>Grafana</w:t>
+      </w:r>
+      <w:proofErr w:type="spellEnd"/>
+      <w:r>
+        <w:t xml:space="preserve"> alebo </w:t>
+      </w:r>
+      <w:proofErr w:type="spellStart"/>
+      <w:r>
+        <w:t>ElasticSearch</w:t>
+      </w:r>
+      <w:proofErr w:type="spellEnd"/>
+      <w:r>
+        <w:t xml:space="preserve"> na identifikáciu chýb a výkonových problémov.</w:t>
+      </w:r>
+    </w:p>
+    <w:p/>
+    <w:p>
+      <w:pPr>
+        <w:rPr>
+          <w:b/>
+          <w:bCs/>
+        </w:rPr>
+      </w:pPr>
+      <w:r>
+        <w:rPr>
+          <w:b/>
+          <w:bCs/>
+        </w:rPr>
+        <w:t xml:space="preserve">Test </w:t>
+      </w:r>
+      <w:proofErr w:type="spellStart"/>
+      <w:r>
+        <w:rPr>
+          <w:b/>
+          <w:bCs/>
+        </w:rPr>
+        <w:t>analytics</w:t>
+      </w:r>
+      <w:proofErr w:type="spellEnd"/>
+    </w:p>
+    <w:p>
+      <w:r>
+        <w:t xml:space="preserve">Zber a vizualizácia </w:t>
+      </w:r>
+      <w:proofErr w:type="spellStart"/>
+      <w:r>
+        <w:t>metrik</w:t>
+      </w:r>
+      <w:proofErr w:type="spellEnd"/>
+      <w:r>
+        <w:t xml:space="preserve"> testovania (úspešnosť, trvanie, </w:t>
+      </w:r>
+      <w:proofErr w:type="spellStart"/>
+      <w:r>
         <w:t>flakiness</w:t>
       </w:r>
       <w:proofErr w:type="spellEnd"/>
-    </w:p>
-    <w:p>
-      <w:r>
-        <w:t>Nestabilita testov – raz prejdú, inokedy zlyhajú bez zmeny kódu. Tester analyzuje príčiny (synchronizácia, závislosti, dáta) a eliminuje ich.</w:t>
+      <w:r>
+        <w:t>, pokrytie). Tester sleduje trendy a používa ich na optimalizáciu testov.</w:t>
       </w:r>
     </w:p>
     <w:p/>
@@ -22201,7 +23358,7 @@
           <w:b/>
           <w:bCs/>
         </w:rPr>
-        <w:t>Dynamic</w:t>
+        <w:t>Environment</w:t>
       </w:r>
       <w:proofErr w:type="spellEnd"/>
       <w:r>
@@ -22217,13 +23374,21 @@
           <w:b/>
           <w:bCs/>
         </w:rPr>
-        <w:t>waits</w:t>
-      </w:r>
-      <w:proofErr w:type="spellEnd"/>
-    </w:p>
-    <w:p>
-      <w:r>
-        <w:t>Čakanie, ktoré sa prispôsobuje aktuálnemu stavu aplikácie. Tester kontroluje, či čakacie podmienky reagujú na zmeny v DOM a nepredlžujú testy zbytočne.</w:t>
+        <w:t>variables</w:t>
+      </w:r>
+      <w:proofErr w:type="spellEnd"/>
+    </w:p>
+    <w:p>
+      <w:r>
+        <w:t xml:space="preserve">Premenné prostredia definujúce konfiguráciu testov (napr. URL, tokeny, </w:t>
+      </w:r>
+      <w:proofErr w:type="spellStart"/>
+      <w:r>
+        <w:t>credentials</w:t>
+      </w:r>
+      <w:proofErr w:type="spellEnd"/>
+      <w:r>
+        <w:t>). Tester kontroluje, či nie sú uložené v kóde a správne sa načítavajú.</w:t>
       </w:r>
     </w:p>
     <w:p/>
@@ -22240,29 +23405,44 @@
           <w:b/>
           <w:bCs/>
         </w:rPr>
-        <w:t>Screenshot</w:t>
-      </w:r>
-      <w:proofErr w:type="spellEnd"/>
-      <w:r>
-        <w:rPr>
-          <w:b/>
-          <w:bCs/>
-        </w:rPr>
+        <w:t>Secret</w:t>
+      </w:r>
+      <w:proofErr w:type="spellEnd"/>
+      <w:r>
+        <w:rPr>
+          <w:b/>
+          <w:bCs/>
+        </w:rPr>
+        <w:t xml:space="preserve"> management</w:t>
+      </w:r>
+    </w:p>
+    <w:p>
+      <w:r>
+        <w:t xml:space="preserve">Bezpečné ukladanie hesiel, API kľúčov a tokenov. Tester sleduje, že tajomstvá nie sú uložené v repozitári a sú načítané z bezpečného trezoru (napr. </w:t>
+      </w:r>
+      <w:proofErr w:type="spellStart"/>
+      <w:r>
+        <w:t>HashiCorp</w:t>
+      </w:r>
+      <w:proofErr w:type="spellEnd"/>
+      <w:r>
         <w:t xml:space="preserve"> </w:t>
       </w:r>
       <w:proofErr w:type="spellStart"/>
       <w:r>
-        <w:rPr>
-          <w:b/>
-          <w:bCs/>
-        </w:rPr>
-        <w:t>capture</w:t>
-      </w:r>
-      <w:proofErr w:type="spellEnd"/>
-    </w:p>
-    <w:p>
-      <w:r>
-        <w:t>Zachytenie obrazu obrazovky počas testu – pri chybe alebo ako dôkaz úspechu. Tester sleduje, či sú snímky čitateľné a správne priradené k prípadu.</w:t>
+        <w:t>Vault</w:t>
+      </w:r>
+      <w:proofErr w:type="spellEnd"/>
+      <w:r>
+        <w:t xml:space="preserve">, GitHub </w:t>
+      </w:r>
+      <w:proofErr w:type="spellStart"/>
+      <w:r>
+        <w:t>Secrets</w:t>
+      </w:r>
+      <w:proofErr w:type="spellEnd"/>
+      <w:r>
+        <w:t>).</w:t>
       </w:r>
     </w:p>
     <w:p/>
@@ -22273,42 +23453,43 @@
           <w:bCs/>
         </w:rPr>
       </w:pPr>
-      <w:r>
-        <w:rPr>
-          <w:b/>
-          <w:bCs/>
-        </w:rPr>
-        <w:t xml:space="preserve">Video </w:t>
-      </w:r>
-      <w:proofErr w:type="spellStart"/>
-      <w:r>
-        <w:rPr>
-          <w:b/>
-          <w:bCs/>
-        </w:rPr>
-        <w:t>recording</w:t>
-      </w:r>
-      <w:proofErr w:type="spellEnd"/>
-    </w:p>
-    <w:p>
-      <w:r>
-        <w:t xml:space="preserve">Záznam priebehu testu vo forme videa, používaný pri </w:t>
-      </w:r>
-      <w:proofErr w:type="spellStart"/>
-      <w:r>
-        <w:t>Playwrighte</w:t>
-      </w:r>
-      <w:proofErr w:type="spellEnd"/>
-      <w:r>
-        <w:t xml:space="preserve"> alebo </w:t>
-      </w:r>
-      <w:proofErr w:type="spellStart"/>
-      <w:r>
-        <w:t>Cypress</w:t>
-      </w:r>
-      <w:proofErr w:type="spellEnd"/>
-      <w:r>
-        <w:t>-e. Tester ho využíva na analýzu zlyhaní a dokumentáciu.</w:t>
+    </w:p>
+    <w:p>
+      <w:pPr>
+        <w:rPr>
+          <w:b/>
+          <w:bCs/>
+        </w:rPr>
+      </w:pPr>
+      <w:proofErr w:type="spellStart"/>
+      <w:r>
+        <w:rPr>
+          <w:b/>
+          <w:bCs/>
+        </w:rPr>
+        <w:t>Performance</w:t>
+      </w:r>
+      <w:proofErr w:type="spellEnd"/>
+      <w:r>
+        <w:rPr>
+          <w:b/>
+          <w:bCs/>
+        </w:rPr>
+        <w:t xml:space="preserve"> </w:t>
+      </w:r>
+      <w:proofErr w:type="spellStart"/>
+      <w:r>
+        <w:rPr>
+          <w:b/>
+          <w:bCs/>
+        </w:rPr>
+        <w:t>testing</w:t>
+      </w:r>
+      <w:proofErr w:type="spellEnd"/>
+    </w:p>
+    <w:p>
+      <w:r>
+        <w:t>Testovanie výkonu aplikácie – zisťuje, ako rýchlo systém reaguje pri bežnej záťaži. Tester sleduje metriky ako čas odozvy, využitie CPU, pamäte či databázové dotazy.</w:t>
       </w:r>
     </w:p>
     <w:p/>
@@ -22325,36 +23506,29 @@
           <w:b/>
           <w:bCs/>
         </w:rPr>
-        <w:t>Mock</w:t>
-      </w:r>
-      <w:proofErr w:type="spellEnd"/>
-      <w:r>
-        <w:rPr>
-          <w:b/>
-          <w:bCs/>
-        </w:rPr>
-        <w:t xml:space="preserve"> server</w:t>
-      </w:r>
-    </w:p>
-    <w:p>
-      <w:r>
-        <w:t xml:space="preserve">Simulácia </w:t>
-      </w:r>
-      <w:proofErr w:type="spellStart"/>
-      <w:r>
-        <w:t>backendového</w:t>
-      </w:r>
-      <w:proofErr w:type="spellEnd"/>
-      <w:r>
-        <w:t xml:space="preserve"> rozhrania, ktorá vracia preddefinované odpovede. Tester ju používa, ak API ešte nie je dostupné alebo sa testuje </w:t>
-      </w:r>
-      <w:proofErr w:type="spellStart"/>
-      <w:r>
-        <w:t>offline</w:t>
-      </w:r>
-      <w:proofErr w:type="spellEnd"/>
-      <w:r>
-        <w:t xml:space="preserve"> scenár.</w:t>
+        <w:t>Load</w:t>
+      </w:r>
+      <w:proofErr w:type="spellEnd"/>
+      <w:r>
+        <w:rPr>
+          <w:b/>
+          <w:bCs/>
+        </w:rPr>
+        <w:t xml:space="preserve"> </w:t>
+      </w:r>
+      <w:proofErr w:type="spellStart"/>
+      <w:r>
+        <w:rPr>
+          <w:b/>
+          <w:bCs/>
+        </w:rPr>
+        <w:t>testing</w:t>
+      </w:r>
+      <w:proofErr w:type="spellEnd"/>
+    </w:p>
+    <w:p>
+      <w:r>
+        <w:t>Záťažové testovanie – overuje správanie systému pri vysokom, ale očakávanom zaťažení. Tester postupne zvyšuje počet požiadaviek alebo používateľov a sleduje, kde nastáva degradácia výkonu.</w:t>
       </w:r>
     </w:p>
     <w:p/>
@@ -22365,62 +23539,35 @@
           <w:bCs/>
         </w:rPr>
       </w:pPr>
-      <w:r>
-        <w:rPr>
-          <w:b/>
-          <w:bCs/>
-        </w:rPr>
-        <w:t xml:space="preserve">Test </w:t>
-      </w:r>
-      <w:proofErr w:type="spellStart"/>
-      <w:r>
-        <w:rPr>
-          <w:b/>
-          <w:bCs/>
-        </w:rPr>
-        <w:t>isolation</w:t>
-      </w:r>
-      <w:proofErr w:type="spellEnd"/>
-    </w:p>
-    <w:p>
-      <w:r>
-        <w:t>Zásada, že každý test by mal byť nezávislý od iného. Tester overuje, že testy si neovplyvňujú dáta ani stav aplikácie.</w:t>
-      </w:r>
-    </w:p>
-    <w:p>
-      <w:pPr>
-        <w:rPr>
-          <w:b/>
-          <w:bCs/>
-        </w:rPr>
-      </w:pPr>
-    </w:p>
-    <w:p>
-      <w:pPr>
-        <w:rPr>
-          <w:b/>
-          <w:bCs/>
-        </w:rPr>
-      </w:pPr>
-    </w:p>
-    <w:p>
-      <w:pPr>
-        <w:rPr>
-          <w:b/>
-          <w:bCs/>
-        </w:rPr>
-      </w:pPr>
-      <w:r>
-        <w:rPr>
-          <w:b/>
-          <w:bCs/>
-        </w:rPr>
-        <w:t>Selenium Grid</w:t>
-      </w:r>
-    </w:p>
-    <w:p>
-      <w:r>
-        <w:t>Nástroj, ktorý umožňuje spúšťať testy paralelne na viacerých zariadeniach, prehliadačoch a operačných systémoch. Tester overuje, či sa testy správne rozdeľujú, výsledky konsolidujú a či nedochádza ku kolíziám medzi uzlami.</w:t>
+      <w:proofErr w:type="spellStart"/>
+      <w:r>
+        <w:rPr>
+          <w:b/>
+          <w:bCs/>
+        </w:rPr>
+        <w:t>Stress</w:t>
+      </w:r>
+      <w:proofErr w:type="spellEnd"/>
+      <w:r>
+        <w:rPr>
+          <w:b/>
+          <w:bCs/>
+        </w:rPr>
+        <w:t xml:space="preserve"> </w:t>
+      </w:r>
+      <w:proofErr w:type="spellStart"/>
+      <w:r>
+        <w:rPr>
+          <w:b/>
+          <w:bCs/>
+        </w:rPr>
+        <w:t>testing</w:t>
+      </w:r>
+      <w:proofErr w:type="spellEnd"/>
+    </w:p>
+    <w:p>
+      <w:r>
+        <w:t>Extrémne testovanie nad rámec bežného používania s cieľom zistiť, kde sa systém „zlomí“. Tester overuje, či aplikácia pri zlyhaní padne kontrolovane a obnoví sa po odľahčení.</w:t>
       </w:r>
     </w:p>
     <w:p/>
@@ -22431,44 +23578,65 @@
           <w:bCs/>
         </w:rPr>
       </w:pPr>
-      <w:proofErr w:type="spellStart"/>
-      <w:r>
-        <w:rPr>
-          <w:b/>
-          <w:bCs/>
-        </w:rPr>
-        <w:t>TestContainers</w:t>
-      </w:r>
-      <w:proofErr w:type="spellEnd"/>
-    </w:p>
-    <w:p>
-      <w:r>
+      <w:r>
+        <w:rPr>
+          <w:b/>
+          <w:bCs/>
+        </w:rPr>
+        <w:t xml:space="preserve">Spike </w:t>
+      </w:r>
+      <w:proofErr w:type="spellStart"/>
+      <w:r>
+        <w:rPr>
+          <w:b/>
+          <w:bCs/>
+        </w:rPr>
+        <w:t>testing</w:t>
+      </w:r>
+      <w:proofErr w:type="spellEnd"/>
+    </w:p>
+    <w:p>
+      <w:r>
+        <w:t>Typ záťažového testu, ktorý simuluje náhle zvýšenie počtu používateľov (napr. po marketingovej kampani). Tester sleduje, či systém zvládne prudký nárast požiadaviek.</w:t>
+      </w:r>
+    </w:p>
+    <w:p>
+      <w:pPr>
+        <w:rPr>
+          <w:b/>
+          <w:bCs/>
+        </w:rPr>
+      </w:pPr>
+      <w:proofErr w:type="spellStart"/>
+      <w:r>
+        <w:rPr>
+          <w:b/>
+          <w:bCs/>
+        </w:rPr>
         <w:lastRenderedPageBreak/>
-        <w:t xml:space="preserve">Knižnica (napr. pre Python, Java, .NET), ktorá umožňuje spúšťať databázy, </w:t>
-      </w:r>
-      <w:proofErr w:type="spellStart"/>
-      <w:r>
-        <w:t>message</w:t>
-      </w:r>
-      <w:proofErr w:type="spellEnd"/>
-      <w:r>
+        <w:t>Soak</w:t>
+      </w:r>
+      <w:proofErr w:type="spellEnd"/>
+      <w:r>
+        <w:rPr>
+          <w:b/>
+          <w:bCs/>
+        </w:rPr>
         <w:t xml:space="preserve"> </w:t>
       </w:r>
       <w:proofErr w:type="spellStart"/>
       <w:r>
-        <w:t>brokery</w:t>
-      </w:r>
-      <w:proofErr w:type="spellEnd"/>
-      <w:r>
-        <w:t xml:space="preserve"> či iné závislosti v </w:t>
-      </w:r>
-      <w:proofErr w:type="spellStart"/>
-      <w:r>
-        <w:t>Docker</w:t>
-      </w:r>
-      <w:proofErr w:type="spellEnd"/>
-      <w:r>
-        <w:t xml:space="preserve"> kontajneroch priamo počas testu. Tester overuje izoláciu, rýchlosť štartu a korektnosť konfigurácie.</w:t>
+        <w:rPr>
+          <w:b/>
+          <w:bCs/>
+        </w:rPr>
+        <w:t>testing</w:t>
+      </w:r>
+      <w:proofErr w:type="spellEnd"/>
+    </w:p>
+    <w:p>
+      <w:r>
+        <w:t>Dlhodobé testovanie stability (napr. 24–72 hodín). Tester sleduje úniky pamäte, degradáciu výkonu a kumulatívne chyby počas dlhého behu.</w:t>
       </w:r>
     </w:p>
     <w:p/>
@@ -22479,26 +23647,184 @@
           <w:bCs/>
         </w:rPr>
       </w:pPr>
-      <w:r>
-        <w:rPr>
-          <w:b/>
-          <w:bCs/>
-        </w:rPr>
-        <w:t xml:space="preserve">CI </w:t>
-      </w:r>
-      <w:proofErr w:type="spellStart"/>
-      <w:r>
-        <w:rPr>
-          <w:b/>
-          <w:bCs/>
-        </w:rPr>
-        <w:t>artifacts</w:t>
-      </w:r>
-      <w:proofErr w:type="spellEnd"/>
-    </w:p>
-    <w:p>
-      <w:r>
-        <w:t xml:space="preserve">(Výstupy </w:t>
+      <w:proofErr w:type="spellStart"/>
+      <w:r>
+        <w:rPr>
+          <w:b/>
+          <w:bCs/>
+        </w:rPr>
+        <w:t>Capacity</w:t>
+      </w:r>
+      <w:proofErr w:type="spellEnd"/>
+      <w:r>
+        <w:rPr>
+          <w:b/>
+          <w:bCs/>
+        </w:rPr>
+        <w:t xml:space="preserve"> </w:t>
+      </w:r>
+      <w:proofErr w:type="spellStart"/>
+      <w:r>
+        <w:rPr>
+          <w:b/>
+          <w:bCs/>
+        </w:rPr>
+        <w:t>testing</w:t>
+      </w:r>
+      <w:proofErr w:type="spellEnd"/>
+    </w:p>
+    <w:p>
+      <w:r>
+        <w:t>Overuje, aký maximálny počet používateľov alebo transakcií systém zvládne bez výpadku. Tester vytvára model rastu záťaže a sleduje hranice kapacity.</w:t>
+      </w:r>
+    </w:p>
+    <w:p/>
+    <w:p>
+      <w:pPr>
+        <w:rPr>
+          <w:b/>
+          <w:bCs/>
+        </w:rPr>
+      </w:pPr>
+      <w:r>
+        <w:rPr>
+          <w:b/>
+          <w:bCs/>
+        </w:rPr>
+        <w:t>Benchmark</w:t>
+      </w:r>
+    </w:p>
+    <w:p>
+      <w:r>
+        <w:t xml:space="preserve">Referenčný test, ktorý porovnáva výkon rôznych verzií aplikácie alebo konfigurácií. Tester sleduje zmeny medzi </w:t>
+      </w:r>
+      <w:proofErr w:type="spellStart"/>
+      <w:r>
+        <w:t>buildmi</w:t>
+      </w:r>
+      <w:proofErr w:type="spellEnd"/>
+      <w:r>
+        <w:t xml:space="preserve"> a vyhodnocuje regresie výkonu.</w:t>
+      </w:r>
+    </w:p>
+    <w:p/>
+    <w:p>
+      <w:pPr>
+        <w:rPr>
+          <w:b/>
+          <w:bCs/>
+        </w:rPr>
+      </w:pPr>
+      <w:proofErr w:type="spellStart"/>
+      <w:r>
+        <w:rPr>
+          <w:b/>
+          <w:bCs/>
+        </w:rPr>
+        <w:t>Bottleneck</w:t>
+      </w:r>
+      <w:proofErr w:type="spellEnd"/>
+    </w:p>
+    <w:p>
+      <w:r>
+        <w:t xml:space="preserve">Úzke miesto systému – komponent, ktorý spomaľuje celkový výkon (napr. databáza, API, </w:t>
+      </w:r>
+      <w:proofErr w:type="spellStart"/>
+      <w:r>
+        <w:t>fronta</w:t>
+      </w:r>
+      <w:proofErr w:type="spellEnd"/>
+      <w:r>
+        <w:t xml:space="preserve">). Tester využíva </w:t>
+      </w:r>
+      <w:proofErr w:type="spellStart"/>
+      <w:r>
+        <w:t>profilovacie</w:t>
+      </w:r>
+      <w:proofErr w:type="spellEnd"/>
+      <w:r>
+        <w:t xml:space="preserve"> nástroje na identifikáciu úzkych miest.</w:t>
+      </w:r>
+    </w:p>
+    <w:p/>
+    <w:p>
+      <w:pPr>
+        <w:rPr>
+          <w:b/>
+          <w:bCs/>
+        </w:rPr>
+      </w:pPr>
+      <w:proofErr w:type="spellStart"/>
+      <w:r>
+        <w:rPr>
+          <w:b/>
+          <w:bCs/>
+        </w:rPr>
+        <w:t>JMeter</w:t>
+      </w:r>
+      <w:proofErr w:type="spellEnd"/>
+    </w:p>
+    <w:p>
+      <w:proofErr w:type="spellStart"/>
+      <w:r>
+        <w:t>Open-source</w:t>
+      </w:r>
+      <w:proofErr w:type="spellEnd"/>
+      <w:r>
+        <w:t xml:space="preserve"> nástroj pre </w:t>
+      </w:r>
+      <w:proofErr w:type="spellStart"/>
+      <w:r>
+        <w:t>load</w:t>
+      </w:r>
+      <w:proofErr w:type="spellEnd"/>
+      <w:r>
+        <w:t xml:space="preserve"> a </w:t>
+      </w:r>
+      <w:proofErr w:type="spellStart"/>
+      <w:r>
+        <w:t>performance</w:t>
+      </w:r>
+      <w:proofErr w:type="spellEnd"/>
+      <w:r>
+        <w:t xml:space="preserve"> </w:t>
+      </w:r>
+      <w:proofErr w:type="spellStart"/>
+      <w:r>
+        <w:t>testing</w:t>
+      </w:r>
+      <w:proofErr w:type="spellEnd"/>
+      <w:r>
+        <w:t>. Tester konfiguruje počet vlákien, scenáre a reportuje výsledky.</w:t>
+      </w:r>
+    </w:p>
+    <w:p/>
+    <w:p>
+      <w:pPr>
+        <w:rPr>
+          <w:b/>
+          <w:bCs/>
+        </w:rPr>
+      </w:pPr>
+      <w:r>
+        <w:rPr>
+          <w:b/>
+          <w:bCs/>
+        </w:rPr>
+        <w:t>k6</w:t>
+      </w:r>
+    </w:p>
+    <w:p>
+      <w:r>
+        <w:t xml:space="preserve">Moderný nástroj pre </w:t>
+      </w:r>
+      <w:proofErr w:type="spellStart"/>
+      <w:r>
+        <w:t>skriptovateľné</w:t>
+      </w:r>
+      <w:proofErr w:type="spellEnd"/>
+      <w:r>
+        <w:t xml:space="preserve"> výkonnostné testy (JavaScript syntax). Tester ho používa na integráciu s CI/CD </w:t>
       </w:r>
       <w:proofErr w:type="spellStart"/>
       <w:r>
@@ -22506,15 +23832,7 @@
       </w:r>
       <w:proofErr w:type="spellEnd"/>
       <w:r>
-        <w:t xml:space="preserve">) – výsledné súbory z behu testov, napr. logy, </w:t>
-      </w:r>
-      <w:proofErr w:type="spellStart"/>
-      <w:r>
-        <w:t>screenshoty</w:t>
-      </w:r>
-      <w:proofErr w:type="spellEnd"/>
-      <w:r>
-        <w:t>, reporty. Tester sleduje, či sa artefakty správne generujú, uchovávajú a dajú spätne stiahnuť.</w:t>
+        <w:t xml:space="preserve"> a vizualizáciu metrík.</w:t>
       </w:r>
     </w:p>
     <w:p/>
@@ -22531,7 +23849,104 @@
           <w:b/>
           <w:bCs/>
         </w:rPr>
-        <w:t>Pipeline</w:t>
+        <w:t>Gatling</w:t>
+      </w:r>
+      <w:proofErr w:type="spellEnd"/>
+    </w:p>
+    <w:p>
+      <w:proofErr w:type="spellStart"/>
+      <w:r>
+        <w:t>Framework</w:t>
+      </w:r>
+      <w:proofErr w:type="spellEnd"/>
+      <w:r>
+        <w:t xml:space="preserve"> na záťažové testovanie v </w:t>
+      </w:r>
+      <w:proofErr w:type="spellStart"/>
+      <w:r>
+        <w:t>Scale</w:t>
+      </w:r>
+      <w:proofErr w:type="spellEnd"/>
+      <w:r>
+        <w:t>, používaný v CI prostrediach. Tester píše scenáre ako kód a generuje HTML reporty s grafmi.</w:t>
+      </w:r>
+    </w:p>
+    <w:p/>
+    <w:p>
+      <w:pPr>
+        <w:rPr>
+          <w:b/>
+          <w:bCs/>
+        </w:rPr>
+      </w:pPr>
+      <w:proofErr w:type="spellStart"/>
+      <w:r>
+        <w:rPr>
+          <w:b/>
+          <w:bCs/>
+        </w:rPr>
+        <w:t>Synthetic</w:t>
+      </w:r>
+      <w:proofErr w:type="spellEnd"/>
+      <w:r>
+        <w:rPr>
+          <w:b/>
+          <w:bCs/>
+        </w:rPr>
+        <w:t xml:space="preserve"> monitoring</w:t>
+      </w:r>
+    </w:p>
+    <w:p>
+      <w:r>
+        <w:t>Monitorovanie systému pomocou „falošných“ používateľov, ktorí pravidelne vykonávajú testovacie akcie (napr. prihlásenie, nákup). Tester sleduje dostupnosť a čas odozvy v reálnom čase.</w:t>
+      </w:r>
+    </w:p>
+    <w:p/>
+    <w:p>
+      <w:pPr>
+        <w:rPr>
+          <w:b/>
+          <w:bCs/>
+        </w:rPr>
+      </w:pPr>
+      <w:proofErr w:type="spellStart"/>
+      <w:r>
+        <w:rPr>
+          <w:b/>
+          <w:bCs/>
+        </w:rPr>
+        <w:t>Real</w:t>
+      </w:r>
+      <w:proofErr w:type="spellEnd"/>
+      <w:r>
+        <w:rPr>
+          <w:b/>
+          <w:bCs/>
+        </w:rPr>
+        <w:t xml:space="preserve"> user monitoring (RUM)</w:t>
+      </w:r>
+    </w:p>
+    <w:p>
+      <w:r>
+        <w:lastRenderedPageBreak/>
+        <w:t>Zber údajov o správaní skutočných používateľov v produkcii. Tester porovnáva výsledky s testovacími metrikami, aby overil reálnu výkonnosť.</w:t>
+      </w:r>
+    </w:p>
+    <w:p/>
+    <w:p>
+      <w:pPr>
+        <w:rPr>
+          <w:b/>
+          <w:bCs/>
+        </w:rPr>
+      </w:pPr>
+      <w:proofErr w:type="spellStart"/>
+      <w:r>
+        <w:rPr>
+          <w:b/>
+          <w:bCs/>
+        </w:rPr>
+        <w:t>Error</w:t>
       </w:r>
       <w:proofErr w:type="spellEnd"/>
       <w:r>
@@ -22547,1375 +23962,41 @@
           <w:b/>
           <w:bCs/>
         </w:rPr>
-        <w:t>triggers</w:t>
-      </w:r>
-      <w:proofErr w:type="spellEnd"/>
-    </w:p>
-    <w:p>
-      <w:r>
-        <w:t xml:space="preserve">Udalosti, ktoré spúšťajú CI/CD </w:t>
-      </w:r>
-      <w:proofErr w:type="spellStart"/>
-      <w:r>
-        <w:t>pipeline</w:t>
-      </w:r>
-      <w:proofErr w:type="spellEnd"/>
-      <w:r>
-        <w:t xml:space="preserve"> (napr. push do vetvy, </w:t>
-      </w:r>
-      <w:proofErr w:type="spellStart"/>
-      <w:r>
-        <w:t>merge</w:t>
-      </w:r>
-      <w:proofErr w:type="spellEnd"/>
-      <w:r>
+        <w:t>handling</w:t>
+      </w:r>
+      <w:proofErr w:type="spellEnd"/>
+    </w:p>
+    <w:p>
+      <w:r>
+        <w:t>Mechanizmy, ktoré zachytávajú a spracovávajú chyby. Tester overuje, či sú chyby logované, či majú zrozumiteľné hlášky a či neunikajú interné informácie.</w:t>
+      </w:r>
+    </w:p>
+    <w:p/>
+    <w:p>
+      <w:pPr>
+        <w:rPr>
+          <w:b/>
+          <w:bCs/>
+        </w:rPr>
+      </w:pPr>
+      <w:proofErr w:type="spellStart"/>
+      <w:r>
+        <w:rPr>
+          <w:b/>
+          <w:bCs/>
+        </w:rPr>
+        <w:t>Graceful</w:t>
+      </w:r>
+      <w:proofErr w:type="spellEnd"/>
+      <w:r>
+        <w:rPr>
+          <w:b/>
+          <w:bCs/>
+        </w:rPr>
         <w:t xml:space="preserve"> </w:t>
       </w:r>
       <w:proofErr w:type="spellStart"/>
       <w:r>
-        <w:t>request</w:t>
-      </w:r>
-      <w:proofErr w:type="spellEnd"/>
-      <w:r>
-        <w:t xml:space="preserve">, </w:t>
-      </w:r>
-      <w:proofErr w:type="spellStart"/>
-      <w:r>
-        <w:t>cron</w:t>
-      </w:r>
-      <w:proofErr w:type="spellEnd"/>
-      <w:r>
-        <w:t xml:space="preserve"> plánovač). Tester kontroluje, či sa </w:t>
-      </w:r>
-      <w:proofErr w:type="spellStart"/>
-      <w:r>
-        <w:t>pipeline</w:t>
-      </w:r>
-      <w:proofErr w:type="spellEnd"/>
-      <w:r>
-        <w:t xml:space="preserve"> nespúšťa zbytočne a či reaguje na zmeny v správnych vetvách.</w:t>
-      </w:r>
-    </w:p>
-    <w:p/>
-    <w:p>
-      <w:pPr>
-        <w:rPr>
-          <w:b/>
-          <w:bCs/>
-        </w:rPr>
-      </w:pPr>
-      <w:proofErr w:type="spellStart"/>
-      <w:r>
-        <w:rPr>
-          <w:b/>
-          <w:bCs/>
-        </w:rPr>
-        <w:t>Flaky</w:t>
-      </w:r>
-      <w:proofErr w:type="spellEnd"/>
-      <w:r>
-        <w:rPr>
-          <w:b/>
-          <w:bCs/>
-        </w:rPr>
-        <w:t xml:space="preserve"> test </w:t>
-      </w:r>
-      <w:proofErr w:type="spellStart"/>
-      <w:r>
-        <w:rPr>
-          <w:b/>
-          <w:bCs/>
-        </w:rPr>
-        <w:t>detection</w:t>
-      </w:r>
-      <w:proofErr w:type="spellEnd"/>
-    </w:p>
-    <w:p>
-      <w:r>
-        <w:t xml:space="preserve">Mechanizmus na identifikáciu nestabilných testov, ktoré raz prejdú a inokedy zlyhajú. Tester analyzuje logy, výsledky viacerých behov a používa automatické označovanie </w:t>
-      </w:r>
-      <w:proofErr w:type="spellStart"/>
-      <w:r>
-        <w:t>flaky</w:t>
-      </w:r>
-      <w:proofErr w:type="spellEnd"/>
-      <w:r>
-        <w:t xml:space="preserve"> testov.</w:t>
-      </w:r>
-    </w:p>
-    <w:p/>
-    <w:p>
-      <w:pPr>
-        <w:rPr>
-          <w:b/>
-          <w:bCs/>
-        </w:rPr>
-      </w:pPr>
-      <w:proofErr w:type="spellStart"/>
-      <w:r>
-        <w:rPr>
-          <w:b/>
-          <w:bCs/>
-        </w:rPr>
-        <w:t>Monkey</w:t>
-      </w:r>
-      <w:proofErr w:type="spellEnd"/>
-      <w:r>
-        <w:rPr>
-          <w:b/>
-          <w:bCs/>
-        </w:rPr>
-        <w:t xml:space="preserve"> </w:t>
-      </w:r>
-      <w:proofErr w:type="spellStart"/>
-      <w:r>
-        <w:rPr>
-          <w:b/>
-          <w:bCs/>
-        </w:rPr>
-        <w:t>testing</w:t>
-      </w:r>
-      <w:proofErr w:type="spellEnd"/>
-    </w:p>
-    <w:p>
-      <w:r>
-        <w:t>Náhodné kliknutia, gestá alebo vstupy simulujúce nepredvídateľné správanie používateľa. Tester sleduje stabilitu aplikácie, deteguje pády alebo zablokovania UI.</w:t>
-      </w:r>
-    </w:p>
-    <w:p/>
-    <w:p>
-      <w:pPr>
-        <w:rPr>
-          <w:b/>
-          <w:bCs/>
-        </w:rPr>
-      </w:pPr>
-      <w:proofErr w:type="spellStart"/>
-      <w:r>
-        <w:rPr>
-          <w:b/>
-          <w:bCs/>
-        </w:rPr>
-        <w:t>Contract</w:t>
-      </w:r>
-      <w:proofErr w:type="spellEnd"/>
-      <w:r>
-        <w:rPr>
-          <w:b/>
-          <w:bCs/>
-        </w:rPr>
-        <w:t xml:space="preserve"> </w:t>
-      </w:r>
-      <w:proofErr w:type="spellStart"/>
-      <w:r>
-        <w:rPr>
-          <w:b/>
-          <w:bCs/>
-        </w:rPr>
-        <w:t>testing</w:t>
-      </w:r>
-      <w:proofErr w:type="spellEnd"/>
-    </w:p>
-    <w:p>
-      <w:r>
-        <w:t xml:space="preserve">Testovanie zmluvy medzi dvoma systémami (napr. </w:t>
-      </w:r>
-      <w:proofErr w:type="spellStart"/>
-      <w:r>
-        <w:t>frontend</w:t>
-      </w:r>
-      <w:proofErr w:type="spellEnd"/>
-      <w:r>
-        <w:t xml:space="preserve"> a </w:t>
-      </w:r>
-      <w:proofErr w:type="spellStart"/>
-      <w:r>
-        <w:t>backend</w:t>
-      </w:r>
-      <w:proofErr w:type="spellEnd"/>
-      <w:r>
-        <w:t xml:space="preserve">). Overuje, že API odpovedá v očakávanom formáte a že zmeny na jednej strane nerozbijú integráciu. Tester používa nástroje ako </w:t>
-      </w:r>
-      <w:proofErr w:type="spellStart"/>
-      <w:r>
-        <w:t>Pact</w:t>
-      </w:r>
-      <w:proofErr w:type="spellEnd"/>
-      <w:r>
-        <w:t>.</w:t>
-      </w:r>
-    </w:p>
-    <w:p/>
-    <w:p>
-      <w:pPr>
-        <w:rPr>
-          <w:b/>
-          <w:bCs/>
-        </w:rPr>
-      </w:pPr>
-      <w:proofErr w:type="spellStart"/>
-      <w:r>
-        <w:rPr>
-          <w:b/>
-          <w:bCs/>
-        </w:rPr>
-        <w:t>Visual</w:t>
-      </w:r>
-      <w:proofErr w:type="spellEnd"/>
-      <w:r>
-        <w:rPr>
-          <w:b/>
-          <w:bCs/>
-        </w:rPr>
-        <w:t xml:space="preserve"> </w:t>
-      </w:r>
-      <w:proofErr w:type="spellStart"/>
-      <w:r>
-        <w:rPr>
-          <w:b/>
-          <w:bCs/>
-        </w:rPr>
-        <w:t>regression</w:t>
-      </w:r>
-      <w:proofErr w:type="spellEnd"/>
-      <w:r>
-        <w:rPr>
-          <w:b/>
-          <w:bCs/>
-        </w:rPr>
-        <w:t xml:space="preserve"> </w:t>
-      </w:r>
-      <w:proofErr w:type="spellStart"/>
-      <w:r>
-        <w:rPr>
-          <w:b/>
-          <w:bCs/>
-        </w:rPr>
-        <w:t>testing</w:t>
-      </w:r>
-      <w:proofErr w:type="spellEnd"/>
-    </w:p>
-    <w:p>
-      <w:r>
-        <w:t xml:space="preserve">Automatické porovnávanie snímok obrazovky, aby sa zistilo, či sa UI nezmenilo neočakávane. Tester overuje prah odchýlky a ignoruje šum (napr. </w:t>
-      </w:r>
-      <w:proofErr w:type="spellStart"/>
-      <w:r>
-        <w:t>timestampy</w:t>
-      </w:r>
-      <w:proofErr w:type="spellEnd"/>
-      <w:r>
-        <w:t>).</w:t>
-      </w:r>
-    </w:p>
-    <w:p/>
-    <w:p>
-      <w:pPr>
-        <w:rPr>
-          <w:b/>
-          <w:bCs/>
-        </w:rPr>
-      </w:pPr>
-      <w:proofErr w:type="spellStart"/>
-      <w:r>
-        <w:rPr>
-          <w:b/>
-          <w:bCs/>
-        </w:rPr>
-        <w:t>Synthetic</w:t>
-      </w:r>
-      <w:proofErr w:type="spellEnd"/>
-      <w:r>
-        <w:rPr>
-          <w:b/>
-          <w:bCs/>
-        </w:rPr>
-        <w:t xml:space="preserve"> </w:t>
-      </w:r>
-      <w:proofErr w:type="spellStart"/>
-      <w:r>
-        <w:rPr>
-          <w:b/>
-          <w:bCs/>
-        </w:rPr>
-        <w:t>users</w:t>
-      </w:r>
-      <w:proofErr w:type="spellEnd"/>
-    </w:p>
-    <w:p>
-      <w:r>
-        <w:t xml:space="preserve">Virtuálni používatelia, ktorí simulujú správanie reálnych ľudí v testovacom prostredí (napr. načítanie stránky, kliky, </w:t>
-      </w:r>
-      <w:proofErr w:type="spellStart"/>
-      <w:r>
-        <w:t>loginy</w:t>
-      </w:r>
-      <w:proofErr w:type="spellEnd"/>
-      <w:r>
-        <w:t>). Tester sleduje výkon, odozvy a zaťaženie systému.</w:t>
-      </w:r>
-    </w:p>
-    <w:p/>
-    <w:p>
-      <w:pPr>
-        <w:rPr>
-          <w:b/>
-          <w:bCs/>
-        </w:rPr>
-      </w:pPr>
-      <w:r>
-        <w:rPr>
-          <w:b/>
-          <w:bCs/>
-        </w:rPr>
-        <w:t xml:space="preserve">Data </w:t>
-      </w:r>
-      <w:proofErr w:type="spellStart"/>
-      <w:r>
-        <w:rPr>
-          <w:b/>
-          <w:bCs/>
-        </w:rPr>
-        <w:t>mocking</w:t>
-      </w:r>
-      <w:proofErr w:type="spellEnd"/>
-    </w:p>
-    <w:p>
-      <w:r>
-        <w:lastRenderedPageBreak/>
-        <w:t xml:space="preserve">Vytváranie falošných dát namiesto reálnych z databázy alebo API. Tester používa nástroje na generovanie (napr. </w:t>
-      </w:r>
-      <w:proofErr w:type="spellStart"/>
-      <w:r>
-        <w:t>Faker</w:t>
-      </w:r>
-      <w:proofErr w:type="spellEnd"/>
-      <w:r>
-        <w:t xml:space="preserve">, </w:t>
-      </w:r>
-      <w:proofErr w:type="spellStart"/>
-      <w:r>
-        <w:t>Mockaroo</w:t>
-      </w:r>
-      <w:proofErr w:type="spellEnd"/>
-      <w:r>
-        <w:t>) a sleduje, aby dáta reprezentovali realistické scenáre.</w:t>
-      </w:r>
-    </w:p>
-    <w:p/>
-    <w:p>
-      <w:pPr>
-        <w:rPr>
-          <w:b/>
-          <w:bCs/>
-        </w:rPr>
-      </w:pPr>
-      <w:r>
-        <w:rPr>
-          <w:b/>
-          <w:bCs/>
-        </w:rPr>
-        <w:t xml:space="preserve">API </w:t>
-      </w:r>
-      <w:proofErr w:type="spellStart"/>
-      <w:r>
-        <w:rPr>
-          <w:b/>
-          <w:bCs/>
-        </w:rPr>
-        <w:t>assertions</w:t>
-      </w:r>
-      <w:proofErr w:type="spellEnd"/>
-    </w:p>
-    <w:p>
-      <w:r>
-        <w:t xml:space="preserve">Overovanie odpovedí API – kódu odpovede, obsahu JSON, hlavičiek, časov odozvy. Tester používa nástroje ako Postman, </w:t>
-      </w:r>
-      <w:proofErr w:type="spellStart"/>
-      <w:r>
-        <w:t>pytest</w:t>
-      </w:r>
-      <w:proofErr w:type="spellEnd"/>
-      <w:r>
-        <w:t xml:space="preserve">, </w:t>
-      </w:r>
-      <w:proofErr w:type="spellStart"/>
-      <w:r>
-        <w:t>RestAssured</w:t>
-      </w:r>
-      <w:proofErr w:type="spellEnd"/>
-      <w:r>
-        <w:t xml:space="preserve"> či </w:t>
-      </w:r>
-      <w:proofErr w:type="spellStart"/>
-      <w:r>
-        <w:t>SuperTest</w:t>
-      </w:r>
-      <w:proofErr w:type="spellEnd"/>
-      <w:r>
-        <w:t>.</w:t>
-      </w:r>
-    </w:p>
-    <w:p/>
-    <w:p>
-      <w:pPr>
-        <w:rPr>
-          <w:b/>
-          <w:bCs/>
-        </w:rPr>
-      </w:pPr>
-      <w:r>
-        <w:rPr>
-          <w:b/>
-          <w:bCs/>
-        </w:rPr>
-        <w:t xml:space="preserve">Test </w:t>
-      </w:r>
-      <w:proofErr w:type="spellStart"/>
-      <w:r>
-        <w:rPr>
-          <w:b/>
-          <w:bCs/>
-        </w:rPr>
-        <w:t>scheduler</w:t>
-      </w:r>
-      <w:proofErr w:type="spellEnd"/>
-    </w:p>
-    <w:p>
-      <w:r>
-        <w:t xml:space="preserve">Systém, ktorý riadi, kedy sa testy spúšťajú – napr. denne o polnoci, po nasadení </w:t>
-      </w:r>
-      <w:proofErr w:type="spellStart"/>
-      <w:r>
-        <w:t>buildu</w:t>
-      </w:r>
-      <w:proofErr w:type="spellEnd"/>
-      <w:r>
-        <w:t xml:space="preserve"> alebo po zmenách v repozitári. Tester sleduje správnu frekvenciu a plánovanie.</w:t>
-      </w:r>
-    </w:p>
-    <w:p/>
-    <w:p>
-      <w:pPr>
-        <w:rPr>
-          <w:b/>
-          <w:bCs/>
-        </w:rPr>
-      </w:pPr>
-      <w:r>
-        <w:rPr>
-          <w:b/>
-          <w:bCs/>
-        </w:rPr>
-        <w:t>CI cache</w:t>
-      </w:r>
-    </w:p>
-    <w:p>
-      <w:r>
-        <w:t xml:space="preserve">Mechanizmus, ktorý uchováva závislosti alebo </w:t>
-      </w:r>
-      <w:proofErr w:type="spellStart"/>
-      <w:r>
-        <w:t>buildy</w:t>
-      </w:r>
-      <w:proofErr w:type="spellEnd"/>
-      <w:r>
-        <w:t xml:space="preserve"> medzi behmi </w:t>
-      </w:r>
-      <w:proofErr w:type="spellStart"/>
-      <w:r>
-        <w:t>pipeline</w:t>
-      </w:r>
-      <w:proofErr w:type="spellEnd"/>
-      <w:r>
-        <w:t>. Skracuje čas testovania. Tester kontroluje, či cache neobsahuje zastarané dáta.</w:t>
-      </w:r>
-    </w:p>
-    <w:p/>
-    <w:p>
-      <w:pPr>
-        <w:rPr>
-          <w:b/>
-          <w:bCs/>
-        </w:rPr>
-      </w:pPr>
-      <w:proofErr w:type="spellStart"/>
-      <w:r>
-        <w:rPr>
-          <w:b/>
-          <w:bCs/>
-        </w:rPr>
-        <w:t>Blue-green</w:t>
-      </w:r>
-      <w:proofErr w:type="spellEnd"/>
-      <w:r>
-        <w:rPr>
-          <w:b/>
-          <w:bCs/>
-        </w:rPr>
-        <w:t xml:space="preserve"> </w:t>
-      </w:r>
-      <w:proofErr w:type="spellStart"/>
-      <w:r>
-        <w:rPr>
-          <w:b/>
-          <w:bCs/>
-        </w:rPr>
-        <w:t>deployment</w:t>
-      </w:r>
-      <w:proofErr w:type="spellEnd"/>
-    </w:p>
-    <w:p>
-      <w:r>
-        <w:t>Technika nasadzovania dvoch identických prostredí (</w:t>
-      </w:r>
-      <w:proofErr w:type="spellStart"/>
-      <w:r>
-        <w:t>blue</w:t>
-      </w:r>
-      <w:proofErr w:type="spellEnd"/>
-      <w:r>
-        <w:t xml:space="preserve"> a </w:t>
-      </w:r>
-      <w:proofErr w:type="spellStart"/>
-      <w:r>
-        <w:t>green</w:t>
-      </w:r>
-      <w:proofErr w:type="spellEnd"/>
-      <w:r>
-        <w:t>), kde sa nové verzie testujú v jednom z nich. Tester overuje plynulé prepnutie bez výpadku.</w:t>
-      </w:r>
-    </w:p>
-    <w:p/>
-    <w:p>
-      <w:pPr>
-        <w:rPr>
-          <w:b/>
-          <w:bCs/>
-        </w:rPr>
-      </w:pPr>
-      <w:proofErr w:type="spellStart"/>
-      <w:r>
-        <w:rPr>
-          <w:b/>
-          <w:bCs/>
-        </w:rPr>
-        <w:t>Canary</w:t>
-      </w:r>
-      <w:proofErr w:type="spellEnd"/>
-      <w:r>
-        <w:rPr>
-          <w:b/>
-          <w:bCs/>
-        </w:rPr>
-        <w:t xml:space="preserve"> </w:t>
-      </w:r>
-      <w:proofErr w:type="spellStart"/>
-      <w:r>
-        <w:rPr>
-          <w:b/>
-          <w:bCs/>
-        </w:rPr>
-        <w:t>release</w:t>
-      </w:r>
-      <w:proofErr w:type="spellEnd"/>
-    </w:p>
-    <w:p>
-      <w:r>
-        <w:t>Postupné nasadzovanie novej verzie len malej časti používateľov. Tester sleduje správanie aplikácie a chyby pred plošným nasadením.</w:t>
-      </w:r>
-    </w:p>
-    <w:p/>
-    <w:p>
-      <w:pPr>
-        <w:rPr>
-          <w:b/>
-          <w:bCs/>
-        </w:rPr>
-      </w:pPr>
-      <w:proofErr w:type="spellStart"/>
-      <w:r>
-        <w:rPr>
-          <w:b/>
-          <w:bCs/>
-        </w:rPr>
-        <w:t>Rollback</w:t>
-      </w:r>
-      <w:proofErr w:type="spellEnd"/>
-    </w:p>
-    <w:p>
-      <w:r>
-        <w:t xml:space="preserve">Návrat k predchádzajúcej verzii po zlyhaní </w:t>
-      </w:r>
-      <w:proofErr w:type="spellStart"/>
-      <w:r>
-        <w:t>release</w:t>
-      </w:r>
-      <w:proofErr w:type="spellEnd"/>
-      <w:r>
-        <w:t xml:space="preserve">. Tester overuje, či </w:t>
-      </w:r>
-      <w:proofErr w:type="spellStart"/>
-      <w:r>
-        <w:t>rollback</w:t>
-      </w:r>
-      <w:proofErr w:type="spellEnd"/>
-      <w:r>
-        <w:t xml:space="preserve"> prebehne bez straty dát a bez narušenia konzistencie systému.</w:t>
-      </w:r>
-    </w:p>
-    <w:p/>
-    <w:p>
-      <w:pPr>
-        <w:rPr>
-          <w:b/>
-          <w:bCs/>
-        </w:rPr>
-      </w:pPr>
-      <w:r>
-        <w:rPr>
-          <w:b/>
-          <w:bCs/>
-        </w:rPr>
-        <w:t xml:space="preserve">Log </w:t>
-      </w:r>
-      <w:proofErr w:type="spellStart"/>
-      <w:r>
-        <w:rPr>
-          <w:b/>
-          <w:bCs/>
-        </w:rPr>
-        <w:t>analysis</w:t>
-      </w:r>
-      <w:proofErr w:type="spellEnd"/>
-    </w:p>
-    <w:p>
-      <w:r>
-        <w:t xml:space="preserve">Analýza logov z testov, aplikácie alebo CI. Tester využíva nástroje ako </w:t>
-      </w:r>
-      <w:proofErr w:type="spellStart"/>
-      <w:r>
-        <w:t>Kibana</w:t>
-      </w:r>
-      <w:proofErr w:type="spellEnd"/>
-      <w:r>
-        <w:t xml:space="preserve">, </w:t>
-      </w:r>
-      <w:proofErr w:type="spellStart"/>
-      <w:r>
-        <w:t>Grafana</w:t>
-      </w:r>
-      <w:proofErr w:type="spellEnd"/>
-      <w:r>
-        <w:t xml:space="preserve"> alebo </w:t>
-      </w:r>
-      <w:proofErr w:type="spellStart"/>
-      <w:r>
-        <w:t>ElasticSearch</w:t>
-      </w:r>
-      <w:proofErr w:type="spellEnd"/>
-      <w:r>
-        <w:t xml:space="preserve"> na identifikáciu chýb a výkonových problémov.</w:t>
-      </w:r>
-    </w:p>
-    <w:p/>
-    <w:p>
-      <w:pPr>
-        <w:rPr>
-          <w:b/>
-          <w:bCs/>
-        </w:rPr>
-      </w:pPr>
-      <w:r>
-        <w:rPr>
-          <w:b/>
-          <w:bCs/>
-        </w:rPr>
-        <w:t xml:space="preserve">Test </w:t>
-      </w:r>
-      <w:proofErr w:type="spellStart"/>
-      <w:r>
-        <w:rPr>
-          <w:b/>
-          <w:bCs/>
-        </w:rPr>
-        <w:t>analytics</w:t>
-      </w:r>
-      <w:proofErr w:type="spellEnd"/>
-    </w:p>
-    <w:p>
-      <w:r>
-        <w:t xml:space="preserve">Zber a vizualizácia </w:t>
-      </w:r>
-      <w:proofErr w:type="spellStart"/>
-      <w:r>
-        <w:t>metrik</w:t>
-      </w:r>
-      <w:proofErr w:type="spellEnd"/>
-      <w:r>
-        <w:t xml:space="preserve"> testovania (úspešnosť, trvanie, </w:t>
-      </w:r>
-      <w:proofErr w:type="spellStart"/>
-      <w:r>
-        <w:t>flakiness</w:t>
-      </w:r>
-      <w:proofErr w:type="spellEnd"/>
-      <w:r>
-        <w:t>, pokrytie). Tester sleduje trendy a používa ich na optimalizáciu testov.</w:t>
-      </w:r>
-    </w:p>
-    <w:p/>
-    <w:p>
-      <w:pPr>
-        <w:rPr>
-          <w:b/>
-          <w:bCs/>
-        </w:rPr>
-      </w:pPr>
-      <w:proofErr w:type="spellStart"/>
-      <w:r>
-        <w:rPr>
-          <w:b/>
-          <w:bCs/>
-        </w:rPr>
-        <w:t>Environment</w:t>
-      </w:r>
-      <w:proofErr w:type="spellEnd"/>
-      <w:r>
-        <w:rPr>
-          <w:b/>
-          <w:bCs/>
-        </w:rPr>
-        <w:t xml:space="preserve"> </w:t>
-      </w:r>
-      <w:proofErr w:type="spellStart"/>
-      <w:r>
-        <w:rPr>
-          <w:b/>
-          <w:bCs/>
-        </w:rPr>
-        <w:t>variables</w:t>
-      </w:r>
-      <w:proofErr w:type="spellEnd"/>
-    </w:p>
-    <w:p>
-      <w:r>
-        <w:t xml:space="preserve">Premenné prostredia definujúce konfiguráciu testov (napr. URL, tokeny, </w:t>
-      </w:r>
-      <w:proofErr w:type="spellStart"/>
-      <w:r>
-        <w:t>credentials</w:t>
-      </w:r>
-      <w:proofErr w:type="spellEnd"/>
-      <w:r>
-        <w:t>). Tester kontroluje, či nie sú uložené v kóde a správne sa načítavajú.</w:t>
-      </w:r>
-    </w:p>
-    <w:p/>
-    <w:p>
-      <w:pPr>
-        <w:rPr>
-          <w:b/>
-          <w:bCs/>
-        </w:rPr>
-      </w:pPr>
-      <w:proofErr w:type="spellStart"/>
-      <w:r>
-        <w:rPr>
-          <w:b/>
-          <w:bCs/>
-        </w:rPr>
-        <w:t>Secret</w:t>
-      </w:r>
-      <w:proofErr w:type="spellEnd"/>
-      <w:r>
-        <w:rPr>
-          <w:b/>
-          <w:bCs/>
-        </w:rPr>
-        <w:t xml:space="preserve"> management</w:t>
-      </w:r>
-    </w:p>
-    <w:p>
-      <w:r>
-        <w:t xml:space="preserve">Bezpečné ukladanie hesiel, API kľúčov a tokenov. Tester sleduje, že tajomstvá nie sú uložené v repozitári a sú načítané z bezpečného trezoru (napr. </w:t>
-      </w:r>
-      <w:proofErr w:type="spellStart"/>
-      <w:r>
-        <w:t>HashiCorp</w:t>
-      </w:r>
-      <w:proofErr w:type="spellEnd"/>
-      <w:r>
-        <w:t xml:space="preserve"> </w:t>
-      </w:r>
-      <w:proofErr w:type="spellStart"/>
-      <w:r>
-        <w:t>Vault</w:t>
-      </w:r>
-      <w:proofErr w:type="spellEnd"/>
-      <w:r>
-        <w:t xml:space="preserve">, GitHub </w:t>
-      </w:r>
-      <w:proofErr w:type="spellStart"/>
-      <w:r>
-        <w:t>Secrets</w:t>
-      </w:r>
-      <w:proofErr w:type="spellEnd"/>
-      <w:r>
-        <w:t>).</w:t>
-      </w:r>
-    </w:p>
-    <w:p/>
-    <w:p>
-      <w:pPr>
-        <w:rPr>
-          <w:b/>
-          <w:bCs/>
-        </w:rPr>
-      </w:pPr>
-    </w:p>
-    <w:p>
-      <w:pPr>
-        <w:rPr>
-          <w:b/>
-          <w:bCs/>
-        </w:rPr>
-      </w:pPr>
-      <w:proofErr w:type="spellStart"/>
-      <w:r>
-        <w:rPr>
-          <w:b/>
-          <w:bCs/>
-        </w:rPr>
-        <w:t>Performance</w:t>
-      </w:r>
-      <w:proofErr w:type="spellEnd"/>
-      <w:r>
-        <w:rPr>
-          <w:b/>
-          <w:bCs/>
-        </w:rPr>
-        <w:t xml:space="preserve"> </w:t>
-      </w:r>
-      <w:proofErr w:type="spellStart"/>
-      <w:r>
-        <w:rPr>
-          <w:b/>
-          <w:bCs/>
-        </w:rPr>
-        <w:t>testing</w:t>
-      </w:r>
-      <w:proofErr w:type="spellEnd"/>
-    </w:p>
-    <w:p>
-      <w:r>
-        <w:t>Testovanie výkonu aplikácie – zisťuje, ako rýchlo systém reaguje pri bežnej záťaži. Tester sleduje metriky ako čas odozvy, využitie CPU, pamäte či databázové dotazy.</w:t>
-      </w:r>
-    </w:p>
-    <w:p/>
-    <w:p>
-      <w:pPr>
-        <w:rPr>
-          <w:b/>
-          <w:bCs/>
-        </w:rPr>
-      </w:pPr>
-      <w:proofErr w:type="spellStart"/>
-      <w:r>
-        <w:rPr>
-          <w:b/>
-          <w:bCs/>
-        </w:rPr>
-        <w:t>Load</w:t>
-      </w:r>
-      <w:proofErr w:type="spellEnd"/>
-      <w:r>
-        <w:rPr>
-          <w:b/>
-          <w:bCs/>
-        </w:rPr>
-        <w:t xml:space="preserve"> </w:t>
-      </w:r>
-      <w:proofErr w:type="spellStart"/>
-      <w:r>
-        <w:rPr>
-          <w:b/>
-          <w:bCs/>
-        </w:rPr>
-        <w:t>testing</w:t>
-      </w:r>
-      <w:proofErr w:type="spellEnd"/>
-    </w:p>
-    <w:p>
-      <w:r>
-        <w:t>Záťažové testovanie – overuje správanie systému pri vysokom, ale očakávanom zaťažení. Tester postupne zvyšuje počet požiadaviek alebo používateľov a sleduje, kde nastáva degradácia výkonu.</w:t>
-      </w:r>
-    </w:p>
-    <w:p/>
-    <w:p>
-      <w:pPr>
-        <w:rPr>
-          <w:b/>
-          <w:bCs/>
-        </w:rPr>
-      </w:pPr>
-      <w:proofErr w:type="spellStart"/>
-      <w:r>
-        <w:rPr>
-          <w:b/>
-          <w:bCs/>
-        </w:rPr>
-        <w:t>Stress</w:t>
-      </w:r>
-      <w:proofErr w:type="spellEnd"/>
-      <w:r>
-        <w:rPr>
-          <w:b/>
-          <w:bCs/>
-        </w:rPr>
-        <w:t xml:space="preserve"> </w:t>
-      </w:r>
-      <w:proofErr w:type="spellStart"/>
-      <w:r>
-        <w:rPr>
-          <w:b/>
-          <w:bCs/>
-        </w:rPr>
-        <w:t>testing</w:t>
-      </w:r>
-      <w:proofErr w:type="spellEnd"/>
-    </w:p>
-    <w:p>
-      <w:r>
-        <w:t>Extrémne testovanie nad rámec bežného používania s cieľom zistiť, kde sa systém „zlomí“. Tester overuje, či aplikácia pri zlyhaní padne kontrolovane a obnoví sa po odľahčení.</w:t>
-      </w:r>
-    </w:p>
-    <w:p/>
-    <w:p>
-      <w:pPr>
-        <w:rPr>
-          <w:b/>
-          <w:bCs/>
-        </w:rPr>
-      </w:pPr>
-      <w:r>
-        <w:rPr>
-          <w:b/>
-          <w:bCs/>
-        </w:rPr>
-        <w:t xml:space="preserve">Spike </w:t>
-      </w:r>
-      <w:proofErr w:type="spellStart"/>
-      <w:r>
-        <w:rPr>
-          <w:b/>
-          <w:bCs/>
-        </w:rPr>
-        <w:t>testing</w:t>
-      </w:r>
-      <w:proofErr w:type="spellEnd"/>
-    </w:p>
-    <w:p>
-      <w:r>
-        <w:t>Typ záťažového testu, ktorý simuluje náhle zvýšenie počtu používateľov (napr. po marketingovej kampani). Tester sleduje, či systém zvládne prudký nárast požiadaviek.</w:t>
-      </w:r>
-    </w:p>
-    <w:p>
-      <w:pPr>
-        <w:rPr>
-          <w:b/>
-          <w:bCs/>
-        </w:rPr>
-      </w:pPr>
-      <w:proofErr w:type="spellStart"/>
-      <w:r>
-        <w:rPr>
-          <w:b/>
-          <w:bCs/>
-        </w:rPr>
-        <w:t>Soak</w:t>
-      </w:r>
-      <w:proofErr w:type="spellEnd"/>
-      <w:r>
-        <w:rPr>
-          <w:b/>
-          <w:bCs/>
-        </w:rPr>
-        <w:t xml:space="preserve"> </w:t>
-      </w:r>
-      <w:proofErr w:type="spellStart"/>
-      <w:r>
-        <w:rPr>
-          <w:b/>
-          <w:bCs/>
-        </w:rPr>
-        <w:t>testing</w:t>
-      </w:r>
-      <w:proofErr w:type="spellEnd"/>
-    </w:p>
-    <w:p>
-      <w:r>
-        <w:t>Dlhodobé testovanie stability (napr. 24–72 hodín). Tester sleduje úniky pamäte, degradáciu výkonu a kumulatívne chyby počas dlhého behu.</w:t>
-      </w:r>
-    </w:p>
-    <w:p/>
-    <w:p>
-      <w:pPr>
-        <w:rPr>
-          <w:b/>
-          <w:bCs/>
-        </w:rPr>
-      </w:pPr>
-      <w:proofErr w:type="spellStart"/>
-      <w:r>
-        <w:rPr>
-          <w:b/>
-          <w:bCs/>
-        </w:rPr>
-        <w:t>Capacity</w:t>
-      </w:r>
-      <w:proofErr w:type="spellEnd"/>
-      <w:r>
-        <w:rPr>
-          <w:b/>
-          <w:bCs/>
-        </w:rPr>
-        <w:t xml:space="preserve"> </w:t>
-      </w:r>
-      <w:proofErr w:type="spellStart"/>
-      <w:r>
-        <w:rPr>
-          <w:b/>
-          <w:bCs/>
-        </w:rPr>
-        <w:t>testing</w:t>
-      </w:r>
-      <w:proofErr w:type="spellEnd"/>
-    </w:p>
-    <w:p>
-      <w:r>
-        <w:t>Overuje, aký maximálny počet používateľov alebo transakcií systém zvládne bez výpadku. Tester vytvára model rastu záťaže a sleduje hranice kapacity.</w:t>
-      </w:r>
-    </w:p>
-    <w:p/>
-    <w:p>
-      <w:pPr>
-        <w:rPr>
-          <w:b/>
-          <w:bCs/>
-        </w:rPr>
-      </w:pPr>
-      <w:r>
-        <w:rPr>
-          <w:b/>
-          <w:bCs/>
-        </w:rPr>
-        <w:lastRenderedPageBreak/>
-        <w:t>Benchmark</w:t>
-      </w:r>
-    </w:p>
-    <w:p>
-      <w:r>
-        <w:t xml:space="preserve">Referenčný test, ktorý porovnáva výkon rôznych verzií aplikácie alebo konfigurácií. Tester sleduje zmeny medzi </w:t>
-      </w:r>
-      <w:proofErr w:type="spellStart"/>
-      <w:r>
-        <w:t>buildmi</w:t>
-      </w:r>
-      <w:proofErr w:type="spellEnd"/>
-      <w:r>
-        <w:t xml:space="preserve"> a vyhodnocuje regresie výkonu.</w:t>
-      </w:r>
-    </w:p>
-    <w:p/>
-    <w:p>
-      <w:pPr>
-        <w:rPr>
-          <w:b/>
-          <w:bCs/>
-        </w:rPr>
-      </w:pPr>
-      <w:proofErr w:type="spellStart"/>
-      <w:r>
-        <w:rPr>
-          <w:b/>
-          <w:bCs/>
-        </w:rPr>
-        <w:t>Bottleneck</w:t>
-      </w:r>
-      <w:proofErr w:type="spellEnd"/>
-    </w:p>
-    <w:p>
-      <w:r>
-        <w:t xml:space="preserve">Úzke miesto systému – komponent, ktorý spomaľuje celkový výkon (napr. databáza, API, </w:t>
-      </w:r>
-      <w:proofErr w:type="spellStart"/>
-      <w:r>
-        <w:t>fronta</w:t>
-      </w:r>
-      <w:proofErr w:type="spellEnd"/>
-      <w:r>
-        <w:t xml:space="preserve">). Tester využíva </w:t>
-      </w:r>
-      <w:proofErr w:type="spellStart"/>
-      <w:r>
-        <w:t>profilovacie</w:t>
-      </w:r>
-      <w:proofErr w:type="spellEnd"/>
-      <w:r>
-        <w:t xml:space="preserve"> nástroje na identifikáciu úzkych miest.</w:t>
-      </w:r>
-    </w:p>
-    <w:p/>
-    <w:p>
-      <w:pPr>
-        <w:rPr>
-          <w:b/>
-          <w:bCs/>
-        </w:rPr>
-      </w:pPr>
-      <w:proofErr w:type="spellStart"/>
-      <w:r>
-        <w:rPr>
-          <w:b/>
-          <w:bCs/>
-        </w:rPr>
-        <w:t>JMeter</w:t>
-      </w:r>
-      <w:proofErr w:type="spellEnd"/>
-    </w:p>
-    <w:p>
-      <w:proofErr w:type="spellStart"/>
-      <w:r>
-        <w:t>Open-source</w:t>
-      </w:r>
-      <w:proofErr w:type="spellEnd"/>
-      <w:r>
-        <w:t xml:space="preserve"> nástroj pre </w:t>
-      </w:r>
-      <w:proofErr w:type="spellStart"/>
-      <w:r>
-        <w:t>load</w:t>
-      </w:r>
-      <w:proofErr w:type="spellEnd"/>
-      <w:r>
-        <w:t xml:space="preserve"> a </w:t>
-      </w:r>
-      <w:proofErr w:type="spellStart"/>
-      <w:r>
-        <w:t>performance</w:t>
-      </w:r>
-      <w:proofErr w:type="spellEnd"/>
-      <w:r>
-        <w:t xml:space="preserve"> </w:t>
-      </w:r>
-      <w:proofErr w:type="spellStart"/>
-      <w:r>
-        <w:t>testing</w:t>
-      </w:r>
-      <w:proofErr w:type="spellEnd"/>
-      <w:r>
-        <w:t>. Tester konfiguruje počet vlákien, scenáre a reportuje výsledky.</w:t>
-      </w:r>
-    </w:p>
-    <w:p/>
-    <w:p>
-      <w:pPr>
-        <w:rPr>
-          <w:b/>
-          <w:bCs/>
-        </w:rPr>
-      </w:pPr>
-      <w:r>
-        <w:rPr>
-          <w:b/>
-          <w:bCs/>
-        </w:rPr>
-        <w:t>k6</w:t>
-      </w:r>
-    </w:p>
-    <w:p>
-      <w:r>
-        <w:t xml:space="preserve">Moderný nástroj pre </w:t>
-      </w:r>
-      <w:proofErr w:type="spellStart"/>
-      <w:r>
-        <w:t>skriptovateľné</w:t>
-      </w:r>
-      <w:proofErr w:type="spellEnd"/>
-      <w:r>
-        <w:t xml:space="preserve"> výkonnostné testy (JavaScript syntax). Tester ho používa na integráciu s CI/CD </w:t>
-      </w:r>
-      <w:proofErr w:type="spellStart"/>
-      <w:r>
-        <w:t>pipeline</w:t>
-      </w:r>
-      <w:proofErr w:type="spellEnd"/>
-      <w:r>
-        <w:t xml:space="preserve"> a vizualizáciu metrík.</w:t>
-      </w:r>
-    </w:p>
-    <w:p/>
-    <w:p>
-      <w:pPr>
-        <w:rPr>
-          <w:b/>
-          <w:bCs/>
-        </w:rPr>
-      </w:pPr>
-      <w:proofErr w:type="spellStart"/>
-      <w:r>
-        <w:rPr>
-          <w:b/>
-          <w:bCs/>
-        </w:rPr>
-        <w:t>Gatling</w:t>
-      </w:r>
-      <w:proofErr w:type="spellEnd"/>
-    </w:p>
-    <w:p>
-      <w:proofErr w:type="spellStart"/>
-      <w:r>
-        <w:t>Framework</w:t>
-      </w:r>
-      <w:proofErr w:type="spellEnd"/>
-      <w:r>
-        <w:t xml:space="preserve"> na záťažové testovanie v </w:t>
-      </w:r>
-      <w:proofErr w:type="spellStart"/>
-      <w:r>
-        <w:t>Scale</w:t>
-      </w:r>
-      <w:proofErr w:type="spellEnd"/>
-      <w:r>
-        <w:t>, používaný v CI prostrediach. Tester píše scenáre ako kód a generuje HTML reporty s grafmi.</w:t>
-      </w:r>
-    </w:p>
-    <w:p/>
-    <w:p>
-      <w:pPr>
-        <w:rPr>
-          <w:b/>
-          <w:bCs/>
-        </w:rPr>
-      </w:pPr>
-      <w:proofErr w:type="spellStart"/>
-      <w:r>
-        <w:rPr>
-          <w:b/>
-          <w:bCs/>
-        </w:rPr>
-        <w:t>Synthetic</w:t>
-      </w:r>
-      <w:proofErr w:type="spellEnd"/>
-      <w:r>
-        <w:rPr>
-          <w:b/>
-          <w:bCs/>
-        </w:rPr>
-        <w:t xml:space="preserve"> monitoring</w:t>
-      </w:r>
-    </w:p>
-    <w:p>
-      <w:r>
-        <w:t>Monitorovanie systému pomocou „falošných“ používateľov, ktorí pravidelne vykonávajú testovacie akcie (napr. prihlásenie, nákup). Tester sleduje dostupnosť a čas odozvy v reálnom čase.</w:t>
-      </w:r>
-    </w:p>
-    <w:p/>
-    <w:p>
-      <w:pPr>
-        <w:rPr>
-          <w:b/>
-          <w:bCs/>
-        </w:rPr>
-      </w:pPr>
-      <w:proofErr w:type="spellStart"/>
-      <w:r>
-        <w:rPr>
-          <w:b/>
-          <w:bCs/>
-        </w:rPr>
-        <w:t>Real</w:t>
-      </w:r>
-      <w:proofErr w:type="spellEnd"/>
-      <w:r>
-        <w:rPr>
-          <w:b/>
-          <w:bCs/>
-        </w:rPr>
-        <w:t xml:space="preserve"> user monitoring (RUM)</w:t>
-      </w:r>
-    </w:p>
-    <w:p>
-      <w:r>
-        <w:t>Zber údajov o správaní skutočných používateľov v produkcii. Tester porovnáva výsledky s testovacími metrikami, aby overil reálnu výkonnosť.</w:t>
-      </w:r>
-    </w:p>
-    <w:p/>
-    <w:p>
-      <w:pPr>
-        <w:rPr>
-          <w:b/>
-          <w:bCs/>
-        </w:rPr>
-      </w:pPr>
-      <w:proofErr w:type="spellStart"/>
-      <w:r>
-        <w:rPr>
-          <w:b/>
-          <w:bCs/>
-        </w:rPr>
-        <w:t>Error</w:t>
-      </w:r>
-      <w:proofErr w:type="spellEnd"/>
-      <w:r>
-        <w:rPr>
-          <w:b/>
-          <w:bCs/>
-        </w:rPr>
-        <w:t xml:space="preserve"> </w:t>
-      </w:r>
-      <w:proofErr w:type="spellStart"/>
-      <w:r>
-        <w:rPr>
-          <w:b/>
-          <w:bCs/>
-        </w:rPr>
-        <w:t>handling</w:t>
-      </w:r>
-      <w:proofErr w:type="spellEnd"/>
-    </w:p>
-    <w:p>
-      <w:r>
-        <w:t>Mechanizmy, ktoré zachytávajú a spracovávajú chyby. Tester overuje, či sú chyby logované, či majú zrozumiteľné hlášky a či neunikajú interné informácie.</w:t>
-      </w:r>
-    </w:p>
-    <w:p/>
-    <w:p>
-      <w:pPr>
-        <w:rPr>
-          <w:b/>
-          <w:bCs/>
-        </w:rPr>
-      </w:pPr>
-      <w:proofErr w:type="spellStart"/>
-      <w:r>
-        <w:rPr>
-          <w:b/>
-          <w:bCs/>
-        </w:rPr>
-        <w:t>Graceful</w:t>
-      </w:r>
-      <w:proofErr w:type="spellEnd"/>
-      <w:r>
-        <w:rPr>
-          <w:b/>
-          <w:bCs/>
-        </w:rPr>
-        <w:t xml:space="preserve"> </w:t>
-      </w:r>
-      <w:proofErr w:type="spellStart"/>
-      <w:r>
         <w:rPr>
           <w:b/>
           <w:bCs/>
@@ -23926,7 +24007,6 @@
     </w:p>
     <w:p>
       <w:r>
-        <w:lastRenderedPageBreak/>
         <w:t>Schopnosť systému fungovať aj pri čiastočnom výpadku (napr. ak nefunguje časť služby, ostatné moduly bežia ďalej). Tester overuje správanie pri chybových stavoch.</w:t>
       </w:r>
     </w:p>
@@ -24281,7 +24361,6 @@
           <w:b/>
           <w:bCs/>
         </w:rPr>
-        <w:lastRenderedPageBreak/>
         <w:t xml:space="preserve">R – </w:t>
       </w:r>
       <w:proofErr w:type="spellStart"/>
@@ -24414,548 +24493,6 @@
         <w:br/>
         <w:t>Pomáha predchádzať nejasnostiam v zodpovednostiach, duplicite práce a konfliktom medzi rolami.</w:t>
       </w:r>
-    </w:p>
-    <w:p>
-      <w:pPr>
-        <w:rPr>
-          <w:b/>
-          <w:bCs/>
-        </w:rPr>
-      </w:pPr>
-    </w:p>
-    <w:p>
-      <w:pPr>
-        <w:rPr>
-          <w:b/>
-          <w:bCs/>
-        </w:rPr>
-      </w:pPr>
-      <w:proofErr w:type="spellStart"/>
-      <w:r>
-        <w:rPr>
-          <w:b/>
-          <w:bCs/>
-        </w:rPr>
-        <w:t>Release</w:t>
-      </w:r>
-      <w:proofErr w:type="spellEnd"/>
-      <w:r>
-        <w:rPr>
-          <w:b/>
-          <w:bCs/>
-        </w:rPr>
-        <w:t xml:space="preserve"> Notes</w:t>
-      </w:r>
-    </w:p>
-    <w:p>
-      <w:pPr>
-        <w:rPr>
-          <w:b/>
-          <w:bCs/>
-        </w:rPr>
-      </w:pPr>
-    </w:p>
-    <w:p>
-      <w:pPr>
-        <w:rPr>
-          <w:b/>
-          <w:bCs/>
-        </w:rPr>
-      </w:pPr>
-      <w:r>
-        <w:rPr>
-          <w:b/>
-          <w:bCs/>
-        </w:rPr>
-        <w:t>3-DS overeni</w:t>
-      </w:r>
-      <w:r>
-        <w:rPr>
-          <w:b/>
-          <w:bCs/>
-        </w:rPr>
-        <w:t>e</w:t>
-      </w:r>
-    </w:p>
-    <w:p>
-      <w:pPr>
-        <w:rPr>
-          <w:b/>
-          <w:bCs/>
-        </w:rPr>
-      </w:pPr>
-    </w:p>
-    <w:p>
-      <w:pPr>
-        <w:rPr>
-          <w:b/>
-          <w:bCs/>
-        </w:rPr>
-      </w:pPr>
-      <w:r>
-        <w:rPr>
-          <w:b/>
-          <w:bCs/>
-        </w:rPr>
-        <w:t>SCA</w:t>
-      </w:r>
-    </w:p>
-    <w:p>
-      <w:pPr>
-        <w:rPr>
-          <w:b/>
-          <w:bCs/>
-        </w:rPr>
-      </w:pPr>
-    </w:p>
-    <w:p>
-      <w:pPr>
-        <w:rPr>
-          <w:b/>
-          <w:bCs/>
-        </w:rPr>
-      </w:pPr>
-      <w:proofErr w:type="spellStart"/>
-      <w:r>
-        <w:rPr>
-          <w:b/>
-          <w:bCs/>
-        </w:rPr>
-        <w:t>W</w:t>
-      </w:r>
-      <w:r>
-        <w:rPr>
-          <w:b/>
-          <w:bCs/>
-        </w:rPr>
-        <w:t>ebhook</w:t>
-      </w:r>
-      <w:proofErr w:type="spellEnd"/>
-      <w:r>
-        <w:rPr>
-          <w:b/>
-          <w:bCs/>
-        </w:rPr>
-        <w:t xml:space="preserve"> PSP</w:t>
-      </w:r>
-    </w:p>
-    <w:p>
-      <w:pPr>
-        <w:rPr>
-          <w:b/>
-          <w:bCs/>
-        </w:rPr>
-      </w:pPr>
-    </w:p>
-    <w:p>
-      <w:pPr>
-        <w:rPr>
-          <w:b/>
-          <w:bCs/>
-        </w:rPr>
-      </w:pPr>
-      <w:proofErr w:type="spellStart"/>
-      <w:r>
-        <w:rPr>
-          <w:b/>
-          <w:bCs/>
-        </w:rPr>
-        <w:t>F</w:t>
-      </w:r>
-      <w:r>
-        <w:rPr>
-          <w:b/>
-          <w:bCs/>
-        </w:rPr>
-        <w:t>lapping</w:t>
-      </w:r>
-      <w:proofErr w:type="spellEnd"/>
-    </w:p>
-    <w:p>
-      <w:pPr>
-        <w:rPr>
-          <w:b/>
-          <w:bCs/>
-        </w:rPr>
-      </w:pPr>
-    </w:p>
-    <w:p>
-      <w:pPr>
-        <w:rPr>
-          <w:b/>
-          <w:bCs/>
-        </w:rPr>
-      </w:pPr>
-      <w:proofErr w:type="spellStart"/>
-      <w:r>
-        <w:rPr>
-          <w:b/>
-          <w:bCs/>
-        </w:rPr>
-        <w:t>I</w:t>
-      </w:r>
-      <w:r>
-        <w:rPr>
-          <w:b/>
-          <w:bCs/>
-        </w:rPr>
-        <w:t>dempotency</w:t>
-      </w:r>
-      <w:proofErr w:type="spellEnd"/>
-      <w:r>
-        <w:rPr>
-          <w:b/>
-          <w:bCs/>
-        </w:rPr>
-        <w:t xml:space="preserve"> key</w:t>
-      </w:r>
-    </w:p>
-    <w:p>
-      <w:pPr>
-        <w:rPr>
-          <w:b/>
-          <w:bCs/>
-        </w:rPr>
-      </w:pPr>
-    </w:p>
-    <w:p>
-      <w:pPr>
-        <w:rPr>
-          <w:b/>
-          <w:bCs/>
-        </w:rPr>
-      </w:pPr>
-      <w:r>
-        <w:rPr>
-          <w:b/>
-          <w:bCs/>
-        </w:rPr>
-        <w:t>T</w:t>
-      </w:r>
-      <w:r>
-        <w:rPr>
-          <w:b/>
-          <w:bCs/>
-        </w:rPr>
-        <w:t>ransakci</w:t>
-      </w:r>
-      <w:r>
-        <w:rPr>
-          <w:b/>
-          <w:bCs/>
-        </w:rPr>
-        <w:t>a</w:t>
-      </w:r>
-      <w:r>
-        <w:rPr>
-          <w:b/>
-          <w:bCs/>
-        </w:rPr>
-        <w:t>/</w:t>
-      </w:r>
-      <w:proofErr w:type="spellStart"/>
-      <w:r>
-        <w:rPr>
-          <w:b/>
-          <w:bCs/>
-        </w:rPr>
-        <w:t>sag</w:t>
-      </w:r>
-      <w:proofErr w:type="spellEnd"/>
-    </w:p>
-    <w:p>
-      <w:pPr>
-        <w:rPr>
-          <w:b/>
-          <w:bCs/>
-        </w:rPr>
-      </w:pPr>
-    </w:p>
-    <w:p>
-      <w:pPr>
-        <w:rPr>
-          <w:b/>
-          <w:bCs/>
-        </w:rPr>
-      </w:pPr>
-      <w:r>
-        <w:rPr>
-          <w:b/>
-          <w:bCs/>
-        </w:rPr>
-        <w:t>TTL koncept</w:t>
-      </w:r>
-      <w:r>
-        <w:rPr>
-          <w:b/>
-          <w:bCs/>
-        </w:rPr>
-        <w:t>y</w:t>
-      </w:r>
-    </w:p>
-    <w:p>
-      <w:pPr>
-        <w:rPr>
-          <w:b/>
-          <w:bCs/>
-        </w:rPr>
-      </w:pPr>
-    </w:p>
-    <w:p>
-      <w:pPr>
-        <w:rPr>
-          <w:b/>
-          <w:bCs/>
-        </w:rPr>
-      </w:pPr>
-      <w:proofErr w:type="spellStart"/>
-      <w:r>
-        <w:rPr>
-          <w:b/>
-          <w:bCs/>
-          <w:i/>
-          <w:iCs/>
-        </w:rPr>
-        <w:t>P</w:t>
-      </w:r>
-      <w:r>
-        <w:rPr>
-          <w:b/>
-          <w:bCs/>
-          <w:i/>
-          <w:iCs/>
-        </w:rPr>
-        <w:t>ending</w:t>
-      </w:r>
-      <w:proofErr w:type="spellEnd"/>
-      <w:r>
-        <w:rPr>
-          <w:b/>
-          <w:bCs/>
-          <w:i/>
-          <w:iCs/>
-        </w:rPr>
-        <w:t xml:space="preserve"> </w:t>
-      </w:r>
-      <w:proofErr w:type="spellStart"/>
-      <w:r>
-        <w:rPr>
-          <w:b/>
-          <w:bCs/>
-          <w:i/>
-          <w:iCs/>
-        </w:rPr>
-        <w:t>payment</w:t>
-      </w:r>
-      <w:proofErr w:type="spellEnd"/>
-    </w:p>
-    <w:p>
-      <w:pPr>
-        <w:rPr>
-          <w:b/>
-          <w:bCs/>
-        </w:rPr>
-      </w:pPr>
-    </w:p>
-    <w:p>
-      <w:pPr>
-        <w:rPr>
-          <w:b/>
-          <w:bCs/>
-        </w:rPr>
-      </w:pPr>
-      <w:proofErr w:type="spellStart"/>
-      <w:r>
-        <w:rPr>
-          <w:b/>
-          <w:bCs/>
-        </w:rPr>
-        <w:t>C</w:t>
-      </w:r>
-      <w:r>
-        <w:rPr>
-          <w:b/>
-          <w:bCs/>
-        </w:rPr>
-        <w:t>hargeback</w:t>
-      </w:r>
-      <w:proofErr w:type="spellEnd"/>
-    </w:p>
-    <w:p>
-      <w:pPr>
-        <w:rPr>
-          <w:b/>
-          <w:bCs/>
-        </w:rPr>
-      </w:pPr>
-    </w:p>
-    <w:p>
-      <w:pPr>
-        <w:rPr>
-          <w:b/>
-          <w:bCs/>
-        </w:rPr>
-      </w:pPr>
-      <w:proofErr w:type="spellStart"/>
-      <w:r>
-        <w:rPr>
-          <w:b/>
-          <w:bCs/>
-        </w:rPr>
-        <w:t>R</w:t>
-      </w:r>
-      <w:r>
-        <w:rPr>
-          <w:b/>
-          <w:bCs/>
-        </w:rPr>
-        <w:t>efund</w:t>
-      </w:r>
-      <w:proofErr w:type="spellEnd"/>
-      <w:r>
-        <w:rPr>
-          <w:b/>
-          <w:bCs/>
-        </w:rPr>
-        <w:t xml:space="preserve"> </w:t>
-      </w:r>
-      <w:proofErr w:type="spellStart"/>
-      <w:r>
-        <w:rPr>
-          <w:b/>
-          <w:bCs/>
-        </w:rPr>
-        <w:t>amount</w:t>
-      </w:r>
-      <w:proofErr w:type="spellEnd"/>
-    </w:p>
-    <w:p>
-      <w:pPr>
-        <w:rPr>
-          <w:b/>
-          <w:bCs/>
-        </w:rPr>
-      </w:pPr>
-    </w:p>
-    <w:p>
-      <w:pPr>
-        <w:rPr>
-          <w:b/>
-          <w:bCs/>
-        </w:rPr>
-      </w:pPr>
-      <w:proofErr w:type="spellStart"/>
-      <w:r>
-        <w:rPr>
-          <w:b/>
-          <w:bCs/>
-        </w:rPr>
-        <w:lastRenderedPageBreak/>
-        <w:t>R</w:t>
-      </w:r>
-      <w:r>
-        <w:rPr>
-          <w:b/>
-          <w:bCs/>
-        </w:rPr>
-        <w:t>ace</w:t>
-      </w:r>
-      <w:proofErr w:type="spellEnd"/>
-      <w:r>
-        <w:rPr>
-          <w:b/>
-          <w:bCs/>
-        </w:rPr>
-        <w:t xml:space="preserve"> </w:t>
-      </w:r>
-      <w:proofErr w:type="spellStart"/>
-      <w:r>
-        <w:rPr>
-          <w:b/>
-          <w:bCs/>
-        </w:rPr>
-        <w:t>condition</w:t>
-      </w:r>
-      <w:proofErr w:type="spellEnd"/>
-    </w:p>
-    <w:p>
-      <w:pPr>
-        <w:rPr>
-          <w:b/>
-          <w:bCs/>
-        </w:rPr>
-      </w:pPr>
-    </w:p>
-    <w:p>
-      <w:pPr>
-        <w:rPr>
-          <w:b/>
-          <w:bCs/>
-        </w:rPr>
-      </w:pPr>
-      <w:r>
-        <w:rPr>
-          <w:b/>
-          <w:bCs/>
-        </w:rPr>
-        <w:t>ACID</w:t>
-      </w:r>
-    </w:p>
-    <w:p>
-      <w:pPr>
-        <w:rPr>
-          <w:b/>
-          <w:bCs/>
-        </w:rPr>
-      </w:pPr>
-    </w:p>
-    <w:p>
-      <w:pPr>
-        <w:rPr>
-          <w:b/>
-          <w:bCs/>
-        </w:rPr>
-      </w:pPr>
-    </w:p>
-    <w:p>
-      <w:pPr>
-        <w:rPr>
-          <w:b/>
-          <w:bCs/>
-        </w:rPr>
-      </w:pPr>
-    </w:p>
-    <w:p>
-      <w:pPr>
-        <w:rPr>
-          <w:b/>
-          <w:bCs/>
-        </w:rPr>
-      </w:pPr>
-    </w:p>
-    <w:p>
-      <w:pPr>
-        <w:rPr>
-          <w:b/>
-          <w:bCs/>
-        </w:rPr>
-      </w:pPr>
-    </w:p>
-    <w:p>
-      <w:pPr>
-        <w:rPr>
-          <w:b/>
-          <w:bCs/>
-        </w:rPr>
-      </w:pPr>
-    </w:p>
-    <w:p>
-      <w:pPr>
-        <w:rPr>
-          <w:b/>
-          <w:bCs/>
-        </w:rPr>
-      </w:pPr>
     </w:p>
     <w:p>
       <w:pPr>
@@ -25738,7 +25275,7 @@
   <w:style w:type="paragraph" w:default="1" w:styleId="Normlny">
     <w:name w:val="Normal"/>
     <w:qFormat/>
-    <w:rsid w:val="003D0882"/>
+    <w:rsid w:val="007F7E61"/>
   </w:style>
   <w:style w:type="paragraph" w:styleId="Nadpis1">
     <w:name w:val="heading 1"/>

</xml_diff>

<commit_message>
Ako testovat zmenu alebo prebookovanie dopravy.md vytvoreny. README.md aktualizovany
</commit_message>
<xml_diff>
--- a/Testersky_slovnik/Testersky_slovnik3.docx
+++ b/Testersky_slovnik/Testersky_slovnik3.docx
@@ -21382,13 +21382,7 @@
         <w:rPr>
           <w:highlight w:val="yellow"/>
         </w:rPr>
-        <w:t>4</w:t>
-      </w:r>
-      <w:r>
-        <w:rPr>
-          <w:highlight w:val="yellow"/>
-        </w:rPr>
-        <w:t>9</w:t>
+        <w:t>49</w:t>
       </w:r>
       <w:r>
         <w:rPr>
@@ -21991,6 +21985,52 @@
     <w:p/>
     <w:p>
       <w:pPr>
+        <w:pStyle w:val="Nadpis1"/>
+        <w:rPr>
+          <w:highlight w:val="yellow"/>
+        </w:rPr>
+      </w:pPr>
+      <w:proofErr w:type="spellStart"/>
+      <w:r>
+        <w:rPr>
+          <w:highlight w:val="yellow"/>
+        </w:rPr>
+        <w:t>Testerský</w:t>
+      </w:r>
+      <w:proofErr w:type="spellEnd"/>
+      <w:r>
+        <w:rPr>
+          <w:highlight w:val="yellow"/>
+        </w:rPr>
+        <w:t xml:space="preserve"> slovník časť </w:t>
+      </w:r>
+      <w:r>
+        <w:rPr>
+          <w:highlight w:val="yellow"/>
+        </w:rPr>
+        <w:t>50</w:t>
+      </w:r>
+      <w:r>
+        <w:rPr>
+          <w:highlight w:val="yellow"/>
+        </w:rPr>
+        <w:t>:</w:t>
+      </w:r>
+    </w:p>
+    <w:p>
+      <w:r>
+        <w:rPr>
+          <w:highlight w:val="yellow"/>
+        </w:rPr>
+        <w:t>(postupne budem zverejňovať pojmy, ktoré som nazbierala</w:t>
+      </w:r>
+      <w:r>
+        <w:t>)</w:t>
+      </w:r>
+    </w:p>
+    <w:p/>
+    <w:p>
+      <w:pPr>
         <w:rPr>
           <w:b/>
           <w:bCs/>
@@ -22061,6 +22101,7 @@
     </w:p>
     <w:p>
       <w:r>
+        <w:lastRenderedPageBreak/>
         <w:t xml:space="preserve">Rozsah platnosti </w:t>
       </w:r>
       <w:proofErr w:type="spellStart"/>
@@ -22124,16 +22165,732 @@
     </w:p>
     <w:p>
       <w:r>
+        <w:t xml:space="preserve">Overovanie správania aplikácie v rôznych prehliadačoch (Chrome, Firefox, Safari, </w:t>
+      </w:r>
+      <w:proofErr w:type="spellStart"/>
+      <w:r>
+        <w:t>Edge</w:t>
+      </w:r>
+      <w:proofErr w:type="spellEnd"/>
+      <w:r>
+        <w:t>). Tester sleduje rozdiely v renderovaní a funkčnosti.</w:t>
+      </w:r>
+    </w:p>
+    <w:p/>
+    <w:p>
+      <w:pPr>
+        <w:rPr>
+          <w:b/>
+          <w:bCs/>
+        </w:rPr>
+      </w:pPr>
+      <w:proofErr w:type="spellStart"/>
+      <w:r>
+        <w:rPr>
+          <w:b/>
+          <w:bCs/>
+        </w:rPr>
+        <w:t>Cross-platform</w:t>
+      </w:r>
+      <w:proofErr w:type="spellEnd"/>
+      <w:r>
+        <w:rPr>
+          <w:b/>
+          <w:bCs/>
+        </w:rPr>
+        <w:t xml:space="preserve"> </w:t>
+      </w:r>
+      <w:proofErr w:type="spellStart"/>
+      <w:r>
+        <w:rPr>
+          <w:b/>
+          <w:bCs/>
+        </w:rPr>
+        <w:t>testing</w:t>
+      </w:r>
+      <w:proofErr w:type="spellEnd"/>
+    </w:p>
+    <w:p>
+      <w:r>
+        <w:t xml:space="preserve">Testovanie aplikácie na viacerých operačných systémoch alebo zariadeniach (Windows, </w:t>
+      </w:r>
+      <w:proofErr w:type="spellStart"/>
+      <w:r>
+        <w:t>macOS</w:t>
+      </w:r>
+      <w:proofErr w:type="spellEnd"/>
+      <w:r>
+        <w:t xml:space="preserve">, Linux, Android, </w:t>
+      </w:r>
+      <w:proofErr w:type="spellStart"/>
+      <w:r>
+        <w:t>iOS</w:t>
+      </w:r>
+      <w:proofErr w:type="spellEnd"/>
+      <w:r>
+        <w:t>). Tester overuje kompatibilitu a výkon.</w:t>
+      </w:r>
+    </w:p>
+    <w:p/>
+    <w:p>
+      <w:pPr>
+        <w:rPr>
+          <w:b/>
+          <w:bCs/>
+        </w:rPr>
+      </w:pPr>
+      <w:proofErr w:type="spellStart"/>
+      <w:r>
+        <w:rPr>
+          <w:b/>
+          <w:bCs/>
+        </w:rPr>
+        <w:t>Browser</w:t>
+      </w:r>
+      <w:proofErr w:type="spellEnd"/>
+      <w:r>
+        <w:rPr>
+          <w:b/>
+          <w:bCs/>
+        </w:rPr>
+        <w:t xml:space="preserve"> </w:t>
+      </w:r>
+      <w:proofErr w:type="spellStart"/>
+      <w:r>
+        <w:rPr>
+          <w:b/>
+          <w:bCs/>
+        </w:rPr>
+        <w:t>context</w:t>
+      </w:r>
+      <w:proofErr w:type="spellEnd"/>
+    </w:p>
+    <w:p>
+      <w:r>
+        <w:t xml:space="preserve">Izolované prostredie v rámci prehliadača (napr. </w:t>
+      </w:r>
+      <w:proofErr w:type="spellStart"/>
+      <w:r>
+        <w:t>Playwright</w:t>
+      </w:r>
+      <w:proofErr w:type="spellEnd"/>
+      <w:r>
+        <w:t xml:space="preserve"> podporuje viac kontextov naraz). Tester ho používa na simuláciu viacerých používateľov v jednom teste.</w:t>
+      </w:r>
+    </w:p>
+    <w:p/>
+    <w:p>
+      <w:pPr>
+        <w:rPr>
+          <w:b/>
+          <w:bCs/>
+        </w:rPr>
+      </w:pPr>
+      <w:r>
+        <w:rPr>
+          <w:b/>
+          <w:bCs/>
+        </w:rPr>
+        <w:t xml:space="preserve">Test </w:t>
+      </w:r>
+      <w:proofErr w:type="spellStart"/>
+      <w:r>
+        <w:rPr>
+          <w:b/>
+          <w:bCs/>
+        </w:rPr>
+        <w:t>flakiness</w:t>
+      </w:r>
+      <w:proofErr w:type="spellEnd"/>
+    </w:p>
+    <w:p>
+      <w:r>
+        <w:t>Nestabilita testov – raz prejdú, inokedy zlyhajú bez zmeny kódu. Tester analyzuje príčiny (synchronizácia, závislosti, dáta) a eliminuje ich.</w:t>
+      </w:r>
+    </w:p>
+    <w:p/>
+    <w:p>
+      <w:pPr>
+        <w:rPr>
+          <w:b/>
+          <w:bCs/>
+        </w:rPr>
+      </w:pPr>
+      <w:proofErr w:type="spellStart"/>
+      <w:r>
+        <w:rPr>
+          <w:b/>
+          <w:bCs/>
+        </w:rPr>
+        <w:t>Dynamic</w:t>
+      </w:r>
+      <w:proofErr w:type="spellEnd"/>
+      <w:r>
+        <w:rPr>
+          <w:b/>
+          <w:bCs/>
+        </w:rPr>
+        <w:t xml:space="preserve"> </w:t>
+      </w:r>
+      <w:proofErr w:type="spellStart"/>
+      <w:r>
+        <w:rPr>
+          <w:b/>
+          <w:bCs/>
+        </w:rPr>
+        <w:t>waits</w:t>
+      </w:r>
+      <w:proofErr w:type="spellEnd"/>
+    </w:p>
+    <w:p>
+      <w:r>
+        <w:t>Čakanie, ktoré sa prispôsobuje aktuálnemu stavu aplikácie. Tester kontroluje, či čakacie podmienky reagujú na zmeny v DOM a nepredlžujú testy zbytočne.</w:t>
+      </w:r>
+    </w:p>
+    <w:p/>
+    <w:p>
+      <w:pPr>
+        <w:rPr>
+          <w:b/>
+          <w:bCs/>
+        </w:rPr>
+      </w:pPr>
+      <w:proofErr w:type="spellStart"/>
+      <w:r>
+        <w:rPr>
+          <w:b/>
+          <w:bCs/>
+        </w:rPr>
+        <w:t>Screenshot</w:t>
+      </w:r>
+      <w:proofErr w:type="spellEnd"/>
+      <w:r>
+        <w:rPr>
+          <w:b/>
+          <w:bCs/>
+        </w:rPr>
+        <w:t xml:space="preserve"> </w:t>
+      </w:r>
+      <w:proofErr w:type="spellStart"/>
+      <w:r>
+        <w:rPr>
+          <w:b/>
+          <w:bCs/>
+        </w:rPr>
+        <w:t>capture</w:t>
+      </w:r>
+      <w:proofErr w:type="spellEnd"/>
+    </w:p>
+    <w:p>
+      <w:r>
+        <w:t>Zachytenie obrazu obrazovky počas testu – pri chybe alebo ako dôkaz úspechu. Tester sleduje, či sú snímky čitateľné a správne priradené k prípadu.</w:t>
+      </w:r>
+    </w:p>
+    <w:p/>
+    <w:p>
+      <w:pPr>
+        <w:rPr>
+          <w:b/>
+          <w:bCs/>
+        </w:rPr>
+      </w:pPr>
+      <w:r>
+        <w:rPr>
+          <w:b/>
+          <w:bCs/>
+        </w:rPr>
+        <w:t xml:space="preserve">Video </w:t>
+      </w:r>
+      <w:proofErr w:type="spellStart"/>
+      <w:r>
+        <w:rPr>
+          <w:b/>
+          <w:bCs/>
+        </w:rPr>
+        <w:t>recording</w:t>
+      </w:r>
+      <w:proofErr w:type="spellEnd"/>
+    </w:p>
+    <w:p>
+      <w:r>
+        <w:t xml:space="preserve">Záznam priebehu testu vo forme videa, používaný pri </w:t>
+      </w:r>
+      <w:proofErr w:type="spellStart"/>
+      <w:r>
+        <w:t>Playwrighte</w:t>
+      </w:r>
+      <w:proofErr w:type="spellEnd"/>
+      <w:r>
+        <w:t xml:space="preserve"> alebo </w:t>
+      </w:r>
+      <w:proofErr w:type="spellStart"/>
+      <w:r>
+        <w:t>Cypress</w:t>
+      </w:r>
+      <w:proofErr w:type="spellEnd"/>
+      <w:r>
+        <w:t>-e. Tester ho využíva na analýzu zlyhaní a dokumentáciu.</w:t>
+      </w:r>
+    </w:p>
+    <w:p/>
+    <w:p>
+      <w:pPr>
+        <w:rPr>
+          <w:b/>
+          <w:bCs/>
+        </w:rPr>
+      </w:pPr>
+      <w:proofErr w:type="spellStart"/>
+      <w:r>
+        <w:rPr>
+          <w:b/>
+          <w:bCs/>
+        </w:rPr>
+        <w:t>Mock</w:t>
+      </w:r>
+      <w:proofErr w:type="spellEnd"/>
+      <w:r>
+        <w:rPr>
+          <w:b/>
+          <w:bCs/>
+        </w:rPr>
+        <w:t xml:space="preserve"> server</w:t>
+      </w:r>
+    </w:p>
+    <w:p>
+      <w:r>
+        <w:t xml:space="preserve">Simulácia </w:t>
+      </w:r>
+      <w:proofErr w:type="spellStart"/>
+      <w:r>
+        <w:t>backendového</w:t>
+      </w:r>
+      <w:proofErr w:type="spellEnd"/>
+      <w:r>
+        <w:t xml:space="preserve"> rozhrania, ktorá vracia preddefinované odpovede. Tester ju používa, ak API ešte nie je dostupné alebo sa testuje </w:t>
+      </w:r>
+      <w:proofErr w:type="spellStart"/>
+      <w:r>
+        <w:t>offline</w:t>
+      </w:r>
+      <w:proofErr w:type="spellEnd"/>
+      <w:r>
+        <w:t xml:space="preserve"> scenár.</w:t>
+      </w:r>
+    </w:p>
+    <w:p/>
+    <w:p>
+      <w:pPr>
+        <w:rPr>
+          <w:b/>
+          <w:bCs/>
+        </w:rPr>
+      </w:pPr>
+      <w:r>
+        <w:rPr>
+          <w:b/>
+          <w:bCs/>
+        </w:rPr>
+        <w:t xml:space="preserve">Test </w:t>
+      </w:r>
+      <w:proofErr w:type="spellStart"/>
+      <w:r>
+        <w:rPr>
+          <w:b/>
+          <w:bCs/>
+        </w:rPr>
+        <w:t>isolation</w:t>
+      </w:r>
+      <w:proofErr w:type="spellEnd"/>
+    </w:p>
+    <w:p>
+      <w:r>
+        <w:t>Zásada, že každý test by mal byť nezávislý od iného. Tester overuje, že testy si neovplyvňujú dáta ani stav aplikácie.</w:t>
+      </w:r>
+    </w:p>
+    <w:p>
+      <w:pPr>
+        <w:rPr>
+          <w:b/>
+          <w:bCs/>
+        </w:rPr>
+      </w:pPr>
+    </w:p>
+    <w:p>
+      <w:pPr>
+        <w:rPr>
+          <w:highlight w:val="yellow"/>
+        </w:rPr>
+      </w:pPr>
+      <w:r>
+        <w:rPr>
+          <w:highlight w:val="yellow"/>
+        </w:rPr>
+        <w:t xml:space="preserve">Týmto nekončíme, len začíname. Dajte do </w:t>
+      </w:r>
+      <w:proofErr w:type="spellStart"/>
+      <w:r>
+        <w:rPr>
+          <w:highlight w:val="yellow"/>
+        </w:rPr>
+        <w:t>komentov</w:t>
+      </w:r>
+      <w:proofErr w:type="spellEnd"/>
+      <w:r>
+        <w:rPr>
+          <w:highlight w:val="yellow"/>
+        </w:rPr>
+        <w:t xml:space="preserve"> termíny alebo slovné spojenia, s ktorými ste sa pri testovaní stretli. Tie, ktoré vás zaujali, nevedeli ste, čo znamenajú a pod. </w:t>
+      </w:r>
+    </w:p>
+    <w:p>
+      <w:pPr>
+        <w:rPr>
+          <w:b/>
+          <w:bCs/>
+        </w:rPr>
+      </w:pPr>
+    </w:p>
+    <w:p>
+      <w:pPr>
+        <w:rPr>
+          <w:b/>
+          <w:bCs/>
+        </w:rPr>
+      </w:pPr>
+      <w:r>
+        <w:rPr>
+          <w:b/>
+          <w:bCs/>
+        </w:rPr>
+        <w:t>Selenium Grid</w:t>
+      </w:r>
+    </w:p>
+    <w:p>
+      <w:r>
+        <w:t>Nástroj, ktorý umožňuje spúšťať testy paralelne na viacerých zariadeniach, prehliadačoch a operačných systémoch. Tester overuje, či sa testy správne rozdeľujú, výsledky konsolidujú a či nedochádza ku kolíziám medzi uzlami.</w:t>
+      </w:r>
+    </w:p>
+    <w:p/>
+    <w:p>
+      <w:pPr>
+        <w:rPr>
+          <w:b/>
+          <w:bCs/>
+        </w:rPr>
+      </w:pPr>
+      <w:proofErr w:type="spellStart"/>
+      <w:r>
+        <w:rPr>
+          <w:b/>
+          <w:bCs/>
+        </w:rPr>
+        <w:t>TestContainers</w:t>
+      </w:r>
+      <w:proofErr w:type="spellEnd"/>
+    </w:p>
+    <w:p>
+      <w:r>
+        <w:t xml:space="preserve">Knižnica (napr. pre Python, Java, .NET), ktorá umožňuje spúšťať databázy, </w:t>
+      </w:r>
+      <w:proofErr w:type="spellStart"/>
+      <w:r>
+        <w:t>message</w:t>
+      </w:r>
+      <w:proofErr w:type="spellEnd"/>
+      <w:r>
+        <w:t xml:space="preserve"> </w:t>
+      </w:r>
+      <w:proofErr w:type="spellStart"/>
+      <w:r>
+        <w:t>brokery</w:t>
+      </w:r>
+      <w:proofErr w:type="spellEnd"/>
+      <w:r>
+        <w:t xml:space="preserve"> či iné závislosti v </w:t>
+      </w:r>
+      <w:proofErr w:type="spellStart"/>
+      <w:r>
+        <w:t>Docker</w:t>
+      </w:r>
+      <w:proofErr w:type="spellEnd"/>
+      <w:r>
+        <w:t xml:space="preserve"> kontajneroch priamo počas testu. Tester overuje izoláciu, rýchlosť štartu a korektnosť konfigurácie.</w:t>
+      </w:r>
+    </w:p>
+    <w:p/>
+    <w:p>
+      <w:pPr>
+        <w:rPr>
+          <w:b/>
+          <w:bCs/>
+        </w:rPr>
+      </w:pPr>
+      <w:r>
+        <w:rPr>
+          <w:b/>
+          <w:bCs/>
+        </w:rPr>
+        <w:t xml:space="preserve">CI </w:t>
+      </w:r>
+      <w:proofErr w:type="spellStart"/>
+      <w:r>
+        <w:rPr>
+          <w:b/>
+          <w:bCs/>
+        </w:rPr>
+        <w:t>artifacts</w:t>
+      </w:r>
+      <w:proofErr w:type="spellEnd"/>
+    </w:p>
+    <w:p>
+      <w:r>
+        <w:t xml:space="preserve">(Výstupy </w:t>
+      </w:r>
+      <w:proofErr w:type="spellStart"/>
+      <w:r>
+        <w:t>pipeline</w:t>
+      </w:r>
+      <w:proofErr w:type="spellEnd"/>
+      <w:r>
+        <w:t xml:space="preserve">) – výsledné súbory z behu testov, napr. logy, </w:t>
+      </w:r>
+      <w:proofErr w:type="spellStart"/>
+      <w:r>
+        <w:t>screenshoty</w:t>
+      </w:r>
+      <w:proofErr w:type="spellEnd"/>
+      <w:r>
+        <w:t>, reporty. Tester sleduje, či sa artefakty správne generujú, uchovávajú a dajú spätne stiahnuť.</w:t>
+      </w:r>
+    </w:p>
+    <w:p/>
+    <w:p>
+      <w:pPr>
+        <w:rPr>
+          <w:b/>
+          <w:bCs/>
+        </w:rPr>
+      </w:pPr>
+      <w:proofErr w:type="spellStart"/>
+      <w:r>
+        <w:rPr>
+          <w:b/>
+          <w:bCs/>
+        </w:rPr>
+        <w:t>Pipeline</w:t>
+      </w:r>
+      <w:proofErr w:type="spellEnd"/>
+      <w:r>
+        <w:rPr>
+          <w:b/>
+          <w:bCs/>
+        </w:rPr>
+        <w:t xml:space="preserve"> </w:t>
+      </w:r>
+      <w:proofErr w:type="spellStart"/>
+      <w:r>
+        <w:rPr>
+          <w:b/>
+          <w:bCs/>
+        </w:rPr>
+        <w:t>triggers</w:t>
+      </w:r>
+      <w:proofErr w:type="spellEnd"/>
+    </w:p>
+    <w:p>
+      <w:r>
+        <w:t xml:space="preserve">Udalosti, ktoré spúšťajú CI/CD </w:t>
+      </w:r>
+      <w:proofErr w:type="spellStart"/>
+      <w:r>
+        <w:t>pipeline</w:t>
+      </w:r>
+      <w:proofErr w:type="spellEnd"/>
+      <w:r>
+        <w:t xml:space="preserve"> (napr. push do vetvy, </w:t>
+      </w:r>
+      <w:proofErr w:type="spellStart"/>
+      <w:r>
+        <w:t>merge</w:t>
+      </w:r>
+      <w:proofErr w:type="spellEnd"/>
+      <w:r>
+        <w:t xml:space="preserve"> </w:t>
+      </w:r>
+      <w:proofErr w:type="spellStart"/>
+      <w:r>
+        <w:t>request</w:t>
+      </w:r>
+      <w:proofErr w:type="spellEnd"/>
+      <w:r>
+        <w:t xml:space="preserve">, </w:t>
+      </w:r>
+      <w:proofErr w:type="spellStart"/>
+      <w:r>
+        <w:t>cron</w:t>
+      </w:r>
+      <w:proofErr w:type="spellEnd"/>
+      <w:r>
+        <w:t xml:space="preserve"> plánovač). Tester kontroluje, či sa </w:t>
+      </w:r>
+      <w:proofErr w:type="spellStart"/>
+      <w:r>
+        <w:t>pipeline</w:t>
+      </w:r>
+      <w:proofErr w:type="spellEnd"/>
+      <w:r>
+        <w:t xml:space="preserve"> nespúšťa zbytočne a či reaguje na zmeny v správnych vetvách.</w:t>
+      </w:r>
+    </w:p>
+    <w:p/>
+    <w:p>
+      <w:pPr>
+        <w:rPr>
+          <w:b/>
+          <w:bCs/>
+        </w:rPr>
+      </w:pPr>
+      <w:proofErr w:type="spellStart"/>
+      <w:r>
+        <w:rPr>
+          <w:b/>
+          <w:bCs/>
+        </w:rPr>
+        <w:t>Flaky</w:t>
+      </w:r>
+      <w:proofErr w:type="spellEnd"/>
+      <w:r>
+        <w:rPr>
+          <w:b/>
+          <w:bCs/>
+        </w:rPr>
+        <w:t xml:space="preserve"> test </w:t>
+      </w:r>
+      <w:proofErr w:type="spellStart"/>
+      <w:r>
+        <w:rPr>
+          <w:b/>
+          <w:bCs/>
+        </w:rPr>
+        <w:t>detection</w:t>
+      </w:r>
+      <w:proofErr w:type="spellEnd"/>
+    </w:p>
+    <w:p>
+      <w:r>
+        <w:t xml:space="preserve">Mechanizmus na identifikáciu nestabilných testov, ktoré raz prejdú a inokedy zlyhajú. Tester analyzuje logy, výsledky viacerých behov a používa automatické označovanie </w:t>
+      </w:r>
+      <w:proofErr w:type="spellStart"/>
+      <w:r>
+        <w:t>flaky</w:t>
+      </w:r>
+      <w:proofErr w:type="spellEnd"/>
+      <w:r>
+        <w:t xml:space="preserve"> testov.</w:t>
+      </w:r>
+    </w:p>
+    <w:p/>
+    <w:p>
+      <w:pPr>
+        <w:rPr>
+          <w:b/>
+          <w:bCs/>
+        </w:rPr>
+      </w:pPr>
+      <w:proofErr w:type="spellStart"/>
+      <w:r>
+        <w:rPr>
+          <w:b/>
+          <w:bCs/>
+        </w:rPr>
+        <w:t>Monkey</w:t>
+      </w:r>
+      <w:proofErr w:type="spellEnd"/>
+      <w:r>
+        <w:rPr>
+          <w:b/>
+          <w:bCs/>
+        </w:rPr>
+        <w:t xml:space="preserve"> </w:t>
+      </w:r>
+      <w:proofErr w:type="spellStart"/>
+      <w:r>
+        <w:rPr>
+          <w:b/>
+          <w:bCs/>
+        </w:rPr>
+        <w:t>testing</w:t>
+      </w:r>
+      <w:proofErr w:type="spellEnd"/>
+    </w:p>
+    <w:p>
+      <w:r>
+        <w:t>Náhodné kliknutia, gestá alebo vstupy simulujúce nepredvídateľné správanie používateľa. Tester sleduje stabilitu aplikácie, deteguje pády alebo zablokovania UI.</w:t>
+      </w:r>
+    </w:p>
+    <w:p/>
+    <w:p>
+      <w:pPr>
+        <w:rPr>
+          <w:b/>
+          <w:bCs/>
+        </w:rPr>
+      </w:pPr>
+      <w:proofErr w:type="spellStart"/>
+      <w:r>
+        <w:rPr>
+          <w:b/>
+          <w:bCs/>
+        </w:rPr>
+        <w:t>Contract</w:t>
+      </w:r>
+      <w:proofErr w:type="spellEnd"/>
+      <w:r>
+        <w:rPr>
+          <w:b/>
+          <w:bCs/>
+        </w:rPr>
+        <w:t xml:space="preserve"> </w:t>
+      </w:r>
+      <w:proofErr w:type="spellStart"/>
+      <w:r>
+        <w:rPr>
+          <w:b/>
+          <w:bCs/>
+        </w:rPr>
+        <w:t>testing</w:t>
+      </w:r>
+      <w:proofErr w:type="spellEnd"/>
+    </w:p>
+    <w:p>
+      <w:r>
         <w:lastRenderedPageBreak/>
-        <w:t xml:space="preserve">Overovanie správania aplikácie v rôznych prehliadačoch (Chrome, Firefox, Safari, </w:t>
-      </w:r>
-      <w:proofErr w:type="spellStart"/>
-      <w:r>
-        <w:t>Edge</w:t>
-      </w:r>
-      <w:proofErr w:type="spellEnd"/>
-      <w:r>
-        <w:t>). Tester sleduje rozdiely v renderovaní a funkčnosti.</w:t>
+        <w:t xml:space="preserve">Testovanie zmluvy medzi dvoma systémami (napr. </w:t>
+      </w:r>
+      <w:proofErr w:type="spellStart"/>
+      <w:r>
+        <w:t>frontend</w:t>
+      </w:r>
+      <w:proofErr w:type="spellEnd"/>
+      <w:r>
+        <w:t xml:space="preserve"> a </w:t>
+      </w:r>
+      <w:proofErr w:type="spellStart"/>
+      <w:r>
+        <w:t>backend</w:t>
+      </w:r>
+      <w:proofErr w:type="spellEnd"/>
+      <w:r>
+        <w:t xml:space="preserve">). Overuje, že API odpovedá v očakávanom formáte a že zmeny na jednej strane nerozbijú integráciu. Tester používa nástroje ako </w:t>
+      </w:r>
+      <w:proofErr w:type="spellStart"/>
+      <w:r>
+        <w:t>Pact</w:t>
+      </w:r>
+      <w:proofErr w:type="spellEnd"/>
+      <w:r>
+        <w:t>.</w:t>
       </w:r>
     </w:p>
     <w:p/>
@@ -22150,7 +22907,7 @@
           <w:b/>
           <w:bCs/>
         </w:rPr>
-        <w:t>Cross-platform</w:t>
+        <w:t>Visual</w:t>
       </w:r>
       <w:proofErr w:type="spellEnd"/>
       <w:r>
@@ -22166,29 +22923,37 @@
           <w:b/>
           <w:bCs/>
         </w:rPr>
+        <w:t>regression</w:t>
+      </w:r>
+      <w:proofErr w:type="spellEnd"/>
+      <w:r>
+        <w:rPr>
+          <w:b/>
+          <w:bCs/>
+        </w:rPr>
+        <w:t xml:space="preserve"> </w:t>
+      </w:r>
+      <w:proofErr w:type="spellStart"/>
+      <w:r>
+        <w:rPr>
+          <w:b/>
+          <w:bCs/>
+        </w:rPr>
         <w:t>testing</w:t>
       </w:r>
       <w:proofErr w:type="spellEnd"/>
     </w:p>
     <w:p>
       <w:r>
-        <w:t xml:space="preserve">Testovanie aplikácie na viacerých operačných systémoch alebo zariadeniach (Windows, </w:t>
-      </w:r>
-      <w:proofErr w:type="spellStart"/>
-      <w:r>
-        <w:t>macOS</w:t>
-      </w:r>
-      <w:proofErr w:type="spellEnd"/>
-      <w:r>
-        <w:t xml:space="preserve">, Linux, Android, </w:t>
-      </w:r>
-      <w:proofErr w:type="spellStart"/>
-      <w:r>
-        <w:t>iOS</w:t>
-      </w:r>
-      <w:proofErr w:type="spellEnd"/>
-      <w:r>
-        <w:t>). Tester overuje kompatibilitu a výkon.</w:t>
+        <w:t xml:space="preserve">Automatické porovnávanie snímok obrazovky, aby sa zistilo, či sa UI nezmenilo neočakávane. Tester overuje prah odchýlky a ignoruje šum (napr. </w:t>
+      </w:r>
+      <w:proofErr w:type="spellStart"/>
+      <w:r>
+        <w:t>timestampy</w:t>
+      </w:r>
+      <w:proofErr w:type="spellEnd"/>
+      <w:r>
+        <w:t>).</w:t>
       </w:r>
     </w:p>
     <w:p/>
@@ -22205,7 +22970,7 @@
           <w:b/>
           <w:bCs/>
         </w:rPr>
-        <w:t>Browser</w:t>
+        <w:t>Synthetic</w:t>
       </w:r>
       <w:proofErr w:type="spellEnd"/>
       <w:r>
@@ -22221,21 +22986,21 @@
           <w:b/>
           <w:bCs/>
         </w:rPr>
-        <w:t>context</w:t>
-      </w:r>
-      <w:proofErr w:type="spellEnd"/>
-    </w:p>
-    <w:p>
-      <w:r>
-        <w:t xml:space="preserve">Izolované prostredie v rámci prehliadača (napr. </w:t>
-      </w:r>
-      <w:proofErr w:type="spellStart"/>
-      <w:r>
-        <w:t>Playwright</w:t>
-      </w:r>
-      <w:proofErr w:type="spellEnd"/>
-      <w:r>
-        <w:t xml:space="preserve"> podporuje viac kontextov naraz). Tester ho používa na simuláciu viacerých používateľov v jednom teste.</w:t>
+        <w:t>users</w:t>
+      </w:r>
+      <w:proofErr w:type="spellEnd"/>
+    </w:p>
+    <w:p>
+      <w:r>
+        <w:t xml:space="preserve">Virtuálni používatelia, ktorí simulujú správanie reálnych ľudí v testovacom prostredí (napr. načítanie stránky, kliky, </w:t>
+      </w:r>
+      <w:proofErr w:type="spellStart"/>
+      <w:r>
+        <w:t>loginy</w:t>
+      </w:r>
+      <w:proofErr w:type="spellEnd"/>
+      <w:r>
+        <w:t>). Tester sleduje výkon, odozvy a zaťaženie systému.</w:t>
       </w:r>
     </w:p>
     <w:p/>
@@ -22251,6 +23016,106 @@
           <w:b/>
           <w:bCs/>
         </w:rPr>
+        <w:t xml:space="preserve">Data </w:t>
+      </w:r>
+      <w:proofErr w:type="spellStart"/>
+      <w:r>
+        <w:rPr>
+          <w:b/>
+          <w:bCs/>
+        </w:rPr>
+        <w:t>mocking</w:t>
+      </w:r>
+      <w:proofErr w:type="spellEnd"/>
+    </w:p>
+    <w:p>
+      <w:r>
+        <w:t xml:space="preserve">Vytváranie falošných dát namiesto reálnych z databázy alebo API. Tester používa nástroje na generovanie (napr. </w:t>
+      </w:r>
+      <w:proofErr w:type="spellStart"/>
+      <w:r>
+        <w:t>Faker</w:t>
+      </w:r>
+      <w:proofErr w:type="spellEnd"/>
+      <w:r>
+        <w:t xml:space="preserve">, </w:t>
+      </w:r>
+      <w:proofErr w:type="spellStart"/>
+      <w:r>
+        <w:t>Mockaroo</w:t>
+      </w:r>
+      <w:proofErr w:type="spellEnd"/>
+      <w:r>
+        <w:t>) a sleduje, aby dáta reprezentovali realistické scenáre.</w:t>
+      </w:r>
+    </w:p>
+    <w:p/>
+    <w:p>
+      <w:pPr>
+        <w:rPr>
+          <w:b/>
+          <w:bCs/>
+        </w:rPr>
+      </w:pPr>
+      <w:r>
+        <w:rPr>
+          <w:b/>
+          <w:bCs/>
+        </w:rPr>
+        <w:t xml:space="preserve">API </w:t>
+      </w:r>
+      <w:proofErr w:type="spellStart"/>
+      <w:r>
+        <w:rPr>
+          <w:b/>
+          <w:bCs/>
+        </w:rPr>
+        <w:t>assertions</w:t>
+      </w:r>
+      <w:proofErr w:type="spellEnd"/>
+    </w:p>
+    <w:p>
+      <w:r>
+        <w:t xml:space="preserve">Overovanie odpovedí API – kódu odpovede, obsahu JSON, hlavičiek, časov odozvy. Tester používa nástroje ako Postman, </w:t>
+      </w:r>
+      <w:proofErr w:type="spellStart"/>
+      <w:r>
+        <w:t>pytest</w:t>
+      </w:r>
+      <w:proofErr w:type="spellEnd"/>
+      <w:r>
+        <w:t xml:space="preserve">, </w:t>
+      </w:r>
+      <w:proofErr w:type="spellStart"/>
+      <w:r>
+        <w:t>RestAssured</w:t>
+      </w:r>
+      <w:proofErr w:type="spellEnd"/>
+      <w:r>
+        <w:t xml:space="preserve"> či </w:t>
+      </w:r>
+      <w:proofErr w:type="spellStart"/>
+      <w:r>
+        <w:t>SuperTest</w:t>
+      </w:r>
+      <w:proofErr w:type="spellEnd"/>
+      <w:r>
+        <w:t>.</w:t>
+      </w:r>
+    </w:p>
+    <w:p/>
+    <w:p>
+      <w:pPr>
+        <w:rPr>
+          <w:b/>
+          <w:bCs/>
+        </w:rPr>
+      </w:pPr>
+      <w:r>
+        <w:rPr>
+          <w:b/>
+          <w:bCs/>
+        </w:rPr>
         <w:t xml:space="preserve">Test </w:t>
       </w:r>
       <w:proofErr w:type="spellStart"/>
@@ -22259,13 +23124,291 @@
           <w:b/>
           <w:bCs/>
         </w:rPr>
+        <w:t>scheduler</w:t>
+      </w:r>
+      <w:proofErr w:type="spellEnd"/>
+    </w:p>
+    <w:p>
+      <w:r>
+        <w:t xml:space="preserve">Systém, ktorý riadi, kedy sa testy spúšťajú – napr. denne o polnoci, po nasadení </w:t>
+      </w:r>
+      <w:proofErr w:type="spellStart"/>
+      <w:r>
+        <w:t>buildu</w:t>
+      </w:r>
+      <w:proofErr w:type="spellEnd"/>
+      <w:r>
+        <w:t xml:space="preserve"> alebo po zmenách v repozitári. Tester sleduje správnu frekvenciu a plánovanie.</w:t>
+      </w:r>
+    </w:p>
+    <w:p/>
+    <w:p>
+      <w:pPr>
+        <w:rPr>
+          <w:b/>
+          <w:bCs/>
+        </w:rPr>
+      </w:pPr>
+      <w:r>
+        <w:rPr>
+          <w:b/>
+          <w:bCs/>
+        </w:rPr>
+        <w:t>CI cache</w:t>
+      </w:r>
+    </w:p>
+    <w:p>
+      <w:r>
+        <w:t xml:space="preserve">Mechanizmus, ktorý uchováva závislosti alebo </w:t>
+      </w:r>
+      <w:proofErr w:type="spellStart"/>
+      <w:r>
+        <w:t>buildy</w:t>
+      </w:r>
+      <w:proofErr w:type="spellEnd"/>
+      <w:r>
+        <w:t xml:space="preserve"> medzi behmi </w:t>
+      </w:r>
+      <w:proofErr w:type="spellStart"/>
+      <w:r>
+        <w:t>pipeline</w:t>
+      </w:r>
+      <w:proofErr w:type="spellEnd"/>
+      <w:r>
+        <w:t>. Skracuje čas testovania. Tester kontroluje, či cache neobsahuje zastarané dáta.</w:t>
+      </w:r>
+    </w:p>
+    <w:p/>
+    <w:p>
+      <w:pPr>
+        <w:rPr>
+          <w:b/>
+          <w:bCs/>
+        </w:rPr>
+      </w:pPr>
+      <w:proofErr w:type="spellStart"/>
+      <w:r>
+        <w:rPr>
+          <w:b/>
+          <w:bCs/>
+        </w:rPr>
+        <w:t>Blue-green</w:t>
+      </w:r>
+      <w:proofErr w:type="spellEnd"/>
+      <w:r>
+        <w:rPr>
+          <w:b/>
+          <w:bCs/>
+        </w:rPr>
+        <w:t xml:space="preserve"> </w:t>
+      </w:r>
+      <w:proofErr w:type="spellStart"/>
+      <w:r>
+        <w:rPr>
+          <w:b/>
+          <w:bCs/>
+        </w:rPr>
+        <w:t>deployment</w:t>
+      </w:r>
+      <w:proofErr w:type="spellEnd"/>
+    </w:p>
+    <w:p>
+      <w:r>
+        <w:t>Technika nasadzovania dvoch identických prostredí (</w:t>
+      </w:r>
+      <w:proofErr w:type="spellStart"/>
+      <w:r>
+        <w:t>blue</w:t>
+      </w:r>
+      <w:proofErr w:type="spellEnd"/>
+      <w:r>
+        <w:t xml:space="preserve"> a </w:t>
+      </w:r>
+      <w:proofErr w:type="spellStart"/>
+      <w:r>
+        <w:t>green</w:t>
+      </w:r>
+      <w:proofErr w:type="spellEnd"/>
+      <w:r>
+        <w:t>), kde sa nové verzie testujú v jednom z nich. Tester overuje plynulé prepnutie bez výpadku.</w:t>
+      </w:r>
+    </w:p>
+    <w:p/>
+    <w:p>
+      <w:pPr>
+        <w:rPr>
+          <w:b/>
+          <w:bCs/>
+        </w:rPr>
+      </w:pPr>
+      <w:proofErr w:type="spellStart"/>
+      <w:r>
+        <w:rPr>
+          <w:b/>
+          <w:bCs/>
+        </w:rPr>
+        <w:t>Canary</w:t>
+      </w:r>
+      <w:proofErr w:type="spellEnd"/>
+      <w:r>
+        <w:rPr>
+          <w:b/>
+          <w:bCs/>
+        </w:rPr>
+        <w:t xml:space="preserve"> </w:t>
+      </w:r>
+      <w:proofErr w:type="spellStart"/>
+      <w:r>
+        <w:rPr>
+          <w:b/>
+          <w:bCs/>
+        </w:rPr>
+        <w:t>release</w:t>
+      </w:r>
+      <w:proofErr w:type="spellEnd"/>
+    </w:p>
+    <w:p>
+      <w:r>
+        <w:t>Postupné nasadzovanie novej verzie len malej časti používateľov. Tester sleduje správanie aplikácie a chyby pred plošným nasadením.</w:t>
+      </w:r>
+    </w:p>
+    <w:p/>
+    <w:p>
+      <w:pPr>
+        <w:rPr>
+          <w:b/>
+          <w:bCs/>
+        </w:rPr>
+      </w:pPr>
+      <w:proofErr w:type="spellStart"/>
+      <w:r>
+        <w:rPr>
+          <w:b/>
+          <w:bCs/>
+        </w:rPr>
+        <w:t>Rollback</w:t>
+      </w:r>
+      <w:proofErr w:type="spellEnd"/>
+    </w:p>
+    <w:p>
+      <w:r>
+        <w:t xml:space="preserve">Návrat k predchádzajúcej verzii po zlyhaní </w:t>
+      </w:r>
+      <w:proofErr w:type="spellStart"/>
+      <w:r>
+        <w:t>release</w:t>
+      </w:r>
+      <w:proofErr w:type="spellEnd"/>
+      <w:r>
+        <w:t xml:space="preserve">. Tester overuje, či </w:t>
+      </w:r>
+      <w:proofErr w:type="spellStart"/>
+      <w:r>
+        <w:t>rollback</w:t>
+      </w:r>
+      <w:proofErr w:type="spellEnd"/>
+      <w:r>
+        <w:t xml:space="preserve"> prebehne bez straty dát a bez narušenia konzistencie systému.</w:t>
+      </w:r>
+    </w:p>
+    <w:p/>
+    <w:p>
+      <w:pPr>
+        <w:rPr>
+          <w:b/>
+          <w:bCs/>
+        </w:rPr>
+      </w:pPr>
+      <w:r>
+        <w:rPr>
+          <w:b/>
+          <w:bCs/>
+        </w:rPr>
+        <w:t xml:space="preserve">Log </w:t>
+      </w:r>
+      <w:proofErr w:type="spellStart"/>
+      <w:r>
+        <w:rPr>
+          <w:b/>
+          <w:bCs/>
+        </w:rPr>
+        <w:t>analysis</w:t>
+      </w:r>
+      <w:proofErr w:type="spellEnd"/>
+    </w:p>
+    <w:p>
+      <w:r>
+        <w:t xml:space="preserve">Analýza logov z testov, aplikácie alebo CI. Tester využíva nástroje ako </w:t>
+      </w:r>
+      <w:proofErr w:type="spellStart"/>
+      <w:r>
+        <w:t>Kibana</w:t>
+      </w:r>
+      <w:proofErr w:type="spellEnd"/>
+      <w:r>
+        <w:t xml:space="preserve">, </w:t>
+      </w:r>
+      <w:proofErr w:type="spellStart"/>
+      <w:r>
+        <w:t>Grafana</w:t>
+      </w:r>
+      <w:proofErr w:type="spellEnd"/>
+      <w:r>
+        <w:t xml:space="preserve"> alebo </w:t>
+      </w:r>
+      <w:proofErr w:type="spellStart"/>
+      <w:r>
+        <w:t>ElasticSearch</w:t>
+      </w:r>
+      <w:proofErr w:type="spellEnd"/>
+      <w:r>
+        <w:t xml:space="preserve"> na identifikáciu chýb a výkonových problémov.</w:t>
+      </w:r>
+    </w:p>
+    <w:p/>
+    <w:p>
+      <w:pPr>
+        <w:rPr>
+          <w:b/>
+          <w:bCs/>
+        </w:rPr>
+      </w:pPr>
+      <w:r>
+        <w:rPr>
+          <w:b/>
+          <w:bCs/>
+        </w:rPr>
+        <w:t xml:space="preserve">Test </w:t>
+      </w:r>
+      <w:proofErr w:type="spellStart"/>
+      <w:r>
+        <w:rPr>
+          <w:b/>
+          <w:bCs/>
+        </w:rPr>
+        <w:t>analytics</w:t>
+      </w:r>
+      <w:proofErr w:type="spellEnd"/>
+    </w:p>
+    <w:p>
+      <w:r>
+        <w:t xml:space="preserve">Zber a vizualizácia </w:t>
+      </w:r>
+      <w:proofErr w:type="spellStart"/>
+      <w:r>
+        <w:t>metrik</w:t>
+      </w:r>
+      <w:proofErr w:type="spellEnd"/>
+      <w:r>
+        <w:t xml:space="preserve"> testovania (úspešnosť, trvanie, </w:t>
+      </w:r>
+      <w:proofErr w:type="spellStart"/>
+      <w:r>
         <w:t>flakiness</w:t>
       </w:r>
       <w:proofErr w:type="spellEnd"/>
-    </w:p>
-    <w:p>
-      <w:r>
-        <w:t>Nestabilita testov – raz prejdú, inokedy zlyhajú bez zmeny kódu. Tester analyzuje príčiny (synchronizácia, závislosti, dáta) a eliminuje ich.</w:t>
+      <w:r>
+        <w:t>, pokrytie). Tester sleduje trendy a používa ich na optimalizáciu testov.</w:t>
       </w:r>
     </w:p>
     <w:p/>
@@ -22282,7 +23425,7 @@
           <w:b/>
           <w:bCs/>
         </w:rPr>
-        <w:t>Dynamic</w:t>
+        <w:t>Environment</w:t>
       </w:r>
       <w:proofErr w:type="spellEnd"/>
       <w:r>
@@ -22298,13 +23441,21 @@
           <w:b/>
           <w:bCs/>
         </w:rPr>
-        <w:t>waits</w:t>
-      </w:r>
-      <w:proofErr w:type="spellEnd"/>
-    </w:p>
-    <w:p>
-      <w:r>
-        <w:t>Čakanie, ktoré sa prispôsobuje aktuálnemu stavu aplikácie. Tester kontroluje, či čakacie podmienky reagujú na zmeny v DOM a nepredlžujú testy zbytočne.</w:t>
+        <w:t>variables</w:t>
+      </w:r>
+      <w:proofErr w:type="spellEnd"/>
+    </w:p>
+    <w:p>
+      <w:r>
+        <w:t xml:space="preserve">Premenné prostredia definujúce konfiguráciu testov (napr. URL, tokeny, </w:t>
+      </w:r>
+      <w:proofErr w:type="spellStart"/>
+      <w:r>
+        <w:t>credentials</w:t>
+      </w:r>
+      <w:proofErr w:type="spellEnd"/>
+      <w:r>
+        <w:t>). Tester kontroluje, či nie sú uložené v kóde a správne sa načítavajú.</w:t>
       </w:r>
     </w:p>
     <w:p/>
@@ -22321,29 +23472,44 @@
           <w:b/>
           <w:bCs/>
         </w:rPr>
-        <w:t>Screenshot</w:t>
-      </w:r>
-      <w:proofErr w:type="spellEnd"/>
-      <w:r>
-        <w:rPr>
-          <w:b/>
-          <w:bCs/>
-        </w:rPr>
+        <w:t>Secret</w:t>
+      </w:r>
+      <w:proofErr w:type="spellEnd"/>
+      <w:r>
+        <w:rPr>
+          <w:b/>
+          <w:bCs/>
+        </w:rPr>
+        <w:t xml:space="preserve"> management</w:t>
+      </w:r>
+    </w:p>
+    <w:p>
+      <w:r>
+        <w:t xml:space="preserve">Bezpečné ukladanie hesiel, API kľúčov a tokenov. Tester sleduje, že tajomstvá nie sú uložené v repozitári a sú načítané z bezpečného trezoru (napr. </w:t>
+      </w:r>
+      <w:proofErr w:type="spellStart"/>
+      <w:r>
+        <w:t>HashiCorp</w:t>
+      </w:r>
+      <w:proofErr w:type="spellEnd"/>
+      <w:r>
         <w:t xml:space="preserve"> </w:t>
       </w:r>
       <w:proofErr w:type="spellStart"/>
       <w:r>
-        <w:rPr>
-          <w:b/>
-          <w:bCs/>
-        </w:rPr>
-        <w:t>capture</w:t>
-      </w:r>
-      <w:proofErr w:type="spellEnd"/>
-    </w:p>
-    <w:p>
-      <w:r>
-        <w:t>Zachytenie obrazu obrazovky počas testu – pri chybe alebo ako dôkaz úspechu. Tester sleduje, či sú snímky čitateľné a správne priradené k prípadu.</w:t>
+        <w:t>Vault</w:t>
+      </w:r>
+      <w:proofErr w:type="spellEnd"/>
+      <w:r>
+        <w:t xml:space="preserve">, GitHub </w:t>
+      </w:r>
+      <w:proofErr w:type="spellStart"/>
+      <w:r>
+        <w:t>Secrets</w:t>
+      </w:r>
+      <w:proofErr w:type="spellEnd"/>
+      <w:r>
+        <w:t>).</w:t>
       </w:r>
     </w:p>
     <w:p/>
@@ -22354,30 +23520,617 @@
           <w:bCs/>
         </w:rPr>
       </w:pPr>
-      <w:r>
-        <w:rPr>
-          <w:b/>
-          <w:bCs/>
-        </w:rPr>
-        <w:t xml:space="preserve">Video </w:t>
-      </w:r>
-      <w:proofErr w:type="spellStart"/>
-      <w:r>
-        <w:rPr>
-          <w:b/>
-          <w:bCs/>
-        </w:rPr>
-        <w:t>recording</w:t>
-      </w:r>
-      <w:proofErr w:type="spellEnd"/>
-    </w:p>
-    <w:p>
-      <w:r>
-        <w:t xml:space="preserve">Záznam priebehu testu vo forme videa, používaný pri </w:t>
-      </w:r>
-      <w:proofErr w:type="spellStart"/>
-      <w:r>
-        <w:t>Playwrighte</w:t>
+    </w:p>
+    <w:p>
+      <w:pPr>
+        <w:rPr>
+          <w:b/>
+          <w:bCs/>
+        </w:rPr>
+      </w:pPr>
+      <w:proofErr w:type="spellStart"/>
+      <w:r>
+        <w:rPr>
+          <w:b/>
+          <w:bCs/>
+        </w:rPr>
+        <w:t>Performance</w:t>
+      </w:r>
+      <w:proofErr w:type="spellEnd"/>
+      <w:r>
+        <w:rPr>
+          <w:b/>
+          <w:bCs/>
+        </w:rPr>
+        <w:t xml:space="preserve"> </w:t>
+      </w:r>
+      <w:proofErr w:type="spellStart"/>
+      <w:r>
+        <w:rPr>
+          <w:b/>
+          <w:bCs/>
+        </w:rPr>
+        <w:t>testing</w:t>
+      </w:r>
+      <w:proofErr w:type="spellEnd"/>
+    </w:p>
+    <w:p>
+      <w:r>
+        <w:t>Testovanie výkonu aplikácie – zisťuje, ako rýchlo systém reaguje pri bežnej záťaži. Tester sleduje metriky ako čas odozvy, využitie CPU, pamäte či databázové dotazy.</w:t>
+      </w:r>
+    </w:p>
+    <w:p/>
+    <w:p>
+      <w:pPr>
+        <w:rPr>
+          <w:b/>
+          <w:bCs/>
+        </w:rPr>
+      </w:pPr>
+      <w:proofErr w:type="spellStart"/>
+      <w:r>
+        <w:rPr>
+          <w:b/>
+          <w:bCs/>
+        </w:rPr>
+        <w:t>Load</w:t>
+      </w:r>
+      <w:proofErr w:type="spellEnd"/>
+      <w:r>
+        <w:rPr>
+          <w:b/>
+          <w:bCs/>
+        </w:rPr>
+        <w:t xml:space="preserve"> </w:t>
+      </w:r>
+      <w:proofErr w:type="spellStart"/>
+      <w:r>
+        <w:rPr>
+          <w:b/>
+          <w:bCs/>
+        </w:rPr>
+        <w:t>testing</w:t>
+      </w:r>
+      <w:proofErr w:type="spellEnd"/>
+    </w:p>
+    <w:p>
+      <w:r>
+        <w:t>Záťažové testovanie – overuje správanie systému pri vysokom, ale očakávanom zaťažení. Tester postupne zvyšuje počet požiadaviek alebo používateľov a sleduje, kde nastáva degradácia výkonu.</w:t>
+      </w:r>
+    </w:p>
+    <w:p/>
+    <w:p>
+      <w:pPr>
+        <w:rPr>
+          <w:b/>
+          <w:bCs/>
+        </w:rPr>
+      </w:pPr>
+      <w:proofErr w:type="spellStart"/>
+      <w:r>
+        <w:rPr>
+          <w:b/>
+          <w:bCs/>
+        </w:rPr>
+        <w:t>Stress</w:t>
+      </w:r>
+      <w:proofErr w:type="spellEnd"/>
+      <w:r>
+        <w:rPr>
+          <w:b/>
+          <w:bCs/>
+        </w:rPr>
+        <w:t xml:space="preserve"> </w:t>
+      </w:r>
+      <w:proofErr w:type="spellStart"/>
+      <w:r>
+        <w:rPr>
+          <w:b/>
+          <w:bCs/>
+        </w:rPr>
+        <w:t>testing</w:t>
+      </w:r>
+      <w:proofErr w:type="spellEnd"/>
+    </w:p>
+    <w:p>
+      <w:r>
+        <w:t>Extrémne testovanie nad rámec bežného používania s cieľom zistiť, kde sa systém „zlomí“. Tester overuje, či aplikácia pri zlyhaní padne kontrolovane a obnoví sa po odľahčení.</w:t>
+      </w:r>
+    </w:p>
+    <w:p/>
+    <w:p>
+      <w:pPr>
+        <w:rPr>
+          <w:b/>
+          <w:bCs/>
+        </w:rPr>
+      </w:pPr>
+      <w:r>
+        <w:rPr>
+          <w:b/>
+          <w:bCs/>
+        </w:rPr>
+        <w:t xml:space="preserve">Spike </w:t>
+      </w:r>
+      <w:proofErr w:type="spellStart"/>
+      <w:r>
+        <w:rPr>
+          <w:b/>
+          <w:bCs/>
+        </w:rPr>
+        <w:t>testing</w:t>
+      </w:r>
+      <w:proofErr w:type="spellEnd"/>
+    </w:p>
+    <w:p>
+      <w:r>
+        <w:t>Typ záťažového testu, ktorý simuluje náhle zvýšenie počtu používateľov (napr. po marketingovej kampani). Tester sleduje, či systém zvládne prudký nárast požiadaviek.</w:t>
+      </w:r>
+    </w:p>
+    <w:p>
+      <w:pPr>
+        <w:rPr>
+          <w:b/>
+          <w:bCs/>
+        </w:rPr>
+      </w:pPr>
+      <w:proofErr w:type="spellStart"/>
+      <w:r>
+        <w:rPr>
+          <w:b/>
+          <w:bCs/>
+        </w:rPr>
+        <w:t>Soak</w:t>
+      </w:r>
+      <w:proofErr w:type="spellEnd"/>
+      <w:r>
+        <w:rPr>
+          <w:b/>
+          <w:bCs/>
+        </w:rPr>
+        <w:t xml:space="preserve"> </w:t>
+      </w:r>
+      <w:proofErr w:type="spellStart"/>
+      <w:r>
+        <w:rPr>
+          <w:b/>
+          <w:bCs/>
+        </w:rPr>
+        <w:t>testing</w:t>
+      </w:r>
+      <w:proofErr w:type="spellEnd"/>
+    </w:p>
+    <w:p>
+      <w:r>
+        <w:t>Dlhodobé testovanie stability (napr. 24–72 hodín). Tester sleduje úniky pamäte, degradáciu výkonu a kumulatívne chyby počas dlhého behu.</w:t>
+      </w:r>
+    </w:p>
+    <w:p/>
+    <w:p>
+      <w:pPr>
+        <w:rPr>
+          <w:b/>
+          <w:bCs/>
+        </w:rPr>
+      </w:pPr>
+      <w:proofErr w:type="spellStart"/>
+      <w:r>
+        <w:rPr>
+          <w:b/>
+          <w:bCs/>
+        </w:rPr>
+        <w:t>Capacity</w:t>
+      </w:r>
+      <w:proofErr w:type="spellEnd"/>
+      <w:r>
+        <w:rPr>
+          <w:b/>
+          <w:bCs/>
+        </w:rPr>
+        <w:t xml:space="preserve"> </w:t>
+      </w:r>
+      <w:proofErr w:type="spellStart"/>
+      <w:r>
+        <w:rPr>
+          <w:b/>
+          <w:bCs/>
+        </w:rPr>
+        <w:t>testing</w:t>
+      </w:r>
+      <w:proofErr w:type="spellEnd"/>
+    </w:p>
+    <w:p>
+      <w:r>
+        <w:t>Overuje, aký maximálny počet používateľov alebo transakcií systém zvládne bez výpadku. Tester vytvára model rastu záťaže a sleduje hranice kapacity.</w:t>
+      </w:r>
+    </w:p>
+    <w:p/>
+    <w:p>
+      <w:pPr>
+        <w:rPr>
+          <w:b/>
+          <w:bCs/>
+        </w:rPr>
+      </w:pPr>
+      <w:r>
+        <w:rPr>
+          <w:b/>
+          <w:bCs/>
+        </w:rPr>
+        <w:t>Benchmark</w:t>
+      </w:r>
+    </w:p>
+    <w:p>
+      <w:r>
+        <w:t xml:space="preserve">Referenčný test, ktorý porovnáva výkon rôznych verzií aplikácie alebo konfigurácií. Tester sleduje zmeny medzi </w:t>
+      </w:r>
+      <w:proofErr w:type="spellStart"/>
+      <w:r>
+        <w:t>buildmi</w:t>
+      </w:r>
+      <w:proofErr w:type="spellEnd"/>
+      <w:r>
+        <w:t xml:space="preserve"> a vyhodnocuje regresie výkonu.</w:t>
+      </w:r>
+    </w:p>
+    <w:p/>
+    <w:p>
+      <w:pPr>
+        <w:rPr>
+          <w:b/>
+          <w:bCs/>
+        </w:rPr>
+      </w:pPr>
+      <w:proofErr w:type="spellStart"/>
+      <w:r>
+        <w:rPr>
+          <w:b/>
+          <w:bCs/>
+        </w:rPr>
+        <w:t>Bottleneck</w:t>
+      </w:r>
+      <w:proofErr w:type="spellEnd"/>
+    </w:p>
+    <w:p>
+      <w:r>
+        <w:t xml:space="preserve">Úzke miesto systému – komponent, ktorý spomaľuje celkový výkon (napr. databáza, API, </w:t>
+      </w:r>
+      <w:proofErr w:type="spellStart"/>
+      <w:r>
+        <w:t>fronta</w:t>
+      </w:r>
+      <w:proofErr w:type="spellEnd"/>
+      <w:r>
+        <w:t xml:space="preserve">). Tester využíva </w:t>
+      </w:r>
+      <w:proofErr w:type="spellStart"/>
+      <w:r>
+        <w:t>profilovacie</w:t>
+      </w:r>
+      <w:proofErr w:type="spellEnd"/>
+      <w:r>
+        <w:t xml:space="preserve"> nástroje na identifikáciu úzkych miest.</w:t>
+      </w:r>
+    </w:p>
+    <w:p/>
+    <w:p>
+      <w:pPr>
+        <w:rPr>
+          <w:b/>
+          <w:bCs/>
+        </w:rPr>
+      </w:pPr>
+      <w:proofErr w:type="spellStart"/>
+      <w:r>
+        <w:rPr>
+          <w:b/>
+          <w:bCs/>
+        </w:rPr>
+        <w:t>JMeter</w:t>
+      </w:r>
+      <w:proofErr w:type="spellEnd"/>
+    </w:p>
+    <w:p>
+      <w:proofErr w:type="spellStart"/>
+      <w:r>
+        <w:t>Open-source</w:t>
+      </w:r>
+      <w:proofErr w:type="spellEnd"/>
+      <w:r>
+        <w:t xml:space="preserve"> nástroj pre </w:t>
+      </w:r>
+      <w:proofErr w:type="spellStart"/>
+      <w:r>
+        <w:t>load</w:t>
+      </w:r>
+      <w:proofErr w:type="spellEnd"/>
+      <w:r>
+        <w:t xml:space="preserve"> a </w:t>
+      </w:r>
+      <w:proofErr w:type="spellStart"/>
+      <w:r>
+        <w:t>performance</w:t>
+      </w:r>
+      <w:proofErr w:type="spellEnd"/>
+      <w:r>
+        <w:t xml:space="preserve"> </w:t>
+      </w:r>
+      <w:proofErr w:type="spellStart"/>
+      <w:r>
+        <w:t>testing</w:t>
+      </w:r>
+      <w:proofErr w:type="spellEnd"/>
+      <w:r>
+        <w:t>. Tester konfiguruje počet vlákien, scenáre a reportuje výsledky.</w:t>
+      </w:r>
+    </w:p>
+    <w:p/>
+    <w:p>
+      <w:pPr>
+        <w:rPr>
+          <w:b/>
+          <w:bCs/>
+        </w:rPr>
+      </w:pPr>
+      <w:r>
+        <w:rPr>
+          <w:b/>
+          <w:bCs/>
+        </w:rPr>
+        <w:t>k6</w:t>
+      </w:r>
+    </w:p>
+    <w:p>
+      <w:r>
+        <w:t xml:space="preserve">Moderný nástroj pre </w:t>
+      </w:r>
+      <w:proofErr w:type="spellStart"/>
+      <w:r>
+        <w:t>skriptovateľné</w:t>
+      </w:r>
+      <w:proofErr w:type="spellEnd"/>
+      <w:r>
+        <w:t xml:space="preserve"> výkonnostné testy (JavaScript syntax). Tester ho používa na integráciu s CI/CD </w:t>
+      </w:r>
+      <w:proofErr w:type="spellStart"/>
+      <w:r>
+        <w:t>pipeline</w:t>
+      </w:r>
+      <w:proofErr w:type="spellEnd"/>
+      <w:r>
+        <w:t xml:space="preserve"> a vizualizáciu metrík.</w:t>
+      </w:r>
+    </w:p>
+    <w:p/>
+    <w:p>
+      <w:pPr>
+        <w:rPr>
+          <w:b/>
+          <w:bCs/>
+        </w:rPr>
+      </w:pPr>
+      <w:proofErr w:type="spellStart"/>
+      <w:r>
+        <w:rPr>
+          <w:b/>
+          <w:bCs/>
+        </w:rPr>
+        <w:t>Gatling</w:t>
+      </w:r>
+      <w:proofErr w:type="spellEnd"/>
+    </w:p>
+    <w:p>
+      <w:proofErr w:type="spellStart"/>
+      <w:r>
+        <w:t>Framework</w:t>
+      </w:r>
+      <w:proofErr w:type="spellEnd"/>
+      <w:r>
+        <w:t xml:space="preserve"> na záťažové testovanie v </w:t>
+      </w:r>
+      <w:proofErr w:type="spellStart"/>
+      <w:r>
+        <w:t>Scale</w:t>
+      </w:r>
+      <w:proofErr w:type="spellEnd"/>
+      <w:r>
+        <w:t>, používaný v CI prostrediach. Tester píše scenáre ako kód a generuje HTML reporty s grafmi.</w:t>
+      </w:r>
+    </w:p>
+    <w:p/>
+    <w:p>
+      <w:pPr>
+        <w:rPr>
+          <w:b/>
+          <w:bCs/>
+        </w:rPr>
+      </w:pPr>
+      <w:proofErr w:type="spellStart"/>
+      <w:r>
+        <w:rPr>
+          <w:b/>
+          <w:bCs/>
+        </w:rPr>
+        <w:t>Synthetic</w:t>
+      </w:r>
+      <w:proofErr w:type="spellEnd"/>
+      <w:r>
+        <w:rPr>
+          <w:b/>
+          <w:bCs/>
+        </w:rPr>
+        <w:t xml:space="preserve"> monitoring</w:t>
+      </w:r>
+    </w:p>
+    <w:p>
+      <w:r>
+        <w:lastRenderedPageBreak/>
+        <w:t>Monitorovanie systému pomocou „falošných“ používateľov, ktorí pravidelne vykonávajú testovacie akcie (napr. prihlásenie, nákup). Tester sleduje dostupnosť a čas odozvy v reálnom čase.</w:t>
+      </w:r>
+    </w:p>
+    <w:p/>
+    <w:p>
+      <w:pPr>
+        <w:rPr>
+          <w:b/>
+          <w:bCs/>
+        </w:rPr>
+      </w:pPr>
+      <w:proofErr w:type="spellStart"/>
+      <w:r>
+        <w:rPr>
+          <w:b/>
+          <w:bCs/>
+        </w:rPr>
+        <w:t>Real</w:t>
+      </w:r>
+      <w:proofErr w:type="spellEnd"/>
+      <w:r>
+        <w:rPr>
+          <w:b/>
+          <w:bCs/>
+        </w:rPr>
+        <w:t xml:space="preserve"> user monitoring (RUM)</w:t>
+      </w:r>
+    </w:p>
+    <w:p>
+      <w:r>
+        <w:t>Zber údajov o správaní skutočných používateľov v produkcii. Tester porovnáva výsledky s testovacími metrikami, aby overil reálnu výkonnosť.</w:t>
+      </w:r>
+    </w:p>
+    <w:p/>
+    <w:p>
+      <w:pPr>
+        <w:rPr>
+          <w:b/>
+          <w:bCs/>
+        </w:rPr>
+      </w:pPr>
+      <w:proofErr w:type="spellStart"/>
+      <w:r>
+        <w:rPr>
+          <w:b/>
+          <w:bCs/>
+        </w:rPr>
+        <w:t>Error</w:t>
+      </w:r>
+      <w:proofErr w:type="spellEnd"/>
+      <w:r>
+        <w:rPr>
+          <w:b/>
+          <w:bCs/>
+        </w:rPr>
+        <w:t xml:space="preserve"> </w:t>
+      </w:r>
+      <w:proofErr w:type="spellStart"/>
+      <w:r>
+        <w:rPr>
+          <w:b/>
+          <w:bCs/>
+        </w:rPr>
+        <w:t>handling</w:t>
+      </w:r>
+      <w:proofErr w:type="spellEnd"/>
+    </w:p>
+    <w:p>
+      <w:r>
+        <w:t>Mechanizmy, ktoré zachytávajú a spracovávajú chyby. Tester overuje, či sú chyby logované, či majú zrozumiteľné hlášky a či neunikajú interné informácie.</w:t>
+      </w:r>
+    </w:p>
+    <w:p/>
+    <w:p>
+      <w:pPr>
+        <w:rPr>
+          <w:b/>
+          <w:bCs/>
+        </w:rPr>
+      </w:pPr>
+      <w:proofErr w:type="spellStart"/>
+      <w:r>
+        <w:rPr>
+          <w:b/>
+          <w:bCs/>
+        </w:rPr>
+        <w:t>Graceful</w:t>
+      </w:r>
+      <w:proofErr w:type="spellEnd"/>
+      <w:r>
+        <w:rPr>
+          <w:b/>
+          <w:bCs/>
+        </w:rPr>
+        <w:t xml:space="preserve"> </w:t>
+      </w:r>
+      <w:proofErr w:type="spellStart"/>
+      <w:r>
+        <w:rPr>
+          <w:b/>
+          <w:bCs/>
+        </w:rPr>
+        <w:t>degradation</w:t>
+      </w:r>
+      <w:proofErr w:type="spellEnd"/>
+    </w:p>
+    <w:p>
+      <w:r>
+        <w:t>Schopnosť systému fungovať aj pri čiastočnom výpadku (napr. ak nefunguje časť služby, ostatné moduly bežia ďalej). Tester overuje správanie pri chybových stavoch.</w:t>
+      </w:r>
+    </w:p>
+    <w:p/>
+    <w:p>
+      <w:pPr>
+        <w:rPr>
+          <w:b/>
+          <w:bCs/>
+        </w:rPr>
+      </w:pPr>
+      <w:proofErr w:type="spellStart"/>
+      <w:r>
+        <w:rPr>
+          <w:b/>
+          <w:bCs/>
+        </w:rPr>
+        <w:t>Failover</w:t>
+      </w:r>
+      <w:proofErr w:type="spellEnd"/>
+    </w:p>
+    <w:p>
+      <w:r>
+        <w:t>Automatické prepnutie na záložné prostredie alebo server pri výpadku. Tester overuje čas prepnutia a konzistenciu dát medzi uzlami.</w:t>
+      </w:r>
+    </w:p>
+    <w:p/>
+    <w:p>
+      <w:pPr>
+        <w:rPr>
+          <w:b/>
+          <w:bCs/>
+        </w:rPr>
+      </w:pPr>
+      <w:r>
+        <w:rPr>
+          <w:b/>
+          <w:bCs/>
+        </w:rPr>
+        <w:t xml:space="preserve">Chaos </w:t>
+      </w:r>
+      <w:proofErr w:type="spellStart"/>
+      <w:r>
+        <w:rPr>
+          <w:b/>
+          <w:bCs/>
+        </w:rPr>
+        <w:t>engineering</w:t>
+      </w:r>
+      <w:proofErr w:type="spellEnd"/>
+    </w:p>
+    <w:p>
+      <w:r>
+        <w:t xml:space="preserve">Metodika, pri ktorej sa zámerne vnášajú chyby do systému (napr. výpadky sietí, uzlov), aby sa overila jeho odolnosť. Tester používa nástroje ako Chaos </w:t>
+      </w:r>
+      <w:proofErr w:type="spellStart"/>
+      <w:r>
+        <w:t>Monkey</w:t>
       </w:r>
       <w:proofErr w:type="spellEnd"/>
       <w:r>
@@ -22385,11 +24138,62 @@
       </w:r>
       <w:proofErr w:type="spellStart"/>
       <w:r>
-        <w:t>Cypress</w:t>
-      </w:r>
-      <w:proofErr w:type="spellEnd"/>
-      <w:r>
-        <w:t>-e. Tester ho využíva na analýzu zlyhaní a dokumentáciu.</w:t>
+        <w:t>Gremlin</w:t>
+      </w:r>
+      <w:proofErr w:type="spellEnd"/>
+      <w:r>
+        <w:t>.</w:t>
+      </w:r>
+    </w:p>
+    <w:p>
+      <w:r>
+        <w:t xml:space="preserve"> </w:t>
+      </w:r>
+    </w:p>
+    <w:p>
+      <w:pPr>
+        <w:rPr>
+          <w:b/>
+          <w:bCs/>
+        </w:rPr>
+      </w:pPr>
+      <w:proofErr w:type="spellStart"/>
+      <w:r>
+        <w:rPr>
+          <w:b/>
+          <w:bCs/>
+        </w:rPr>
+        <w:t>Circuit</w:t>
+      </w:r>
+      <w:proofErr w:type="spellEnd"/>
+      <w:r>
+        <w:rPr>
+          <w:b/>
+          <w:bCs/>
+        </w:rPr>
+        <w:t xml:space="preserve"> </w:t>
+      </w:r>
+      <w:proofErr w:type="spellStart"/>
+      <w:r>
+        <w:rPr>
+          <w:b/>
+          <w:bCs/>
+        </w:rPr>
+        <w:t>breaker</w:t>
+      </w:r>
+      <w:proofErr w:type="spellEnd"/>
+    </w:p>
+    <w:p>
+      <w:r>
+        <w:t xml:space="preserve">Vzorec, ktorý dočasne preruší volanie služby, ak opakovane zlyháva. Tester overuje, či sa </w:t>
+      </w:r>
+      <w:proofErr w:type="spellStart"/>
+      <w:r>
+        <w:t>breaker</w:t>
+      </w:r>
+      <w:proofErr w:type="spellEnd"/>
+      <w:r>
+        <w:t xml:space="preserve"> správne aktivuje, sleduje obnovu po uplynutí času a správne logovanie.</w:t>
       </w:r>
     </w:p>
     <w:p/>
@@ -22406,36 +24210,44 @@
           <w:b/>
           <w:bCs/>
         </w:rPr>
-        <w:t>Mock</w:t>
-      </w:r>
-      <w:proofErr w:type="spellEnd"/>
-      <w:r>
-        <w:rPr>
-          <w:b/>
-          <w:bCs/>
-        </w:rPr>
-        <w:t xml:space="preserve"> server</w:t>
-      </w:r>
-    </w:p>
-    <w:p>
-      <w:r>
-        <w:t xml:space="preserve">Simulácia </w:t>
-      </w:r>
-      <w:proofErr w:type="spellStart"/>
-      <w:r>
-        <w:t>backendového</w:t>
-      </w:r>
-      <w:proofErr w:type="spellEnd"/>
-      <w:r>
-        <w:t xml:space="preserve"> rozhrania, ktorá vracia preddefinované odpovede. Tester ju používa, ak API ešte nie je dostupné alebo sa testuje </w:t>
-      </w:r>
-      <w:proofErr w:type="spellStart"/>
-      <w:r>
-        <w:t>offline</w:t>
-      </w:r>
-      <w:proofErr w:type="spellEnd"/>
-      <w:r>
-        <w:t xml:space="preserve"> scenár.</w:t>
+        <w:t>Retry</w:t>
+      </w:r>
+      <w:proofErr w:type="spellEnd"/>
+      <w:r>
+        <w:rPr>
+          <w:b/>
+          <w:bCs/>
+        </w:rPr>
+        <w:t xml:space="preserve"> </w:t>
+      </w:r>
+      <w:proofErr w:type="spellStart"/>
+      <w:r>
+        <w:rPr>
+          <w:b/>
+          <w:bCs/>
+        </w:rPr>
+        <w:t>policy</w:t>
+      </w:r>
+      <w:proofErr w:type="spellEnd"/>
+      <w:r>
+        <w:rPr>
+          <w:b/>
+          <w:bCs/>
+        </w:rPr>
+        <w:t xml:space="preserve"> (pre služby)</w:t>
+      </w:r>
+    </w:p>
+    <w:p>
+      <w:r>
+        <w:t xml:space="preserve">Nastavenie, ako často a s akým oneskorením sa má služba pokúsiť o opakované volanie po zlyhaní. Tester overuje, či </w:t>
+      </w:r>
+      <w:proofErr w:type="spellStart"/>
+      <w:r>
+        <w:t>retry</w:t>
+      </w:r>
+      <w:proofErr w:type="spellEnd"/>
+      <w:r>
+        <w:t xml:space="preserve"> nezvyšuje záťaž alebo nevedie k duplikáciám.</w:t>
       </w:r>
     </w:p>
     <w:p/>
@@ -22446,54 +24258,36 @@
           <w:bCs/>
         </w:rPr>
       </w:pPr>
-      <w:r>
-        <w:rPr>
-          <w:b/>
-          <w:bCs/>
-        </w:rPr>
-        <w:t xml:space="preserve">Test </w:t>
-      </w:r>
-      <w:proofErr w:type="spellStart"/>
-      <w:r>
-        <w:rPr>
-          <w:b/>
-          <w:bCs/>
-        </w:rPr>
-        <w:t>isolation</w:t>
-      </w:r>
-      <w:proofErr w:type="spellEnd"/>
-    </w:p>
-    <w:p>
-      <w:r>
-        <w:t>Zásada, že každý test by mal byť nezávislý od iného. Tester overuje, že testy si neovplyvňujú dáta ani stav aplikácie.</w:t>
-      </w:r>
-    </w:p>
-    <w:p>
-      <w:pPr>
-        <w:rPr>
-          <w:b/>
-          <w:bCs/>
-        </w:rPr>
-      </w:pPr>
-    </w:p>
-    <w:p>
-      <w:pPr>
-        <w:rPr>
-          <w:b/>
-          <w:bCs/>
-        </w:rPr>
-      </w:pPr>
-      <w:r>
-        <w:rPr>
-          <w:b/>
-          <w:bCs/>
-        </w:rPr>
-        <w:t>Selenium Grid</w:t>
-      </w:r>
-    </w:p>
-    <w:p>
-      <w:r>
-        <w:t>Nástroj, ktorý umožňuje spúšťať testy paralelne na viacerých zariadeniach, prehliadačoch a operačných systémoch. Tester overuje, či sa testy správne rozdeľujú, výsledky konsolidujú a či nedochádza ku kolíziám medzi uzlami.</w:t>
+      <w:proofErr w:type="spellStart"/>
+      <w:r>
+        <w:rPr>
+          <w:b/>
+          <w:bCs/>
+        </w:rPr>
+        <w:t>Alerting</w:t>
+      </w:r>
+      <w:proofErr w:type="spellEnd"/>
+    </w:p>
+    <w:p>
+      <w:r>
+        <w:lastRenderedPageBreak/>
+        <w:t xml:space="preserve">Systém upozornení na základe prahových hodnôt (napr. vysoká latencia, výpadok </w:t>
+      </w:r>
+      <w:proofErr w:type="spellStart"/>
+      <w:r>
+        <w:t>endpointu</w:t>
+      </w:r>
+      <w:proofErr w:type="spellEnd"/>
+      <w:r>
+        <w:t xml:space="preserve">). Tester overuje, či sa </w:t>
+      </w:r>
+      <w:proofErr w:type="spellStart"/>
+      <w:r>
+        <w:t>alerty</w:t>
+      </w:r>
+      <w:proofErr w:type="spellEnd"/>
+      <w:r>
+        <w:t xml:space="preserve"> spúšťajú korektne a či ich notifikácie prichádzajú správnym adresátom.</w:t>
       </w:r>
     </w:p>
     <w:p/>
@@ -22510,1767 +24304,49 @@
           <w:b/>
           <w:bCs/>
         </w:rPr>
-        <w:t>TestContainers</w:t>
-      </w:r>
-      <w:proofErr w:type="spellEnd"/>
-    </w:p>
-    <w:p>
-      <w:r>
-        <w:t xml:space="preserve">Knižnica (napr. pre Python, Java, .NET), ktorá umožňuje spúšťať databázy, </w:t>
-      </w:r>
-      <w:proofErr w:type="spellStart"/>
-      <w:r>
-        <w:t>message</w:t>
-      </w:r>
-      <w:proofErr w:type="spellEnd"/>
-      <w:r>
+        <w:t>Observability</w:t>
+      </w:r>
+      <w:proofErr w:type="spellEnd"/>
+    </w:p>
+    <w:p>
+      <w:r>
+        <w:t xml:space="preserve">Schopnosť systému poskytovať dostatok dát na pochopenie svojho správania. Tester sleduje metriky, logy a </w:t>
+      </w:r>
+      <w:proofErr w:type="spellStart"/>
+      <w:r>
+        <w:t>trace</w:t>
+      </w:r>
+      <w:proofErr w:type="spellEnd"/>
+      <w:r>
+        <w:t xml:space="preserve"> dáta, aby mohol rýchlo diagnostikovať problém.</w:t>
+      </w:r>
+    </w:p>
+    <w:p/>
+    <w:p>
+      <w:pPr>
+        <w:rPr>
+          <w:b/>
+          <w:bCs/>
+        </w:rPr>
+      </w:pPr>
+      <w:proofErr w:type="spellStart"/>
+      <w:r>
+        <w:rPr>
+          <w:b/>
+          <w:bCs/>
+        </w:rPr>
+        <w:t>Distributed</w:t>
+      </w:r>
+      <w:proofErr w:type="spellEnd"/>
+      <w:r>
+        <w:rPr>
+          <w:b/>
+          <w:bCs/>
+        </w:rPr>
         <w:t xml:space="preserve"> </w:t>
       </w:r>
       <w:proofErr w:type="spellStart"/>
       <w:r>
-        <w:t>brokery</w:t>
-      </w:r>
-      <w:proofErr w:type="spellEnd"/>
-      <w:r>
-        <w:t xml:space="preserve"> či iné závislosti v </w:t>
-      </w:r>
-      <w:proofErr w:type="spellStart"/>
-      <w:r>
-        <w:t>Docker</w:t>
-      </w:r>
-      <w:proofErr w:type="spellEnd"/>
-      <w:r>
-        <w:t xml:space="preserve"> kontajneroch priamo počas testu. Tester overuje izoláciu, rýchlosť štartu a korektnosť konfigurácie.</w:t>
-      </w:r>
-    </w:p>
-    <w:p/>
-    <w:p>
-      <w:pPr>
-        <w:rPr>
-          <w:b/>
-          <w:bCs/>
-        </w:rPr>
-      </w:pPr>
-      <w:r>
-        <w:rPr>
-          <w:b/>
-          <w:bCs/>
-        </w:rPr>
-        <w:t xml:space="preserve">CI </w:t>
-      </w:r>
-      <w:proofErr w:type="spellStart"/>
-      <w:r>
-        <w:rPr>
-          <w:b/>
-          <w:bCs/>
-        </w:rPr>
-        <w:t>artifacts</w:t>
-      </w:r>
-      <w:proofErr w:type="spellEnd"/>
-    </w:p>
-    <w:p>
-      <w:r>
-        <w:t xml:space="preserve">(Výstupy </w:t>
-      </w:r>
-      <w:proofErr w:type="spellStart"/>
-      <w:r>
-        <w:t>pipeline</w:t>
-      </w:r>
-      <w:proofErr w:type="spellEnd"/>
-      <w:r>
-        <w:t xml:space="preserve">) – výsledné súbory z behu testov, napr. logy, </w:t>
-      </w:r>
-      <w:proofErr w:type="spellStart"/>
-      <w:r>
-        <w:t>screenshoty</w:t>
-      </w:r>
-      <w:proofErr w:type="spellEnd"/>
-      <w:r>
-        <w:t>, reporty. Tester sleduje, či sa artefakty správne generujú, uchovávajú a dajú spätne stiahnuť.</w:t>
-      </w:r>
-    </w:p>
-    <w:p/>
-    <w:p>
-      <w:pPr>
-        <w:rPr>
-          <w:b/>
-          <w:bCs/>
-        </w:rPr>
-      </w:pPr>
-      <w:proofErr w:type="spellStart"/>
-      <w:r>
-        <w:rPr>
-          <w:b/>
-          <w:bCs/>
-        </w:rPr>
-        <w:t>Pipeline</w:t>
-      </w:r>
-      <w:proofErr w:type="spellEnd"/>
-      <w:r>
-        <w:rPr>
-          <w:b/>
-          <w:bCs/>
-        </w:rPr>
-        <w:t xml:space="preserve"> </w:t>
-      </w:r>
-      <w:proofErr w:type="spellStart"/>
-      <w:r>
-        <w:rPr>
-          <w:b/>
-          <w:bCs/>
-        </w:rPr>
-        <w:t>triggers</w:t>
-      </w:r>
-      <w:proofErr w:type="spellEnd"/>
-    </w:p>
-    <w:p>
-      <w:r>
-        <w:t xml:space="preserve">Udalosti, ktoré spúšťajú CI/CD </w:t>
-      </w:r>
-      <w:proofErr w:type="spellStart"/>
-      <w:r>
-        <w:t>pipeline</w:t>
-      </w:r>
-      <w:proofErr w:type="spellEnd"/>
-      <w:r>
-        <w:t xml:space="preserve"> (napr. push do vetvy, </w:t>
-      </w:r>
-      <w:proofErr w:type="spellStart"/>
-      <w:r>
-        <w:t>merge</w:t>
-      </w:r>
-      <w:proofErr w:type="spellEnd"/>
-      <w:r>
-        <w:t xml:space="preserve"> </w:t>
-      </w:r>
-      <w:proofErr w:type="spellStart"/>
-      <w:r>
-        <w:t>request</w:t>
-      </w:r>
-      <w:proofErr w:type="spellEnd"/>
-      <w:r>
-        <w:t xml:space="preserve">, </w:t>
-      </w:r>
-      <w:proofErr w:type="spellStart"/>
-      <w:r>
-        <w:t>cron</w:t>
-      </w:r>
-      <w:proofErr w:type="spellEnd"/>
-      <w:r>
-        <w:t xml:space="preserve"> plánovač). Tester kontroluje, či sa </w:t>
-      </w:r>
-      <w:proofErr w:type="spellStart"/>
-      <w:r>
-        <w:t>pipeline</w:t>
-      </w:r>
-      <w:proofErr w:type="spellEnd"/>
-      <w:r>
-        <w:t xml:space="preserve"> nespúšťa zbytočne a či reaguje na zmeny v správnych vetvách.</w:t>
-      </w:r>
-    </w:p>
-    <w:p/>
-    <w:p>
-      <w:pPr>
-        <w:rPr>
-          <w:b/>
-          <w:bCs/>
-        </w:rPr>
-      </w:pPr>
-      <w:proofErr w:type="spellStart"/>
-      <w:r>
-        <w:rPr>
-          <w:b/>
-          <w:bCs/>
-        </w:rPr>
-        <w:t>Flaky</w:t>
-      </w:r>
-      <w:proofErr w:type="spellEnd"/>
-      <w:r>
-        <w:rPr>
-          <w:b/>
-          <w:bCs/>
-        </w:rPr>
-        <w:t xml:space="preserve"> test </w:t>
-      </w:r>
-      <w:proofErr w:type="spellStart"/>
-      <w:r>
-        <w:rPr>
-          <w:b/>
-          <w:bCs/>
-        </w:rPr>
-        <w:t>detection</w:t>
-      </w:r>
-      <w:proofErr w:type="spellEnd"/>
-    </w:p>
-    <w:p>
-      <w:r>
-        <w:t xml:space="preserve">Mechanizmus na identifikáciu nestabilných testov, ktoré raz prejdú a inokedy zlyhajú. Tester analyzuje logy, výsledky viacerých behov a používa automatické označovanie </w:t>
-      </w:r>
-      <w:proofErr w:type="spellStart"/>
-      <w:r>
-        <w:t>flaky</w:t>
-      </w:r>
-      <w:proofErr w:type="spellEnd"/>
-      <w:r>
-        <w:t xml:space="preserve"> testov.</w:t>
-      </w:r>
-    </w:p>
-    <w:p/>
-    <w:p>
-      <w:pPr>
-        <w:rPr>
-          <w:b/>
-          <w:bCs/>
-        </w:rPr>
-      </w:pPr>
-      <w:proofErr w:type="spellStart"/>
-      <w:r>
-        <w:rPr>
-          <w:b/>
-          <w:bCs/>
-        </w:rPr>
-        <w:t>Monkey</w:t>
-      </w:r>
-      <w:proofErr w:type="spellEnd"/>
-      <w:r>
-        <w:rPr>
-          <w:b/>
-          <w:bCs/>
-        </w:rPr>
-        <w:t xml:space="preserve"> </w:t>
-      </w:r>
-      <w:proofErr w:type="spellStart"/>
-      <w:r>
-        <w:rPr>
-          <w:b/>
-          <w:bCs/>
-        </w:rPr>
-        <w:t>testing</w:t>
-      </w:r>
-      <w:proofErr w:type="spellEnd"/>
-    </w:p>
-    <w:p>
-      <w:r>
-        <w:t>Náhodné kliknutia, gestá alebo vstupy simulujúce nepredvídateľné správanie používateľa. Tester sleduje stabilitu aplikácie, deteguje pády alebo zablokovania UI.</w:t>
-      </w:r>
-    </w:p>
-    <w:p/>
-    <w:p>
-      <w:pPr>
-        <w:rPr>
-          <w:b/>
-          <w:bCs/>
-        </w:rPr>
-      </w:pPr>
-      <w:proofErr w:type="spellStart"/>
-      <w:r>
-        <w:rPr>
-          <w:b/>
-          <w:bCs/>
-        </w:rPr>
-        <w:t>Contract</w:t>
-      </w:r>
-      <w:proofErr w:type="spellEnd"/>
-      <w:r>
-        <w:rPr>
-          <w:b/>
-          <w:bCs/>
-        </w:rPr>
-        <w:t xml:space="preserve"> </w:t>
-      </w:r>
-      <w:proofErr w:type="spellStart"/>
-      <w:r>
-        <w:rPr>
-          <w:b/>
-          <w:bCs/>
-        </w:rPr>
-        <w:t>testing</w:t>
-      </w:r>
-      <w:proofErr w:type="spellEnd"/>
-    </w:p>
-    <w:p>
-      <w:r>
-        <w:t xml:space="preserve">Testovanie zmluvy medzi dvoma systémami (napr. </w:t>
-      </w:r>
-      <w:proofErr w:type="spellStart"/>
-      <w:r>
-        <w:t>frontend</w:t>
-      </w:r>
-      <w:proofErr w:type="spellEnd"/>
-      <w:r>
-        <w:t xml:space="preserve"> a </w:t>
-      </w:r>
-      <w:proofErr w:type="spellStart"/>
-      <w:r>
-        <w:t>backend</w:t>
-      </w:r>
-      <w:proofErr w:type="spellEnd"/>
-      <w:r>
-        <w:t xml:space="preserve">). Overuje, že API odpovedá v očakávanom formáte a že zmeny na jednej strane nerozbijú integráciu. Tester používa nástroje ako </w:t>
-      </w:r>
-      <w:proofErr w:type="spellStart"/>
-      <w:r>
-        <w:t>Pact</w:t>
-      </w:r>
-      <w:proofErr w:type="spellEnd"/>
-      <w:r>
-        <w:t>.</w:t>
-      </w:r>
-    </w:p>
-    <w:p/>
-    <w:p>
-      <w:pPr>
-        <w:rPr>
-          <w:b/>
-          <w:bCs/>
-        </w:rPr>
-      </w:pPr>
-      <w:proofErr w:type="spellStart"/>
-      <w:r>
-        <w:rPr>
-          <w:b/>
-          <w:bCs/>
-        </w:rPr>
-        <w:t>Visual</w:t>
-      </w:r>
-      <w:proofErr w:type="spellEnd"/>
-      <w:r>
-        <w:rPr>
-          <w:b/>
-          <w:bCs/>
-        </w:rPr>
-        <w:t xml:space="preserve"> </w:t>
-      </w:r>
-      <w:proofErr w:type="spellStart"/>
-      <w:r>
-        <w:rPr>
-          <w:b/>
-          <w:bCs/>
-        </w:rPr>
-        <w:t>regression</w:t>
-      </w:r>
-      <w:proofErr w:type="spellEnd"/>
-      <w:r>
-        <w:rPr>
-          <w:b/>
-          <w:bCs/>
-        </w:rPr>
-        <w:t xml:space="preserve"> </w:t>
-      </w:r>
-      <w:proofErr w:type="spellStart"/>
-      <w:r>
-        <w:rPr>
-          <w:b/>
-          <w:bCs/>
-        </w:rPr>
-        <w:t>testing</w:t>
-      </w:r>
-      <w:proofErr w:type="spellEnd"/>
-    </w:p>
-    <w:p>
-      <w:r>
-        <w:t xml:space="preserve">Automatické porovnávanie snímok obrazovky, aby sa zistilo, či sa UI nezmenilo neočakávane. Tester overuje prah odchýlky a ignoruje šum (napr. </w:t>
-      </w:r>
-      <w:proofErr w:type="spellStart"/>
-      <w:r>
-        <w:t>timestampy</w:t>
-      </w:r>
-      <w:proofErr w:type="spellEnd"/>
-      <w:r>
-        <w:t>).</w:t>
-      </w:r>
-    </w:p>
-    <w:p/>
-    <w:p>
-      <w:pPr>
-        <w:rPr>
-          <w:b/>
-          <w:bCs/>
-        </w:rPr>
-      </w:pPr>
-      <w:proofErr w:type="spellStart"/>
-      <w:r>
-        <w:rPr>
-          <w:b/>
-          <w:bCs/>
-        </w:rPr>
-        <w:t>Synthetic</w:t>
-      </w:r>
-      <w:proofErr w:type="spellEnd"/>
-      <w:r>
-        <w:rPr>
-          <w:b/>
-          <w:bCs/>
-        </w:rPr>
-        <w:t xml:space="preserve"> </w:t>
-      </w:r>
-      <w:proofErr w:type="spellStart"/>
-      <w:r>
-        <w:rPr>
-          <w:b/>
-          <w:bCs/>
-        </w:rPr>
-        <w:t>users</w:t>
-      </w:r>
-      <w:proofErr w:type="spellEnd"/>
-    </w:p>
-    <w:p>
-      <w:r>
-        <w:t xml:space="preserve">Virtuálni používatelia, ktorí simulujú správanie reálnych ľudí v testovacom prostredí (napr. načítanie stránky, kliky, </w:t>
-      </w:r>
-      <w:proofErr w:type="spellStart"/>
-      <w:r>
-        <w:t>loginy</w:t>
-      </w:r>
-      <w:proofErr w:type="spellEnd"/>
-      <w:r>
-        <w:t>). Tester sleduje výkon, odozvy a zaťaženie systému.</w:t>
-      </w:r>
-    </w:p>
-    <w:p/>
-    <w:p>
-      <w:pPr>
-        <w:rPr>
-          <w:b/>
-          <w:bCs/>
-        </w:rPr>
-      </w:pPr>
-      <w:r>
-        <w:rPr>
-          <w:b/>
-          <w:bCs/>
-        </w:rPr>
-        <w:t xml:space="preserve">Data </w:t>
-      </w:r>
-      <w:proofErr w:type="spellStart"/>
-      <w:r>
-        <w:rPr>
-          <w:b/>
-          <w:bCs/>
-        </w:rPr>
-        <w:t>mocking</w:t>
-      </w:r>
-      <w:proofErr w:type="spellEnd"/>
-    </w:p>
-    <w:p>
-      <w:r>
-        <w:t xml:space="preserve">Vytváranie falošných dát namiesto reálnych z databázy alebo API. Tester používa nástroje na generovanie (napr. </w:t>
-      </w:r>
-      <w:proofErr w:type="spellStart"/>
-      <w:r>
-        <w:t>Faker</w:t>
-      </w:r>
-      <w:proofErr w:type="spellEnd"/>
-      <w:r>
-        <w:t xml:space="preserve">, </w:t>
-      </w:r>
-      <w:proofErr w:type="spellStart"/>
-      <w:r>
-        <w:t>Mockaroo</w:t>
-      </w:r>
-      <w:proofErr w:type="spellEnd"/>
-      <w:r>
-        <w:t>) a sleduje, aby dáta reprezentovali realistické scenáre.</w:t>
-      </w:r>
-    </w:p>
-    <w:p/>
-    <w:p>
-      <w:pPr>
-        <w:rPr>
-          <w:b/>
-          <w:bCs/>
-        </w:rPr>
-      </w:pPr>
-      <w:r>
-        <w:rPr>
-          <w:b/>
-          <w:bCs/>
-        </w:rPr>
-        <w:t xml:space="preserve">API </w:t>
-      </w:r>
-      <w:proofErr w:type="spellStart"/>
-      <w:r>
-        <w:rPr>
-          <w:b/>
-          <w:bCs/>
-        </w:rPr>
-        <w:t>assertions</w:t>
-      </w:r>
-      <w:proofErr w:type="spellEnd"/>
-    </w:p>
-    <w:p>
-      <w:r>
-        <w:t xml:space="preserve">Overovanie odpovedí API – kódu odpovede, obsahu JSON, hlavičiek, časov odozvy. Tester používa nástroje ako Postman, </w:t>
-      </w:r>
-      <w:proofErr w:type="spellStart"/>
-      <w:r>
-        <w:t>pytest</w:t>
-      </w:r>
-      <w:proofErr w:type="spellEnd"/>
-      <w:r>
-        <w:t xml:space="preserve">, </w:t>
-      </w:r>
-      <w:proofErr w:type="spellStart"/>
-      <w:r>
-        <w:t>RestAssured</w:t>
-      </w:r>
-      <w:proofErr w:type="spellEnd"/>
-      <w:r>
-        <w:t xml:space="preserve"> či </w:t>
-      </w:r>
-      <w:proofErr w:type="spellStart"/>
-      <w:r>
-        <w:t>SuperTest</w:t>
-      </w:r>
-      <w:proofErr w:type="spellEnd"/>
-      <w:r>
-        <w:t>.</w:t>
-      </w:r>
-    </w:p>
-    <w:p/>
-    <w:p>
-      <w:pPr>
-        <w:rPr>
-          <w:b/>
-          <w:bCs/>
-        </w:rPr>
-      </w:pPr>
-      <w:r>
-        <w:rPr>
-          <w:b/>
-          <w:bCs/>
-        </w:rPr>
-        <w:t xml:space="preserve">Test </w:t>
-      </w:r>
-      <w:proofErr w:type="spellStart"/>
-      <w:r>
-        <w:rPr>
-          <w:b/>
-          <w:bCs/>
-        </w:rPr>
-        <w:t>scheduler</w:t>
-      </w:r>
-      <w:proofErr w:type="spellEnd"/>
-    </w:p>
-    <w:p>
-      <w:r>
-        <w:t xml:space="preserve">Systém, ktorý riadi, kedy sa testy spúšťajú – napr. denne o polnoci, po nasadení </w:t>
-      </w:r>
-      <w:proofErr w:type="spellStart"/>
-      <w:r>
-        <w:t>buildu</w:t>
-      </w:r>
-      <w:proofErr w:type="spellEnd"/>
-      <w:r>
-        <w:t xml:space="preserve"> alebo po zmenách v repozitári. Tester sleduje správnu frekvenciu a plánovanie.</w:t>
-      </w:r>
-    </w:p>
-    <w:p/>
-    <w:p>
-      <w:pPr>
-        <w:rPr>
-          <w:b/>
-          <w:bCs/>
-        </w:rPr>
-      </w:pPr>
-      <w:r>
-        <w:rPr>
-          <w:b/>
-          <w:bCs/>
-        </w:rPr>
-        <w:t>CI cache</w:t>
-      </w:r>
-    </w:p>
-    <w:p>
-      <w:r>
-        <w:t xml:space="preserve">Mechanizmus, ktorý uchováva závislosti alebo </w:t>
-      </w:r>
-      <w:proofErr w:type="spellStart"/>
-      <w:r>
-        <w:t>buildy</w:t>
-      </w:r>
-      <w:proofErr w:type="spellEnd"/>
-      <w:r>
-        <w:t xml:space="preserve"> medzi behmi </w:t>
-      </w:r>
-      <w:proofErr w:type="spellStart"/>
-      <w:r>
-        <w:t>pipeline</w:t>
-      </w:r>
-      <w:proofErr w:type="spellEnd"/>
-      <w:r>
-        <w:t>. Skracuje čas testovania. Tester kontroluje, či cache neobsahuje zastarané dáta.</w:t>
-      </w:r>
-    </w:p>
-    <w:p/>
-    <w:p>
-      <w:pPr>
-        <w:rPr>
-          <w:b/>
-          <w:bCs/>
-        </w:rPr>
-      </w:pPr>
-      <w:proofErr w:type="spellStart"/>
-      <w:r>
-        <w:rPr>
-          <w:b/>
-          <w:bCs/>
-        </w:rPr>
-        <w:t>Blue-green</w:t>
-      </w:r>
-      <w:proofErr w:type="spellEnd"/>
-      <w:r>
-        <w:rPr>
-          <w:b/>
-          <w:bCs/>
-        </w:rPr>
-        <w:t xml:space="preserve"> </w:t>
-      </w:r>
-      <w:proofErr w:type="spellStart"/>
-      <w:r>
-        <w:rPr>
-          <w:b/>
-          <w:bCs/>
-        </w:rPr>
-        <w:t>deployment</w:t>
-      </w:r>
-      <w:proofErr w:type="spellEnd"/>
-    </w:p>
-    <w:p>
-      <w:r>
-        <w:t>Technika nasadzovania dvoch identických prostredí (</w:t>
-      </w:r>
-      <w:proofErr w:type="spellStart"/>
-      <w:r>
-        <w:t>blue</w:t>
-      </w:r>
-      <w:proofErr w:type="spellEnd"/>
-      <w:r>
-        <w:t xml:space="preserve"> a </w:t>
-      </w:r>
-      <w:proofErr w:type="spellStart"/>
-      <w:r>
-        <w:t>green</w:t>
-      </w:r>
-      <w:proofErr w:type="spellEnd"/>
-      <w:r>
-        <w:t>), kde sa nové verzie testujú v jednom z nich. Tester overuje plynulé prepnutie bez výpadku.</w:t>
-      </w:r>
-    </w:p>
-    <w:p/>
-    <w:p>
-      <w:pPr>
-        <w:rPr>
-          <w:b/>
-          <w:bCs/>
-        </w:rPr>
-      </w:pPr>
-      <w:proofErr w:type="spellStart"/>
-      <w:r>
-        <w:rPr>
-          <w:b/>
-          <w:bCs/>
-        </w:rPr>
-        <w:t>Canary</w:t>
-      </w:r>
-      <w:proofErr w:type="spellEnd"/>
-      <w:r>
-        <w:rPr>
-          <w:b/>
-          <w:bCs/>
-        </w:rPr>
-        <w:t xml:space="preserve"> </w:t>
-      </w:r>
-      <w:proofErr w:type="spellStart"/>
-      <w:r>
-        <w:rPr>
-          <w:b/>
-          <w:bCs/>
-        </w:rPr>
-        <w:t>release</w:t>
-      </w:r>
-      <w:proofErr w:type="spellEnd"/>
-    </w:p>
-    <w:p>
-      <w:r>
-        <w:t>Postupné nasadzovanie novej verzie len malej časti používateľov. Tester sleduje správanie aplikácie a chyby pred plošným nasadením.</w:t>
-      </w:r>
-    </w:p>
-    <w:p/>
-    <w:p>
-      <w:pPr>
-        <w:rPr>
-          <w:b/>
-          <w:bCs/>
-        </w:rPr>
-      </w:pPr>
-      <w:proofErr w:type="spellStart"/>
-      <w:r>
-        <w:rPr>
-          <w:b/>
-          <w:bCs/>
-        </w:rPr>
-        <w:t>Rollback</w:t>
-      </w:r>
-      <w:proofErr w:type="spellEnd"/>
-    </w:p>
-    <w:p>
-      <w:r>
-        <w:t xml:space="preserve">Návrat k predchádzajúcej verzii po zlyhaní </w:t>
-      </w:r>
-      <w:proofErr w:type="spellStart"/>
-      <w:r>
-        <w:t>release</w:t>
-      </w:r>
-      <w:proofErr w:type="spellEnd"/>
-      <w:r>
-        <w:t xml:space="preserve">. Tester overuje, či </w:t>
-      </w:r>
-      <w:proofErr w:type="spellStart"/>
-      <w:r>
-        <w:t>rollback</w:t>
-      </w:r>
-      <w:proofErr w:type="spellEnd"/>
-      <w:r>
-        <w:t xml:space="preserve"> prebehne bez straty dát a bez narušenia konzistencie systému.</w:t>
-      </w:r>
-    </w:p>
-    <w:p/>
-    <w:p>
-      <w:pPr>
-        <w:rPr>
-          <w:b/>
-          <w:bCs/>
-        </w:rPr>
-      </w:pPr>
-      <w:r>
-        <w:rPr>
-          <w:b/>
-          <w:bCs/>
-        </w:rPr>
-        <w:t xml:space="preserve">Log </w:t>
-      </w:r>
-      <w:proofErr w:type="spellStart"/>
-      <w:r>
-        <w:rPr>
-          <w:b/>
-          <w:bCs/>
-        </w:rPr>
-        <w:t>analysis</w:t>
-      </w:r>
-      <w:proofErr w:type="spellEnd"/>
-    </w:p>
-    <w:p>
-      <w:r>
-        <w:lastRenderedPageBreak/>
-        <w:t xml:space="preserve">Analýza logov z testov, aplikácie alebo CI. Tester využíva nástroje ako </w:t>
-      </w:r>
-      <w:proofErr w:type="spellStart"/>
-      <w:r>
-        <w:t>Kibana</w:t>
-      </w:r>
-      <w:proofErr w:type="spellEnd"/>
-      <w:r>
-        <w:t xml:space="preserve">, </w:t>
-      </w:r>
-      <w:proofErr w:type="spellStart"/>
-      <w:r>
-        <w:t>Grafana</w:t>
-      </w:r>
-      <w:proofErr w:type="spellEnd"/>
-      <w:r>
-        <w:t xml:space="preserve"> alebo </w:t>
-      </w:r>
-      <w:proofErr w:type="spellStart"/>
-      <w:r>
-        <w:t>ElasticSearch</w:t>
-      </w:r>
-      <w:proofErr w:type="spellEnd"/>
-      <w:r>
-        <w:t xml:space="preserve"> na identifikáciu chýb a výkonových problémov.</w:t>
-      </w:r>
-    </w:p>
-    <w:p/>
-    <w:p>
-      <w:pPr>
-        <w:rPr>
-          <w:b/>
-          <w:bCs/>
-        </w:rPr>
-      </w:pPr>
-      <w:r>
-        <w:rPr>
-          <w:b/>
-          <w:bCs/>
-        </w:rPr>
-        <w:t xml:space="preserve">Test </w:t>
-      </w:r>
-      <w:proofErr w:type="spellStart"/>
-      <w:r>
-        <w:rPr>
-          <w:b/>
-          <w:bCs/>
-        </w:rPr>
-        <w:t>analytics</w:t>
-      </w:r>
-      <w:proofErr w:type="spellEnd"/>
-    </w:p>
-    <w:p>
-      <w:r>
-        <w:t xml:space="preserve">Zber a vizualizácia </w:t>
-      </w:r>
-      <w:proofErr w:type="spellStart"/>
-      <w:r>
-        <w:t>metrik</w:t>
-      </w:r>
-      <w:proofErr w:type="spellEnd"/>
-      <w:r>
-        <w:t xml:space="preserve"> testovania (úspešnosť, trvanie, </w:t>
-      </w:r>
-      <w:proofErr w:type="spellStart"/>
-      <w:r>
-        <w:t>flakiness</w:t>
-      </w:r>
-      <w:proofErr w:type="spellEnd"/>
-      <w:r>
-        <w:t>, pokrytie). Tester sleduje trendy a používa ich na optimalizáciu testov.</w:t>
-      </w:r>
-    </w:p>
-    <w:p/>
-    <w:p>
-      <w:pPr>
-        <w:rPr>
-          <w:b/>
-          <w:bCs/>
-        </w:rPr>
-      </w:pPr>
-      <w:proofErr w:type="spellStart"/>
-      <w:r>
-        <w:rPr>
-          <w:b/>
-          <w:bCs/>
-        </w:rPr>
-        <w:t>Environment</w:t>
-      </w:r>
-      <w:proofErr w:type="spellEnd"/>
-      <w:r>
-        <w:rPr>
-          <w:b/>
-          <w:bCs/>
-        </w:rPr>
-        <w:t xml:space="preserve"> </w:t>
-      </w:r>
-      <w:proofErr w:type="spellStart"/>
-      <w:r>
-        <w:rPr>
-          <w:b/>
-          <w:bCs/>
-        </w:rPr>
-        <w:t>variables</w:t>
-      </w:r>
-      <w:proofErr w:type="spellEnd"/>
-    </w:p>
-    <w:p>
-      <w:r>
-        <w:t xml:space="preserve">Premenné prostredia definujúce konfiguráciu testov (napr. URL, tokeny, </w:t>
-      </w:r>
-      <w:proofErr w:type="spellStart"/>
-      <w:r>
-        <w:t>credentials</w:t>
-      </w:r>
-      <w:proofErr w:type="spellEnd"/>
-      <w:r>
-        <w:t>). Tester kontroluje, či nie sú uložené v kóde a správne sa načítavajú.</w:t>
-      </w:r>
-    </w:p>
-    <w:p/>
-    <w:p>
-      <w:pPr>
-        <w:rPr>
-          <w:b/>
-          <w:bCs/>
-        </w:rPr>
-      </w:pPr>
-      <w:proofErr w:type="spellStart"/>
-      <w:r>
-        <w:rPr>
-          <w:b/>
-          <w:bCs/>
-        </w:rPr>
-        <w:t>Secret</w:t>
-      </w:r>
-      <w:proofErr w:type="spellEnd"/>
-      <w:r>
-        <w:rPr>
-          <w:b/>
-          <w:bCs/>
-        </w:rPr>
-        <w:t xml:space="preserve"> management</w:t>
-      </w:r>
-    </w:p>
-    <w:p>
-      <w:r>
-        <w:t xml:space="preserve">Bezpečné ukladanie hesiel, API kľúčov a tokenov. Tester sleduje, že tajomstvá nie sú uložené v repozitári a sú načítané z bezpečného trezoru (napr. </w:t>
-      </w:r>
-      <w:proofErr w:type="spellStart"/>
-      <w:r>
-        <w:t>HashiCorp</w:t>
-      </w:r>
-      <w:proofErr w:type="spellEnd"/>
-      <w:r>
-        <w:t xml:space="preserve"> </w:t>
-      </w:r>
-      <w:proofErr w:type="spellStart"/>
-      <w:r>
-        <w:t>Vault</w:t>
-      </w:r>
-      <w:proofErr w:type="spellEnd"/>
-      <w:r>
-        <w:t xml:space="preserve">, GitHub </w:t>
-      </w:r>
-      <w:proofErr w:type="spellStart"/>
-      <w:r>
-        <w:t>Secrets</w:t>
-      </w:r>
-      <w:proofErr w:type="spellEnd"/>
-      <w:r>
-        <w:t>).</w:t>
-      </w:r>
-    </w:p>
-    <w:p/>
-    <w:p>
-      <w:pPr>
-        <w:rPr>
-          <w:b/>
-          <w:bCs/>
-        </w:rPr>
-      </w:pPr>
-    </w:p>
-    <w:p>
-      <w:pPr>
-        <w:rPr>
-          <w:b/>
-          <w:bCs/>
-        </w:rPr>
-      </w:pPr>
-      <w:proofErr w:type="spellStart"/>
-      <w:r>
-        <w:rPr>
-          <w:b/>
-          <w:bCs/>
-        </w:rPr>
-        <w:t>Performance</w:t>
-      </w:r>
-      <w:proofErr w:type="spellEnd"/>
-      <w:r>
-        <w:rPr>
-          <w:b/>
-          <w:bCs/>
-        </w:rPr>
-        <w:t xml:space="preserve"> </w:t>
-      </w:r>
-      <w:proofErr w:type="spellStart"/>
-      <w:r>
-        <w:rPr>
-          <w:b/>
-          <w:bCs/>
-        </w:rPr>
-        <w:t>testing</w:t>
-      </w:r>
-      <w:proofErr w:type="spellEnd"/>
-    </w:p>
-    <w:p>
-      <w:r>
-        <w:t>Testovanie výkonu aplikácie – zisťuje, ako rýchlo systém reaguje pri bežnej záťaži. Tester sleduje metriky ako čas odozvy, využitie CPU, pamäte či databázové dotazy.</w:t>
-      </w:r>
-    </w:p>
-    <w:p/>
-    <w:p>
-      <w:pPr>
-        <w:rPr>
-          <w:b/>
-          <w:bCs/>
-        </w:rPr>
-      </w:pPr>
-      <w:proofErr w:type="spellStart"/>
-      <w:r>
-        <w:rPr>
-          <w:b/>
-          <w:bCs/>
-        </w:rPr>
-        <w:t>Load</w:t>
-      </w:r>
-      <w:proofErr w:type="spellEnd"/>
-      <w:r>
-        <w:rPr>
-          <w:b/>
-          <w:bCs/>
-        </w:rPr>
-        <w:t xml:space="preserve"> </w:t>
-      </w:r>
-      <w:proofErr w:type="spellStart"/>
-      <w:r>
-        <w:rPr>
-          <w:b/>
-          <w:bCs/>
-        </w:rPr>
-        <w:t>testing</w:t>
-      </w:r>
-      <w:proofErr w:type="spellEnd"/>
-    </w:p>
-    <w:p>
-      <w:r>
-        <w:t>Záťažové testovanie – overuje správanie systému pri vysokom, ale očakávanom zaťažení. Tester postupne zvyšuje počet požiadaviek alebo používateľov a sleduje, kde nastáva degradácia výkonu.</w:t>
-      </w:r>
-    </w:p>
-    <w:p/>
-    <w:p>
-      <w:pPr>
-        <w:rPr>
-          <w:b/>
-          <w:bCs/>
-        </w:rPr>
-      </w:pPr>
-      <w:proofErr w:type="spellStart"/>
-      <w:r>
-        <w:rPr>
-          <w:b/>
-          <w:bCs/>
-        </w:rPr>
-        <w:t>Stress</w:t>
-      </w:r>
-      <w:proofErr w:type="spellEnd"/>
-      <w:r>
-        <w:rPr>
-          <w:b/>
-          <w:bCs/>
-        </w:rPr>
-        <w:t xml:space="preserve"> </w:t>
-      </w:r>
-      <w:proofErr w:type="spellStart"/>
-      <w:r>
-        <w:rPr>
-          <w:b/>
-          <w:bCs/>
-        </w:rPr>
-        <w:t>testing</w:t>
-      </w:r>
-      <w:proofErr w:type="spellEnd"/>
-    </w:p>
-    <w:p>
-      <w:r>
-        <w:t>Extrémne testovanie nad rámec bežného používania s cieľom zistiť, kde sa systém „zlomí“. Tester overuje, či aplikácia pri zlyhaní padne kontrolovane a obnoví sa po odľahčení.</w:t>
-      </w:r>
-    </w:p>
-    <w:p/>
-    <w:p>
-      <w:pPr>
-        <w:rPr>
-          <w:b/>
-          <w:bCs/>
-        </w:rPr>
-      </w:pPr>
-      <w:r>
-        <w:rPr>
-          <w:b/>
-          <w:bCs/>
-        </w:rPr>
-        <w:t xml:space="preserve">Spike </w:t>
-      </w:r>
-      <w:proofErr w:type="spellStart"/>
-      <w:r>
-        <w:rPr>
-          <w:b/>
-          <w:bCs/>
-        </w:rPr>
-        <w:t>testing</w:t>
-      </w:r>
-      <w:proofErr w:type="spellEnd"/>
-    </w:p>
-    <w:p>
-      <w:r>
-        <w:t>Typ záťažového testu, ktorý simuluje náhle zvýšenie počtu používateľov (napr. po marketingovej kampani). Tester sleduje, či systém zvládne prudký nárast požiadaviek.</w:t>
-      </w:r>
-    </w:p>
-    <w:p>
-      <w:pPr>
-        <w:rPr>
-          <w:b/>
-          <w:bCs/>
-        </w:rPr>
-      </w:pPr>
-      <w:proofErr w:type="spellStart"/>
-      <w:r>
-        <w:rPr>
-          <w:b/>
-          <w:bCs/>
-        </w:rPr>
-        <w:t>Soak</w:t>
-      </w:r>
-      <w:proofErr w:type="spellEnd"/>
-      <w:r>
-        <w:rPr>
-          <w:b/>
-          <w:bCs/>
-        </w:rPr>
-        <w:t xml:space="preserve"> </w:t>
-      </w:r>
-      <w:proofErr w:type="spellStart"/>
-      <w:r>
-        <w:rPr>
-          <w:b/>
-          <w:bCs/>
-        </w:rPr>
-        <w:t>testing</w:t>
-      </w:r>
-      <w:proofErr w:type="spellEnd"/>
-    </w:p>
-    <w:p>
-      <w:r>
-        <w:t>Dlhodobé testovanie stability (napr. 24–72 hodín). Tester sleduje úniky pamäte, degradáciu výkonu a kumulatívne chyby počas dlhého behu.</w:t>
-      </w:r>
-    </w:p>
-    <w:p/>
-    <w:p>
-      <w:pPr>
-        <w:rPr>
-          <w:b/>
-          <w:bCs/>
-        </w:rPr>
-      </w:pPr>
-      <w:proofErr w:type="spellStart"/>
-      <w:r>
-        <w:rPr>
-          <w:b/>
-          <w:bCs/>
-        </w:rPr>
-        <w:t>Capacity</w:t>
-      </w:r>
-      <w:proofErr w:type="spellEnd"/>
-      <w:r>
-        <w:rPr>
-          <w:b/>
-          <w:bCs/>
-        </w:rPr>
-        <w:t xml:space="preserve"> </w:t>
-      </w:r>
-      <w:proofErr w:type="spellStart"/>
-      <w:r>
-        <w:rPr>
-          <w:b/>
-          <w:bCs/>
-        </w:rPr>
-        <w:t>testing</w:t>
-      </w:r>
-      <w:proofErr w:type="spellEnd"/>
-    </w:p>
-    <w:p>
-      <w:r>
-        <w:t>Overuje, aký maximálny počet používateľov alebo transakcií systém zvládne bez výpadku. Tester vytvára model rastu záťaže a sleduje hranice kapacity.</w:t>
-      </w:r>
-    </w:p>
-    <w:p/>
-    <w:p>
-      <w:pPr>
-        <w:rPr>
-          <w:b/>
-          <w:bCs/>
-        </w:rPr>
-      </w:pPr>
-      <w:r>
-        <w:rPr>
-          <w:b/>
-          <w:bCs/>
-        </w:rPr>
-        <w:t>Benchmark</w:t>
-      </w:r>
-    </w:p>
-    <w:p>
-      <w:r>
-        <w:t xml:space="preserve">Referenčný test, ktorý porovnáva výkon rôznych verzií aplikácie alebo konfigurácií. Tester sleduje zmeny medzi </w:t>
-      </w:r>
-      <w:proofErr w:type="spellStart"/>
-      <w:r>
-        <w:t>buildmi</w:t>
-      </w:r>
-      <w:proofErr w:type="spellEnd"/>
-      <w:r>
-        <w:t xml:space="preserve"> a vyhodnocuje regresie výkonu.</w:t>
-      </w:r>
-    </w:p>
-    <w:p/>
-    <w:p>
-      <w:pPr>
-        <w:rPr>
-          <w:b/>
-          <w:bCs/>
-        </w:rPr>
-      </w:pPr>
-      <w:proofErr w:type="spellStart"/>
-      <w:r>
-        <w:rPr>
-          <w:b/>
-          <w:bCs/>
-        </w:rPr>
-        <w:t>Bottleneck</w:t>
-      </w:r>
-      <w:proofErr w:type="spellEnd"/>
-    </w:p>
-    <w:p>
-      <w:r>
-        <w:t xml:space="preserve">Úzke miesto systému – komponent, ktorý spomaľuje celkový výkon (napr. databáza, API, </w:t>
-      </w:r>
-      <w:proofErr w:type="spellStart"/>
-      <w:r>
-        <w:t>fronta</w:t>
-      </w:r>
-      <w:proofErr w:type="spellEnd"/>
-      <w:r>
-        <w:t xml:space="preserve">). Tester využíva </w:t>
-      </w:r>
-      <w:proofErr w:type="spellStart"/>
-      <w:r>
-        <w:t>profilovacie</w:t>
-      </w:r>
-      <w:proofErr w:type="spellEnd"/>
-      <w:r>
-        <w:t xml:space="preserve"> nástroje na identifikáciu úzkych miest.</w:t>
-      </w:r>
-    </w:p>
-    <w:p/>
-    <w:p>
-      <w:pPr>
-        <w:rPr>
-          <w:b/>
-          <w:bCs/>
-        </w:rPr>
-      </w:pPr>
-      <w:proofErr w:type="spellStart"/>
-      <w:r>
-        <w:rPr>
-          <w:b/>
-          <w:bCs/>
-        </w:rPr>
-        <w:t>JMeter</w:t>
-      </w:r>
-      <w:proofErr w:type="spellEnd"/>
-    </w:p>
-    <w:p>
-      <w:proofErr w:type="spellStart"/>
-      <w:r>
-        <w:t>Open-source</w:t>
-      </w:r>
-      <w:proofErr w:type="spellEnd"/>
-      <w:r>
-        <w:t xml:space="preserve"> nástroj pre </w:t>
-      </w:r>
-      <w:proofErr w:type="spellStart"/>
-      <w:r>
-        <w:t>load</w:t>
-      </w:r>
-      <w:proofErr w:type="spellEnd"/>
-      <w:r>
-        <w:t xml:space="preserve"> a </w:t>
-      </w:r>
-      <w:proofErr w:type="spellStart"/>
-      <w:r>
-        <w:t>performance</w:t>
-      </w:r>
-      <w:proofErr w:type="spellEnd"/>
-      <w:r>
-        <w:t xml:space="preserve"> </w:t>
-      </w:r>
-      <w:proofErr w:type="spellStart"/>
-      <w:r>
-        <w:t>testing</w:t>
-      </w:r>
-      <w:proofErr w:type="spellEnd"/>
-      <w:r>
-        <w:t>. Tester konfiguruje počet vlákien, scenáre a reportuje výsledky.</w:t>
-      </w:r>
-    </w:p>
-    <w:p/>
-    <w:p>
-      <w:pPr>
-        <w:rPr>
-          <w:b/>
-          <w:bCs/>
-        </w:rPr>
-      </w:pPr>
-      <w:r>
-        <w:rPr>
-          <w:b/>
-          <w:bCs/>
-        </w:rPr>
-        <w:t>k6</w:t>
-      </w:r>
-    </w:p>
-    <w:p>
-      <w:r>
-        <w:t xml:space="preserve">Moderný nástroj pre </w:t>
-      </w:r>
-      <w:proofErr w:type="spellStart"/>
-      <w:r>
-        <w:t>skriptovateľné</w:t>
-      </w:r>
-      <w:proofErr w:type="spellEnd"/>
-      <w:r>
-        <w:t xml:space="preserve"> výkonnostné testy (JavaScript syntax). Tester ho používa na integráciu s CI/CD </w:t>
-      </w:r>
-      <w:proofErr w:type="spellStart"/>
-      <w:r>
-        <w:t>pipeline</w:t>
-      </w:r>
-      <w:proofErr w:type="spellEnd"/>
-      <w:r>
-        <w:t xml:space="preserve"> a vizualizáciu metrík.</w:t>
-      </w:r>
-    </w:p>
-    <w:p/>
-    <w:p>
-      <w:pPr>
-        <w:rPr>
-          <w:b/>
-          <w:bCs/>
-        </w:rPr>
-      </w:pPr>
-      <w:proofErr w:type="spellStart"/>
-      <w:r>
-        <w:rPr>
-          <w:b/>
-          <w:bCs/>
-        </w:rPr>
-        <w:t>Gatling</w:t>
-      </w:r>
-      <w:proofErr w:type="spellEnd"/>
-    </w:p>
-    <w:p>
-      <w:proofErr w:type="spellStart"/>
-      <w:r>
-        <w:t>Framework</w:t>
-      </w:r>
-      <w:proofErr w:type="spellEnd"/>
-      <w:r>
-        <w:t xml:space="preserve"> na záťažové testovanie v </w:t>
-      </w:r>
-      <w:proofErr w:type="spellStart"/>
-      <w:r>
-        <w:t>Scale</w:t>
-      </w:r>
-      <w:proofErr w:type="spellEnd"/>
-      <w:r>
-        <w:t>, používaný v CI prostrediach. Tester píše scenáre ako kód a generuje HTML reporty s grafmi.</w:t>
-      </w:r>
-    </w:p>
-    <w:p/>
-    <w:p>
-      <w:pPr>
-        <w:rPr>
-          <w:b/>
-          <w:bCs/>
-        </w:rPr>
-      </w:pPr>
-      <w:proofErr w:type="spellStart"/>
-      <w:r>
-        <w:rPr>
-          <w:b/>
-          <w:bCs/>
-        </w:rPr>
-        <w:t>Synthetic</w:t>
-      </w:r>
-      <w:proofErr w:type="spellEnd"/>
-      <w:r>
-        <w:rPr>
-          <w:b/>
-          <w:bCs/>
-        </w:rPr>
-        <w:t xml:space="preserve"> monitoring</w:t>
-      </w:r>
-    </w:p>
-    <w:p>
-      <w:r>
-        <w:t>Monitorovanie systému pomocou „falošných“ používateľov, ktorí pravidelne vykonávajú testovacie akcie (napr. prihlásenie, nákup). Tester sleduje dostupnosť a čas odozvy v reálnom čase.</w:t>
-      </w:r>
-    </w:p>
-    <w:p/>
-    <w:p>
-      <w:pPr>
-        <w:rPr>
-          <w:b/>
-          <w:bCs/>
-        </w:rPr>
-      </w:pPr>
-      <w:proofErr w:type="spellStart"/>
-      <w:r>
-        <w:rPr>
-          <w:b/>
-          <w:bCs/>
-        </w:rPr>
-        <w:t>Real</w:t>
-      </w:r>
-      <w:proofErr w:type="spellEnd"/>
-      <w:r>
-        <w:rPr>
-          <w:b/>
-          <w:bCs/>
-        </w:rPr>
-        <w:t xml:space="preserve"> user monitoring (RUM)</w:t>
-      </w:r>
-    </w:p>
-    <w:p>
-      <w:r>
-        <w:t>Zber údajov o správaní skutočných používateľov v produkcii. Tester porovnáva výsledky s testovacími metrikami, aby overil reálnu výkonnosť.</w:t>
-      </w:r>
-    </w:p>
-    <w:p/>
-    <w:p>
-      <w:pPr>
-        <w:rPr>
-          <w:b/>
-          <w:bCs/>
-        </w:rPr>
-      </w:pPr>
-      <w:proofErr w:type="spellStart"/>
-      <w:r>
-        <w:rPr>
-          <w:b/>
-          <w:bCs/>
-        </w:rPr>
-        <w:lastRenderedPageBreak/>
-        <w:t>Error</w:t>
-      </w:r>
-      <w:proofErr w:type="spellEnd"/>
-      <w:r>
-        <w:rPr>
-          <w:b/>
-          <w:bCs/>
-        </w:rPr>
-        <w:t xml:space="preserve"> </w:t>
-      </w:r>
-      <w:proofErr w:type="spellStart"/>
-      <w:r>
-        <w:rPr>
-          <w:b/>
-          <w:bCs/>
-        </w:rPr>
-        <w:t>handling</w:t>
-      </w:r>
-      <w:proofErr w:type="spellEnd"/>
-    </w:p>
-    <w:p>
-      <w:r>
-        <w:t>Mechanizmy, ktoré zachytávajú a spracovávajú chyby. Tester overuje, či sú chyby logované, či majú zrozumiteľné hlášky a či neunikajú interné informácie.</w:t>
-      </w:r>
-    </w:p>
-    <w:p/>
-    <w:p>
-      <w:pPr>
-        <w:rPr>
-          <w:b/>
-          <w:bCs/>
-        </w:rPr>
-      </w:pPr>
-      <w:proofErr w:type="spellStart"/>
-      <w:r>
-        <w:rPr>
-          <w:b/>
-          <w:bCs/>
-        </w:rPr>
-        <w:t>Graceful</w:t>
-      </w:r>
-      <w:proofErr w:type="spellEnd"/>
-      <w:r>
-        <w:rPr>
-          <w:b/>
-          <w:bCs/>
-        </w:rPr>
-        <w:t xml:space="preserve"> </w:t>
-      </w:r>
-      <w:proofErr w:type="spellStart"/>
-      <w:r>
-        <w:rPr>
-          <w:b/>
-          <w:bCs/>
-        </w:rPr>
-        <w:t>degradation</w:t>
-      </w:r>
-      <w:proofErr w:type="spellEnd"/>
-    </w:p>
-    <w:p>
-      <w:r>
-        <w:t>Schopnosť systému fungovať aj pri čiastočnom výpadku (napr. ak nefunguje časť služby, ostatné moduly bežia ďalej). Tester overuje správanie pri chybových stavoch.</w:t>
-      </w:r>
-    </w:p>
-    <w:p/>
-    <w:p>
-      <w:pPr>
-        <w:rPr>
-          <w:b/>
-          <w:bCs/>
-        </w:rPr>
-      </w:pPr>
-      <w:proofErr w:type="spellStart"/>
-      <w:r>
-        <w:rPr>
-          <w:b/>
-          <w:bCs/>
-        </w:rPr>
-        <w:t>Failover</w:t>
-      </w:r>
-      <w:proofErr w:type="spellEnd"/>
-    </w:p>
-    <w:p>
-      <w:r>
-        <w:t>Automatické prepnutie na záložné prostredie alebo server pri výpadku. Tester overuje čas prepnutia a konzistenciu dát medzi uzlami.</w:t>
-      </w:r>
-    </w:p>
-    <w:p/>
-    <w:p>
-      <w:pPr>
-        <w:rPr>
-          <w:b/>
-          <w:bCs/>
-        </w:rPr>
-      </w:pPr>
-      <w:r>
-        <w:rPr>
-          <w:b/>
-          <w:bCs/>
-        </w:rPr>
-        <w:t xml:space="preserve">Chaos </w:t>
-      </w:r>
-      <w:proofErr w:type="spellStart"/>
-      <w:r>
-        <w:rPr>
-          <w:b/>
-          <w:bCs/>
-        </w:rPr>
-        <w:t>engineering</w:t>
-      </w:r>
-      <w:proofErr w:type="spellEnd"/>
-    </w:p>
-    <w:p>
-      <w:r>
-        <w:t xml:space="preserve">Metodika, pri ktorej sa zámerne vnášajú chyby do systému (napr. výpadky sietí, uzlov), aby sa overila jeho odolnosť. Tester používa nástroje ako Chaos </w:t>
-      </w:r>
-      <w:proofErr w:type="spellStart"/>
-      <w:r>
-        <w:t>Monkey</w:t>
-      </w:r>
-      <w:proofErr w:type="spellEnd"/>
-      <w:r>
-        <w:t xml:space="preserve"> alebo </w:t>
-      </w:r>
-      <w:proofErr w:type="spellStart"/>
-      <w:r>
-        <w:t>Gremlin</w:t>
-      </w:r>
-      <w:proofErr w:type="spellEnd"/>
-      <w:r>
-        <w:t>.</w:t>
-      </w:r>
-    </w:p>
-    <w:p>
-      <w:r>
-        <w:t xml:space="preserve"> </w:t>
-      </w:r>
-    </w:p>
-    <w:p>
-      <w:pPr>
-        <w:rPr>
-          <w:b/>
-          <w:bCs/>
-        </w:rPr>
-      </w:pPr>
-      <w:proofErr w:type="spellStart"/>
-      <w:r>
-        <w:rPr>
-          <w:b/>
-          <w:bCs/>
-        </w:rPr>
-        <w:t>Circuit</w:t>
-      </w:r>
-      <w:proofErr w:type="spellEnd"/>
-      <w:r>
-        <w:rPr>
-          <w:b/>
-          <w:bCs/>
-        </w:rPr>
-        <w:t xml:space="preserve"> </w:t>
-      </w:r>
-      <w:proofErr w:type="spellStart"/>
-      <w:r>
-        <w:rPr>
-          <w:b/>
-          <w:bCs/>
-        </w:rPr>
-        <w:t>breaker</w:t>
-      </w:r>
-      <w:proofErr w:type="spellEnd"/>
-    </w:p>
-    <w:p>
-      <w:r>
-        <w:t xml:space="preserve">Vzorec, ktorý dočasne preruší volanie služby, ak opakovane zlyháva. Tester overuje, či sa </w:t>
-      </w:r>
-      <w:proofErr w:type="spellStart"/>
-      <w:r>
-        <w:t>breaker</w:t>
-      </w:r>
-      <w:proofErr w:type="spellEnd"/>
-      <w:r>
-        <w:t xml:space="preserve"> správne aktivuje, sleduje obnovu po uplynutí času a správne logovanie.</w:t>
-      </w:r>
-    </w:p>
-    <w:p/>
-    <w:p>
-      <w:pPr>
-        <w:rPr>
-          <w:b/>
-          <w:bCs/>
-        </w:rPr>
-      </w:pPr>
-      <w:proofErr w:type="spellStart"/>
-      <w:r>
-        <w:rPr>
-          <w:b/>
-          <w:bCs/>
-        </w:rPr>
-        <w:t>Retry</w:t>
-      </w:r>
-      <w:proofErr w:type="spellEnd"/>
-      <w:r>
-        <w:rPr>
-          <w:b/>
-          <w:bCs/>
-        </w:rPr>
-        <w:t xml:space="preserve"> </w:t>
-      </w:r>
-      <w:proofErr w:type="spellStart"/>
-      <w:r>
-        <w:rPr>
-          <w:b/>
-          <w:bCs/>
-        </w:rPr>
-        <w:t>policy</w:t>
-      </w:r>
-      <w:proofErr w:type="spellEnd"/>
-      <w:r>
-        <w:rPr>
-          <w:b/>
-          <w:bCs/>
-        </w:rPr>
-        <w:t xml:space="preserve"> (pre služby)</w:t>
-      </w:r>
-    </w:p>
-    <w:p>
-      <w:r>
-        <w:t xml:space="preserve">Nastavenie, ako často a s akým oneskorením sa má služba pokúsiť o opakované volanie po zlyhaní. Tester overuje, či </w:t>
-      </w:r>
-      <w:proofErr w:type="spellStart"/>
-      <w:r>
-        <w:t>retry</w:t>
-      </w:r>
-      <w:proofErr w:type="spellEnd"/>
-      <w:r>
-        <w:t xml:space="preserve"> nezvyšuje záťaž alebo nevedie k duplikáciám.</w:t>
-      </w:r>
-    </w:p>
-    <w:p/>
-    <w:p>
-      <w:pPr>
-        <w:rPr>
-          <w:b/>
-          <w:bCs/>
-        </w:rPr>
-      </w:pPr>
-      <w:proofErr w:type="spellStart"/>
-      <w:r>
-        <w:rPr>
-          <w:b/>
-          <w:bCs/>
-        </w:rPr>
-        <w:t>Alerting</w:t>
-      </w:r>
-      <w:proofErr w:type="spellEnd"/>
-    </w:p>
-    <w:p>
-      <w:r>
-        <w:t xml:space="preserve">Systém upozornení na základe prahových hodnôt (napr. vysoká latencia, výpadok </w:t>
-      </w:r>
-      <w:proofErr w:type="spellStart"/>
-      <w:r>
-        <w:t>endpointu</w:t>
-      </w:r>
-      <w:proofErr w:type="spellEnd"/>
-      <w:r>
-        <w:t xml:space="preserve">). Tester overuje, či sa </w:t>
-      </w:r>
-      <w:proofErr w:type="spellStart"/>
-      <w:r>
-        <w:t>alerty</w:t>
-      </w:r>
-      <w:proofErr w:type="spellEnd"/>
-      <w:r>
-        <w:t xml:space="preserve"> spúšťajú korektne a či ich notifikácie prichádzajú správnym adresátom.</w:t>
-      </w:r>
-    </w:p>
-    <w:p/>
-    <w:p>
-      <w:pPr>
-        <w:rPr>
-          <w:b/>
-          <w:bCs/>
-        </w:rPr>
-      </w:pPr>
-      <w:proofErr w:type="spellStart"/>
-      <w:r>
-        <w:rPr>
-          <w:b/>
-          <w:bCs/>
-        </w:rPr>
-        <w:t>Observability</w:t>
-      </w:r>
-      <w:proofErr w:type="spellEnd"/>
-    </w:p>
-    <w:p>
-      <w:r>
-        <w:t xml:space="preserve">Schopnosť systému poskytovať dostatok dát na pochopenie svojho správania. Tester sleduje metriky, logy a </w:t>
-      </w:r>
-      <w:proofErr w:type="spellStart"/>
-      <w:r>
-        <w:t>trace</w:t>
-      </w:r>
-      <w:proofErr w:type="spellEnd"/>
-      <w:r>
-        <w:t xml:space="preserve"> dáta, aby mohol rýchlo diagnostikovať problém.</w:t>
-      </w:r>
-    </w:p>
-    <w:p/>
-    <w:p>
-      <w:pPr>
-        <w:rPr>
-          <w:b/>
-          <w:bCs/>
-        </w:rPr>
-      </w:pPr>
-      <w:proofErr w:type="spellStart"/>
-      <w:r>
-        <w:rPr>
-          <w:b/>
-          <w:bCs/>
-        </w:rPr>
-        <w:t>Distributed</w:t>
-      </w:r>
-      <w:proofErr w:type="spellEnd"/>
-      <w:r>
-        <w:rPr>
-          <w:b/>
-          <w:bCs/>
-        </w:rPr>
-        <w:t xml:space="preserve"> </w:t>
-      </w:r>
-      <w:proofErr w:type="spellStart"/>
-      <w:r>
         <w:rPr>
           <w:b/>
           <w:bCs/>
@@ -24281,7 +24357,6 @@
     </w:p>
     <w:p>
       <w:r>
-        <w:lastRenderedPageBreak/>
         <w:t xml:space="preserve">Zaznamenávanie priebehu požiadaviek naprieč viacerými službami (napr. </w:t>
       </w:r>
       <w:proofErr w:type="spellStart"/>
@@ -25267,7 +25342,7 @@
   <w:style w:type="paragraph" w:default="1" w:styleId="Normlny">
     <w:name w:val="Normal"/>
     <w:qFormat/>
-    <w:rsid w:val="007F7E61"/>
+    <w:rsid w:val="00FB3FA4"/>
   </w:style>
   <w:style w:type="paragraph" w:styleId="Nadpis1">
     <w:name w:val="heading 1"/>

</xml_diff>

<commit_message>
Ako testovat viacjazycnu lokalizaciu stranok cestovky vytvoreny. README.md aktualizovany. Testersky slovnik3 upraveny
</commit_message>
<xml_diff>
--- a/Testersky_slovnik/Testersky_slovnik3.docx
+++ b/Testersky_slovnik/Testersky_slovnik3.docx
@@ -22576,13 +22576,7 @@
         <w:rPr>
           <w:highlight w:val="yellow"/>
         </w:rPr>
-        <w:t>5</w:t>
-      </w:r>
-      <w:r>
-        <w:rPr>
-          <w:highlight w:val="yellow"/>
-        </w:rPr>
-        <w:t>1</w:t>
+        <w:t>51</w:t>
       </w:r>
       <w:r>
         <w:rPr>
@@ -23046,6 +23040,58 @@
     <w:p/>
     <w:p>
       <w:pPr>
+        <w:pStyle w:val="Nadpis1"/>
+        <w:rPr>
+          <w:highlight w:val="yellow"/>
+        </w:rPr>
+      </w:pPr>
+      <w:proofErr w:type="spellStart"/>
+      <w:r>
+        <w:rPr>
+          <w:highlight w:val="yellow"/>
+        </w:rPr>
+        <w:t>Testerský</w:t>
+      </w:r>
+      <w:proofErr w:type="spellEnd"/>
+      <w:r>
+        <w:rPr>
+          <w:highlight w:val="yellow"/>
+        </w:rPr>
+        <w:t xml:space="preserve"> slovník časť </w:t>
+      </w:r>
+      <w:r>
+        <w:rPr>
+          <w:highlight w:val="yellow"/>
+        </w:rPr>
+        <w:t>5</w:t>
+      </w:r>
+      <w:r>
+        <w:rPr>
+          <w:highlight w:val="yellow"/>
+        </w:rPr>
+        <w:t>2</w:t>
+      </w:r>
+      <w:r>
+        <w:rPr>
+          <w:highlight w:val="yellow"/>
+        </w:rPr>
+        <w:t>:</w:t>
+      </w:r>
+    </w:p>
+    <w:p>
+      <w:r>
+        <w:rPr>
+          <w:highlight w:val="yellow"/>
+        </w:rPr>
+        <w:t>(postupne budem zverejňovať pojmy, ktoré som nazbierala</w:t>
+      </w:r>
+      <w:r>
+        <w:t>)</w:t>
+      </w:r>
+    </w:p>
+    <w:p/>
+    <w:p>
+      <w:pPr>
         <w:rPr>
           <w:b/>
           <w:bCs/>
@@ -23217,6 +23263,7 @@
     </w:p>
     <w:p>
       <w:r>
+        <w:lastRenderedPageBreak/>
         <w:t xml:space="preserve">Systém, ktorý riadi, kedy sa testy spúšťajú – napr. denne o polnoci, po nasadení </w:t>
       </w:r>
       <w:proofErr w:type="spellStart"/>
@@ -23502,6 +23549,34 @@
     <w:p>
       <w:pPr>
         <w:rPr>
+          <w:highlight w:val="yellow"/>
+        </w:rPr>
+      </w:pPr>
+      <w:r>
+        <w:rPr>
+          <w:highlight w:val="yellow"/>
+        </w:rPr>
+        <w:t xml:space="preserve">Týmto nekončíme, len začíname. Dajte do </w:t>
+      </w:r>
+      <w:proofErr w:type="spellStart"/>
+      <w:r>
+        <w:rPr>
+          <w:highlight w:val="yellow"/>
+        </w:rPr>
+        <w:t>komentov</w:t>
+      </w:r>
+      <w:proofErr w:type="spellEnd"/>
+      <w:r>
+        <w:rPr>
+          <w:highlight w:val="yellow"/>
+        </w:rPr>
+        <w:t xml:space="preserve"> termíny alebo slovné spojenia, s ktorými ste sa pri testovaní stretli. Tie, ktoré vás zaujali, nevedeli ste, čo znamenajú a pod. </w:t>
+      </w:r>
+    </w:p>
+    <w:p/>
+    <w:p>
+      <w:pPr>
+        <w:rPr>
           <w:b/>
           <w:bCs/>
         </w:rPr>
@@ -23559,6 +23634,7 @@
           <w:b/>
           <w:bCs/>
         </w:rPr>
+        <w:lastRenderedPageBreak/>
         <w:t>Secret</w:t>
       </w:r>
       <w:proofErr w:type="spellEnd"/>
@@ -23660,30 +23736,296 @@
           <w:b/>
           <w:bCs/>
         </w:rPr>
+        <w:t>Load</w:t>
+      </w:r>
+      <w:proofErr w:type="spellEnd"/>
+      <w:r>
+        <w:rPr>
+          <w:b/>
+          <w:bCs/>
+        </w:rPr>
+        <w:t xml:space="preserve"> </w:t>
+      </w:r>
+      <w:proofErr w:type="spellStart"/>
+      <w:r>
+        <w:rPr>
+          <w:b/>
+          <w:bCs/>
+        </w:rPr>
+        <w:t>testing</w:t>
+      </w:r>
+      <w:proofErr w:type="spellEnd"/>
+    </w:p>
+    <w:p>
+      <w:r>
+        <w:t>Záťažové testovanie – overuje správanie systému pri vysokom, ale očakávanom zaťažení. Tester postupne zvyšuje počet požiadaviek alebo používateľov a sleduje, kde nastáva degradácia výkonu.</w:t>
+      </w:r>
+    </w:p>
+    <w:p/>
+    <w:p>
+      <w:pPr>
+        <w:rPr>
+          <w:b/>
+          <w:bCs/>
+        </w:rPr>
+      </w:pPr>
+      <w:proofErr w:type="spellStart"/>
+      <w:r>
+        <w:rPr>
+          <w:b/>
+          <w:bCs/>
+        </w:rPr>
+        <w:t>Stress</w:t>
+      </w:r>
+      <w:proofErr w:type="spellEnd"/>
+      <w:r>
+        <w:rPr>
+          <w:b/>
+          <w:bCs/>
+        </w:rPr>
+        <w:t xml:space="preserve"> </w:t>
+      </w:r>
+      <w:proofErr w:type="spellStart"/>
+      <w:r>
+        <w:rPr>
+          <w:b/>
+          <w:bCs/>
+        </w:rPr>
+        <w:t>testing</w:t>
+      </w:r>
+      <w:proofErr w:type="spellEnd"/>
+    </w:p>
+    <w:p>
+      <w:r>
+        <w:t>Extrémne testovanie nad rámec bežného používania s cieľom zistiť, kde sa systém „zlomí“. Tester overuje, či aplikácia pri zlyhaní padne kontrolovane a obnoví sa po odľahčení.</w:t>
+      </w:r>
+    </w:p>
+    <w:p/>
+    <w:p>
+      <w:pPr>
+        <w:rPr>
+          <w:b/>
+          <w:bCs/>
+        </w:rPr>
+      </w:pPr>
+      <w:r>
+        <w:rPr>
+          <w:b/>
+          <w:bCs/>
+        </w:rPr>
+        <w:t xml:space="preserve">Spike </w:t>
+      </w:r>
+      <w:proofErr w:type="spellStart"/>
+      <w:r>
+        <w:rPr>
+          <w:b/>
+          <w:bCs/>
+        </w:rPr>
+        <w:t>testing</w:t>
+      </w:r>
+      <w:proofErr w:type="spellEnd"/>
+    </w:p>
+    <w:p>
+      <w:r>
+        <w:t>Typ záťažového testu, ktorý simuluje náhle zvýšenie počtu používateľov (napr. po marketingovej kampani). Tester sleduje, či systém zvládne prudký nárast požiadaviek.</w:t>
+      </w:r>
+    </w:p>
+    <w:p>
+      <w:pPr>
+        <w:rPr>
+          <w:b/>
+          <w:bCs/>
+        </w:rPr>
+      </w:pPr>
+      <w:proofErr w:type="spellStart"/>
+      <w:r>
+        <w:rPr>
+          <w:b/>
+          <w:bCs/>
+        </w:rPr>
+        <w:t>Soak</w:t>
+      </w:r>
+      <w:proofErr w:type="spellEnd"/>
+      <w:r>
+        <w:rPr>
+          <w:b/>
+          <w:bCs/>
+        </w:rPr>
+        <w:t xml:space="preserve"> </w:t>
+      </w:r>
+      <w:proofErr w:type="spellStart"/>
+      <w:r>
+        <w:rPr>
+          <w:b/>
+          <w:bCs/>
+        </w:rPr>
+        <w:t>testing</w:t>
+      </w:r>
+      <w:proofErr w:type="spellEnd"/>
+    </w:p>
+    <w:p>
+      <w:r>
+        <w:t>Dlhodobé testovanie stability (napr. 24–72 hodín). Tester sleduje úniky pamäte, degradáciu výkonu a kumulatívne chyby počas dlhého behu.</w:t>
+      </w:r>
+    </w:p>
+    <w:p/>
+    <w:p>
+      <w:pPr>
+        <w:rPr>
+          <w:b/>
+          <w:bCs/>
+        </w:rPr>
+      </w:pPr>
+      <w:proofErr w:type="spellStart"/>
+      <w:r>
+        <w:rPr>
+          <w:b/>
+          <w:bCs/>
+        </w:rPr>
+        <w:t>Capacity</w:t>
+      </w:r>
+      <w:proofErr w:type="spellEnd"/>
+      <w:r>
+        <w:rPr>
+          <w:b/>
+          <w:bCs/>
+        </w:rPr>
+        <w:t xml:space="preserve"> </w:t>
+      </w:r>
+      <w:proofErr w:type="spellStart"/>
+      <w:r>
+        <w:rPr>
+          <w:b/>
+          <w:bCs/>
+        </w:rPr>
+        <w:t>testing</w:t>
+      </w:r>
+      <w:proofErr w:type="spellEnd"/>
+    </w:p>
+    <w:p>
+      <w:r>
+        <w:t>Overuje, aký maximálny počet používateľov alebo transakcií systém zvládne bez výpadku. Tester vytvára model rastu záťaže a sleduje hranice kapacity.</w:t>
+      </w:r>
+    </w:p>
+    <w:p/>
+    <w:p>
+      <w:pPr>
+        <w:rPr>
+          <w:b/>
+          <w:bCs/>
+        </w:rPr>
+      </w:pPr>
+      <w:r>
+        <w:rPr>
+          <w:b/>
+          <w:bCs/>
+        </w:rPr>
+        <w:t>Benchmark</w:t>
+      </w:r>
+    </w:p>
+    <w:p>
+      <w:r>
+        <w:t xml:space="preserve">Referenčný test, ktorý porovnáva výkon rôznych verzií aplikácie alebo konfigurácií. Tester sleduje zmeny medzi </w:t>
+      </w:r>
+      <w:proofErr w:type="spellStart"/>
+      <w:r>
+        <w:t>buildmi</w:t>
+      </w:r>
+      <w:proofErr w:type="spellEnd"/>
+      <w:r>
+        <w:t xml:space="preserve"> a vyhodnocuje regresie výkonu.</w:t>
+      </w:r>
+    </w:p>
+    <w:p/>
+    <w:p>
+      <w:pPr>
+        <w:rPr>
+          <w:b/>
+          <w:bCs/>
+        </w:rPr>
+      </w:pPr>
+      <w:proofErr w:type="spellStart"/>
+      <w:r>
+        <w:rPr>
+          <w:b/>
+          <w:bCs/>
+        </w:rPr>
+        <w:t>Bottleneck</w:t>
+      </w:r>
+      <w:proofErr w:type="spellEnd"/>
+    </w:p>
+    <w:p>
+      <w:r>
         <w:lastRenderedPageBreak/>
-        <w:t>Load</w:t>
-      </w:r>
-      <w:proofErr w:type="spellEnd"/>
-      <w:r>
-        <w:rPr>
-          <w:b/>
-          <w:bCs/>
-        </w:rPr>
+        <w:t xml:space="preserve">Úzke miesto systému – komponent, ktorý spomaľuje celkový výkon (napr. databáza, API, </w:t>
+      </w:r>
+      <w:proofErr w:type="spellStart"/>
+      <w:r>
+        <w:t>fronta</w:t>
+      </w:r>
+      <w:proofErr w:type="spellEnd"/>
+      <w:r>
+        <w:t xml:space="preserve">). Tester využíva </w:t>
+      </w:r>
+      <w:proofErr w:type="spellStart"/>
+      <w:r>
+        <w:t>profilovacie</w:t>
+      </w:r>
+      <w:proofErr w:type="spellEnd"/>
+      <w:r>
+        <w:t xml:space="preserve"> nástroje na identifikáciu úzkych miest.</w:t>
+      </w:r>
+    </w:p>
+    <w:p/>
+    <w:p>
+      <w:pPr>
+        <w:rPr>
+          <w:b/>
+          <w:bCs/>
+        </w:rPr>
+      </w:pPr>
+      <w:proofErr w:type="spellStart"/>
+      <w:r>
+        <w:rPr>
+          <w:b/>
+          <w:bCs/>
+        </w:rPr>
+        <w:t>JMeter</w:t>
+      </w:r>
+      <w:proofErr w:type="spellEnd"/>
+    </w:p>
+    <w:p>
+      <w:proofErr w:type="spellStart"/>
+      <w:r>
+        <w:t>Open-source</w:t>
+      </w:r>
+      <w:proofErr w:type="spellEnd"/>
+      <w:r>
+        <w:t xml:space="preserve"> nástroj pre </w:t>
+      </w:r>
+      <w:proofErr w:type="spellStart"/>
+      <w:r>
+        <w:t>load</w:t>
+      </w:r>
+      <w:proofErr w:type="spellEnd"/>
+      <w:r>
+        <w:t xml:space="preserve"> a </w:t>
+      </w:r>
+      <w:proofErr w:type="spellStart"/>
+      <w:r>
+        <w:t>performance</w:t>
+      </w:r>
+      <w:proofErr w:type="spellEnd"/>
+      <w:r>
         <w:t xml:space="preserve"> </w:t>
       </w:r>
       <w:proofErr w:type="spellStart"/>
       <w:r>
-        <w:rPr>
-          <w:b/>
-          <w:bCs/>
-        </w:rPr>
         <w:t>testing</w:t>
       </w:r>
       <w:proofErr w:type="spellEnd"/>
-    </w:p>
-    <w:p>
-      <w:r>
-        <w:t>Záťažové testovanie – overuje správanie systému pri vysokom, ale očakávanom zaťažení. Tester postupne zvyšuje počet požiadaviek alebo používateľov a sleduje, kde nastáva degradácia výkonu.</w:t>
+      <w:r>
+        <w:t>. Tester konfiguruje počet vlákien, scenáre a reportuje výsledky.</w:t>
       </w:r>
     </w:p>
     <w:p/>
@@ -23694,13 +24036,146 @@
           <w:bCs/>
         </w:rPr>
       </w:pPr>
-      <w:proofErr w:type="spellStart"/>
-      <w:r>
-        <w:rPr>
-          <w:b/>
-          <w:bCs/>
-        </w:rPr>
-        <w:t>Stress</w:t>
+      <w:r>
+        <w:rPr>
+          <w:b/>
+          <w:bCs/>
+        </w:rPr>
+        <w:t>k6</w:t>
+      </w:r>
+    </w:p>
+    <w:p>
+      <w:r>
+        <w:t xml:space="preserve">Moderný nástroj pre </w:t>
+      </w:r>
+      <w:proofErr w:type="spellStart"/>
+      <w:r>
+        <w:t>skriptovateľné</w:t>
+      </w:r>
+      <w:proofErr w:type="spellEnd"/>
+      <w:r>
+        <w:t xml:space="preserve"> výkonnostné testy (JavaScript syntax). Tester ho používa na integráciu s CI/CD </w:t>
+      </w:r>
+      <w:proofErr w:type="spellStart"/>
+      <w:r>
+        <w:t>pipeline</w:t>
+      </w:r>
+      <w:proofErr w:type="spellEnd"/>
+      <w:r>
+        <w:t xml:space="preserve"> a vizualizáciu metrík.</w:t>
+      </w:r>
+    </w:p>
+    <w:p/>
+    <w:p>
+      <w:pPr>
+        <w:rPr>
+          <w:b/>
+          <w:bCs/>
+        </w:rPr>
+      </w:pPr>
+      <w:proofErr w:type="spellStart"/>
+      <w:r>
+        <w:rPr>
+          <w:b/>
+          <w:bCs/>
+        </w:rPr>
+        <w:t>Gatling</w:t>
+      </w:r>
+      <w:proofErr w:type="spellEnd"/>
+    </w:p>
+    <w:p>
+      <w:proofErr w:type="spellStart"/>
+      <w:r>
+        <w:t>Framework</w:t>
+      </w:r>
+      <w:proofErr w:type="spellEnd"/>
+      <w:r>
+        <w:t xml:space="preserve"> na záťažové testovanie v </w:t>
+      </w:r>
+      <w:proofErr w:type="spellStart"/>
+      <w:r>
+        <w:t>Scale</w:t>
+      </w:r>
+      <w:proofErr w:type="spellEnd"/>
+      <w:r>
+        <w:t>, používaný v CI prostrediach. Tester píše scenáre ako kód a generuje HTML reporty s grafmi.</w:t>
+      </w:r>
+    </w:p>
+    <w:p/>
+    <w:p>
+      <w:pPr>
+        <w:rPr>
+          <w:b/>
+          <w:bCs/>
+        </w:rPr>
+      </w:pPr>
+      <w:proofErr w:type="spellStart"/>
+      <w:r>
+        <w:rPr>
+          <w:b/>
+          <w:bCs/>
+        </w:rPr>
+        <w:t>Synthetic</w:t>
+      </w:r>
+      <w:proofErr w:type="spellEnd"/>
+      <w:r>
+        <w:rPr>
+          <w:b/>
+          <w:bCs/>
+        </w:rPr>
+        <w:t xml:space="preserve"> monitoring</w:t>
+      </w:r>
+    </w:p>
+    <w:p>
+      <w:r>
+        <w:t>Monitorovanie systému pomocou „falošných“ používateľov, ktorí pravidelne vykonávajú testovacie akcie (napr. prihlásenie, nákup). Tester sleduje dostupnosť a čas odozvy v reálnom čase.</w:t>
+      </w:r>
+    </w:p>
+    <w:p/>
+    <w:p>
+      <w:pPr>
+        <w:rPr>
+          <w:b/>
+          <w:bCs/>
+        </w:rPr>
+      </w:pPr>
+      <w:proofErr w:type="spellStart"/>
+      <w:r>
+        <w:rPr>
+          <w:b/>
+          <w:bCs/>
+        </w:rPr>
+        <w:t>Real</w:t>
+      </w:r>
+      <w:proofErr w:type="spellEnd"/>
+      <w:r>
+        <w:rPr>
+          <w:b/>
+          <w:bCs/>
+        </w:rPr>
+        <w:t xml:space="preserve"> user monitoring (RUM)</w:t>
+      </w:r>
+    </w:p>
+    <w:p>
+      <w:r>
+        <w:t>Zber údajov o správaní skutočných používateľov v produkcii. Tester porovnáva výsledky s testovacími metrikami, aby overil reálnu výkonnosť.</w:t>
+      </w:r>
+    </w:p>
+    <w:p/>
+    <w:p>
+      <w:pPr>
+        <w:rPr>
+          <w:b/>
+          <w:bCs/>
+        </w:rPr>
+      </w:pPr>
+      <w:proofErr w:type="spellStart"/>
+      <w:r>
+        <w:rPr>
+          <w:b/>
+          <w:bCs/>
+        </w:rPr>
+        <w:t>Error</w:t>
       </w:r>
       <w:proofErr w:type="spellEnd"/>
       <w:r>
@@ -23716,13 +24191,13 @@
           <w:b/>
           <w:bCs/>
         </w:rPr>
-        <w:t>testing</w:t>
-      </w:r>
-      <w:proofErr w:type="spellEnd"/>
-    </w:p>
-    <w:p>
-      <w:r>
-        <w:t>Extrémne testovanie nad rámec bežného používania s cieľom zistiť, kde sa systém „zlomí“. Tester overuje, či aplikácia pri zlyhaní padne kontrolovane a obnoví sa po odľahčení.</w:t>
+        <w:t>handling</w:t>
+      </w:r>
+      <w:proofErr w:type="spellEnd"/>
+    </w:p>
+    <w:p>
+      <w:r>
+        <w:t>Mechanizmy, ktoré zachytávajú a spracovávajú chyby. Tester overuje, či sú chyby logované, či majú zrozumiteľné hlášky a či neunikajú interné informácie.</w:t>
       </w:r>
     </w:p>
     <w:p/>
@@ -23733,42 +24208,13 @@
           <w:bCs/>
         </w:rPr>
       </w:pPr>
-      <w:r>
-        <w:rPr>
-          <w:b/>
-          <w:bCs/>
-        </w:rPr>
-        <w:t xml:space="preserve">Spike </w:t>
-      </w:r>
-      <w:proofErr w:type="spellStart"/>
-      <w:r>
-        <w:rPr>
-          <w:b/>
-          <w:bCs/>
-        </w:rPr>
-        <w:t>testing</w:t>
-      </w:r>
-      <w:proofErr w:type="spellEnd"/>
-    </w:p>
-    <w:p>
-      <w:r>
-        <w:t>Typ záťažového testu, ktorý simuluje náhle zvýšenie počtu používateľov (napr. po marketingovej kampani). Tester sleduje, či systém zvládne prudký nárast požiadaviek.</w:t>
-      </w:r>
-    </w:p>
-    <w:p>
-      <w:pPr>
-        <w:rPr>
-          <w:b/>
-          <w:bCs/>
-        </w:rPr>
-      </w:pPr>
-      <w:proofErr w:type="spellStart"/>
-      <w:r>
-        <w:rPr>
-          <w:b/>
-          <w:bCs/>
-        </w:rPr>
-        <w:t>Soak</w:t>
+      <w:proofErr w:type="spellStart"/>
+      <w:r>
+        <w:rPr>
+          <w:b/>
+          <w:bCs/>
+        </w:rPr>
+        <w:t>Graceful</w:t>
       </w:r>
       <w:proofErr w:type="spellEnd"/>
       <w:r>
@@ -23784,13 +24230,13 @@
           <w:b/>
           <w:bCs/>
         </w:rPr>
-        <w:t>testing</w:t>
-      </w:r>
-      <w:proofErr w:type="spellEnd"/>
-    </w:p>
-    <w:p>
-      <w:r>
-        <w:t>Dlhodobé testovanie stability (napr. 24–72 hodín). Tester sleduje úniky pamäte, degradáciu výkonu a kumulatívne chyby počas dlhého behu.</w:t>
+        <w:t>degradation</w:t>
+      </w:r>
+      <w:proofErr w:type="spellEnd"/>
+    </w:p>
+    <w:p>
+      <w:r>
+        <w:t>Schopnosť systému fungovať aj pri čiastočnom výpadku (napr. ak nefunguje časť služby, ostatné moduly bežia ďalej). Tester overuje správanie pri chybových stavoch.</w:t>
       </w:r>
     </w:p>
     <w:p/>
@@ -23807,29 +24253,110 @@
           <w:b/>
           <w:bCs/>
         </w:rPr>
-        <w:t>Capacity</w:t>
-      </w:r>
-      <w:proofErr w:type="spellEnd"/>
-      <w:r>
-        <w:rPr>
-          <w:b/>
-          <w:bCs/>
-        </w:rPr>
+        <w:t>Failover</w:t>
+      </w:r>
+      <w:proofErr w:type="spellEnd"/>
+    </w:p>
+    <w:p>
+      <w:r>
+        <w:t>Automatické prepnutie na záložné prostredie alebo server pri výpadku. Tester overuje čas prepnutia a konzistenciu dát medzi uzlami.</w:t>
+      </w:r>
+    </w:p>
+    <w:p/>
+    <w:p>
+      <w:pPr>
+        <w:rPr>
+          <w:b/>
+          <w:bCs/>
+        </w:rPr>
+      </w:pPr>
+      <w:r>
+        <w:rPr>
+          <w:b/>
+          <w:bCs/>
+        </w:rPr>
+        <w:t xml:space="preserve">Chaos </w:t>
+      </w:r>
+      <w:proofErr w:type="spellStart"/>
+      <w:r>
+        <w:rPr>
+          <w:b/>
+          <w:bCs/>
+        </w:rPr>
+        <w:t>engineering</w:t>
+      </w:r>
+      <w:proofErr w:type="spellEnd"/>
+    </w:p>
+    <w:p>
+      <w:r>
+        <w:t xml:space="preserve">Metodika, pri ktorej sa zámerne vnášajú chyby do systému (napr. výpadky sietí, uzlov), aby sa overila jeho odolnosť. Tester používa nástroje ako Chaos </w:t>
+      </w:r>
+      <w:proofErr w:type="spellStart"/>
+      <w:r>
+        <w:t>Monkey</w:t>
+      </w:r>
+      <w:proofErr w:type="spellEnd"/>
+      <w:r>
+        <w:t xml:space="preserve"> alebo </w:t>
+      </w:r>
+      <w:proofErr w:type="spellStart"/>
+      <w:r>
+        <w:t>Gremlin</w:t>
+      </w:r>
+      <w:proofErr w:type="spellEnd"/>
+      <w:r>
+        <w:t>.</w:t>
+      </w:r>
+    </w:p>
+    <w:p>
+      <w:r>
         <w:t xml:space="preserve"> </w:t>
       </w:r>
-      <w:proofErr w:type="spellStart"/>
-      <w:r>
-        <w:rPr>
-          <w:b/>
-          <w:bCs/>
-        </w:rPr>
-        <w:t>testing</w:t>
-      </w:r>
-      <w:proofErr w:type="spellEnd"/>
-    </w:p>
-    <w:p>
-      <w:r>
-        <w:t>Overuje, aký maximálny počet používateľov alebo transakcií systém zvládne bez výpadku. Tester vytvára model rastu záťaže a sleduje hranice kapacity.</w:t>
+    </w:p>
+    <w:p>
+      <w:pPr>
+        <w:rPr>
+          <w:b/>
+          <w:bCs/>
+        </w:rPr>
+      </w:pPr>
+      <w:proofErr w:type="spellStart"/>
+      <w:r>
+        <w:rPr>
+          <w:b/>
+          <w:bCs/>
+        </w:rPr>
+        <w:t>Circuit</w:t>
+      </w:r>
+      <w:proofErr w:type="spellEnd"/>
+      <w:r>
+        <w:rPr>
+          <w:b/>
+          <w:bCs/>
+        </w:rPr>
+        <w:t xml:space="preserve"> </w:t>
+      </w:r>
+      <w:proofErr w:type="spellStart"/>
+      <w:r>
+        <w:rPr>
+          <w:b/>
+          <w:bCs/>
+        </w:rPr>
+        <w:t>breaker</w:t>
+      </w:r>
+      <w:proofErr w:type="spellEnd"/>
+    </w:p>
+    <w:p>
+      <w:r>
+        <w:t xml:space="preserve">Vzorec, ktorý dočasne preruší volanie služby, ak opakovane zlyháva. Tester overuje, či sa </w:t>
+      </w:r>
+      <w:proofErr w:type="spellStart"/>
+      <w:r>
+        <w:t>breaker</w:t>
+      </w:r>
+      <w:proofErr w:type="spellEnd"/>
+      <w:r>
+        <w:t xml:space="preserve"> správne aktivuje, sleduje obnovu po uplynutí času a správne logovanie.</w:t>
       </w:r>
     </w:p>
     <w:p/>
@@ -23840,464 +24367,12 @@
           <w:bCs/>
         </w:rPr>
       </w:pPr>
-      <w:r>
-        <w:rPr>
-          <w:b/>
-          <w:bCs/>
-        </w:rPr>
-        <w:t>Benchmark</w:t>
-      </w:r>
-    </w:p>
-    <w:p>
-      <w:r>
-        <w:t xml:space="preserve">Referenčný test, ktorý porovnáva výkon rôznych verzií aplikácie alebo konfigurácií. Tester sleduje zmeny medzi </w:t>
-      </w:r>
-      <w:proofErr w:type="spellStart"/>
-      <w:r>
-        <w:t>buildmi</w:t>
-      </w:r>
-      <w:proofErr w:type="spellEnd"/>
-      <w:r>
-        <w:t xml:space="preserve"> a vyhodnocuje regresie výkonu.</w:t>
-      </w:r>
-    </w:p>
-    <w:p/>
-    <w:p>
-      <w:pPr>
-        <w:rPr>
-          <w:b/>
-          <w:bCs/>
-        </w:rPr>
-      </w:pPr>
-      <w:proofErr w:type="spellStart"/>
-      <w:r>
-        <w:rPr>
-          <w:b/>
-          <w:bCs/>
-        </w:rPr>
-        <w:t>Bottleneck</w:t>
-      </w:r>
-      <w:proofErr w:type="spellEnd"/>
-    </w:p>
-    <w:p>
-      <w:r>
-        <w:t xml:space="preserve">Úzke miesto systému – komponent, ktorý spomaľuje celkový výkon (napr. databáza, API, </w:t>
-      </w:r>
-      <w:proofErr w:type="spellStart"/>
-      <w:r>
-        <w:t>fronta</w:t>
-      </w:r>
-      <w:proofErr w:type="spellEnd"/>
-      <w:r>
-        <w:t xml:space="preserve">). Tester využíva </w:t>
-      </w:r>
-      <w:proofErr w:type="spellStart"/>
-      <w:r>
-        <w:t>profilovacie</w:t>
-      </w:r>
-      <w:proofErr w:type="spellEnd"/>
-      <w:r>
-        <w:t xml:space="preserve"> nástroje na identifikáciu úzkych miest.</w:t>
-      </w:r>
-    </w:p>
-    <w:p/>
-    <w:p>
-      <w:pPr>
-        <w:rPr>
-          <w:b/>
-          <w:bCs/>
-        </w:rPr>
-      </w:pPr>
-      <w:proofErr w:type="spellStart"/>
-      <w:r>
-        <w:rPr>
-          <w:b/>
-          <w:bCs/>
-        </w:rPr>
-        <w:t>JMeter</w:t>
-      </w:r>
-      <w:proofErr w:type="spellEnd"/>
-    </w:p>
-    <w:p>
-      <w:proofErr w:type="spellStart"/>
-      <w:r>
-        <w:t>Open-source</w:t>
-      </w:r>
-      <w:proofErr w:type="spellEnd"/>
-      <w:r>
-        <w:t xml:space="preserve"> nástroj pre </w:t>
-      </w:r>
-      <w:proofErr w:type="spellStart"/>
-      <w:r>
-        <w:t>load</w:t>
-      </w:r>
-      <w:proofErr w:type="spellEnd"/>
-      <w:r>
-        <w:t xml:space="preserve"> a </w:t>
-      </w:r>
-      <w:proofErr w:type="spellStart"/>
-      <w:r>
-        <w:t>performance</w:t>
-      </w:r>
-      <w:proofErr w:type="spellEnd"/>
-      <w:r>
-        <w:t xml:space="preserve"> </w:t>
-      </w:r>
-      <w:proofErr w:type="spellStart"/>
-      <w:r>
-        <w:t>testing</w:t>
-      </w:r>
-      <w:proofErr w:type="spellEnd"/>
-      <w:r>
-        <w:t>. Tester konfiguruje počet vlákien, scenáre a reportuje výsledky.</w:t>
-      </w:r>
-    </w:p>
-    <w:p/>
-    <w:p>
-      <w:pPr>
-        <w:rPr>
-          <w:b/>
-          <w:bCs/>
-        </w:rPr>
-      </w:pPr>
-      <w:r>
-        <w:rPr>
-          <w:b/>
-          <w:bCs/>
-        </w:rPr>
-        <w:t>k6</w:t>
-      </w:r>
-    </w:p>
-    <w:p>
-      <w:r>
-        <w:t xml:space="preserve">Moderný nástroj pre </w:t>
-      </w:r>
-      <w:proofErr w:type="spellStart"/>
-      <w:r>
-        <w:t>skriptovateľné</w:t>
-      </w:r>
-      <w:proofErr w:type="spellEnd"/>
-      <w:r>
-        <w:t xml:space="preserve"> výkonnostné testy (JavaScript syntax). Tester ho používa na integráciu s CI/CD </w:t>
-      </w:r>
-      <w:proofErr w:type="spellStart"/>
-      <w:r>
-        <w:t>pipeline</w:t>
-      </w:r>
-      <w:proofErr w:type="spellEnd"/>
-      <w:r>
-        <w:t xml:space="preserve"> a vizualizáciu metrík.</w:t>
-      </w:r>
-    </w:p>
-    <w:p/>
-    <w:p>
-      <w:pPr>
-        <w:rPr>
-          <w:b/>
-          <w:bCs/>
-        </w:rPr>
-      </w:pPr>
-      <w:proofErr w:type="spellStart"/>
-      <w:r>
-        <w:rPr>
-          <w:b/>
-          <w:bCs/>
-        </w:rPr>
-        <w:t>Gatling</w:t>
-      </w:r>
-      <w:proofErr w:type="spellEnd"/>
-    </w:p>
-    <w:p>
-      <w:proofErr w:type="spellStart"/>
-      <w:r>
-        <w:t>Framework</w:t>
-      </w:r>
-      <w:proofErr w:type="spellEnd"/>
-      <w:r>
-        <w:t xml:space="preserve"> na záťažové testovanie v </w:t>
-      </w:r>
-      <w:proofErr w:type="spellStart"/>
-      <w:r>
-        <w:t>Scale</w:t>
-      </w:r>
-      <w:proofErr w:type="spellEnd"/>
-      <w:r>
-        <w:t>, používaný v CI prostrediach. Tester píše scenáre ako kód a generuje HTML reporty s grafmi.</w:t>
-      </w:r>
-    </w:p>
-    <w:p/>
-    <w:p>
-      <w:pPr>
-        <w:rPr>
-          <w:b/>
-          <w:bCs/>
-        </w:rPr>
-      </w:pPr>
-      <w:proofErr w:type="spellStart"/>
-      <w:r>
-        <w:rPr>
-          <w:b/>
-          <w:bCs/>
-        </w:rPr>
-        <w:t>Synthetic</w:t>
-      </w:r>
-      <w:proofErr w:type="spellEnd"/>
-      <w:r>
-        <w:rPr>
-          <w:b/>
-          <w:bCs/>
-        </w:rPr>
-        <w:t xml:space="preserve"> monitoring</w:t>
-      </w:r>
-    </w:p>
-    <w:p>
-      <w:r>
-        <w:t>Monitorovanie systému pomocou „falošných“ používateľov, ktorí pravidelne vykonávajú testovacie akcie (napr. prihlásenie, nákup). Tester sleduje dostupnosť a čas odozvy v reálnom čase.</w:t>
-      </w:r>
-    </w:p>
-    <w:p/>
-    <w:p>
-      <w:pPr>
-        <w:rPr>
-          <w:b/>
-          <w:bCs/>
-        </w:rPr>
-      </w:pPr>
-      <w:proofErr w:type="spellStart"/>
-      <w:r>
-        <w:rPr>
-          <w:b/>
-          <w:bCs/>
-        </w:rPr>
-        <w:t>Real</w:t>
-      </w:r>
-      <w:proofErr w:type="spellEnd"/>
-      <w:r>
-        <w:rPr>
-          <w:b/>
-          <w:bCs/>
-        </w:rPr>
-        <w:t xml:space="preserve"> user monitoring (RUM)</w:t>
-      </w:r>
-    </w:p>
-    <w:p>
-      <w:r>
-        <w:t>Zber údajov o správaní skutočných používateľov v produkcii. Tester porovnáva výsledky s testovacími metrikami, aby overil reálnu výkonnosť.</w:t>
-      </w:r>
-    </w:p>
-    <w:p/>
-    <w:p>
-      <w:pPr>
-        <w:rPr>
-          <w:b/>
-          <w:bCs/>
-        </w:rPr>
-      </w:pPr>
-      <w:proofErr w:type="spellStart"/>
-      <w:r>
-        <w:rPr>
-          <w:b/>
-          <w:bCs/>
-        </w:rPr>
-        <w:t>Error</w:t>
-      </w:r>
-      <w:proofErr w:type="spellEnd"/>
-      <w:r>
-        <w:rPr>
-          <w:b/>
-          <w:bCs/>
-        </w:rPr>
-        <w:t xml:space="preserve"> </w:t>
-      </w:r>
-      <w:proofErr w:type="spellStart"/>
-      <w:r>
-        <w:rPr>
-          <w:b/>
-          <w:bCs/>
-        </w:rPr>
-        <w:t>handling</w:t>
-      </w:r>
-      <w:proofErr w:type="spellEnd"/>
-    </w:p>
-    <w:p>
-      <w:r>
-        <w:t>Mechanizmy, ktoré zachytávajú a spracovávajú chyby. Tester overuje, či sú chyby logované, či majú zrozumiteľné hlášky a či neunikajú interné informácie.</w:t>
-      </w:r>
-    </w:p>
-    <w:p/>
-    <w:p>
-      <w:pPr>
-        <w:rPr>
-          <w:b/>
-          <w:bCs/>
-        </w:rPr>
-      </w:pPr>
-      <w:proofErr w:type="spellStart"/>
-      <w:r>
-        <w:rPr>
-          <w:b/>
-          <w:bCs/>
-        </w:rPr>
-        <w:t>Graceful</w:t>
-      </w:r>
-      <w:proofErr w:type="spellEnd"/>
-      <w:r>
-        <w:rPr>
-          <w:b/>
-          <w:bCs/>
-        </w:rPr>
-        <w:t xml:space="preserve"> </w:t>
-      </w:r>
-      <w:proofErr w:type="spellStart"/>
-      <w:r>
-        <w:rPr>
-          <w:b/>
-          <w:bCs/>
-        </w:rPr>
-        <w:t>degradation</w:t>
-      </w:r>
-      <w:proofErr w:type="spellEnd"/>
-    </w:p>
-    <w:p>
-      <w:r>
-        <w:t>Schopnosť systému fungovať aj pri čiastočnom výpadku (napr. ak nefunguje časť služby, ostatné moduly bežia ďalej). Tester overuje správanie pri chybových stavoch.</w:t>
-      </w:r>
-    </w:p>
-    <w:p/>
-    <w:p>
-      <w:pPr>
-        <w:rPr>
-          <w:b/>
-          <w:bCs/>
-        </w:rPr>
-      </w:pPr>
-      <w:proofErr w:type="spellStart"/>
-      <w:r>
-        <w:rPr>
-          <w:b/>
-          <w:bCs/>
-        </w:rPr>
-        <w:t>Failover</w:t>
-      </w:r>
-      <w:proofErr w:type="spellEnd"/>
-    </w:p>
-    <w:p>
-      <w:r>
-        <w:t>Automatické prepnutie na záložné prostredie alebo server pri výpadku. Tester overuje čas prepnutia a konzistenciu dát medzi uzlami.</w:t>
-      </w:r>
-    </w:p>
-    <w:p/>
-    <w:p>
-      <w:pPr>
-        <w:rPr>
-          <w:b/>
-          <w:bCs/>
-        </w:rPr>
-      </w:pPr>
-      <w:r>
-        <w:rPr>
-          <w:b/>
-          <w:bCs/>
-        </w:rPr>
-        <w:t xml:space="preserve">Chaos </w:t>
-      </w:r>
-      <w:proofErr w:type="spellStart"/>
-      <w:r>
-        <w:rPr>
-          <w:b/>
-          <w:bCs/>
-        </w:rPr>
-        <w:t>engineering</w:t>
-      </w:r>
-      <w:proofErr w:type="spellEnd"/>
-    </w:p>
-    <w:p>
-      <w:r>
-        <w:t xml:space="preserve">Metodika, pri ktorej sa zámerne vnášajú chyby do systému (napr. výpadky sietí, uzlov), aby sa overila jeho odolnosť. Tester používa nástroje ako Chaos </w:t>
-      </w:r>
-      <w:proofErr w:type="spellStart"/>
-      <w:r>
-        <w:t>Monkey</w:t>
-      </w:r>
-      <w:proofErr w:type="spellEnd"/>
-      <w:r>
-        <w:t xml:space="preserve"> alebo </w:t>
-      </w:r>
-      <w:proofErr w:type="spellStart"/>
-      <w:r>
-        <w:t>Gremlin</w:t>
-      </w:r>
-      <w:proofErr w:type="spellEnd"/>
-      <w:r>
-        <w:t>.</w:t>
-      </w:r>
-    </w:p>
-    <w:p>
-      <w:r>
-        <w:t xml:space="preserve"> </w:t>
-      </w:r>
-    </w:p>
-    <w:p>
-      <w:pPr>
-        <w:rPr>
-          <w:b/>
-          <w:bCs/>
-        </w:rPr>
-      </w:pPr>
-      <w:proofErr w:type="spellStart"/>
-      <w:r>
-        <w:rPr>
-          <w:b/>
-          <w:bCs/>
-        </w:rPr>
-        <w:t>Circuit</w:t>
-      </w:r>
-      <w:proofErr w:type="spellEnd"/>
-      <w:r>
-        <w:rPr>
-          <w:b/>
-          <w:bCs/>
-        </w:rPr>
-        <w:t xml:space="preserve"> </w:t>
-      </w:r>
-      <w:proofErr w:type="spellStart"/>
-      <w:r>
-        <w:rPr>
-          <w:b/>
-          <w:bCs/>
-        </w:rPr>
-        <w:t>breaker</w:t>
-      </w:r>
-      <w:proofErr w:type="spellEnd"/>
-    </w:p>
-    <w:p>
-      <w:r>
-        <w:t xml:space="preserve">Vzorec, ktorý dočasne preruší volanie služby, ak opakovane zlyháva. Tester overuje, či sa </w:t>
-      </w:r>
-      <w:proofErr w:type="spellStart"/>
-      <w:r>
-        <w:t>breaker</w:t>
-      </w:r>
-      <w:proofErr w:type="spellEnd"/>
-      <w:r>
-        <w:t xml:space="preserve"> správne aktivuje, sleduje obnovu po uplynutí času a správne logovanie.</w:t>
-      </w:r>
-    </w:p>
-    <w:p/>
-    <w:p>
-      <w:pPr>
-        <w:rPr>
-          <w:b/>
-          <w:bCs/>
-        </w:rPr>
-      </w:pPr>
-      <w:proofErr w:type="spellStart"/>
-      <w:r>
-        <w:rPr>
-          <w:b/>
-          <w:bCs/>
-        </w:rPr>
-        <w:lastRenderedPageBreak/>
+      <w:proofErr w:type="spellStart"/>
+      <w:r>
+        <w:rPr>
+          <w:b/>
+          <w:bCs/>
+        </w:rPr>
         <w:t>Retry</w:t>
       </w:r>
       <w:proofErr w:type="spellEnd"/>
@@ -24641,6 +24716,7 @@
     </w:p>
     <w:p>
       <w:r>
+        <w:lastRenderedPageBreak/>
         <w:t>Tester sa s RACI maticou stretáva pri projektovom riadení a test manažmente – pomáha určiť, kto schvaľuje test plán, kto píše testy, kto analyzuje výsledky a kto dostáva reporty.</w:t>
       </w:r>
       <w:r>
@@ -25429,7 +25505,7 @@
   <w:style w:type="paragraph" w:default="1" w:styleId="Normlny">
     <w:name w:val="Normal"/>
     <w:qFormat/>
-    <w:rsid w:val="00DB3F58"/>
+    <w:rsid w:val="00352FC8"/>
   </w:style>
   <w:style w:type="paragraph" w:styleId="Nadpis1">
     <w:name w:val="heading 1"/>

</xml_diff>

<commit_message>
Testersky slovnik3 upraveny. Testersky slovnik4 doplneny
</commit_message>
<xml_diff>
--- a/Testersky_slovnik/Testersky_slovnik3.docx
+++ b/Testersky_slovnik/Testersky_slovnik3.docx
@@ -23593,13 +23593,7 @@
         <w:rPr>
           <w:highlight w:val="yellow"/>
         </w:rPr>
-        <w:t>5</w:t>
-      </w:r>
-      <w:r>
-        <w:rPr>
-          <w:highlight w:val="yellow"/>
-        </w:rPr>
-        <w:t>3</w:t>
+        <w:t>53</w:t>
       </w:r>
       <w:r>
         <w:rPr>
@@ -24014,6 +24008,58 @@
     <w:p/>
     <w:p>
       <w:pPr>
+        <w:pStyle w:val="Nadpis1"/>
+        <w:rPr>
+          <w:highlight w:val="yellow"/>
+        </w:rPr>
+      </w:pPr>
+      <w:proofErr w:type="spellStart"/>
+      <w:r>
+        <w:rPr>
+          <w:highlight w:val="yellow"/>
+        </w:rPr>
+        <w:t>Testerský</w:t>
+      </w:r>
+      <w:proofErr w:type="spellEnd"/>
+      <w:r>
+        <w:rPr>
+          <w:highlight w:val="yellow"/>
+        </w:rPr>
+        <w:t xml:space="preserve"> slovník časť </w:t>
+      </w:r>
+      <w:r>
+        <w:rPr>
+          <w:highlight w:val="yellow"/>
+        </w:rPr>
+        <w:t>5</w:t>
+      </w:r>
+      <w:r>
+        <w:rPr>
+          <w:highlight w:val="yellow"/>
+        </w:rPr>
+        <w:t>4</w:t>
+      </w:r>
+      <w:r>
+        <w:rPr>
+          <w:highlight w:val="yellow"/>
+        </w:rPr>
+        <w:t>:</w:t>
+      </w:r>
+    </w:p>
+    <w:p>
+      <w:r>
+        <w:rPr>
+          <w:highlight w:val="yellow"/>
+        </w:rPr>
+        <w:t>(postupne budem zverejňovať pojmy, ktoré som nazbierala</w:t>
+      </w:r>
+      <w:r>
+        <w:t>)</w:t>
+      </w:r>
+    </w:p>
+    <w:p/>
+    <w:p>
+      <w:pPr>
         <w:rPr>
           <w:b/>
           <w:bCs/>
@@ -24288,8 +24334,319 @@
           <w:b/>
           <w:bCs/>
         </w:rPr>
+        <w:t>Graceful</w:t>
+      </w:r>
+      <w:proofErr w:type="spellEnd"/>
+      <w:r>
+        <w:rPr>
+          <w:b/>
+          <w:bCs/>
+        </w:rPr>
+        <w:t xml:space="preserve"> </w:t>
+      </w:r>
+      <w:proofErr w:type="spellStart"/>
+      <w:r>
+        <w:rPr>
+          <w:b/>
+          <w:bCs/>
+        </w:rPr>
+        <w:t>degradation</w:t>
+      </w:r>
+      <w:proofErr w:type="spellEnd"/>
+    </w:p>
+    <w:p>
+      <w:r>
+        <w:t>Schopnosť systému fungovať aj pri čiastočnom výpadku (napr. ak nefunguje časť služby, ostatné moduly bežia ďalej). Tester overuje správanie pri chybových stavoch.</w:t>
+      </w:r>
+    </w:p>
+    <w:p/>
+    <w:p>
+      <w:pPr>
+        <w:rPr>
+          <w:highlight w:val="yellow"/>
+        </w:rPr>
+      </w:pPr>
+      <w:r>
+        <w:rPr>
+          <w:highlight w:val="yellow"/>
+        </w:rPr>
+        <w:t xml:space="preserve">Týmto nekončíme, len začíname. Dajte do </w:t>
+      </w:r>
+      <w:proofErr w:type="spellStart"/>
+      <w:r>
+        <w:rPr>
+          <w:highlight w:val="yellow"/>
+        </w:rPr>
+        <w:t>komentov</w:t>
+      </w:r>
+      <w:proofErr w:type="spellEnd"/>
+      <w:r>
+        <w:rPr>
+          <w:highlight w:val="yellow"/>
+        </w:rPr>
+        <w:t xml:space="preserve"> termíny alebo slovné spojenia, s ktorými ste sa pri testovaní stretli. Tie, ktoré vás zaujali, nevedeli ste, čo znamenajú a pod. </w:t>
+      </w:r>
+    </w:p>
+    <w:p/>
+    <w:p>
+      <w:pPr>
+        <w:rPr>
+          <w:b/>
+          <w:bCs/>
+        </w:rPr>
+      </w:pPr>
+      <w:proofErr w:type="spellStart"/>
+      <w:r>
+        <w:rPr>
+          <w:b/>
+          <w:bCs/>
+        </w:rPr>
+        <w:t>Failover</w:t>
+      </w:r>
+      <w:proofErr w:type="spellEnd"/>
+    </w:p>
+    <w:p>
+      <w:r>
+        <w:t>Automatické prepnutie na záložné prostredie alebo server pri výpadku. Tester overuje čas prepnutia a konzistenciu dát medzi uzlami.</w:t>
+      </w:r>
+    </w:p>
+    <w:p/>
+    <w:p>
+      <w:pPr>
+        <w:rPr>
+          <w:b/>
+          <w:bCs/>
+        </w:rPr>
+      </w:pPr>
+      <w:r>
+        <w:rPr>
+          <w:b/>
+          <w:bCs/>
+        </w:rPr>
+        <w:t xml:space="preserve">Chaos </w:t>
+      </w:r>
+      <w:proofErr w:type="spellStart"/>
+      <w:r>
+        <w:rPr>
+          <w:b/>
+          <w:bCs/>
+        </w:rPr>
+        <w:t>engineering</w:t>
+      </w:r>
+      <w:proofErr w:type="spellEnd"/>
+    </w:p>
+    <w:p>
+      <w:r>
+        <w:t xml:space="preserve">Metodika, pri ktorej sa zámerne vnášajú chyby do systému (napr. výpadky sietí, uzlov), aby sa overila jeho odolnosť. Tester používa nástroje ako Chaos </w:t>
+      </w:r>
+      <w:proofErr w:type="spellStart"/>
+      <w:r>
+        <w:t>Monkey</w:t>
+      </w:r>
+      <w:proofErr w:type="spellEnd"/>
+      <w:r>
+        <w:t xml:space="preserve"> alebo </w:t>
+      </w:r>
+      <w:proofErr w:type="spellStart"/>
+      <w:r>
+        <w:t>Gremlin</w:t>
+      </w:r>
+      <w:proofErr w:type="spellEnd"/>
+      <w:r>
+        <w:t>.</w:t>
+      </w:r>
+    </w:p>
+    <w:p>
+      <w:r>
+        <w:t xml:space="preserve"> </w:t>
+      </w:r>
+    </w:p>
+    <w:p>
+      <w:pPr>
+        <w:rPr>
+          <w:b/>
+          <w:bCs/>
+        </w:rPr>
+      </w:pPr>
+      <w:proofErr w:type="spellStart"/>
+      <w:r>
+        <w:rPr>
+          <w:b/>
+          <w:bCs/>
+        </w:rPr>
+        <w:t>Circuit</w:t>
+      </w:r>
+      <w:proofErr w:type="spellEnd"/>
+      <w:r>
+        <w:rPr>
+          <w:b/>
+          <w:bCs/>
+        </w:rPr>
+        <w:t xml:space="preserve"> </w:t>
+      </w:r>
+      <w:proofErr w:type="spellStart"/>
+      <w:r>
+        <w:rPr>
+          <w:b/>
+          <w:bCs/>
+        </w:rPr>
+        <w:t>breaker</w:t>
+      </w:r>
+      <w:proofErr w:type="spellEnd"/>
+    </w:p>
+    <w:p>
+      <w:r>
+        <w:t xml:space="preserve">Vzorec, ktorý dočasne preruší volanie služby, ak opakovane zlyháva. Tester overuje, či sa </w:t>
+      </w:r>
+      <w:proofErr w:type="spellStart"/>
+      <w:r>
+        <w:t>breaker</w:t>
+      </w:r>
+      <w:proofErr w:type="spellEnd"/>
+      <w:r>
+        <w:t xml:space="preserve"> správne aktivuje, sleduje obnovu po uplynutí času a správne logovanie.</w:t>
+      </w:r>
+    </w:p>
+    <w:p/>
+    <w:p>
+      <w:pPr>
+        <w:rPr>
+          <w:b/>
+          <w:bCs/>
+        </w:rPr>
+      </w:pPr>
+      <w:proofErr w:type="spellStart"/>
+      <w:r>
+        <w:rPr>
+          <w:b/>
+          <w:bCs/>
+        </w:rPr>
+        <w:t>Retry</w:t>
+      </w:r>
+      <w:proofErr w:type="spellEnd"/>
+      <w:r>
+        <w:rPr>
+          <w:b/>
+          <w:bCs/>
+        </w:rPr>
+        <w:t xml:space="preserve"> </w:t>
+      </w:r>
+      <w:proofErr w:type="spellStart"/>
+      <w:r>
+        <w:rPr>
+          <w:b/>
+          <w:bCs/>
+        </w:rPr>
+        <w:t>policy</w:t>
+      </w:r>
+      <w:proofErr w:type="spellEnd"/>
+      <w:r>
+        <w:rPr>
+          <w:b/>
+          <w:bCs/>
+        </w:rPr>
+        <w:t xml:space="preserve"> (pre služby)</w:t>
+      </w:r>
+    </w:p>
+    <w:p>
+      <w:r>
+        <w:t xml:space="preserve">Nastavenie, ako často a s akým oneskorením sa má služba pokúsiť o opakované volanie po zlyhaní. Tester overuje, či </w:t>
+      </w:r>
+      <w:proofErr w:type="spellStart"/>
+      <w:r>
+        <w:t>retry</w:t>
+      </w:r>
+      <w:proofErr w:type="spellEnd"/>
+      <w:r>
+        <w:t xml:space="preserve"> nezvyšuje záťaž alebo nevedie k duplikáciám.</w:t>
+      </w:r>
+    </w:p>
+    <w:p/>
+    <w:p>
+      <w:pPr>
+        <w:rPr>
+          <w:b/>
+          <w:bCs/>
+        </w:rPr>
+      </w:pPr>
+      <w:proofErr w:type="spellStart"/>
+      <w:r>
+        <w:rPr>
+          <w:b/>
+          <w:bCs/>
+        </w:rPr>
+        <w:t>Alerting</w:t>
+      </w:r>
+      <w:proofErr w:type="spellEnd"/>
+    </w:p>
+    <w:p>
+      <w:r>
+        <w:t xml:space="preserve">Systém upozornení na základe prahových hodnôt (napr. vysoká latencia, výpadok </w:t>
+      </w:r>
+      <w:proofErr w:type="spellStart"/>
+      <w:r>
+        <w:t>endpointu</w:t>
+      </w:r>
+      <w:proofErr w:type="spellEnd"/>
+      <w:r>
+        <w:t xml:space="preserve">). Tester overuje, či sa </w:t>
+      </w:r>
+      <w:proofErr w:type="spellStart"/>
+      <w:r>
+        <w:t>alerty</w:t>
+      </w:r>
+      <w:proofErr w:type="spellEnd"/>
+      <w:r>
+        <w:t xml:space="preserve"> spúšťajú korektne a či ich notifikácie prichádzajú správnym adresátom.</w:t>
+      </w:r>
+    </w:p>
+    <w:p/>
+    <w:p>
+      <w:pPr>
+        <w:rPr>
+          <w:b/>
+          <w:bCs/>
+        </w:rPr>
+      </w:pPr>
+      <w:proofErr w:type="spellStart"/>
+      <w:r>
+        <w:rPr>
+          <w:b/>
+          <w:bCs/>
+        </w:rPr>
+        <w:t>Observability</w:t>
+      </w:r>
+      <w:proofErr w:type="spellEnd"/>
+    </w:p>
+    <w:p>
+      <w:r>
         <w:lastRenderedPageBreak/>
-        <w:t>Graceful</w:t>
+        <w:t xml:space="preserve">Schopnosť systému poskytovať dostatok dát na pochopenie svojho správania. Tester sleduje metriky, logy a </w:t>
+      </w:r>
+      <w:proofErr w:type="spellStart"/>
+      <w:r>
+        <w:t>trace</w:t>
+      </w:r>
+      <w:proofErr w:type="spellEnd"/>
+      <w:r>
+        <w:t xml:space="preserve"> dáta, aby mohol rýchlo diagnostikovať problém.</w:t>
+      </w:r>
+    </w:p>
+    <w:p/>
+    <w:p>
+      <w:pPr>
+        <w:rPr>
+          <w:b/>
+          <w:bCs/>
+        </w:rPr>
+      </w:pPr>
+      <w:proofErr w:type="spellStart"/>
+      <w:r>
+        <w:rPr>
+          <w:b/>
+          <w:bCs/>
+        </w:rPr>
+        <w:t>Distributed</w:t>
       </w:r>
       <w:proofErr w:type="spellEnd"/>
       <w:r>
@@ -24305,249 +24662,29 @@
           <w:b/>
           <w:bCs/>
         </w:rPr>
-        <w:t>degradation</w:t>
-      </w:r>
-      <w:proofErr w:type="spellEnd"/>
-    </w:p>
-    <w:p>
-      <w:r>
-        <w:t>Schopnosť systému fungovať aj pri čiastočnom výpadku (napr. ak nefunguje časť služby, ostatné moduly bežia ďalej). Tester overuje správanie pri chybových stavoch.</w:t>
-      </w:r>
-    </w:p>
-    <w:p/>
-    <w:p>
-      <w:pPr>
-        <w:rPr>
-          <w:b/>
-          <w:bCs/>
-        </w:rPr>
-      </w:pPr>
-      <w:proofErr w:type="spellStart"/>
-      <w:r>
-        <w:rPr>
-          <w:b/>
-          <w:bCs/>
-        </w:rPr>
-        <w:t>Failover</w:t>
-      </w:r>
-      <w:proofErr w:type="spellEnd"/>
-    </w:p>
-    <w:p>
-      <w:r>
-        <w:t>Automatické prepnutie na záložné prostredie alebo server pri výpadku. Tester overuje čas prepnutia a konzistenciu dát medzi uzlami.</w:t>
-      </w:r>
-    </w:p>
-    <w:p/>
-    <w:p>
-      <w:pPr>
-        <w:rPr>
-          <w:b/>
-          <w:bCs/>
-        </w:rPr>
-      </w:pPr>
-      <w:r>
-        <w:rPr>
-          <w:b/>
-          <w:bCs/>
-        </w:rPr>
-        <w:t xml:space="preserve">Chaos </w:t>
-      </w:r>
-      <w:proofErr w:type="spellStart"/>
-      <w:r>
-        <w:rPr>
-          <w:b/>
-          <w:bCs/>
-        </w:rPr>
-        <w:t>engineering</w:t>
-      </w:r>
-      <w:proofErr w:type="spellEnd"/>
-    </w:p>
-    <w:p>
-      <w:r>
-        <w:t xml:space="preserve">Metodika, pri ktorej sa zámerne vnášajú chyby do systému (napr. výpadky sietí, uzlov), aby sa overila jeho odolnosť. Tester používa nástroje ako Chaos </w:t>
-      </w:r>
-      <w:proofErr w:type="spellStart"/>
-      <w:r>
-        <w:t>Monkey</w:t>
-      </w:r>
-      <w:proofErr w:type="spellEnd"/>
-      <w:r>
-        <w:t xml:space="preserve"> alebo </w:t>
-      </w:r>
-      <w:proofErr w:type="spellStart"/>
-      <w:r>
-        <w:t>Gremlin</w:t>
-      </w:r>
-      <w:proofErr w:type="spellEnd"/>
-      <w:r>
-        <w:t>.</w:t>
-      </w:r>
-    </w:p>
-    <w:p>
-      <w:r>
-        <w:t xml:space="preserve"> </w:t>
-      </w:r>
-    </w:p>
-    <w:p>
-      <w:pPr>
-        <w:rPr>
-          <w:b/>
-          <w:bCs/>
-        </w:rPr>
-      </w:pPr>
-      <w:proofErr w:type="spellStart"/>
-      <w:r>
-        <w:rPr>
-          <w:b/>
-          <w:bCs/>
-        </w:rPr>
-        <w:t>Circuit</w:t>
-      </w:r>
-      <w:proofErr w:type="spellEnd"/>
-      <w:r>
-        <w:rPr>
-          <w:b/>
-          <w:bCs/>
-        </w:rPr>
-        <w:t xml:space="preserve"> </w:t>
-      </w:r>
-      <w:proofErr w:type="spellStart"/>
-      <w:r>
-        <w:rPr>
-          <w:b/>
-          <w:bCs/>
-        </w:rPr>
-        <w:t>breaker</w:t>
-      </w:r>
-      <w:proofErr w:type="spellEnd"/>
-    </w:p>
-    <w:p>
-      <w:r>
-        <w:t xml:space="preserve">Vzorec, ktorý dočasne preruší volanie služby, ak opakovane zlyháva. Tester overuje, či sa </w:t>
-      </w:r>
-      <w:proofErr w:type="spellStart"/>
-      <w:r>
-        <w:t>breaker</w:t>
-      </w:r>
-      <w:proofErr w:type="spellEnd"/>
-      <w:r>
-        <w:t xml:space="preserve"> správne aktivuje, sleduje obnovu po uplynutí času a správne logovanie.</w:t>
-      </w:r>
-    </w:p>
-    <w:p/>
-    <w:p>
-      <w:pPr>
-        <w:rPr>
-          <w:b/>
-          <w:bCs/>
-        </w:rPr>
-      </w:pPr>
-      <w:proofErr w:type="spellStart"/>
-      <w:r>
-        <w:rPr>
-          <w:b/>
-          <w:bCs/>
-        </w:rPr>
-        <w:t>Retry</w:t>
-      </w:r>
-      <w:proofErr w:type="spellEnd"/>
-      <w:r>
-        <w:rPr>
-          <w:b/>
-          <w:bCs/>
-        </w:rPr>
-        <w:t xml:space="preserve"> </w:t>
-      </w:r>
-      <w:proofErr w:type="spellStart"/>
-      <w:r>
-        <w:rPr>
-          <w:b/>
-          <w:bCs/>
-        </w:rPr>
-        <w:t>policy</w:t>
-      </w:r>
-      <w:proofErr w:type="spellEnd"/>
-      <w:r>
-        <w:rPr>
-          <w:b/>
-          <w:bCs/>
-        </w:rPr>
-        <w:t xml:space="preserve"> (pre služby)</w:t>
-      </w:r>
-    </w:p>
-    <w:p>
-      <w:r>
-        <w:t xml:space="preserve">Nastavenie, ako často a s akým oneskorením sa má služba pokúsiť o opakované volanie po zlyhaní. Tester overuje, či </w:t>
-      </w:r>
-      <w:proofErr w:type="spellStart"/>
-      <w:r>
-        <w:t>retry</w:t>
-      </w:r>
-      <w:proofErr w:type="spellEnd"/>
-      <w:r>
-        <w:t xml:space="preserve"> nezvyšuje záťaž alebo nevedie k duplikáciám.</w:t>
-      </w:r>
-    </w:p>
-    <w:p/>
-    <w:p>
-      <w:pPr>
-        <w:rPr>
-          <w:b/>
-          <w:bCs/>
-        </w:rPr>
-      </w:pPr>
-      <w:proofErr w:type="spellStart"/>
-      <w:r>
-        <w:rPr>
-          <w:b/>
-          <w:bCs/>
-        </w:rPr>
-        <w:t>Alerting</w:t>
-      </w:r>
-      <w:proofErr w:type="spellEnd"/>
-    </w:p>
-    <w:p>
-      <w:r>
-        <w:t xml:space="preserve">Systém upozornení na základe prahových hodnôt (napr. vysoká latencia, výpadok </w:t>
-      </w:r>
-      <w:proofErr w:type="spellStart"/>
-      <w:r>
-        <w:t>endpointu</w:t>
-      </w:r>
-      <w:proofErr w:type="spellEnd"/>
-      <w:r>
-        <w:t xml:space="preserve">). Tester overuje, či sa </w:t>
-      </w:r>
-      <w:proofErr w:type="spellStart"/>
-      <w:r>
-        <w:t>alerty</w:t>
-      </w:r>
-      <w:proofErr w:type="spellEnd"/>
-      <w:r>
-        <w:t xml:space="preserve"> spúšťajú korektne a či ich notifikácie prichádzajú správnym adresátom.</w:t>
-      </w:r>
-    </w:p>
-    <w:p/>
-    <w:p>
-      <w:pPr>
-        <w:rPr>
-          <w:b/>
-          <w:bCs/>
-        </w:rPr>
-      </w:pPr>
-      <w:proofErr w:type="spellStart"/>
-      <w:r>
-        <w:rPr>
-          <w:b/>
-          <w:bCs/>
-        </w:rPr>
-        <w:t>Observability</w:t>
-      </w:r>
-      <w:proofErr w:type="spellEnd"/>
-    </w:p>
-    <w:p>
-      <w:r>
-        <w:t xml:space="preserve">Schopnosť systému poskytovať dostatok dát na pochopenie svojho správania. Tester sleduje metriky, logy a </w:t>
+        <w:t>tracing</w:t>
+      </w:r>
+      <w:proofErr w:type="spellEnd"/>
+    </w:p>
+    <w:p>
+      <w:r>
+        <w:t xml:space="preserve">Zaznamenávanie priebehu požiadaviek naprieč viacerými službami (napr. </w:t>
+      </w:r>
+      <w:proofErr w:type="spellStart"/>
+      <w:r>
+        <w:t>OpenTelemetry</w:t>
+      </w:r>
+      <w:proofErr w:type="spellEnd"/>
+      <w:r>
+        <w:t xml:space="preserve">, </w:t>
+      </w:r>
+      <w:proofErr w:type="spellStart"/>
+      <w:r>
+        <w:t>Jaeger</w:t>
+      </w:r>
+      <w:proofErr w:type="spellEnd"/>
+      <w:r>
+        <w:t xml:space="preserve">). Tester overuje, či </w:t>
       </w:r>
       <w:proofErr w:type="spellStart"/>
       <w:r>
@@ -24555,69 +24692,6 @@
       </w:r>
       <w:proofErr w:type="spellEnd"/>
       <w:r>
-        <w:t xml:space="preserve"> dáta, aby mohol rýchlo diagnostikovať problém.</w:t>
-      </w:r>
-    </w:p>
-    <w:p/>
-    <w:p>
-      <w:pPr>
-        <w:rPr>
-          <w:b/>
-          <w:bCs/>
-        </w:rPr>
-      </w:pPr>
-      <w:proofErr w:type="spellStart"/>
-      <w:r>
-        <w:rPr>
-          <w:b/>
-          <w:bCs/>
-        </w:rPr>
-        <w:t>Distributed</w:t>
-      </w:r>
-      <w:proofErr w:type="spellEnd"/>
-      <w:r>
-        <w:rPr>
-          <w:b/>
-          <w:bCs/>
-        </w:rPr>
-        <w:t xml:space="preserve"> </w:t>
-      </w:r>
-      <w:proofErr w:type="spellStart"/>
-      <w:r>
-        <w:rPr>
-          <w:b/>
-          <w:bCs/>
-        </w:rPr>
-        <w:t>tracing</w:t>
-      </w:r>
-      <w:proofErr w:type="spellEnd"/>
-    </w:p>
-    <w:p>
-      <w:r>
-        <w:t xml:space="preserve">Zaznamenávanie priebehu požiadaviek naprieč viacerými službami (napr. </w:t>
-      </w:r>
-      <w:proofErr w:type="spellStart"/>
-      <w:r>
-        <w:t>OpenTelemetry</w:t>
-      </w:r>
-      <w:proofErr w:type="spellEnd"/>
-      <w:r>
-        <w:t xml:space="preserve">, </w:t>
-      </w:r>
-      <w:proofErr w:type="spellStart"/>
-      <w:r>
-        <w:t>Jaeger</w:t>
-      </w:r>
-      <w:proofErr w:type="spellEnd"/>
-      <w:r>
-        <w:t xml:space="preserve">). Tester overuje, či </w:t>
-      </w:r>
-      <w:proofErr w:type="spellStart"/>
-      <w:r>
-        <w:t>trace</w:t>
-      </w:r>
-      <w:proofErr w:type="spellEnd"/>
-      <w:r>
         <w:t xml:space="preserve"> obsahuje všetky kroky a či sa dá spätne dohľadať chyba.</w:t>
       </w:r>
     </w:p>
@@ -24646,7 +24720,6 @@
     </w:p>
     <w:p>
       <w:r>
-        <w:lastRenderedPageBreak/>
         <w:t>Model zodpovedností, ktorý určuje, kto má akú rolu pri úlohe alebo procese.</w:t>
       </w:r>
       <w:r>
@@ -25580,7 +25653,7 @@
   <w:style w:type="paragraph" w:default="1" w:styleId="Normlny">
     <w:name w:val="Normal"/>
     <w:qFormat/>
-    <w:rsid w:val="00EA33A0"/>
+    <w:rsid w:val="00AE6D85"/>
   </w:style>
   <w:style w:type="paragraph" w:styleId="Nadpis1">
     <w:name w:val="heading 1"/>

</xml_diff>